<commit_message>
Create MCD Looping, config vm linux, rapport
</commit_message>
<xml_diff>
--- a/R-P_Bulles_infra-amizeqiri-Rapport.docx
+++ b/R-P_Bulles_infra-amizeqiri-Rapport.docx
@@ -45,7 +45,7 @@
           <w:noProof/>
         </w:rPr>
         <w:drawing>
-          <wp:inline distT="0" distB="0" distL="0" distR="0" wp14:anchorId="46B22055" wp14:editId="2DF7EC03">
+          <wp:inline distT="0" distB="0" distL="0" distR="0" wp14:anchorId="46B22055" wp14:editId="01E4CA3E">
             <wp:extent cx="5161860" cy="1952625"/>
             <wp:effectExtent l="0" t="0" r="1270" b="0"/>
             <wp:docPr id="6" name="Image 6"/>
@@ -188,7 +188,7 @@
       <w:pPr>
         <w:pStyle w:val="Titre"/>
         <w:spacing w:line="276" w:lineRule="auto"/>
-        <w:jc w:val="both"/>
+        <w:jc w:val="left"/>
       </w:pPr>
       <w:r>
         <w:br w:type="page"/>
@@ -242,7 +242,7 @@
         </w:rPr>
         <w:fldChar w:fldCharType="separate"/>
       </w:r>
-      <w:hyperlink w:anchor="_Toc181793900" w:history="1">
+      <w:hyperlink w:anchor="_Toc182404531" w:history="1">
         <w:r>
           <w:rPr>
             <w:rStyle w:val="Lienhypertexte"/>
@@ -288,7 +288,7 @@
             <w:noProof/>
             <w:webHidden/>
           </w:rPr>
-          <w:instrText xml:space="preserve"> PAGEREF _Toc181793900 \h </w:instrText>
+          <w:instrText xml:space="preserve"> PAGEREF _Toc182404531 \h </w:instrText>
         </w:r>
         <w:r>
           <w:rPr>
@@ -334,7 +334,7 @@
           <w14:ligatures w14:val="standardContextual"/>
         </w:rPr>
       </w:pPr>
-      <w:hyperlink w:anchor="_Toc181793901" w:history="1">
+      <w:hyperlink w:anchor="_Toc182404532" w:history="1">
         <w:r>
           <w:rPr>
             <w:rStyle w:val="Lienhypertexte"/>
@@ -378,7 +378,7 @@
             <w:noProof/>
             <w:webHidden/>
           </w:rPr>
-          <w:instrText xml:space="preserve"> PAGEREF _Toc181793901 \h </w:instrText>
+          <w:instrText xml:space="preserve"> PAGEREF _Toc182404532 \h </w:instrText>
         </w:r>
         <w:r>
           <w:rPr>
@@ -424,7 +424,7 @@
           <w14:ligatures w14:val="standardContextual"/>
         </w:rPr>
       </w:pPr>
-      <w:hyperlink w:anchor="_Toc181793902" w:history="1">
+      <w:hyperlink w:anchor="_Toc182404533" w:history="1">
         <w:r>
           <w:rPr>
             <w:rStyle w:val="Lienhypertexte"/>
@@ -468,7 +468,7 @@
             <w:noProof/>
             <w:webHidden/>
           </w:rPr>
-          <w:instrText xml:space="preserve"> PAGEREF _Toc181793902 \h </w:instrText>
+          <w:instrText xml:space="preserve"> PAGEREF _Toc182404533 \h </w:instrText>
         </w:r>
         <w:r>
           <w:rPr>
@@ -516,7 +516,7 @@
           <w14:ligatures w14:val="standardContextual"/>
         </w:rPr>
       </w:pPr>
-      <w:hyperlink w:anchor="_Toc181793903" w:history="1">
+      <w:hyperlink w:anchor="_Toc182404534" w:history="1">
         <w:r>
           <w:rPr>
             <w:rStyle w:val="Lienhypertexte"/>
@@ -541,7 +541,7 @@
             <w:rStyle w:val="Lienhypertexte"/>
             <w:noProof/>
           </w:rPr>
-          <w:t>Support de cours</w:t>
+          <w:t>RAISONNEMENT</w:t>
         </w:r>
         <w:r>
           <w:rPr>
@@ -562,97 +562,7 @@
             <w:noProof/>
             <w:webHidden/>
           </w:rPr>
-          <w:instrText xml:space="preserve"> PAGEREF _Toc181793903 \h </w:instrText>
-        </w:r>
-        <w:r>
-          <w:rPr>
-            <w:noProof/>
-            <w:webHidden/>
-          </w:rPr>
-        </w:r>
-        <w:r>
-          <w:rPr>
-            <w:noProof/>
-            <w:webHidden/>
-          </w:rPr>
-          <w:fldChar w:fldCharType="separate"/>
-        </w:r>
-        <w:r>
-          <w:rPr>
-            <w:noProof/>
-            <w:webHidden/>
-          </w:rPr>
-          <w:t>3</w:t>
-        </w:r>
-        <w:r>
-          <w:rPr>
-            <w:noProof/>
-            <w:webHidden/>
-          </w:rPr>
-          <w:fldChar w:fldCharType="end"/>
-        </w:r>
-      </w:hyperlink>
-    </w:p>
-    <w:p>
-      <w:pPr>
-        <w:pStyle w:val="TM2"/>
-        <w:tabs>
-          <w:tab w:val="left" w:pos="800"/>
-          <w:tab w:val="right" w:leader="dot" w:pos="9060"/>
-        </w:tabs>
-        <w:rPr>
-          <w:rFonts w:eastAsiaTheme="minorEastAsia" w:cstheme="minorBidi"/>
-          <w:smallCaps w:val="0"/>
-          <w:noProof/>
-          <w:kern w:val="2"/>
-          <w14:ligatures w14:val="standardContextual"/>
-        </w:rPr>
-      </w:pPr>
-      <w:hyperlink w:anchor="_Toc181793904" w:history="1">
-        <w:r>
-          <w:rPr>
-            <w:rStyle w:val="Lienhypertexte"/>
-            <w:noProof/>
-          </w:rPr>
-          <w:t>2.1</w:t>
-        </w:r>
-        <w:r>
-          <w:rPr>
-            <w:rFonts w:eastAsiaTheme="minorEastAsia" w:cstheme="minorBidi"/>
-            <w:smallCaps w:val="0"/>
-            <w:noProof/>
-            <w:kern w:val="2"/>
-            <w14:ligatures w14:val="standardContextual"/>
-          </w:rPr>
-          <w:tab/>
-        </w:r>
-        <w:r>
-          <w:rPr>
-            <w:rStyle w:val="Lienhypertexte"/>
-            <w:noProof/>
-          </w:rPr>
-          <w:t>Installation de la VM Linux</w:t>
-        </w:r>
-        <w:r>
-          <w:rPr>
-            <w:noProof/>
-            <w:webHidden/>
-          </w:rPr>
-          <w:tab/>
-        </w:r>
-        <w:r>
-          <w:rPr>
-            <w:noProof/>
-            <w:webHidden/>
-          </w:rPr>
-          <w:fldChar w:fldCharType="begin"/>
-        </w:r>
-        <w:r>
-          <w:rPr>
-            <w:noProof/>
-            <w:webHidden/>
-          </w:rPr>
-          <w:instrText xml:space="preserve"> PAGEREF _Toc181793904 \h </w:instrText>
+          <w:instrText xml:space="preserve"> PAGEREF _Toc182404534 \h </w:instrText>
         </w:r>
         <w:r>
           <w:rPr>
@@ -700,7 +610,7 @@
           <w14:ligatures w14:val="standardContextual"/>
         </w:rPr>
       </w:pPr>
-      <w:hyperlink w:anchor="_Toc181793905" w:history="1">
+      <w:hyperlink w:anchor="_Toc182404535" w:history="1">
         <w:r>
           <w:rPr>
             <w:rStyle w:val="Lienhypertexte"/>
@@ -725,7 +635,7 @@
             <w:rStyle w:val="Lienhypertexte"/>
             <w:noProof/>
           </w:rPr>
-          <w:t>Sources &amp; Aides</w:t>
+          <w:t>Support de cours</w:t>
         </w:r>
         <w:r>
           <w:rPr>
@@ -746,7 +656,7 @@
             <w:noProof/>
             <w:webHidden/>
           </w:rPr>
-          <w:instrText xml:space="preserve"> PAGEREF _Toc181793905 \h </w:instrText>
+          <w:instrText xml:space="preserve"> PAGEREF _Toc182404535 \h </w:instrText>
         </w:r>
         <w:r>
           <w:rPr>
@@ -766,7 +676,187 @@
             <w:noProof/>
             <w:webHidden/>
           </w:rPr>
-          <w:t>5</w:t>
+          <w:t>3</w:t>
+        </w:r>
+        <w:r>
+          <w:rPr>
+            <w:noProof/>
+            <w:webHidden/>
+          </w:rPr>
+          <w:fldChar w:fldCharType="end"/>
+        </w:r>
+      </w:hyperlink>
+    </w:p>
+    <w:p>
+      <w:pPr>
+        <w:pStyle w:val="TM2"/>
+        <w:tabs>
+          <w:tab w:val="left" w:pos="800"/>
+          <w:tab w:val="right" w:leader="dot" w:pos="9060"/>
+        </w:tabs>
+        <w:rPr>
+          <w:rFonts w:eastAsiaTheme="minorEastAsia" w:cstheme="minorBidi"/>
+          <w:smallCaps w:val="0"/>
+          <w:noProof/>
+          <w:kern w:val="2"/>
+          <w14:ligatures w14:val="standardContextual"/>
+        </w:rPr>
+      </w:pPr>
+      <w:hyperlink w:anchor="_Toc182404536" w:history="1">
+        <w:r>
+          <w:rPr>
+            <w:rStyle w:val="Lienhypertexte"/>
+            <w:noProof/>
+          </w:rPr>
+          <w:t>3.1</w:t>
+        </w:r>
+        <w:r>
+          <w:rPr>
+            <w:rFonts w:eastAsiaTheme="minorEastAsia" w:cstheme="minorBidi"/>
+            <w:smallCaps w:val="0"/>
+            <w:noProof/>
+            <w:kern w:val="2"/>
+            <w14:ligatures w14:val="standardContextual"/>
+          </w:rPr>
+          <w:tab/>
+        </w:r>
+        <w:r>
+          <w:rPr>
+            <w:rStyle w:val="Lienhypertexte"/>
+            <w:noProof/>
+          </w:rPr>
+          <w:t>Installation de la VM Linux</w:t>
+        </w:r>
+        <w:r>
+          <w:rPr>
+            <w:noProof/>
+            <w:webHidden/>
+          </w:rPr>
+          <w:tab/>
+        </w:r>
+        <w:r>
+          <w:rPr>
+            <w:noProof/>
+            <w:webHidden/>
+          </w:rPr>
+          <w:fldChar w:fldCharType="begin"/>
+        </w:r>
+        <w:r>
+          <w:rPr>
+            <w:noProof/>
+            <w:webHidden/>
+          </w:rPr>
+          <w:instrText xml:space="preserve"> PAGEREF _Toc182404536 \h </w:instrText>
+        </w:r>
+        <w:r>
+          <w:rPr>
+            <w:noProof/>
+            <w:webHidden/>
+          </w:rPr>
+        </w:r>
+        <w:r>
+          <w:rPr>
+            <w:noProof/>
+            <w:webHidden/>
+          </w:rPr>
+          <w:fldChar w:fldCharType="separate"/>
+        </w:r>
+        <w:r>
+          <w:rPr>
+            <w:noProof/>
+            <w:webHidden/>
+          </w:rPr>
+          <w:t>3</w:t>
+        </w:r>
+        <w:r>
+          <w:rPr>
+            <w:noProof/>
+            <w:webHidden/>
+          </w:rPr>
+          <w:fldChar w:fldCharType="end"/>
+        </w:r>
+      </w:hyperlink>
+    </w:p>
+    <w:p>
+      <w:pPr>
+        <w:pStyle w:val="TM2"/>
+        <w:tabs>
+          <w:tab w:val="left" w:pos="800"/>
+          <w:tab w:val="right" w:leader="dot" w:pos="9060"/>
+        </w:tabs>
+        <w:rPr>
+          <w:rFonts w:eastAsiaTheme="minorEastAsia" w:cstheme="minorBidi"/>
+          <w:smallCaps w:val="0"/>
+          <w:noProof/>
+          <w:kern w:val="2"/>
+          <w14:ligatures w14:val="standardContextual"/>
+        </w:rPr>
+      </w:pPr>
+      <w:hyperlink w:anchor="_Toc182404537" w:history="1">
+        <w:r>
+          <w:rPr>
+            <w:rStyle w:val="Lienhypertexte"/>
+            <w:noProof/>
+          </w:rPr>
+          <w:t>3.2</w:t>
+        </w:r>
+        <w:r>
+          <w:rPr>
+            <w:rFonts w:eastAsiaTheme="minorEastAsia" w:cstheme="minorBidi"/>
+            <w:smallCaps w:val="0"/>
+            <w:noProof/>
+            <w:kern w:val="2"/>
+            <w14:ligatures w14:val="standardContextual"/>
+          </w:rPr>
+          <w:tab/>
+        </w:r>
+        <w:r>
+          <w:rPr>
+            <w:rStyle w:val="Lienhypertexte"/>
+            <w:noProof/>
+          </w:rPr>
+          <w:t>Choix de l’application</w:t>
+        </w:r>
+        <w:r>
+          <w:rPr>
+            <w:noProof/>
+            <w:webHidden/>
+          </w:rPr>
+          <w:tab/>
+        </w:r>
+        <w:r>
+          <w:rPr>
+            <w:noProof/>
+            <w:webHidden/>
+          </w:rPr>
+          <w:fldChar w:fldCharType="begin"/>
+        </w:r>
+        <w:r>
+          <w:rPr>
+            <w:noProof/>
+            <w:webHidden/>
+          </w:rPr>
+          <w:instrText xml:space="preserve"> PAGEREF _Toc182404537 \h </w:instrText>
+        </w:r>
+        <w:r>
+          <w:rPr>
+            <w:noProof/>
+            <w:webHidden/>
+          </w:rPr>
+        </w:r>
+        <w:r>
+          <w:rPr>
+            <w:noProof/>
+            <w:webHidden/>
+          </w:rPr>
+          <w:fldChar w:fldCharType="separate"/>
+        </w:r>
+        <w:r>
+          <w:rPr>
+            <w:noProof/>
+            <w:webHidden/>
+          </w:rPr>
+          <w:t>8</w:t>
         </w:r>
         <w:r>
           <w:rPr>
@@ -794,7 +884,7 @@
           <w14:ligatures w14:val="standardContextual"/>
         </w:rPr>
       </w:pPr>
-      <w:hyperlink w:anchor="_Toc181793906" w:history="1">
+      <w:hyperlink w:anchor="_Toc182404538" w:history="1">
         <w:r>
           <w:rPr>
             <w:rStyle w:val="Lienhypertexte"/>
@@ -819,6 +909,100 @@
             <w:rStyle w:val="Lienhypertexte"/>
             <w:noProof/>
           </w:rPr>
+          <w:t>Sources &amp; Aides</w:t>
+        </w:r>
+        <w:r>
+          <w:rPr>
+            <w:noProof/>
+            <w:webHidden/>
+          </w:rPr>
+          <w:tab/>
+        </w:r>
+        <w:r>
+          <w:rPr>
+            <w:noProof/>
+            <w:webHidden/>
+          </w:rPr>
+          <w:fldChar w:fldCharType="begin"/>
+        </w:r>
+        <w:r>
+          <w:rPr>
+            <w:noProof/>
+            <w:webHidden/>
+          </w:rPr>
+          <w:instrText xml:space="preserve"> PAGEREF _Toc182404538 \h </w:instrText>
+        </w:r>
+        <w:r>
+          <w:rPr>
+            <w:noProof/>
+            <w:webHidden/>
+          </w:rPr>
+        </w:r>
+        <w:r>
+          <w:rPr>
+            <w:noProof/>
+            <w:webHidden/>
+          </w:rPr>
+          <w:fldChar w:fldCharType="separate"/>
+        </w:r>
+        <w:r>
+          <w:rPr>
+            <w:noProof/>
+            <w:webHidden/>
+          </w:rPr>
+          <w:t>8</w:t>
+        </w:r>
+        <w:r>
+          <w:rPr>
+            <w:noProof/>
+            <w:webHidden/>
+          </w:rPr>
+          <w:fldChar w:fldCharType="end"/>
+        </w:r>
+      </w:hyperlink>
+    </w:p>
+    <w:p>
+      <w:pPr>
+        <w:pStyle w:val="TM10"/>
+        <w:tabs>
+          <w:tab w:val="left" w:pos="400"/>
+          <w:tab w:val="right" w:leader="dot" w:pos="9060"/>
+        </w:tabs>
+        <w:rPr>
+          <w:rFonts w:eastAsiaTheme="minorEastAsia" w:cstheme="minorBidi"/>
+          <w:b w:val="0"/>
+          <w:bCs w:val="0"/>
+          <w:caps w:val="0"/>
+          <w:noProof/>
+          <w:kern w:val="2"/>
+          <w14:ligatures w14:val="standardContextual"/>
+        </w:rPr>
+      </w:pPr>
+      <w:hyperlink w:anchor="_Toc182404539" w:history="1">
+        <w:r>
+          <w:rPr>
+            <w:rStyle w:val="Lienhypertexte"/>
+            <w:noProof/>
+          </w:rPr>
+          <w:t>5</w:t>
+        </w:r>
+        <w:r>
+          <w:rPr>
+            <w:rFonts w:eastAsiaTheme="minorEastAsia" w:cstheme="minorBidi"/>
+            <w:b w:val="0"/>
+            <w:bCs w:val="0"/>
+            <w:caps w:val="0"/>
+            <w:noProof/>
+            <w:kern w:val="2"/>
+            <w14:ligatures w14:val="standardContextual"/>
+          </w:rPr>
+          <w:tab/>
+        </w:r>
+        <w:r>
+          <w:rPr>
+            <w:rStyle w:val="Lienhypertexte"/>
+            <w:noProof/>
+          </w:rPr>
           <w:t>Conclusion</w:t>
         </w:r>
         <w:r>
@@ -840,7 +1024,7 @@
             <w:noProof/>
             <w:webHidden/>
           </w:rPr>
-          <w:instrText xml:space="preserve"> PAGEREF _Toc181793906 \h </w:instrText>
+          <w:instrText xml:space="preserve"> PAGEREF _Toc182404539 \h </w:instrText>
         </w:r>
         <w:r>
           <w:rPr>
@@ -860,7 +1044,7 @@
             <w:noProof/>
             <w:webHidden/>
           </w:rPr>
-          <w:t>5</w:t>
+          <w:t>8</w:t>
         </w:r>
         <w:r>
           <w:rPr>
@@ -891,10 +1075,9 @@
     <w:p>
       <w:pPr>
         <w:pStyle w:val="Titre1"/>
-        <w:spacing w:line="276" w:lineRule="auto"/>
-        <w:jc w:val="both"/>
-      </w:pPr>
-      <w:bookmarkStart w:id="1" w:name="_Toc181793900"/>
+        <w:jc w:val="left"/>
+      </w:pPr>
+      <w:bookmarkStart w:id="1" w:name="_Toc182404531"/>
       <w:r>
         <w:lastRenderedPageBreak/>
         <w:t>Description du projet dans son ensemble</w:t>
@@ -905,9 +1088,8 @@
       <w:pPr>
         <w:pStyle w:val="Titre2"/>
         <w:spacing w:line="276" w:lineRule="auto"/>
-        <w:jc w:val="both"/>
-      </w:pPr>
-      <w:bookmarkStart w:id="2" w:name="_Toc181793901"/>
+      </w:pPr>
+      <w:bookmarkStart w:id="2" w:name="_Toc182404532"/>
       <w:r>
         <w:t>Titre</w:t>
       </w:r>
@@ -917,6 +1099,7 @@
       <w:pPr>
         <w:pStyle w:val="Retraitcorpsdetexte"/>
         <w:spacing w:line="276" w:lineRule="auto"/>
+        <w:jc w:val="left"/>
       </w:pPr>
       <w:r>
         <w:t>Création d’une application dockerisée</w:t>
@@ -926,9 +1109,8 @@
       <w:pPr>
         <w:pStyle w:val="Titre2"/>
         <w:spacing w:line="276" w:lineRule="auto"/>
-        <w:jc w:val="both"/>
-      </w:pPr>
-      <w:bookmarkStart w:id="3" w:name="_Toc181793902"/>
+      </w:pPr>
+      <w:bookmarkStart w:id="3" w:name="_Toc182404533"/>
       <w:r>
         <w:t>Sujet</w:t>
       </w:r>
@@ -938,6 +1120,7 @@
       <w:pPr>
         <w:pStyle w:val="Retraitcorpsdetexte"/>
         <w:spacing w:line="276" w:lineRule="auto"/>
+        <w:jc w:val="left"/>
       </w:pPr>
       <w:r>
         <w:t xml:space="preserve">Faire </w:t>
@@ -953,38 +1136,204 @@
       <w:pPr>
         <w:pStyle w:val="Retraitcorpsdetexte"/>
         <w:spacing w:line="276" w:lineRule="auto"/>
+        <w:jc w:val="left"/>
       </w:pPr>
     </w:p>
     <w:p>
       <w:pPr>
         <w:pStyle w:val="Titre1"/>
-        <w:spacing w:line="276" w:lineRule="auto"/>
-        <w:jc w:val="both"/>
-      </w:pPr>
-      <w:bookmarkStart w:id="4" w:name="_Toc181793903"/>
+        <w:jc w:val="left"/>
+      </w:pPr>
+      <w:bookmarkStart w:id="4" w:name="_Toc182404534"/>
+      <w:r>
+        <w:t>RAISONNEMENT</w:t>
+      </w:r>
+      <w:bookmarkEnd w:id="4"/>
+      <w:r>
+        <w:t xml:space="preserve"> (en cours)</w:t>
+      </w:r>
+    </w:p>
+    <w:p>
+      <w:pPr>
+        <w:pStyle w:val="Corpsdetexte"/>
+        <w:jc w:val="left"/>
+      </w:pPr>
+      <w:r>
+        <w:t xml:space="preserve">En premier lieu, </w:t>
+      </w:r>
+      <w:r>
+        <w:t>on va</w:t>
+      </w:r>
+      <w:r>
+        <w:t xml:space="preserve"> </w:t>
+      </w:r>
+      <w:r>
+        <w:t>procéder</w:t>
+      </w:r>
+      <w:r>
+        <w:t xml:space="preserve"> au choix de</w:t>
+      </w:r>
+      <w:r>
+        <w:t xml:space="preserve"> l’OS</w:t>
+      </w:r>
+      <w:r>
+        <w:t xml:space="preserve"> </w:t>
+      </w:r>
+      <w:r>
+        <w:t xml:space="preserve">avec la classe, </w:t>
+      </w:r>
+      <w:r>
+        <w:t xml:space="preserve">puis </w:t>
+      </w:r>
+      <w:r>
+        <w:t>je vais effectuer</w:t>
+      </w:r>
+      <w:r>
+        <w:t xml:space="preserve"> son installation</w:t>
+      </w:r>
+      <w:r>
+        <w:t xml:space="preserve"> et sa configuration</w:t>
+      </w:r>
+      <w:r>
+        <w:t xml:space="preserve">. En même temps, je </w:t>
+      </w:r>
+      <w:r>
+        <w:t>vais me documenter</w:t>
+      </w:r>
+      <w:r>
+        <w:t xml:space="preserve"> sur certaines fonctions de VirtualBox. Comme la virtualisation, l</w:t>
+      </w:r>
+      <w:r>
+        <w:t>es performances, la sécurité,</w:t>
+      </w:r>
+      <w:r>
+        <w:t xml:space="preserve"> les bonnes pratiques à avoir lors </w:t>
+      </w:r>
+      <w:r>
+        <w:t>de la</w:t>
+      </w:r>
+      <w:r>
+        <w:t xml:space="preserve"> création d’une VM</w:t>
+      </w:r>
+      <w:r>
+        <w:t>, etc.</w:t>
+      </w:r>
+    </w:p>
+    <w:p>
+      <w:pPr>
+        <w:pStyle w:val="Corpsdetexte"/>
+        <w:jc w:val="left"/>
+      </w:pPr>
+      <w:r>
+        <w:t xml:space="preserve">Je vais </w:t>
+      </w:r>
+      <w:r>
+        <w:t xml:space="preserve">imaginer mon </w:t>
+      </w:r>
+      <w:r>
+        <w:t>application que je vais développer</w:t>
+      </w:r>
+      <w:r>
+        <w:t xml:space="preserve">. </w:t>
+      </w:r>
+      <w:r>
+        <w:t xml:space="preserve">Pour ce faire, je vais faire un croquis </w:t>
+      </w:r>
+      <w:r>
+        <w:t xml:space="preserve">et une explication </w:t>
+      </w:r>
+      <w:r>
+        <w:t>que je vais faire valider par le professeur</w:t>
+      </w:r>
+      <w:r>
+        <w:t>.</w:t>
+      </w:r>
+    </w:p>
+    <w:p>
+      <w:pPr>
+        <w:pStyle w:val="Corpsdetexte"/>
+        <w:jc w:val="left"/>
+      </w:pPr>
+      <w:r>
+        <w:t>Je vais par la suite, conceptualiser la base de données sur Looping.</w:t>
+      </w:r>
+    </w:p>
+    <w:p>
+      <w:pPr>
+        <w:pStyle w:val="Corpsdetexte"/>
+        <w:jc w:val="left"/>
+      </w:pPr>
+      <w:r>
+        <w:t xml:space="preserve">Installation de Docker </w:t>
+      </w:r>
+    </w:p>
+    <w:p>
+      <w:pPr>
+        <w:pStyle w:val="Corpsdetexte"/>
+        <w:jc w:val="left"/>
+      </w:pPr>
+      <w:r>
+        <w:t>Création des deux containers (app, database)</w:t>
+      </w:r>
+    </w:p>
+    <w:p>
+      <w:pPr>
+        <w:pStyle w:val="Corpsdetexte"/>
+        <w:jc w:val="left"/>
+      </w:pPr>
+      <w:r>
+        <w:t>Création de l’application</w:t>
+      </w:r>
+    </w:p>
+    <w:p>
+      <w:pPr>
+        <w:pStyle w:val="Corpsdetexte"/>
+        <w:jc w:val="left"/>
+      </w:pPr>
+      <w:r>
+        <w:t>Création de la base de données</w:t>
+      </w:r>
+    </w:p>
+    <w:p>
+      <w:pPr>
+        <w:pStyle w:val="Corpsdetexte"/>
+        <w:jc w:val="left"/>
+      </w:pPr>
+      <w:r>
+        <w:t>Programmation de l’application</w:t>
+      </w:r>
+    </w:p>
+    <w:p>
+      <w:pPr>
+        <w:pStyle w:val="Titre1"/>
+        <w:jc w:val="left"/>
+      </w:pPr>
+      <w:bookmarkStart w:id="5" w:name="_Toc182404535"/>
       <w:r>
         <w:t>Support de cours</w:t>
       </w:r>
-      <w:bookmarkEnd w:id="4"/>
+      <w:bookmarkEnd w:id="5"/>
     </w:p>
     <w:p>
       <w:pPr>
         <w:pStyle w:val="Titre2"/>
       </w:pPr>
-      <w:bookmarkStart w:id="5" w:name="_Toc181793904"/>
+      <w:bookmarkStart w:id="6" w:name="_Toc182404536"/>
       <w:r>
         <w:t>Installation de la VM Linux</w:t>
       </w:r>
-      <w:bookmarkEnd w:id="5"/>
+      <w:bookmarkEnd w:id="6"/>
     </w:p>
     <w:p>
       <w:pPr>
         <w:pStyle w:val="Retraitcorpsdetexte"/>
+        <w:jc w:val="left"/>
       </w:pPr>
     </w:p>
     <w:p>
       <w:pPr>
         <w:pStyle w:val="Retraitcorpsdetexte"/>
+        <w:jc w:val="left"/>
       </w:pPr>
       <w:r>
         <w:t>Choisir Linux Ubuntu de 64 bits</w:t>
@@ -993,8 +1342,13 @@
     <w:p>
       <w:pPr>
         <w:pStyle w:val="Retraitcorpsdetexte"/>
-      </w:pPr>
-      <w:r>
+        <w:jc w:val="left"/>
+      </w:pPr>
+      <w:r>
+        <w:rPr>
+          <w:noProof/>
+        </w:rPr>
+        <w:lastRenderedPageBreak/>
         <w:drawing>
           <wp:inline distT="0" distB="0" distL="0" distR="0" wp14:anchorId="7707F135" wp14:editId="09263D6A">
             <wp:extent cx="4085012" cy="3086100"/>
@@ -1042,11 +1396,13 @@
     <w:p>
       <w:pPr>
         <w:pStyle w:val="Retraitcorpsdetexte"/>
+        <w:jc w:val="left"/>
       </w:pPr>
     </w:p>
     <w:p>
       <w:pPr>
         <w:pStyle w:val="Retraitcorpsdetexte"/>
+        <w:jc w:val="left"/>
       </w:pPr>
       <w:r>
         <w:t>Pour que la VM puisse correctement fonctionner, il est important de choisir une quantité minimale de mémoire</w:t>
@@ -1064,8 +1420,12 @@
     <w:p>
       <w:pPr>
         <w:pStyle w:val="Retraitcorpsdetexte"/>
-      </w:pPr>
-      <w:r>
+        <w:jc w:val="left"/>
+      </w:pPr>
+      <w:r>
+        <w:rPr>
+          <w:noProof/>
+        </w:rPr>
         <w:drawing>
           <wp:inline distT="0" distB="0" distL="0" distR="0" wp14:anchorId="765EB506" wp14:editId="03F26617">
             <wp:extent cx="4785339" cy="2047875"/>
@@ -1106,23 +1466,28 @@
     <w:p>
       <w:pPr>
         <w:pStyle w:val="Retraitcorpsdetexte"/>
-      </w:pPr>
-      <w:r>
+        <w:jc w:val="left"/>
+      </w:pPr>
+      <w:r>
+        <w:t xml:space="preserve">Allouer dynamiquement 80Go. Le minimum requis est de 25Go pour le bon fonctionnement. Comme je vais installer plusieurs logiciels et coder, j’ai mis une taille bien </w:t>
+      </w:r>
+      <w:r>
+        <w:t>au-dessus</w:t>
+      </w:r>
+      <w:r>
+        <w:t>.</w:t>
+      </w:r>
+    </w:p>
+    <w:p>
+      <w:pPr>
+        <w:pStyle w:val="Retraitcorpsdetexte"/>
+        <w:jc w:val="left"/>
+      </w:pPr>
+      <w:r>
+        <w:rPr>
+          <w:noProof/>
+        </w:rPr>
         <w:lastRenderedPageBreak/>
-        <w:t xml:space="preserve">Allouer dynamiquement 80Go. Le minimum requis est de 25Go pour le bon fonctionnement. Comme je vais installer plusieurs logiciels et coder, j’ai mis une taille bien </w:t>
-      </w:r>
-      <w:r>
-        <w:t>au-dessus</w:t>
-      </w:r>
-      <w:r>
-        <w:t>.</w:t>
-      </w:r>
-    </w:p>
-    <w:p>
-      <w:pPr>
-        <w:pStyle w:val="Retraitcorpsdetexte"/>
-      </w:pPr>
-      <w:r>
         <w:drawing>
           <wp:inline distT="0" distB="0" distL="0" distR="0" wp14:anchorId="289E1ADD" wp14:editId="1EDD80FE">
             <wp:extent cx="3668524" cy="2952750"/>
@@ -1170,11 +1535,13 @@
     <w:p>
       <w:pPr>
         <w:pStyle w:val="Retraitcorpsdetexte"/>
+        <w:jc w:val="left"/>
       </w:pPr>
     </w:p>
     <w:p>
       <w:pPr>
         <w:pStyle w:val="Retraitcorpsdetexte"/>
+        <w:jc w:val="left"/>
       </w:pPr>
       <w:r>
         <w:t>Le minimum de cœurs est de 2. J’ai mis le double comme le PC en possède 16.</w:t>
@@ -1183,8 +1550,12 @@
     <w:p>
       <w:pPr>
         <w:pStyle w:val="Retraitcorpsdetexte"/>
-      </w:pPr>
-      <w:r>
+        <w:jc w:val="left"/>
+      </w:pPr>
+      <w:r>
+        <w:rPr>
+          <w:noProof/>
+        </w:rPr>
         <w:drawing>
           <wp:inline distT="0" distB="0" distL="0" distR="0" wp14:anchorId="66BE6E21" wp14:editId="12963C43">
             <wp:extent cx="4185878" cy="1323975"/>
@@ -1232,11 +1603,13 @@
     <w:p>
       <w:pPr>
         <w:pStyle w:val="Retraitcorpsdetexte"/>
+        <w:jc w:val="left"/>
       </w:pPr>
     </w:p>
     <w:p>
       <w:pPr>
         <w:pStyle w:val="Retraitcorpsdetexte"/>
+        <w:jc w:val="left"/>
       </w:pPr>
       <w:r>
         <w:t>Pour la mémoire vidéo j’ai décidé de mettre le maximum (128Mo)</w:t>
@@ -1248,8 +1621,12 @@
     <w:p>
       <w:pPr>
         <w:pStyle w:val="Retraitcorpsdetexte"/>
-      </w:pPr>
-      <w:r>
+        <w:jc w:val="left"/>
+      </w:pPr>
+      <w:r>
+        <w:rPr>
+          <w:noProof/>
+        </w:rPr>
         <w:drawing>
           <wp:inline distT="0" distB="0" distL="0" distR="0" wp14:anchorId="5643E2A8" wp14:editId="776DEAC6">
             <wp:extent cx="4071148" cy="2228850"/>
@@ -1290,37 +1667,46 @@
     <w:p>
       <w:pPr>
         <w:pStyle w:val="Retraitcorpsdetexte"/>
+        <w:jc w:val="left"/>
       </w:pPr>
     </w:p>
     <w:p>
       <w:pPr>
         <w:pStyle w:val="Retraitcorpsdetexte"/>
+        <w:jc w:val="left"/>
       </w:pPr>
     </w:p>
     <w:p>
       <w:pPr>
         <w:pStyle w:val="Retraitcorpsdetexte"/>
+        <w:jc w:val="left"/>
       </w:pPr>
     </w:p>
     <w:p>
       <w:pPr>
         <w:pStyle w:val="Retraitcorpsdetexte"/>
+        <w:jc w:val="left"/>
       </w:pPr>
     </w:p>
     <w:p>
       <w:pPr>
         <w:pStyle w:val="Retraitcorpsdetexte"/>
-      </w:pPr>
-      <w:r>
+        <w:jc w:val="left"/>
+      </w:pPr>
+      <w:r>
+        <w:t>Pour pouvoir échanger des fichiers entre le PC et la VM, j’ai créé un dossier partagé. J’ai également activé le presse-papier partagé et le Glisser-Déposer entre machine.</w:t>
+      </w:r>
+    </w:p>
+    <w:p>
+      <w:pPr>
+        <w:pStyle w:val="Retraitcorpsdetexte"/>
+        <w:jc w:val="left"/>
+      </w:pPr>
+      <w:r>
+        <w:rPr>
+          <w:noProof/>
+        </w:rPr>
         <w:lastRenderedPageBreak/>
-        <w:t>Pour pouvoir échanger des fichiers entre le PC et la VM, j’ai créé un dossier partagé. J’ai également activé le presse-papier partagé et le Glisser-Déposer entre machine.</w:t>
-      </w:r>
-    </w:p>
-    <w:p>
-      <w:pPr>
-        <w:pStyle w:val="Retraitcorpsdetexte"/>
-      </w:pPr>
-      <w:r>
         <w:drawing>
           <wp:inline distT="0" distB="0" distL="0" distR="0" wp14:anchorId="77B95EB0" wp14:editId="441B1F12">
             <wp:extent cx="2705100" cy="2011918"/>
@@ -1361,11 +1747,13 @@
     <w:p>
       <w:pPr>
         <w:pStyle w:val="Retraitcorpsdetexte"/>
+        <w:jc w:val="left"/>
       </w:pPr>
     </w:p>
     <w:p>
       <w:pPr>
         <w:pStyle w:val="Retraitcorpsdetexte"/>
+        <w:jc w:val="left"/>
       </w:pPr>
       <w:r>
         <w:t>Dans les fonctions avancées du processeur, on trouve PAE/NX et VT-x/AMD-V imbriqué.</w:t>
@@ -1374,8 +1762,12 @@
     <w:p>
       <w:pPr>
         <w:pStyle w:val="Retraitcorpsdetexte"/>
-      </w:pPr>
-      <w:r>
+        <w:jc w:val="left"/>
+      </w:pPr>
+      <w:r>
+        <w:rPr>
+          <w:noProof/>
+        </w:rPr>
         <w:drawing>
           <wp:inline distT="0" distB="0" distL="0" distR="0" wp14:anchorId="7E12872F" wp14:editId="6685ADF4">
             <wp:extent cx="2724530" cy="476316"/>
@@ -1430,6 +1822,7 @@
     <w:p>
       <w:pPr>
         <w:pStyle w:val="Retraitcorpsdetexte"/>
+        <w:jc w:val="left"/>
       </w:pPr>
       <w:r>
         <w:rPr>
@@ -1439,13 +1832,7 @@
         <w:t>PAE</w:t>
       </w:r>
       <w:r>
-        <w:t xml:space="preserve"> (</w:t>
-      </w:r>
-      <w:r>
-        <w:t>Physical Address Extension</w:t>
-      </w:r>
-      <w:r>
-        <w:t>)</w:t>
+        <w:t xml:space="preserve"> (Physical Address Extension)</w:t>
       </w:r>
       <w:r>
         <w:t xml:space="preserve"> </w:t>
@@ -1457,11 +1844,13 @@
     <w:p>
       <w:pPr>
         <w:pStyle w:val="Retraitcorpsdetexte"/>
+        <w:jc w:val="left"/>
       </w:pPr>
     </w:p>
     <w:p>
       <w:pPr>
         <w:pStyle w:val="Retraitcorpsdetexte"/>
+        <w:jc w:val="left"/>
       </w:pPr>
       <w:r>
         <w:rPr>
@@ -1471,26 +1860,19 @@
         <w:t>NX</w:t>
       </w:r>
       <w:r>
-        <w:t xml:space="preserve"> (</w:t>
-      </w:r>
-      <w:r>
-        <w:t>No-eXecute</w:t>
-      </w:r>
-      <w:r>
-        <w:t xml:space="preserve">) </w:t>
-      </w:r>
-      <w:r>
-        <w:t>améliore la sécurité en empêchant l’exécution de code dans les zones de mémoire non exécutables.</w:t>
+        <w:t xml:space="preserve"> (No-eXecute) améliore la sécurité en empêchant l’exécution de code dans les zones de mémoire non exécutables.</w:t>
       </w:r>
     </w:p>
     <w:p>
       <w:pPr>
         <w:pStyle w:val="Retraitcorpsdetexte"/>
+        <w:jc w:val="left"/>
       </w:pPr>
     </w:p>
     <w:p>
       <w:pPr>
         <w:pStyle w:val="Retraitcorpsdetexte"/>
+        <w:jc w:val="left"/>
       </w:pPr>
       <w:r>
         <w:rPr>
@@ -1510,13 +1892,7 @@
         <w:t>AMD-V</w:t>
       </w:r>
       <w:r>
-        <w:t xml:space="preserve"> imbriqué (</w:t>
-      </w:r>
-      <w:r>
-        <w:t>Virtual Technology</w:t>
-      </w:r>
-      <w:r>
-        <w:t xml:space="preserve">-variants / AMD-Virtualisation) Permettent </w:t>
+        <w:t xml:space="preserve"> imbriqué (Virtual Technology-variants / AMD-Virtualisation) Permettent </w:t>
       </w:r>
       <w:r>
         <w:t>la virtualisation dans la machine virtuelle, il est possible en activant cette fonction de créer des VMs dans une VM. VT-x sert pour les processeurs Intel tandis que AMD-V pour les processeurs AMD.</w:t>
@@ -1525,12 +1901,538 @@
     <w:p>
       <w:pPr>
         <w:pStyle w:val="Retraitcorpsdetexte"/>
-      </w:pPr>
-      <w:r>
+        <w:jc w:val="left"/>
+      </w:pPr>
+    </w:p>
+    <w:p>
+      <w:pPr>
+        <w:pStyle w:val="Retraitcorpsdetexte"/>
+        <w:jc w:val="left"/>
+      </w:pPr>
+      <w:r>
+        <w:t>Comme cette fonction est grisée, je dois passer par PowerShell et l’activer en lignes de commande. Je dois, en premier temps, me déplacer dans les fichiers de VirtualBox avec cette commande :</w:t>
+      </w:r>
+      <w:r>
+        <w:t xml:space="preserve"> </w:t>
+      </w:r>
+    </w:p>
+    <w:p>
+      <w:pPr>
+        <w:pStyle w:val="Retraitcorpsdetexte"/>
+        <w:jc w:val="left"/>
+        <w:rPr>
+          <w:color w:val="1F497D" w:themeColor="text2"/>
+          <w:lang w:val="en-US"/>
+        </w:rPr>
+      </w:pPr>
+      <w:r>
+        <w:rPr>
+          <w:color w:val="1F497D" w:themeColor="text2"/>
+          <w:lang w:val="en-US"/>
+        </w:rPr>
+        <w:t>cd 'C:\Program Files\Oracle\VirtualBox\'</w:t>
+      </w:r>
+    </w:p>
+    <w:p>
+      <w:pPr>
+        <w:pStyle w:val="Retraitcorpsdetexte"/>
+        <w:jc w:val="left"/>
+        <w:rPr>
+          <w:color w:val="1F497D" w:themeColor="text2"/>
+          <w:lang w:val="en-US"/>
+        </w:rPr>
+      </w:pPr>
+    </w:p>
+    <w:p>
+      <w:pPr>
+        <w:pStyle w:val="Retraitcorpsdetexte"/>
+        <w:jc w:val="left"/>
+      </w:pPr>
+      <w:r>
+        <w:t xml:space="preserve">Et </w:t>
+      </w:r>
+      <w:r>
+        <w:t>cette commande activera la fonction :</w:t>
+      </w:r>
+    </w:p>
+    <w:p>
+      <w:pPr>
+        <w:pStyle w:val="Retraitcorpsdetexte"/>
+        <w:jc w:val="left"/>
+        <w:rPr>
+          <w:color w:val="1F497D" w:themeColor="text2"/>
+        </w:rPr>
+      </w:pPr>
+      <w:r>
+        <w:rPr>
+          <w:color w:val="1F497D" w:themeColor="text2"/>
+        </w:rPr>
+        <w:t>.\VBoxManage.exe modifyvm "P_Bulles_infra - Ubuntu" --nested-hw-virt on</w:t>
+      </w:r>
+    </w:p>
+    <w:p>
+      <w:pPr>
+        <w:pStyle w:val="Retraitcorpsdetexte"/>
+        <w:jc w:val="left"/>
+        <w:rPr>
+          <w:color w:val="1F497D" w:themeColor="text2"/>
+        </w:rPr>
+      </w:pPr>
+    </w:p>
+    <w:p>
+      <w:pPr>
+        <w:pStyle w:val="Retraitcorpsdetexte"/>
+        <w:spacing w:line="276" w:lineRule="auto"/>
+        <w:jc w:val="left"/>
+      </w:pPr>
+      <w:r>
+        <w:rPr>
+          <w:b/>
+          <w:bCs/>
+        </w:rPr>
+        <w:t>VBoxManage.exe</w:t>
+      </w:r>
+      <w:r>
+        <w:t xml:space="preserve"> : C'est le programme de commande de VirtualBox.</w:t>
+      </w:r>
+    </w:p>
+    <w:p>
+      <w:pPr>
+        <w:pStyle w:val="Retraitcorpsdetexte"/>
+        <w:spacing w:line="276" w:lineRule="auto"/>
+        <w:jc w:val="left"/>
+      </w:pPr>
+      <w:r>
+        <w:rPr>
+          <w:b/>
+          <w:bCs/>
+        </w:rPr>
+        <w:t>modifyvm</w:t>
+      </w:r>
+      <w:r>
+        <w:t xml:space="preserve"> : Indique qu'on veut modifier une VM existante.</w:t>
+      </w:r>
+    </w:p>
+    <w:p>
+      <w:pPr>
+        <w:pStyle w:val="Retraitcorpsdetexte"/>
+        <w:spacing w:line="276" w:lineRule="auto"/>
+        <w:jc w:val="left"/>
+      </w:pPr>
+      <w:r>
+        <w:rPr>
+          <w:b/>
+          <w:bCs/>
+        </w:rPr>
+        <w:t>"P_Bulles_infra - Ubuntu"</w:t>
+      </w:r>
+      <w:r>
+        <w:t xml:space="preserve"> : C'est le nom de la VM à modifier.</w:t>
+      </w:r>
+    </w:p>
+    <w:p>
+      <w:pPr>
+        <w:pStyle w:val="Retraitcorpsdetexte"/>
+        <w:spacing w:line="276" w:lineRule="auto"/>
+        <w:jc w:val="left"/>
+      </w:pPr>
+      <w:r>
+        <w:rPr>
+          <w:b/>
+          <w:bCs/>
+        </w:rPr>
+        <w:t>--nested-hw-virt on</w:t>
+      </w:r>
+      <w:r>
+        <w:t xml:space="preserve"> : Active la virtualisation imbriquée</w:t>
+      </w:r>
+      <w:r>
+        <w:t xml:space="preserve"> expliquée si-dessus.</w:t>
+      </w:r>
+    </w:p>
+    <w:p>
+      <w:pPr>
+        <w:pStyle w:val="Retraitcorpsdetexte"/>
+        <w:jc w:val="left"/>
+        <w:rPr>
+          <w:color w:val="1F497D" w:themeColor="text2"/>
+        </w:rPr>
+      </w:pPr>
+    </w:p>
+    <w:p>
+      <w:pPr>
+        <w:pStyle w:val="Retraitcorpsdetexte"/>
+        <w:jc w:val="left"/>
+      </w:pPr>
+      <w:r>
+        <w:rPr>
+          <w:noProof/>
+        </w:rPr>
         <w:drawing>
-          <wp:inline distT="0" distB="0" distL="0" distR="0" wp14:anchorId="2EDCD6BC" wp14:editId="26481929">
-            <wp:extent cx="2705100" cy="1687481"/>
-            <wp:effectExtent l="0" t="0" r="0" b="8255"/>
+          <wp:inline distT="0" distB="0" distL="0" distR="0" wp14:anchorId="4420A5E8" wp14:editId="0B0486C5">
+            <wp:extent cx="5292093" cy="1447800"/>
+            <wp:effectExtent l="0" t="0" r="3810" b="0"/>
+            <wp:docPr id="2" name="Image 2"/>
+            <wp:cNvGraphicFramePr>
+              <a:graphicFrameLocks xmlns:a="http://schemas.openxmlformats.org/drawingml/2006/main" noChangeAspect="1"/>
+            </wp:cNvGraphicFramePr>
+            <a:graphic xmlns:a="http://schemas.openxmlformats.org/drawingml/2006/main">
+              <a:graphicData uri="http://schemas.openxmlformats.org/drawingml/2006/picture">
+                <pic:pic xmlns:pic="http://schemas.openxmlformats.org/drawingml/2006/picture">
+                  <pic:nvPicPr>
+                    <pic:cNvPr id="1" name=""/>
+                    <pic:cNvPicPr/>
+                  </pic:nvPicPr>
+                  <pic:blipFill rotWithShape="1">
+                    <a:blip r:embed="rId20"/>
+                    <a:srcRect l="192" t="699"/>
+                    <a:stretch/>
+                  </pic:blipFill>
+                  <pic:spPr bwMode="auto">
+                    <a:xfrm>
+                      <a:off x="0" y="0"/>
+                      <a:ext cx="5332122" cy="1458751"/>
+                    </a:xfrm>
+                    <a:prstGeom prst="rect">
+                      <a:avLst/>
+                    </a:prstGeom>
+                    <a:ln>
+                      <a:noFill/>
+                    </a:ln>
+                    <a:extLst>
+                      <a:ext uri="{53640926-AAD7-44D8-BBD7-CCE9431645EC}">
+                        <a14:shadowObscured xmlns:a14="http://schemas.microsoft.com/office/drawing/2010/main"/>
+                      </a:ext>
+                    </a:extLst>
+                  </pic:spPr>
+                </pic:pic>
+              </a:graphicData>
+            </a:graphic>
+          </wp:inline>
+        </w:drawing>
+      </w:r>
+    </w:p>
+    <w:p>
+      <w:pPr>
+        <w:pStyle w:val="Retraitcorpsdetexte"/>
+        <w:jc w:val="left"/>
+      </w:pPr>
+    </w:p>
+    <w:p>
+      <w:pPr>
+        <w:pStyle w:val="Retraitcorpsdetexte"/>
+        <w:jc w:val="left"/>
+      </w:pPr>
+      <w:r>
+        <w:t xml:space="preserve">Voici la </w:t>
+      </w:r>
+      <w:r>
+        <w:t>configuration de Linux</w:t>
+      </w:r>
+      <w:r>
+        <w:t xml:space="preserve"> Ubuntu</w:t>
+      </w:r>
+      <w:r>
+        <w:t> :</w:t>
+      </w:r>
+    </w:p>
+    <w:p>
+      <w:pPr>
+        <w:pStyle w:val="Retraitcorpsdetexte"/>
+        <w:jc w:val="left"/>
+      </w:pPr>
+      <w:r>
+        <w:t>Nom : amir</w:t>
+      </w:r>
+    </w:p>
+    <w:p>
+      <w:pPr>
+        <w:pStyle w:val="Retraitcorpsdetexte"/>
+        <w:jc w:val="left"/>
+      </w:pPr>
+      <w:r>
+        <w:t>Mot de passe : 123</w:t>
+      </w:r>
+    </w:p>
+    <w:p>
+      <w:pPr>
+        <w:pStyle w:val="Retraitcorpsdetexte"/>
+        <w:jc w:val="left"/>
+      </w:pPr>
+      <w:r>
+        <w:drawing>
+          <wp:inline distT="0" distB="0" distL="0" distR="0" wp14:anchorId="117C9E01" wp14:editId="3C9A2E08">
+            <wp:extent cx="1914525" cy="2211516"/>
+            <wp:effectExtent l="0" t="0" r="0" b="0"/>
+            <wp:docPr id="11" name="Image 11"/>
+            <wp:cNvGraphicFramePr>
+              <a:graphicFrameLocks xmlns:a="http://schemas.openxmlformats.org/drawingml/2006/main" noChangeAspect="1"/>
+            </wp:cNvGraphicFramePr>
+            <a:graphic xmlns:a="http://schemas.openxmlformats.org/drawingml/2006/main">
+              <a:graphicData uri="http://schemas.openxmlformats.org/drawingml/2006/picture">
+                <pic:pic xmlns:pic="http://schemas.openxmlformats.org/drawingml/2006/picture">
+                  <pic:nvPicPr>
+                    <pic:cNvPr id="1" name=""/>
+                    <pic:cNvPicPr/>
+                  </pic:nvPicPr>
+                  <pic:blipFill>
+                    <a:blip r:embed="rId21"/>
+                    <a:stretch>
+                      <a:fillRect/>
+                    </a:stretch>
+                  </pic:blipFill>
+                  <pic:spPr>
+                    <a:xfrm>
+                      <a:off x="0" y="0"/>
+                      <a:ext cx="1917900" cy="2215415"/>
+                    </a:xfrm>
+                    <a:prstGeom prst="rect">
+                      <a:avLst/>
+                    </a:prstGeom>
+                  </pic:spPr>
+                </pic:pic>
+              </a:graphicData>
+            </a:graphic>
+          </wp:inline>
+        </w:drawing>
+      </w:r>
+    </w:p>
+    <w:p>
+      <w:pPr>
+        <w:pStyle w:val="Retraitcorpsdetexte"/>
+        <w:jc w:val="left"/>
+      </w:pPr>
+    </w:p>
+    <w:p>
+      <w:pPr>
+        <w:pStyle w:val="Retraitcorpsdetexte"/>
+        <w:jc w:val="left"/>
+      </w:pPr>
+      <w:r>
+        <w:t>Après l’installation et la configuration de la VM, des bugs d’affichage étaient présents. Pour ce faire, il suffit de désactiver l’accélération 3D dans les paramètres d’affichage de VirtualBox.</w:t>
+      </w:r>
+    </w:p>
+    <w:p>
+      <w:pPr>
+        <w:pStyle w:val="Retraitcorpsdetexte"/>
+        <w:jc w:val="left"/>
+      </w:pPr>
+      <w:r>
+        <w:rPr>
+          <w:noProof/>
+        </w:rPr>
+        <mc:AlternateContent>
+          <mc:Choice Requires="wps">
+            <w:drawing>
+              <wp:anchor distT="0" distB="0" distL="114300" distR="114300" simplePos="0" relativeHeight="251661312" behindDoc="0" locked="0" layoutInCell="1" allowOverlap="1" wp14:anchorId="1EB3FAD8" wp14:editId="75BAB672">
+                <wp:simplePos x="0" y="0"/>
+                <wp:positionH relativeFrom="column">
+                  <wp:posOffset>911225</wp:posOffset>
+                </wp:positionH>
+                <wp:positionV relativeFrom="paragraph">
+                  <wp:posOffset>1327785</wp:posOffset>
+                </wp:positionV>
+                <wp:extent cx="1419271" cy="209554"/>
+                <wp:effectExtent l="0" t="0" r="28575" b="19050"/>
+                <wp:wrapNone/>
+                <wp:docPr id="14" name="Ellipse 14"/>
+                <wp:cNvGraphicFramePr/>
+                <a:graphic xmlns:a="http://schemas.openxmlformats.org/drawingml/2006/main">
+                  <a:graphicData uri="http://schemas.microsoft.com/office/word/2010/wordprocessingShape">
+                    <wps:wsp>
+                      <wps:cNvSpPr/>
+                      <wps:spPr>
+                        <a:xfrm>
+                          <a:off x="0" y="0"/>
+                          <a:ext cx="1419271" cy="209554"/>
+                        </a:xfrm>
+                        <a:prstGeom prst="ellipse">
+                          <a:avLst/>
+                        </a:prstGeom>
+                        <a:noFill/>
+                      </wps:spPr>
+                      <wps:style>
+                        <a:lnRef idx="2">
+                          <a:schemeClr val="accent1">
+                            <a:shade val="15000"/>
+                          </a:schemeClr>
+                        </a:lnRef>
+                        <a:fillRef idx="1">
+                          <a:schemeClr val="accent1"/>
+                        </a:fillRef>
+                        <a:effectRef idx="0">
+                          <a:schemeClr val="accent1"/>
+                        </a:effectRef>
+                        <a:fontRef idx="minor">
+                          <a:schemeClr val="lt1"/>
+                        </a:fontRef>
+                      </wps:style>
+                      <wps:bodyPr rot="0" spcFirstLastPara="0" vertOverflow="overflow" horzOverflow="overflow" vert="horz" wrap="square" lIns="91440" tIns="45720" rIns="91440" bIns="45720" numCol="1" spcCol="0" rtlCol="0" fromWordArt="0" anchor="ctr" anchorCtr="0" forceAA="0" compatLnSpc="1">
+                        <a:prstTxWarp prst="textNoShape">
+                          <a:avLst/>
+                        </a:prstTxWarp>
+                        <a:noAutofit/>
+                      </wps:bodyPr>
+                    </wps:wsp>
+                  </a:graphicData>
+                </a:graphic>
+                <wp14:sizeRelH relativeFrom="margin">
+                  <wp14:pctWidth>0</wp14:pctWidth>
+                </wp14:sizeRelH>
+                <wp14:sizeRelV relativeFrom="margin">
+                  <wp14:pctHeight>0</wp14:pctHeight>
+                </wp14:sizeRelV>
+              </wp:anchor>
+            </w:drawing>
+          </mc:Choice>
+          <mc:Fallback>
+            <w:pict>
+              <v:oval w14:anchorId="30C0FC16" id="Ellipse 14" o:spid="_x0000_s1026" style="position:absolute;margin-left:71.75pt;margin-top:104.55pt;width:111.75pt;height:16.5pt;z-index:251661312;visibility:visible;mso-wrap-style:square;mso-width-percent:0;mso-height-percent:0;mso-wrap-distance-left:9pt;mso-wrap-distance-top:0;mso-wrap-distance-right:9pt;mso-wrap-distance-bottom:0;mso-position-horizontal:absolute;mso-position-horizontal-relative:text;mso-position-vertical:absolute;mso-position-vertical-relative:text;mso-width-percent:0;mso-height-percent:0;mso-width-relative:margin;mso-height-relative:margin;v-text-anchor:middle" o:gfxdata="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" filled="f" strokecolor="#0a121c [484]" strokeweight="1.25pt"/>
+            </w:pict>
+          </mc:Fallback>
+        </mc:AlternateContent>
+      </w:r>
+      <w:r>
+        <w:drawing>
+          <wp:inline distT="0" distB="0" distL="0" distR="0" wp14:anchorId="2C826F31" wp14:editId="606D349B">
+            <wp:extent cx="2890748" cy="1514475"/>
+            <wp:effectExtent l="0" t="0" r="5080" b="0"/>
+            <wp:docPr id="13" name="Image 13"/>
+            <wp:cNvGraphicFramePr>
+              <a:graphicFrameLocks xmlns:a="http://schemas.openxmlformats.org/drawingml/2006/main" noChangeAspect="1"/>
+            </wp:cNvGraphicFramePr>
+            <a:graphic xmlns:a="http://schemas.openxmlformats.org/drawingml/2006/main">
+              <a:graphicData uri="http://schemas.openxmlformats.org/drawingml/2006/picture">
+                <pic:pic xmlns:pic="http://schemas.openxmlformats.org/drawingml/2006/picture">
+                  <pic:nvPicPr>
+                    <pic:cNvPr id="1" name=""/>
+                    <pic:cNvPicPr/>
+                  </pic:nvPicPr>
+                  <pic:blipFill>
+                    <a:blip r:embed="rId22"/>
+                    <a:stretch>
+                      <a:fillRect/>
+                    </a:stretch>
+                  </pic:blipFill>
+                  <pic:spPr>
+                    <a:xfrm>
+                      <a:off x="0" y="0"/>
+                      <a:ext cx="2913695" cy="1526497"/>
+                    </a:xfrm>
+                    <a:prstGeom prst="rect">
+                      <a:avLst/>
+                    </a:prstGeom>
+                  </pic:spPr>
+                </pic:pic>
+              </a:graphicData>
+            </a:graphic>
+          </wp:inline>
+        </w:drawing>
+      </w:r>
+    </w:p>
+    <w:p>
+      <w:pPr>
+        <w:pStyle w:val="Retraitcorpsdetexte"/>
+        <w:jc w:val="left"/>
+      </w:pPr>
+    </w:p>
+    <w:p>
+      <w:pPr>
+        <w:pStyle w:val="Retraitcorpsdetexte"/>
+        <w:jc w:val="left"/>
+      </w:pPr>
+      <w:r>
+        <w:t>Pour vérifier si la virtualisation du PC est activée, je me suis rendu dans le gestionnaire des tâches &gt; Performance &gt; Processeur et il est écrit si oui ou non la virtualisation est activée.</w:t>
+      </w:r>
+    </w:p>
+    <w:p>
+      <w:pPr>
+        <w:pStyle w:val="Retraitcorpsdetexte"/>
+        <w:jc w:val="left"/>
+      </w:pPr>
+      <w:r>
+        <w:rPr>
+          <w:noProof/>
+        </w:rPr>
+        <mc:AlternateContent>
+          <mc:Choice Requires="wps">
+            <w:drawing>
+              <wp:anchor distT="0" distB="0" distL="114300" distR="114300" simplePos="0" relativeHeight="251659264" behindDoc="0" locked="0" layoutInCell="1" allowOverlap="1" wp14:anchorId="04627A70" wp14:editId="27197BE7">
+                <wp:simplePos x="0" y="0"/>
+                <wp:positionH relativeFrom="column">
+                  <wp:posOffset>3232785</wp:posOffset>
+                </wp:positionH>
+                <wp:positionV relativeFrom="paragraph">
+                  <wp:posOffset>1838325</wp:posOffset>
+                </wp:positionV>
+                <wp:extent cx="1152525" cy="176213"/>
+                <wp:effectExtent l="0" t="0" r="28575" b="14605"/>
+                <wp:wrapNone/>
+                <wp:docPr id="12" name="Ellipse 12"/>
+                <wp:cNvGraphicFramePr/>
+                <a:graphic xmlns:a="http://schemas.openxmlformats.org/drawingml/2006/main">
+                  <a:graphicData uri="http://schemas.microsoft.com/office/word/2010/wordprocessingShape">
+                    <wps:wsp>
+                      <wps:cNvSpPr/>
+                      <wps:spPr>
+                        <a:xfrm>
+                          <a:off x="0" y="0"/>
+                          <a:ext cx="1152525" cy="176213"/>
+                        </a:xfrm>
+                        <a:prstGeom prst="ellipse">
+                          <a:avLst/>
+                        </a:prstGeom>
+                        <a:noFill/>
+                      </wps:spPr>
+                      <wps:style>
+                        <a:lnRef idx="2">
+                          <a:schemeClr val="accent1">
+                            <a:shade val="15000"/>
+                          </a:schemeClr>
+                        </a:lnRef>
+                        <a:fillRef idx="1">
+                          <a:schemeClr val="accent1"/>
+                        </a:fillRef>
+                        <a:effectRef idx="0">
+                          <a:schemeClr val="accent1"/>
+                        </a:effectRef>
+                        <a:fontRef idx="minor">
+                          <a:schemeClr val="lt1"/>
+                        </a:fontRef>
+                      </wps:style>
+                      <wps:bodyPr rot="0" spcFirstLastPara="0" vertOverflow="overflow" horzOverflow="overflow" vert="horz" wrap="square" lIns="91440" tIns="45720" rIns="91440" bIns="45720" numCol="1" spcCol="0" rtlCol="0" fromWordArt="0" anchor="ctr" anchorCtr="0" forceAA="0" compatLnSpc="1">
+                        <a:prstTxWarp prst="textNoShape">
+                          <a:avLst/>
+                        </a:prstTxWarp>
+                        <a:noAutofit/>
+                      </wps:bodyPr>
+                    </wps:wsp>
+                  </a:graphicData>
+                </a:graphic>
+                <wp14:sizeRelH relativeFrom="margin">
+                  <wp14:pctWidth>0</wp14:pctWidth>
+                </wp14:sizeRelH>
+                <wp14:sizeRelV relativeFrom="margin">
+                  <wp14:pctHeight>0</wp14:pctHeight>
+                </wp14:sizeRelV>
+              </wp:anchor>
+            </w:drawing>
+          </mc:Choice>
+          <mc:Fallback>
+            <w:pict>
+              <v:oval w14:anchorId="71C31520" id="Ellipse 12" o:spid="_x0000_s1026" style="position:absolute;margin-left:254.55pt;margin-top:144.75pt;width:90.75pt;height:13.9pt;z-index:251659264;visibility:visible;mso-wrap-style:square;mso-width-percent:0;mso-height-percent:0;mso-wrap-distance-left:9pt;mso-wrap-distance-top:0;mso-wrap-distance-right:9pt;mso-wrap-distance-bottom:0;mso-position-horizontal:absolute;mso-position-horizontal-relative:text;mso-position-vertical:absolute;mso-position-vertical-relative:text;mso-width-percent:0;mso-height-percent:0;mso-width-relative:margin;mso-height-relative:margin;v-text-anchor:middle" o:gfxdata="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" filled="f" strokecolor="#0a121c [484]" strokeweight="1.25pt"/>
+            </w:pict>
+          </mc:Fallback>
+        </mc:AlternateContent>
+      </w:r>
+      <w:r>
+        <w:rPr>
+          <w:noProof/>
+        </w:rPr>
+        <w:drawing>
+          <wp:inline distT="0" distB="0" distL="0" distR="0" wp14:anchorId="2EDCD6BC" wp14:editId="07A6F2A9">
+            <wp:extent cx="3832508" cy="2390775"/>
+            <wp:effectExtent l="0" t="0" r="0" b="0"/>
             <wp:docPr id="10" name="Image 10"/>
             <wp:cNvGraphicFramePr>
               <a:graphicFrameLocks xmlns:a="http://schemas.openxmlformats.org/drawingml/2006/main" noChangeAspect="1"/>
@@ -1543,7 +2445,7 @@
                     <pic:cNvPicPr/>
                   </pic:nvPicPr>
                   <pic:blipFill>
-                    <a:blip r:embed="rId20"/>
+                    <a:blip r:embed="rId23"/>
                     <a:stretch>
                       <a:fillRect/>
                     </a:stretch>
@@ -1551,7 +2453,7 @@
                   <pic:spPr>
                     <a:xfrm>
                       <a:off x="0" y="0"/>
-                      <a:ext cx="2711651" cy="1691568"/>
+                      <a:ext cx="3845678" cy="2398991"/>
                     </a:xfrm>
                     <a:prstGeom prst="rect">
                       <a:avLst/>
@@ -1567,31 +2469,69 @@
     <w:p>
       <w:pPr>
         <w:pStyle w:val="Retraitcorpsdetexte"/>
-      </w:pPr>
+        <w:jc w:val="left"/>
+      </w:pPr>
+    </w:p>
+    <w:p>
+      <w:pPr>
+        <w:pStyle w:val="Titre2"/>
+      </w:pPr>
+      <w:bookmarkStart w:id="7" w:name="_Toc182404537"/>
+      <w:r>
+        <w:lastRenderedPageBreak/>
+        <w:t>Choix de l’application</w:t>
+      </w:r>
+      <w:bookmarkEnd w:id="7"/>
     </w:p>
     <w:p>
       <w:pPr>
         <w:pStyle w:val="Retraitcorpsdetexte"/>
       </w:pPr>
+      <w:r>
+        <w:t>J’ai choisi de faire une application de ToDo list qui s’appelle "AmNet ToDo". Elle aura plusieurs pages : inscription, connexion, modification du compte, création de tâches et une page pour afficher les tâches de l’utilisateur.</w:t>
+      </w:r>
+      <w:r>
+        <w:t xml:space="preserve"> </w:t>
+      </w:r>
+      <w:r>
+        <w:t>L’appli sera développée en C# avec .NET en interface graphique (Windows Form).</w:t>
+      </w:r>
+    </w:p>
+    <w:p>
+      <w:pPr>
+        <w:pStyle w:val="Retraitcorpsdetexte"/>
+        <w:jc w:val="left"/>
+      </w:pPr>
+      <w:r>
+        <w:t>Voici les croquis faits sur papier :</w:t>
+      </w:r>
+    </w:p>
+    <w:p>
+      <w:pPr>
+        <w:pStyle w:val="Retraitcorpsdetexte"/>
+        <w:jc w:val="left"/>
+      </w:pPr>
     </w:p>
     <w:p>
       <w:pPr>
         <w:pStyle w:val="Titre1"/>
-      </w:pPr>
-      <w:bookmarkStart w:id="6" w:name="_Toc181793905"/>
+        <w:jc w:val="left"/>
+      </w:pPr>
+      <w:bookmarkStart w:id="8" w:name="_Toc182404538"/>
       <w:r>
         <w:t>Sources</w:t>
       </w:r>
       <w:r>
         <w:t xml:space="preserve"> &amp; Aides</w:t>
       </w:r>
-      <w:bookmarkEnd w:id="6"/>
+      <w:bookmarkEnd w:id="8"/>
     </w:p>
     <w:p>
       <w:pPr>
         <w:pStyle w:val="Corpsdetexte"/>
-      </w:pPr>
-      <w:hyperlink r:id="rId21" w:anchor="system-requirements-NobleNumbat" w:history="1">
+        <w:jc w:val="left"/>
+      </w:pPr>
+      <w:hyperlink r:id="rId24" w:anchor="system-requirements-NobleNumbat" w:history="1">
         <w:r>
           <w:rPr>
             <w:rStyle w:val="Lienhypertexte"/>
@@ -1606,8 +2546,9 @@
     <w:p>
       <w:pPr>
         <w:pStyle w:val="Corpsdetexte"/>
-      </w:pPr>
-      <w:hyperlink r:id="rId22" w:history="1">
+        <w:jc w:val="left"/>
+      </w:pPr>
+      <w:hyperlink r:id="rId25" w:history="1">
         <w:r>
           <w:rPr>
             <w:rStyle w:val="Lienhypertexte"/>
@@ -1622,8 +2563,9 @@
     <w:p>
       <w:pPr>
         <w:pStyle w:val="Corpsdetexte"/>
-      </w:pPr>
-      <w:hyperlink r:id="rId23" w:history="1">
+        <w:jc w:val="left"/>
+      </w:pPr>
+      <w:hyperlink r:id="rId26" w:history="1">
         <w:r>
           <w:rPr>
             <w:rStyle w:val="Lienhypertexte"/>
@@ -1634,7 +2576,7 @@
       <w:r>
         <w:t xml:space="preserve">, </w:t>
       </w:r>
-      <w:hyperlink r:id="rId24" w:history="1">
+      <w:hyperlink r:id="rId27" w:history="1">
         <w:r>
           <w:rPr>
             <w:rStyle w:val="Lienhypertexte"/>
@@ -1679,8 +2621,9 @@
     <w:p>
       <w:pPr>
         <w:pStyle w:val="Corpsdetexte"/>
-      </w:pPr>
-      <w:hyperlink r:id="rId25" w:history="1">
+        <w:jc w:val="left"/>
+      </w:pPr>
+      <w:hyperlink r:id="rId28" w:history="1">
         <w:r>
           <w:rPr>
             <w:rStyle w:val="Lienhypertexte"/>
@@ -1695,21 +2638,43 @@
     <w:p>
       <w:pPr>
         <w:pStyle w:val="Corpsdetexte"/>
+        <w:jc w:val="left"/>
+      </w:pPr>
+      <w:hyperlink r:id="rId29" w:history="1">
+        <w:r>
+          <w:rPr>
+            <w:rStyle w:val="Lienhypertexte"/>
+          </w:rPr>
+          <w:t>ChatGPT</w:t>
+        </w:r>
+      </w:hyperlink>
+      <w:r>
+        <w:t> : Cette IA m’a servi pour la conceptualisation de la base de données</w:t>
+      </w:r>
+      <w:r>
+        <w:t xml:space="preserve"> avec Looping.</w:t>
+      </w:r>
+    </w:p>
+    <w:p>
+      <w:pPr>
+        <w:pStyle w:val="Corpsdetexte"/>
+        <w:jc w:val="left"/>
       </w:pPr>
     </w:p>
     <w:p>
       <w:pPr>
         <w:pStyle w:val="Titre1"/>
-      </w:pPr>
-      <w:bookmarkStart w:id="7" w:name="_Toc181793906"/>
+        <w:jc w:val="left"/>
+      </w:pPr>
+      <w:bookmarkStart w:id="9" w:name="_Toc182404539"/>
       <w:r>
         <w:t>Conclusion</w:t>
       </w:r>
-      <w:bookmarkEnd w:id="7"/>
+      <w:bookmarkEnd w:id="9"/>
     </w:p>
     <w:sectPr>
-      <w:headerReference w:type="default" r:id="rId26"/>
-      <w:footerReference w:type="default" r:id="rId27"/>
+      <w:headerReference w:type="default" r:id="rId30"/>
+      <w:footerReference w:type="default" r:id="rId31"/>
       <w:pgSz w:w="11906" w:h="16838" w:code="9"/>
       <w:pgMar w:top="1418" w:right="1418" w:bottom="1418" w:left="1418" w:header="709" w:footer="709" w:gutter="0"/>
       <w:cols w:space="708"/>
@@ -1919,7 +2884,7 @@
         <v:path o:extrusionok="f" gradientshapeok="t" o:connecttype="rect"/>
         <o:lock v:ext="edit" aspectratio="t"/>
       </v:shapetype>
-      <v:shape id="_x0000_i1091" type="#_x0000_t75" style="width:11.25pt;height:11.25pt" o:bullet="t">
+      <v:shape id="_x0000_i1083" type="#_x0000_t75" style="width:11.25pt;height:11.25pt" o:bullet="t">
         <v:imagedata r:id="rId1" o:title="BD10263_"/>
       </v:shape>
     </w:pict>
@@ -2842,7 +3807,7 @@
   <w:abstractNum w:abstractNumId="9" w15:restartNumberingAfterBreak="0">
     <w:nsid w:val="2A8F67FD"/>
     <w:multiLevelType w:val="multilevel"/>
-    <w:tmpl w:val="6A5CB036"/>
+    <w:tmpl w:val="FA6A53D2"/>
     <w:lvl w:ilvl="0">
       <w:start w:val="1"/>
       <w:numFmt w:val="decimal"/>
@@ -3437,6 +4402,118 @@
     </w:lvl>
   </w:abstractNum>
   <w:abstractNum w:abstractNumId="14" w15:restartNumberingAfterBreak="0">
+    <w:nsid w:val="44453FAC"/>
+    <w:multiLevelType w:val="hybridMultilevel"/>
+    <w:tmpl w:val="DF2661F8"/>
+    <w:lvl w:ilvl="0" w:tplc="0BF038A8">
+      <w:numFmt w:val="bullet"/>
+      <w:lvlText w:val=""/>
+      <w:lvlJc w:val="left"/>
+      <w:pPr>
+        <w:ind w:left="1494" w:hanging="360"/>
+      </w:pPr>
+      <w:rPr>
+        <w:rFonts w:ascii="Century Gothic" w:eastAsia="Times New Roman" w:hAnsi="Century Gothic" w:cs="Times New Roman" w:hint="default"/>
+      </w:rPr>
+    </w:lvl>
+    <w:lvl w:ilvl="1" w:tplc="100C0003" w:tentative="1">
+      <w:start w:val="1"/>
+      <w:numFmt w:val="bullet"/>
+      <w:lvlText w:val="o"/>
+      <w:lvlJc w:val="left"/>
+      <w:pPr>
+        <w:ind w:left="2214" w:hanging="360"/>
+      </w:pPr>
+      <w:rPr>
+        <w:rFonts w:ascii="Courier New" w:hAnsi="Courier New" w:cs="Courier New" w:hint="default"/>
+      </w:rPr>
+    </w:lvl>
+    <w:lvl w:ilvl="2" w:tplc="100C0005" w:tentative="1">
+      <w:start w:val="1"/>
+      <w:numFmt w:val="bullet"/>
+      <w:lvlText w:val=""/>
+      <w:lvlJc w:val="left"/>
+      <w:pPr>
+        <w:ind w:left="2934" w:hanging="360"/>
+      </w:pPr>
+      <w:rPr>
+        <w:rFonts w:ascii="Wingdings" w:hAnsi="Wingdings" w:hint="default"/>
+      </w:rPr>
+    </w:lvl>
+    <w:lvl w:ilvl="3" w:tplc="100C0001" w:tentative="1">
+      <w:start w:val="1"/>
+      <w:numFmt w:val="bullet"/>
+      <w:lvlText w:val=""/>
+      <w:lvlJc w:val="left"/>
+      <w:pPr>
+        <w:ind w:left="3654" w:hanging="360"/>
+      </w:pPr>
+      <w:rPr>
+        <w:rFonts w:ascii="Symbol" w:hAnsi="Symbol" w:hint="default"/>
+      </w:rPr>
+    </w:lvl>
+    <w:lvl w:ilvl="4" w:tplc="100C0003" w:tentative="1">
+      <w:start w:val="1"/>
+      <w:numFmt w:val="bullet"/>
+      <w:lvlText w:val="o"/>
+      <w:lvlJc w:val="left"/>
+      <w:pPr>
+        <w:ind w:left="4374" w:hanging="360"/>
+      </w:pPr>
+      <w:rPr>
+        <w:rFonts w:ascii="Courier New" w:hAnsi="Courier New" w:cs="Courier New" w:hint="default"/>
+      </w:rPr>
+    </w:lvl>
+    <w:lvl w:ilvl="5" w:tplc="100C0005" w:tentative="1">
+      <w:start w:val="1"/>
+      <w:numFmt w:val="bullet"/>
+      <w:lvlText w:val=""/>
+      <w:lvlJc w:val="left"/>
+      <w:pPr>
+        <w:ind w:left="5094" w:hanging="360"/>
+      </w:pPr>
+      <w:rPr>
+        <w:rFonts w:ascii="Wingdings" w:hAnsi="Wingdings" w:hint="default"/>
+      </w:rPr>
+    </w:lvl>
+    <w:lvl w:ilvl="6" w:tplc="100C0001" w:tentative="1">
+      <w:start w:val="1"/>
+      <w:numFmt w:val="bullet"/>
+      <w:lvlText w:val=""/>
+      <w:lvlJc w:val="left"/>
+      <w:pPr>
+        <w:ind w:left="5814" w:hanging="360"/>
+      </w:pPr>
+      <w:rPr>
+        <w:rFonts w:ascii="Symbol" w:hAnsi="Symbol" w:hint="default"/>
+      </w:rPr>
+    </w:lvl>
+    <w:lvl w:ilvl="7" w:tplc="100C0003" w:tentative="1">
+      <w:start w:val="1"/>
+      <w:numFmt w:val="bullet"/>
+      <w:lvlText w:val="o"/>
+      <w:lvlJc w:val="left"/>
+      <w:pPr>
+        <w:ind w:left="6534" w:hanging="360"/>
+      </w:pPr>
+      <w:rPr>
+        <w:rFonts w:ascii="Courier New" w:hAnsi="Courier New" w:cs="Courier New" w:hint="default"/>
+      </w:rPr>
+    </w:lvl>
+    <w:lvl w:ilvl="8" w:tplc="100C0005" w:tentative="1">
+      <w:start w:val="1"/>
+      <w:numFmt w:val="bullet"/>
+      <w:lvlText w:val=""/>
+      <w:lvlJc w:val="left"/>
+      <w:pPr>
+        <w:ind w:left="7254" w:hanging="360"/>
+      </w:pPr>
+      <w:rPr>
+        <w:rFonts w:ascii="Wingdings" w:hAnsi="Wingdings" w:hint="default"/>
+      </w:rPr>
+    </w:lvl>
+  </w:abstractNum>
+  <w:abstractNum w:abstractNumId="15" w15:restartNumberingAfterBreak="0">
     <w:nsid w:val="45976AE7"/>
     <w:multiLevelType w:val="multilevel"/>
     <w:tmpl w:val="DE363E72"/>
@@ -3549,7 +4626,120 @@
       </w:pPr>
     </w:lvl>
   </w:abstractNum>
-  <w:abstractNum w:abstractNumId="15" w15:restartNumberingAfterBreak="0">
+  <w:abstractNum w:abstractNumId="16" w15:restartNumberingAfterBreak="0">
+    <w:nsid w:val="4C1332F1"/>
+    <w:multiLevelType w:val="hybridMultilevel"/>
+    <w:tmpl w:val="F8F0D1FA"/>
+    <w:lvl w:ilvl="0" w:tplc="100C0001">
+      <w:start w:val="1"/>
+      <w:numFmt w:val="bullet"/>
+      <w:lvlText w:val=""/>
+      <w:lvlJc w:val="left"/>
+      <w:pPr>
+        <w:ind w:left="1854" w:hanging="360"/>
+      </w:pPr>
+      <w:rPr>
+        <w:rFonts w:ascii="Symbol" w:hAnsi="Symbol" w:hint="default"/>
+      </w:rPr>
+    </w:lvl>
+    <w:lvl w:ilvl="1" w:tplc="100C0003" w:tentative="1">
+      <w:start w:val="1"/>
+      <w:numFmt w:val="bullet"/>
+      <w:lvlText w:val="o"/>
+      <w:lvlJc w:val="left"/>
+      <w:pPr>
+        <w:ind w:left="2574" w:hanging="360"/>
+      </w:pPr>
+      <w:rPr>
+        <w:rFonts w:ascii="Courier New" w:hAnsi="Courier New" w:cs="Courier New" w:hint="default"/>
+      </w:rPr>
+    </w:lvl>
+    <w:lvl w:ilvl="2" w:tplc="100C0005" w:tentative="1">
+      <w:start w:val="1"/>
+      <w:numFmt w:val="bullet"/>
+      <w:lvlText w:val=""/>
+      <w:lvlJc w:val="left"/>
+      <w:pPr>
+        <w:ind w:left="3294" w:hanging="360"/>
+      </w:pPr>
+      <w:rPr>
+        <w:rFonts w:ascii="Wingdings" w:hAnsi="Wingdings" w:hint="default"/>
+      </w:rPr>
+    </w:lvl>
+    <w:lvl w:ilvl="3" w:tplc="100C0001" w:tentative="1">
+      <w:start w:val="1"/>
+      <w:numFmt w:val="bullet"/>
+      <w:lvlText w:val=""/>
+      <w:lvlJc w:val="left"/>
+      <w:pPr>
+        <w:ind w:left="4014" w:hanging="360"/>
+      </w:pPr>
+      <w:rPr>
+        <w:rFonts w:ascii="Symbol" w:hAnsi="Symbol" w:hint="default"/>
+      </w:rPr>
+    </w:lvl>
+    <w:lvl w:ilvl="4" w:tplc="100C0003" w:tentative="1">
+      <w:start w:val="1"/>
+      <w:numFmt w:val="bullet"/>
+      <w:lvlText w:val="o"/>
+      <w:lvlJc w:val="left"/>
+      <w:pPr>
+        <w:ind w:left="4734" w:hanging="360"/>
+      </w:pPr>
+      <w:rPr>
+        <w:rFonts w:ascii="Courier New" w:hAnsi="Courier New" w:cs="Courier New" w:hint="default"/>
+      </w:rPr>
+    </w:lvl>
+    <w:lvl w:ilvl="5" w:tplc="100C0005" w:tentative="1">
+      <w:start w:val="1"/>
+      <w:numFmt w:val="bullet"/>
+      <w:lvlText w:val=""/>
+      <w:lvlJc w:val="left"/>
+      <w:pPr>
+        <w:ind w:left="5454" w:hanging="360"/>
+      </w:pPr>
+      <w:rPr>
+        <w:rFonts w:ascii="Wingdings" w:hAnsi="Wingdings" w:hint="default"/>
+      </w:rPr>
+    </w:lvl>
+    <w:lvl w:ilvl="6" w:tplc="100C0001" w:tentative="1">
+      <w:start w:val="1"/>
+      <w:numFmt w:val="bullet"/>
+      <w:lvlText w:val=""/>
+      <w:lvlJc w:val="left"/>
+      <w:pPr>
+        <w:ind w:left="6174" w:hanging="360"/>
+      </w:pPr>
+      <w:rPr>
+        <w:rFonts w:ascii="Symbol" w:hAnsi="Symbol" w:hint="default"/>
+      </w:rPr>
+    </w:lvl>
+    <w:lvl w:ilvl="7" w:tplc="100C0003" w:tentative="1">
+      <w:start w:val="1"/>
+      <w:numFmt w:val="bullet"/>
+      <w:lvlText w:val="o"/>
+      <w:lvlJc w:val="left"/>
+      <w:pPr>
+        <w:ind w:left="6894" w:hanging="360"/>
+      </w:pPr>
+      <w:rPr>
+        <w:rFonts w:ascii="Courier New" w:hAnsi="Courier New" w:cs="Courier New" w:hint="default"/>
+      </w:rPr>
+    </w:lvl>
+    <w:lvl w:ilvl="8" w:tplc="100C0005" w:tentative="1">
+      <w:start w:val="1"/>
+      <w:numFmt w:val="bullet"/>
+      <w:lvlText w:val=""/>
+      <w:lvlJc w:val="left"/>
+      <w:pPr>
+        <w:ind w:left="7614" w:hanging="360"/>
+      </w:pPr>
+      <w:rPr>
+        <w:rFonts w:ascii="Wingdings" w:hAnsi="Wingdings" w:hint="default"/>
+      </w:rPr>
+    </w:lvl>
+  </w:abstractNum>
+  <w:abstractNum w:abstractNumId="17" w15:restartNumberingAfterBreak="0">
     <w:nsid w:val="51B26FFD"/>
     <w:multiLevelType w:val="multilevel"/>
     <w:tmpl w:val="1EECA8DA"/>
@@ -3662,7 +4852,7 @@
       </w:pPr>
     </w:lvl>
   </w:abstractNum>
-  <w:abstractNum w:abstractNumId="16" w15:restartNumberingAfterBreak="0">
+  <w:abstractNum w:abstractNumId="18" w15:restartNumberingAfterBreak="0">
     <w:nsid w:val="52BC4C46"/>
     <w:multiLevelType w:val="multilevel"/>
     <w:tmpl w:val="B7445B8C"/>
@@ -3775,7 +4965,7 @@
       </w:pPr>
     </w:lvl>
   </w:abstractNum>
-  <w:abstractNum w:abstractNumId="17" w15:restartNumberingAfterBreak="0">
+  <w:abstractNum w:abstractNumId="19" w15:restartNumberingAfterBreak="0">
     <w:nsid w:val="5CD94534"/>
     <w:multiLevelType w:val="multilevel"/>
     <w:tmpl w:val="1AD23AFC"/>
@@ -3888,7 +5078,7 @@
       </w:pPr>
     </w:lvl>
   </w:abstractNum>
-  <w:abstractNum w:abstractNumId="18" w15:restartNumberingAfterBreak="0">
+  <w:abstractNum w:abstractNumId="20" w15:restartNumberingAfterBreak="0">
     <w:nsid w:val="64DB67C4"/>
     <w:multiLevelType w:val="multilevel"/>
     <w:tmpl w:val="16ECA64C"/>
@@ -4001,7 +5191,7 @@
       </w:pPr>
     </w:lvl>
   </w:abstractNum>
-  <w:abstractNum w:abstractNumId="19" w15:restartNumberingAfterBreak="0">
+  <w:abstractNum w:abstractNumId="21" w15:restartNumberingAfterBreak="0">
     <w:nsid w:val="6B875F62"/>
     <w:multiLevelType w:val="multilevel"/>
     <w:tmpl w:val="E740241C"/>
@@ -4114,7 +5304,7 @@
       </w:pPr>
     </w:lvl>
   </w:abstractNum>
-  <w:abstractNum w:abstractNumId="20" w15:restartNumberingAfterBreak="0">
+  <w:abstractNum w:abstractNumId="22" w15:restartNumberingAfterBreak="0">
     <w:nsid w:val="73560BB0"/>
     <w:multiLevelType w:val="multilevel"/>
     <w:tmpl w:val="16A4FB34"/>
@@ -4227,7 +5417,7 @@
       </w:pPr>
     </w:lvl>
   </w:abstractNum>
-  <w:abstractNum w:abstractNumId="21" w15:restartNumberingAfterBreak="0">
+  <w:abstractNum w:abstractNumId="23" w15:restartNumberingAfterBreak="0">
     <w:nsid w:val="76BC6986"/>
     <w:multiLevelType w:val="multilevel"/>
     <w:tmpl w:val="34DE763C"/>
@@ -4340,7 +5530,7 @@
       </w:pPr>
     </w:lvl>
   </w:abstractNum>
-  <w:abstractNum w:abstractNumId="22" w15:restartNumberingAfterBreak="0">
+  <w:abstractNum w:abstractNumId="24" w15:restartNumberingAfterBreak="0">
     <w:nsid w:val="77467DAD"/>
     <w:multiLevelType w:val="multilevel"/>
     <w:tmpl w:val="39527D38"/>
@@ -4453,7 +5643,7 @@
       </w:pPr>
     </w:lvl>
   </w:abstractNum>
-  <w:abstractNum w:abstractNumId="23" w15:restartNumberingAfterBreak="0">
+  <w:abstractNum w:abstractNumId="25" w15:restartNumberingAfterBreak="0">
     <w:nsid w:val="77EA1D09"/>
     <w:multiLevelType w:val="multilevel"/>
     <w:tmpl w:val="0DEEB666"/>
@@ -4582,7 +5772,7 @@
     <w:abstractNumId w:val="12"/>
   </w:num>
   <w:num w:numId="6" w16cid:durableId="390033125">
-    <w:abstractNumId w:val="22"/>
+    <w:abstractNumId w:val="24"/>
   </w:num>
   <w:num w:numId="7" w16cid:durableId="1029336624">
     <w:abstractNumId w:val="2"/>
@@ -4591,28 +5781,28 @@
     <w:abstractNumId w:val="11"/>
   </w:num>
   <w:num w:numId="9" w16cid:durableId="843473919">
+    <w:abstractNumId w:val="23"/>
+  </w:num>
+  <w:num w:numId="10" w16cid:durableId="1822229208">
+    <w:abstractNumId w:val="18"/>
+  </w:num>
+  <w:num w:numId="11" w16cid:durableId="768039258">
+    <w:abstractNumId w:val="15"/>
+  </w:num>
+  <w:num w:numId="12" w16cid:durableId="1273324046">
     <w:abstractNumId w:val="21"/>
   </w:num>
-  <w:num w:numId="10" w16cid:durableId="1822229208">
-    <w:abstractNumId w:val="16"/>
-  </w:num>
-  <w:num w:numId="11" w16cid:durableId="768039258">
-    <w:abstractNumId w:val="14"/>
-  </w:num>
-  <w:num w:numId="12" w16cid:durableId="1273324046">
-    <w:abstractNumId w:val="19"/>
-  </w:num>
   <w:num w:numId="13" w16cid:durableId="1101877497">
-    <w:abstractNumId w:val="15"/>
+    <w:abstractNumId w:val="17"/>
   </w:num>
   <w:num w:numId="14" w16cid:durableId="171337361">
-    <w:abstractNumId w:val="20"/>
+    <w:abstractNumId w:val="22"/>
   </w:num>
   <w:num w:numId="15" w16cid:durableId="1729761567">
     <w:abstractNumId w:val="7"/>
   </w:num>
   <w:num w:numId="16" w16cid:durableId="1157839717">
-    <w:abstractNumId w:val="18"/>
+    <w:abstractNumId w:val="20"/>
   </w:num>
   <w:num w:numId="17" w16cid:durableId="1816221189">
     <w:abstractNumId w:val="13"/>
@@ -4621,13 +5811,13 @@
     <w:abstractNumId w:val="8"/>
   </w:num>
   <w:num w:numId="19" w16cid:durableId="103578556">
-    <w:abstractNumId w:val="17"/>
+    <w:abstractNumId w:val="19"/>
   </w:num>
   <w:num w:numId="20" w16cid:durableId="1681882932">
     <w:abstractNumId w:val="10"/>
   </w:num>
   <w:num w:numId="21" w16cid:durableId="1722751382">
-    <w:abstractNumId w:val="23"/>
+    <w:abstractNumId w:val="25"/>
   </w:num>
   <w:num w:numId="22" w16cid:durableId="445858258">
     <w:abstractNumId w:val="4"/>
@@ -4637,6 +5827,12 @@
   </w:num>
   <w:num w:numId="24" w16cid:durableId="822239293">
     <w:abstractNumId w:val="5"/>
+  </w:num>
+  <w:num w:numId="25" w16cid:durableId="2119913265">
+    <w:abstractNumId w:val="16"/>
+  </w:num>
+  <w:num w:numId="26" w16cid:durableId="1019158593">
+    <w:abstractNumId w:val="14"/>
   </w:num>
   <w:numIdMacAtCleanup w:val="21"/>
 </w:numbering>
@@ -5037,7 +6233,7 @@
     <w:next w:val="Corpsdetexte"/>
     <w:autoRedefine/>
     <w:qFormat/>
-    <w:rsid w:val="00AA4393"/>
+    <w:rsid w:val="00D858BD"/>
     <w:pPr>
       <w:keepNext/>
       <w:keepLines/>
@@ -5045,6 +6241,7 @@
         <w:numId w:val="4"/>
       </w:numPr>
       <w:spacing w:before="180" w:after="60"/>
+      <w:jc w:val="both"/>
       <w:outlineLvl w:val="0"/>
     </w:pPr>
     <w:rPr>
@@ -5227,7 +6424,6 @@
   <w:style w:type="character" w:default="1" w:styleId="Policepardfaut">
     <w:name w:val="Default Paragraph Font"/>
     <w:uiPriority w:val="1"/>
-    <w:semiHidden/>
     <w:unhideWhenUsed/>
   </w:style>
   <w:style w:type="table" w:default="1" w:styleId="TableauNormal">

</xml_diff>

<commit_message>
end mcd, mld, install docker, rapport
</commit_message>
<xml_diff>
--- a/R-P_Bulles_infra-amizeqiri-Rapport.docx
+++ b/R-P_Bulles_infra-amizeqiri-Rapport.docx
@@ -45,7 +45,7 @@
           <w:noProof/>
         </w:rPr>
         <w:drawing>
-          <wp:inline distT="0" distB="0" distL="0" distR="0" wp14:anchorId="46B22055" wp14:editId="01E4CA3E">
+          <wp:inline distT="0" distB="0" distL="0" distR="0" wp14:anchorId="46B22055" wp14:editId="3889DA62">
             <wp:extent cx="5161860" cy="1952625"/>
             <wp:effectExtent l="0" t="0" r="1270" b="0"/>
             <wp:docPr id="6" name="Image 6"/>
@@ -242,7 +242,7 @@
         </w:rPr>
         <w:fldChar w:fldCharType="separate"/>
       </w:r>
-      <w:hyperlink w:anchor="_Toc182404531" w:history="1">
+      <w:hyperlink w:anchor="_Toc183011586" w:history="1">
         <w:r>
           <w:rPr>
             <w:rStyle w:val="Lienhypertexte"/>
@@ -288,7 +288,7 @@
             <w:noProof/>
             <w:webHidden/>
           </w:rPr>
-          <w:instrText xml:space="preserve"> PAGEREF _Toc182404531 \h </w:instrText>
+          <w:instrText xml:space="preserve"> PAGEREF _Toc183011586 \h </w:instrText>
         </w:r>
         <w:r>
           <w:rPr>
@@ -334,7 +334,7 @@
           <w14:ligatures w14:val="standardContextual"/>
         </w:rPr>
       </w:pPr>
-      <w:hyperlink w:anchor="_Toc182404532" w:history="1">
+      <w:hyperlink w:anchor="_Toc183011587" w:history="1">
         <w:r>
           <w:rPr>
             <w:rStyle w:val="Lienhypertexte"/>
@@ -378,7 +378,7 @@
             <w:noProof/>
             <w:webHidden/>
           </w:rPr>
-          <w:instrText xml:space="preserve"> PAGEREF _Toc182404532 \h </w:instrText>
+          <w:instrText xml:space="preserve"> PAGEREF _Toc183011587 \h </w:instrText>
         </w:r>
         <w:r>
           <w:rPr>
@@ -424,7 +424,7 @@
           <w14:ligatures w14:val="standardContextual"/>
         </w:rPr>
       </w:pPr>
-      <w:hyperlink w:anchor="_Toc182404533" w:history="1">
+      <w:hyperlink w:anchor="_Toc183011588" w:history="1">
         <w:r>
           <w:rPr>
             <w:rStyle w:val="Lienhypertexte"/>
@@ -468,7 +468,7 @@
             <w:noProof/>
             <w:webHidden/>
           </w:rPr>
-          <w:instrText xml:space="preserve"> PAGEREF _Toc182404533 \h </w:instrText>
+          <w:instrText xml:space="preserve"> PAGEREF _Toc183011588 \h </w:instrText>
         </w:r>
         <w:r>
           <w:rPr>
@@ -516,7 +516,7 @@
           <w14:ligatures w14:val="standardContextual"/>
         </w:rPr>
       </w:pPr>
-      <w:hyperlink w:anchor="_Toc182404534" w:history="1">
+      <w:hyperlink w:anchor="_Toc183011589" w:history="1">
         <w:r>
           <w:rPr>
             <w:rStyle w:val="Lienhypertexte"/>
@@ -562,7 +562,7 @@
             <w:noProof/>
             <w:webHidden/>
           </w:rPr>
-          <w:instrText xml:space="preserve"> PAGEREF _Toc182404534 \h </w:instrText>
+          <w:instrText xml:space="preserve"> PAGEREF _Toc183011589 \h </w:instrText>
         </w:r>
         <w:r>
           <w:rPr>
@@ -583,6 +583,726 @@
             <w:webHidden/>
           </w:rPr>
           <w:t>3</w:t>
+        </w:r>
+        <w:r>
+          <w:rPr>
+            <w:noProof/>
+            <w:webHidden/>
+          </w:rPr>
+          <w:fldChar w:fldCharType="end"/>
+        </w:r>
+      </w:hyperlink>
+    </w:p>
+    <w:p>
+      <w:pPr>
+        <w:pStyle w:val="TM2"/>
+        <w:tabs>
+          <w:tab w:val="left" w:pos="800"/>
+          <w:tab w:val="right" w:leader="dot" w:pos="9060"/>
+        </w:tabs>
+        <w:rPr>
+          <w:rFonts w:eastAsiaTheme="minorEastAsia" w:cstheme="minorBidi"/>
+          <w:smallCaps w:val="0"/>
+          <w:noProof/>
+          <w:kern w:val="2"/>
+          <w14:ligatures w14:val="standardContextual"/>
+        </w:rPr>
+      </w:pPr>
+      <w:hyperlink w:anchor="_Toc183011590" w:history="1">
+        <w:r>
+          <w:rPr>
+            <w:rStyle w:val="Lienhypertexte"/>
+            <w:noProof/>
+          </w:rPr>
+          <w:t>2.1</w:t>
+        </w:r>
+        <w:r>
+          <w:rPr>
+            <w:rFonts w:eastAsiaTheme="minorEastAsia" w:cstheme="minorBidi"/>
+            <w:smallCaps w:val="0"/>
+            <w:noProof/>
+            <w:kern w:val="2"/>
+            <w14:ligatures w14:val="standardContextual"/>
+          </w:rPr>
+          <w:tab/>
+        </w:r>
+        <w:r>
+          <w:rPr>
+            <w:rStyle w:val="Lienhypertexte"/>
+            <w:noProof/>
+          </w:rPr>
+          <w:t>Choix OS, installation, configuration</w:t>
+        </w:r>
+        <w:r>
+          <w:rPr>
+            <w:noProof/>
+            <w:webHidden/>
+          </w:rPr>
+          <w:tab/>
+        </w:r>
+        <w:r>
+          <w:rPr>
+            <w:noProof/>
+            <w:webHidden/>
+          </w:rPr>
+          <w:fldChar w:fldCharType="begin"/>
+        </w:r>
+        <w:r>
+          <w:rPr>
+            <w:noProof/>
+            <w:webHidden/>
+          </w:rPr>
+          <w:instrText xml:space="preserve"> PAGEREF _Toc183011590 \h </w:instrText>
+        </w:r>
+        <w:r>
+          <w:rPr>
+            <w:noProof/>
+            <w:webHidden/>
+          </w:rPr>
+        </w:r>
+        <w:r>
+          <w:rPr>
+            <w:noProof/>
+            <w:webHidden/>
+          </w:rPr>
+          <w:fldChar w:fldCharType="separate"/>
+        </w:r>
+        <w:r>
+          <w:rPr>
+            <w:noProof/>
+            <w:webHidden/>
+          </w:rPr>
+          <w:t>3</w:t>
+        </w:r>
+        <w:r>
+          <w:rPr>
+            <w:noProof/>
+            <w:webHidden/>
+          </w:rPr>
+          <w:fldChar w:fldCharType="end"/>
+        </w:r>
+      </w:hyperlink>
+    </w:p>
+    <w:p>
+      <w:pPr>
+        <w:pStyle w:val="TM2"/>
+        <w:tabs>
+          <w:tab w:val="left" w:pos="800"/>
+          <w:tab w:val="right" w:leader="dot" w:pos="9060"/>
+        </w:tabs>
+        <w:rPr>
+          <w:rFonts w:eastAsiaTheme="minorEastAsia" w:cstheme="minorBidi"/>
+          <w:smallCaps w:val="0"/>
+          <w:noProof/>
+          <w:kern w:val="2"/>
+          <w14:ligatures w14:val="standardContextual"/>
+        </w:rPr>
+      </w:pPr>
+      <w:hyperlink w:anchor="_Toc183011591" w:history="1">
+        <w:r>
+          <w:rPr>
+            <w:rStyle w:val="Lienhypertexte"/>
+            <w:noProof/>
+          </w:rPr>
+          <w:t>2.2</w:t>
+        </w:r>
+        <w:r>
+          <w:rPr>
+            <w:rFonts w:eastAsiaTheme="minorEastAsia" w:cstheme="minorBidi"/>
+            <w:smallCaps w:val="0"/>
+            <w:noProof/>
+            <w:kern w:val="2"/>
+            <w14:ligatures w14:val="standardContextual"/>
+          </w:rPr>
+          <w:tab/>
+        </w:r>
+        <w:r>
+          <w:rPr>
+            <w:rStyle w:val="Lienhypertexte"/>
+            <w:noProof/>
+          </w:rPr>
+          <w:t>Choix, croquis application</w:t>
+        </w:r>
+        <w:r>
+          <w:rPr>
+            <w:noProof/>
+            <w:webHidden/>
+          </w:rPr>
+          <w:tab/>
+        </w:r>
+        <w:r>
+          <w:rPr>
+            <w:noProof/>
+            <w:webHidden/>
+          </w:rPr>
+          <w:fldChar w:fldCharType="begin"/>
+        </w:r>
+        <w:r>
+          <w:rPr>
+            <w:noProof/>
+            <w:webHidden/>
+          </w:rPr>
+          <w:instrText xml:space="preserve"> PAGEREF _Toc183011591 \h </w:instrText>
+        </w:r>
+        <w:r>
+          <w:rPr>
+            <w:noProof/>
+            <w:webHidden/>
+          </w:rPr>
+        </w:r>
+        <w:r>
+          <w:rPr>
+            <w:noProof/>
+            <w:webHidden/>
+          </w:rPr>
+          <w:fldChar w:fldCharType="separate"/>
+        </w:r>
+        <w:r>
+          <w:rPr>
+            <w:noProof/>
+            <w:webHidden/>
+          </w:rPr>
+          <w:t>3</w:t>
+        </w:r>
+        <w:r>
+          <w:rPr>
+            <w:noProof/>
+            <w:webHidden/>
+          </w:rPr>
+          <w:fldChar w:fldCharType="end"/>
+        </w:r>
+      </w:hyperlink>
+    </w:p>
+    <w:p>
+      <w:pPr>
+        <w:pStyle w:val="TM2"/>
+        <w:tabs>
+          <w:tab w:val="left" w:pos="800"/>
+          <w:tab w:val="right" w:leader="dot" w:pos="9060"/>
+        </w:tabs>
+        <w:rPr>
+          <w:rFonts w:eastAsiaTheme="minorEastAsia" w:cstheme="minorBidi"/>
+          <w:smallCaps w:val="0"/>
+          <w:noProof/>
+          <w:kern w:val="2"/>
+          <w14:ligatures w14:val="standardContextual"/>
+        </w:rPr>
+      </w:pPr>
+      <w:hyperlink w:anchor="_Toc183011592" w:history="1">
+        <w:r>
+          <w:rPr>
+            <w:rStyle w:val="Lienhypertexte"/>
+            <w:noProof/>
+          </w:rPr>
+          <w:t>2.3</w:t>
+        </w:r>
+        <w:r>
+          <w:rPr>
+            <w:rFonts w:eastAsiaTheme="minorEastAsia" w:cstheme="minorBidi"/>
+            <w:smallCaps w:val="0"/>
+            <w:noProof/>
+            <w:kern w:val="2"/>
+            <w14:ligatures w14:val="standardContextual"/>
+          </w:rPr>
+          <w:tab/>
+        </w:r>
+        <w:r>
+          <w:rPr>
+            <w:rStyle w:val="Lienhypertexte"/>
+            <w:noProof/>
+          </w:rPr>
+          <w:t>Conceptualisation base de données</w:t>
+        </w:r>
+        <w:r>
+          <w:rPr>
+            <w:noProof/>
+            <w:webHidden/>
+          </w:rPr>
+          <w:tab/>
+        </w:r>
+        <w:r>
+          <w:rPr>
+            <w:noProof/>
+            <w:webHidden/>
+          </w:rPr>
+          <w:fldChar w:fldCharType="begin"/>
+        </w:r>
+        <w:r>
+          <w:rPr>
+            <w:noProof/>
+            <w:webHidden/>
+          </w:rPr>
+          <w:instrText xml:space="preserve"> PAGEREF _Toc183011592 \h </w:instrText>
+        </w:r>
+        <w:r>
+          <w:rPr>
+            <w:noProof/>
+            <w:webHidden/>
+          </w:rPr>
+        </w:r>
+        <w:r>
+          <w:rPr>
+            <w:noProof/>
+            <w:webHidden/>
+          </w:rPr>
+          <w:fldChar w:fldCharType="separate"/>
+        </w:r>
+        <w:r>
+          <w:rPr>
+            <w:noProof/>
+            <w:webHidden/>
+          </w:rPr>
+          <w:t>3</w:t>
+        </w:r>
+        <w:r>
+          <w:rPr>
+            <w:noProof/>
+            <w:webHidden/>
+          </w:rPr>
+          <w:fldChar w:fldCharType="end"/>
+        </w:r>
+      </w:hyperlink>
+    </w:p>
+    <w:p>
+      <w:pPr>
+        <w:pStyle w:val="TM2"/>
+        <w:tabs>
+          <w:tab w:val="left" w:pos="800"/>
+          <w:tab w:val="right" w:leader="dot" w:pos="9060"/>
+        </w:tabs>
+        <w:rPr>
+          <w:rFonts w:eastAsiaTheme="minorEastAsia" w:cstheme="minorBidi"/>
+          <w:smallCaps w:val="0"/>
+          <w:noProof/>
+          <w:kern w:val="2"/>
+          <w14:ligatures w14:val="standardContextual"/>
+        </w:rPr>
+      </w:pPr>
+      <w:hyperlink w:anchor="_Toc183011593" w:history="1">
+        <w:r>
+          <w:rPr>
+            <w:rStyle w:val="Lienhypertexte"/>
+            <w:noProof/>
+          </w:rPr>
+          <w:t>2.4</w:t>
+        </w:r>
+        <w:r>
+          <w:rPr>
+            <w:rFonts w:eastAsiaTheme="minorEastAsia" w:cstheme="minorBidi"/>
+            <w:smallCaps w:val="0"/>
+            <w:noProof/>
+            <w:kern w:val="2"/>
+            <w14:ligatures w14:val="standardContextual"/>
+          </w:rPr>
+          <w:tab/>
+        </w:r>
+        <w:r>
+          <w:rPr>
+            <w:rStyle w:val="Lienhypertexte"/>
+            <w:noProof/>
+          </w:rPr>
+          <w:t>Installation Docker</w:t>
+        </w:r>
+        <w:r>
+          <w:rPr>
+            <w:noProof/>
+            <w:webHidden/>
+          </w:rPr>
+          <w:tab/>
+        </w:r>
+        <w:r>
+          <w:rPr>
+            <w:noProof/>
+            <w:webHidden/>
+          </w:rPr>
+          <w:fldChar w:fldCharType="begin"/>
+        </w:r>
+        <w:r>
+          <w:rPr>
+            <w:noProof/>
+            <w:webHidden/>
+          </w:rPr>
+          <w:instrText xml:space="preserve"> PAGEREF _Toc183011593 \h </w:instrText>
+        </w:r>
+        <w:r>
+          <w:rPr>
+            <w:noProof/>
+            <w:webHidden/>
+          </w:rPr>
+        </w:r>
+        <w:r>
+          <w:rPr>
+            <w:noProof/>
+            <w:webHidden/>
+          </w:rPr>
+          <w:fldChar w:fldCharType="separate"/>
+        </w:r>
+        <w:r>
+          <w:rPr>
+            <w:noProof/>
+            <w:webHidden/>
+          </w:rPr>
+          <w:t>3</w:t>
+        </w:r>
+        <w:r>
+          <w:rPr>
+            <w:noProof/>
+            <w:webHidden/>
+          </w:rPr>
+          <w:fldChar w:fldCharType="end"/>
+        </w:r>
+      </w:hyperlink>
+    </w:p>
+    <w:p>
+      <w:pPr>
+        <w:pStyle w:val="TM2"/>
+        <w:tabs>
+          <w:tab w:val="left" w:pos="800"/>
+          <w:tab w:val="right" w:leader="dot" w:pos="9060"/>
+        </w:tabs>
+        <w:rPr>
+          <w:rFonts w:eastAsiaTheme="minorEastAsia" w:cstheme="minorBidi"/>
+          <w:smallCaps w:val="0"/>
+          <w:noProof/>
+          <w:kern w:val="2"/>
+          <w14:ligatures w14:val="standardContextual"/>
+        </w:rPr>
+      </w:pPr>
+      <w:hyperlink w:anchor="_Toc183011594" w:history="1">
+        <w:r>
+          <w:rPr>
+            <w:rStyle w:val="Lienhypertexte"/>
+            <w:noProof/>
+          </w:rPr>
+          <w:t>2.5</w:t>
+        </w:r>
+        <w:r>
+          <w:rPr>
+            <w:rFonts w:eastAsiaTheme="minorEastAsia" w:cstheme="minorBidi"/>
+            <w:smallCaps w:val="0"/>
+            <w:noProof/>
+            <w:kern w:val="2"/>
+            <w14:ligatures w14:val="standardContextual"/>
+          </w:rPr>
+          <w:tab/>
+        </w:r>
+        <w:r>
+          <w:rPr>
+            <w:rStyle w:val="Lienhypertexte"/>
+            <w:noProof/>
+          </w:rPr>
+          <w:t>Création containers Docker</w:t>
+        </w:r>
+        <w:r>
+          <w:rPr>
+            <w:noProof/>
+            <w:webHidden/>
+          </w:rPr>
+          <w:tab/>
+        </w:r>
+        <w:r>
+          <w:rPr>
+            <w:noProof/>
+            <w:webHidden/>
+          </w:rPr>
+          <w:fldChar w:fldCharType="begin"/>
+        </w:r>
+        <w:r>
+          <w:rPr>
+            <w:noProof/>
+            <w:webHidden/>
+          </w:rPr>
+          <w:instrText xml:space="preserve"> PAGEREF _Toc183011594 \h </w:instrText>
+        </w:r>
+        <w:r>
+          <w:rPr>
+            <w:noProof/>
+            <w:webHidden/>
+          </w:rPr>
+        </w:r>
+        <w:r>
+          <w:rPr>
+            <w:noProof/>
+            <w:webHidden/>
+          </w:rPr>
+          <w:fldChar w:fldCharType="separate"/>
+        </w:r>
+        <w:r>
+          <w:rPr>
+            <w:noProof/>
+            <w:webHidden/>
+          </w:rPr>
+          <w:t>3</w:t>
+        </w:r>
+        <w:r>
+          <w:rPr>
+            <w:noProof/>
+            <w:webHidden/>
+          </w:rPr>
+          <w:fldChar w:fldCharType="end"/>
+        </w:r>
+      </w:hyperlink>
+    </w:p>
+    <w:p>
+      <w:pPr>
+        <w:pStyle w:val="TM2"/>
+        <w:tabs>
+          <w:tab w:val="left" w:pos="800"/>
+          <w:tab w:val="right" w:leader="dot" w:pos="9060"/>
+        </w:tabs>
+        <w:rPr>
+          <w:rFonts w:eastAsiaTheme="minorEastAsia" w:cstheme="minorBidi"/>
+          <w:smallCaps w:val="0"/>
+          <w:noProof/>
+          <w:kern w:val="2"/>
+          <w14:ligatures w14:val="standardContextual"/>
+        </w:rPr>
+      </w:pPr>
+      <w:hyperlink w:anchor="_Toc183011595" w:history="1">
+        <w:r>
+          <w:rPr>
+            <w:rStyle w:val="Lienhypertexte"/>
+            <w:noProof/>
+          </w:rPr>
+          <w:t>2.6</w:t>
+        </w:r>
+        <w:r>
+          <w:rPr>
+            <w:rFonts w:eastAsiaTheme="minorEastAsia" w:cstheme="minorBidi"/>
+            <w:smallCaps w:val="0"/>
+            <w:noProof/>
+            <w:kern w:val="2"/>
+            <w14:ligatures w14:val="standardContextual"/>
+          </w:rPr>
+          <w:tab/>
+        </w:r>
+        <w:r>
+          <w:rPr>
+            <w:rStyle w:val="Lienhypertexte"/>
+            <w:noProof/>
+          </w:rPr>
+          <w:t>Création application</w:t>
+        </w:r>
+        <w:r>
+          <w:rPr>
+            <w:noProof/>
+            <w:webHidden/>
+          </w:rPr>
+          <w:tab/>
+        </w:r>
+        <w:r>
+          <w:rPr>
+            <w:noProof/>
+            <w:webHidden/>
+          </w:rPr>
+          <w:fldChar w:fldCharType="begin"/>
+        </w:r>
+        <w:r>
+          <w:rPr>
+            <w:noProof/>
+            <w:webHidden/>
+          </w:rPr>
+          <w:instrText xml:space="preserve"> PAGEREF _Toc183011595 \h </w:instrText>
+        </w:r>
+        <w:r>
+          <w:rPr>
+            <w:noProof/>
+            <w:webHidden/>
+          </w:rPr>
+        </w:r>
+        <w:r>
+          <w:rPr>
+            <w:noProof/>
+            <w:webHidden/>
+          </w:rPr>
+          <w:fldChar w:fldCharType="separate"/>
+        </w:r>
+        <w:r>
+          <w:rPr>
+            <w:noProof/>
+            <w:webHidden/>
+          </w:rPr>
+          <w:t>4</w:t>
+        </w:r>
+        <w:r>
+          <w:rPr>
+            <w:noProof/>
+            <w:webHidden/>
+          </w:rPr>
+          <w:fldChar w:fldCharType="end"/>
+        </w:r>
+      </w:hyperlink>
+    </w:p>
+    <w:p>
+      <w:pPr>
+        <w:pStyle w:val="TM2"/>
+        <w:tabs>
+          <w:tab w:val="left" w:pos="800"/>
+          <w:tab w:val="right" w:leader="dot" w:pos="9060"/>
+        </w:tabs>
+        <w:rPr>
+          <w:rFonts w:eastAsiaTheme="minorEastAsia" w:cstheme="minorBidi"/>
+          <w:smallCaps w:val="0"/>
+          <w:noProof/>
+          <w:kern w:val="2"/>
+          <w14:ligatures w14:val="standardContextual"/>
+        </w:rPr>
+      </w:pPr>
+      <w:hyperlink w:anchor="_Toc183011596" w:history="1">
+        <w:r>
+          <w:rPr>
+            <w:rStyle w:val="Lienhypertexte"/>
+            <w:noProof/>
+          </w:rPr>
+          <w:t>2.7</w:t>
+        </w:r>
+        <w:r>
+          <w:rPr>
+            <w:rFonts w:eastAsiaTheme="minorEastAsia" w:cstheme="minorBidi"/>
+            <w:smallCaps w:val="0"/>
+            <w:noProof/>
+            <w:kern w:val="2"/>
+            <w14:ligatures w14:val="standardContextual"/>
+          </w:rPr>
+          <w:tab/>
+        </w:r>
+        <w:r>
+          <w:rPr>
+            <w:rStyle w:val="Lienhypertexte"/>
+            <w:noProof/>
+          </w:rPr>
+          <w:t>Création base de données</w:t>
+        </w:r>
+        <w:r>
+          <w:rPr>
+            <w:noProof/>
+            <w:webHidden/>
+          </w:rPr>
+          <w:tab/>
+        </w:r>
+        <w:r>
+          <w:rPr>
+            <w:noProof/>
+            <w:webHidden/>
+          </w:rPr>
+          <w:fldChar w:fldCharType="begin"/>
+        </w:r>
+        <w:r>
+          <w:rPr>
+            <w:noProof/>
+            <w:webHidden/>
+          </w:rPr>
+          <w:instrText xml:space="preserve"> PAGEREF _Toc183011596 \h </w:instrText>
+        </w:r>
+        <w:r>
+          <w:rPr>
+            <w:noProof/>
+            <w:webHidden/>
+          </w:rPr>
+        </w:r>
+        <w:r>
+          <w:rPr>
+            <w:noProof/>
+            <w:webHidden/>
+          </w:rPr>
+          <w:fldChar w:fldCharType="separate"/>
+        </w:r>
+        <w:r>
+          <w:rPr>
+            <w:noProof/>
+            <w:webHidden/>
+          </w:rPr>
+          <w:t>4</w:t>
+        </w:r>
+        <w:r>
+          <w:rPr>
+            <w:noProof/>
+            <w:webHidden/>
+          </w:rPr>
+          <w:fldChar w:fldCharType="end"/>
+        </w:r>
+      </w:hyperlink>
+    </w:p>
+    <w:p>
+      <w:pPr>
+        <w:pStyle w:val="TM2"/>
+        <w:tabs>
+          <w:tab w:val="left" w:pos="800"/>
+          <w:tab w:val="right" w:leader="dot" w:pos="9060"/>
+        </w:tabs>
+        <w:rPr>
+          <w:rFonts w:eastAsiaTheme="minorEastAsia" w:cstheme="minorBidi"/>
+          <w:smallCaps w:val="0"/>
+          <w:noProof/>
+          <w:kern w:val="2"/>
+          <w14:ligatures w14:val="standardContextual"/>
+        </w:rPr>
+      </w:pPr>
+      <w:hyperlink w:anchor="_Toc183011597" w:history="1">
+        <w:r>
+          <w:rPr>
+            <w:rStyle w:val="Lienhypertexte"/>
+            <w:noProof/>
+          </w:rPr>
+          <w:t>2.8</w:t>
+        </w:r>
+        <w:r>
+          <w:rPr>
+            <w:rFonts w:eastAsiaTheme="minorEastAsia" w:cstheme="minorBidi"/>
+            <w:smallCaps w:val="0"/>
+            <w:noProof/>
+            <w:kern w:val="2"/>
+            <w14:ligatures w14:val="standardContextual"/>
+          </w:rPr>
+          <w:tab/>
+        </w:r>
+        <w:r>
+          <w:rPr>
+            <w:rStyle w:val="Lienhypertexte"/>
+            <w:noProof/>
+          </w:rPr>
+          <w:t>Programmation application</w:t>
+        </w:r>
+        <w:r>
+          <w:rPr>
+            <w:noProof/>
+            <w:webHidden/>
+          </w:rPr>
+          <w:tab/>
+        </w:r>
+        <w:r>
+          <w:rPr>
+            <w:noProof/>
+            <w:webHidden/>
+          </w:rPr>
+          <w:fldChar w:fldCharType="begin"/>
+        </w:r>
+        <w:r>
+          <w:rPr>
+            <w:noProof/>
+            <w:webHidden/>
+          </w:rPr>
+          <w:instrText xml:space="preserve"> PAGEREF _Toc183011597 \h </w:instrText>
+        </w:r>
+        <w:r>
+          <w:rPr>
+            <w:noProof/>
+            <w:webHidden/>
+          </w:rPr>
+        </w:r>
+        <w:r>
+          <w:rPr>
+            <w:noProof/>
+            <w:webHidden/>
+          </w:rPr>
+          <w:fldChar w:fldCharType="separate"/>
+        </w:r>
+        <w:r>
+          <w:rPr>
+            <w:noProof/>
+            <w:webHidden/>
+          </w:rPr>
+          <w:t>4</w:t>
         </w:r>
         <w:r>
           <w:rPr>
@@ -610,7 +1330,7 @@
           <w14:ligatures w14:val="standardContextual"/>
         </w:rPr>
       </w:pPr>
-      <w:hyperlink w:anchor="_Toc182404535" w:history="1">
+      <w:hyperlink w:anchor="_Toc183011598" w:history="1">
         <w:r>
           <w:rPr>
             <w:rStyle w:val="Lienhypertexte"/>
@@ -656,7 +1376,7 @@
             <w:noProof/>
             <w:webHidden/>
           </w:rPr>
-          <w:instrText xml:space="preserve"> PAGEREF _Toc182404535 \h </w:instrText>
+          <w:instrText xml:space="preserve"> PAGEREF _Toc183011598 \h </w:instrText>
         </w:r>
         <w:r>
           <w:rPr>
@@ -676,7 +1396,7 @@
             <w:noProof/>
             <w:webHidden/>
           </w:rPr>
-          <w:t>3</w:t>
+          <w:t>5</w:t>
         </w:r>
         <w:r>
           <w:rPr>
@@ -702,7 +1422,7 @@
           <w14:ligatures w14:val="standardContextual"/>
         </w:rPr>
       </w:pPr>
-      <w:hyperlink w:anchor="_Toc182404536" w:history="1">
+      <w:hyperlink w:anchor="_Toc183011599" w:history="1">
         <w:r>
           <w:rPr>
             <w:rStyle w:val="Lienhypertexte"/>
@@ -725,7 +1445,7 @@
             <w:rStyle w:val="Lienhypertexte"/>
             <w:noProof/>
           </w:rPr>
-          <w:t>Installation de la VM Linux</w:t>
+          <w:t>Installation de la VM Linux Ubuntu</w:t>
         </w:r>
         <w:r>
           <w:rPr>
@@ -746,7 +1466,7 @@
             <w:noProof/>
             <w:webHidden/>
           </w:rPr>
-          <w:instrText xml:space="preserve"> PAGEREF _Toc182404536 \h </w:instrText>
+          <w:instrText xml:space="preserve"> PAGEREF _Toc183011599 \h </w:instrText>
         </w:r>
         <w:r>
           <w:rPr>
@@ -766,7 +1486,7 @@
             <w:noProof/>
             <w:webHidden/>
           </w:rPr>
-          <w:t>3</w:t>
+          <w:t>5</w:t>
         </w:r>
         <w:r>
           <w:rPr>
@@ -792,7 +1512,7 @@
           <w14:ligatures w14:val="standardContextual"/>
         </w:rPr>
       </w:pPr>
-      <w:hyperlink w:anchor="_Toc182404537" w:history="1">
+      <w:hyperlink w:anchor="_Toc183011600" w:history="1">
         <w:r>
           <w:rPr>
             <w:rStyle w:val="Lienhypertexte"/>
@@ -836,7 +1556,7 @@
             <w:noProof/>
             <w:webHidden/>
           </w:rPr>
-          <w:instrText xml:space="preserve"> PAGEREF _Toc182404537 \h </w:instrText>
+          <w:instrText xml:space="preserve"> PAGEREF _Toc183011600 \h </w:instrText>
         </w:r>
         <w:r>
           <w:rPr>
@@ -857,6 +1577,186 @@
             <w:webHidden/>
           </w:rPr>
           <w:t>8</w:t>
+        </w:r>
+        <w:r>
+          <w:rPr>
+            <w:noProof/>
+            <w:webHidden/>
+          </w:rPr>
+          <w:fldChar w:fldCharType="end"/>
+        </w:r>
+      </w:hyperlink>
+    </w:p>
+    <w:p>
+      <w:pPr>
+        <w:pStyle w:val="TM2"/>
+        <w:tabs>
+          <w:tab w:val="left" w:pos="800"/>
+          <w:tab w:val="right" w:leader="dot" w:pos="9060"/>
+        </w:tabs>
+        <w:rPr>
+          <w:rFonts w:eastAsiaTheme="minorEastAsia" w:cstheme="minorBidi"/>
+          <w:smallCaps w:val="0"/>
+          <w:noProof/>
+          <w:kern w:val="2"/>
+          <w14:ligatures w14:val="standardContextual"/>
+        </w:rPr>
+      </w:pPr>
+      <w:hyperlink w:anchor="_Toc183011601" w:history="1">
+        <w:r>
+          <w:rPr>
+            <w:rStyle w:val="Lienhypertexte"/>
+            <w:noProof/>
+          </w:rPr>
+          <w:t>3.3</w:t>
+        </w:r>
+        <w:r>
+          <w:rPr>
+            <w:rFonts w:eastAsiaTheme="minorEastAsia" w:cstheme="minorBidi"/>
+            <w:smallCaps w:val="0"/>
+            <w:noProof/>
+            <w:kern w:val="2"/>
+            <w14:ligatures w14:val="standardContextual"/>
+          </w:rPr>
+          <w:tab/>
+        </w:r>
+        <w:r>
+          <w:rPr>
+            <w:rStyle w:val="Lienhypertexte"/>
+            <w:noProof/>
+          </w:rPr>
+          <w:t>Base de données</w:t>
+        </w:r>
+        <w:r>
+          <w:rPr>
+            <w:noProof/>
+            <w:webHidden/>
+          </w:rPr>
+          <w:tab/>
+        </w:r>
+        <w:r>
+          <w:rPr>
+            <w:noProof/>
+            <w:webHidden/>
+          </w:rPr>
+          <w:fldChar w:fldCharType="begin"/>
+        </w:r>
+        <w:r>
+          <w:rPr>
+            <w:noProof/>
+            <w:webHidden/>
+          </w:rPr>
+          <w:instrText xml:space="preserve"> PAGEREF _Toc183011601 \h </w:instrText>
+        </w:r>
+        <w:r>
+          <w:rPr>
+            <w:noProof/>
+            <w:webHidden/>
+          </w:rPr>
+        </w:r>
+        <w:r>
+          <w:rPr>
+            <w:noProof/>
+            <w:webHidden/>
+          </w:rPr>
+          <w:fldChar w:fldCharType="separate"/>
+        </w:r>
+        <w:r>
+          <w:rPr>
+            <w:noProof/>
+            <w:webHidden/>
+          </w:rPr>
+          <w:t>9</w:t>
+        </w:r>
+        <w:r>
+          <w:rPr>
+            <w:noProof/>
+            <w:webHidden/>
+          </w:rPr>
+          <w:fldChar w:fldCharType="end"/>
+        </w:r>
+      </w:hyperlink>
+    </w:p>
+    <w:p>
+      <w:pPr>
+        <w:pStyle w:val="TM2"/>
+        <w:tabs>
+          <w:tab w:val="left" w:pos="800"/>
+          <w:tab w:val="right" w:leader="dot" w:pos="9060"/>
+        </w:tabs>
+        <w:rPr>
+          <w:rFonts w:eastAsiaTheme="minorEastAsia" w:cstheme="minorBidi"/>
+          <w:smallCaps w:val="0"/>
+          <w:noProof/>
+          <w:kern w:val="2"/>
+          <w14:ligatures w14:val="standardContextual"/>
+        </w:rPr>
+      </w:pPr>
+      <w:hyperlink w:anchor="_Toc183011602" w:history="1">
+        <w:r>
+          <w:rPr>
+            <w:rStyle w:val="Lienhypertexte"/>
+            <w:noProof/>
+          </w:rPr>
+          <w:t>3.4</w:t>
+        </w:r>
+        <w:r>
+          <w:rPr>
+            <w:rFonts w:eastAsiaTheme="minorEastAsia" w:cstheme="minorBidi"/>
+            <w:smallCaps w:val="0"/>
+            <w:noProof/>
+            <w:kern w:val="2"/>
+            <w14:ligatures w14:val="standardContextual"/>
+          </w:rPr>
+          <w:tab/>
+        </w:r>
+        <w:r>
+          <w:rPr>
+            <w:rStyle w:val="Lienhypertexte"/>
+            <w:noProof/>
+          </w:rPr>
+          <w:t>Installation de Docker</w:t>
+        </w:r>
+        <w:r>
+          <w:rPr>
+            <w:noProof/>
+            <w:webHidden/>
+          </w:rPr>
+          <w:tab/>
+        </w:r>
+        <w:r>
+          <w:rPr>
+            <w:noProof/>
+            <w:webHidden/>
+          </w:rPr>
+          <w:fldChar w:fldCharType="begin"/>
+        </w:r>
+        <w:r>
+          <w:rPr>
+            <w:noProof/>
+            <w:webHidden/>
+          </w:rPr>
+          <w:instrText xml:space="preserve"> PAGEREF _Toc183011602 \h </w:instrText>
+        </w:r>
+        <w:r>
+          <w:rPr>
+            <w:noProof/>
+            <w:webHidden/>
+          </w:rPr>
+        </w:r>
+        <w:r>
+          <w:rPr>
+            <w:noProof/>
+            <w:webHidden/>
+          </w:rPr>
+          <w:fldChar w:fldCharType="separate"/>
+        </w:r>
+        <w:r>
+          <w:rPr>
+            <w:noProof/>
+            <w:webHidden/>
+          </w:rPr>
+          <w:t>10</w:t>
         </w:r>
         <w:r>
           <w:rPr>
@@ -884,11 +1784,12 @@
           <w14:ligatures w14:val="standardContextual"/>
         </w:rPr>
       </w:pPr>
-      <w:hyperlink w:anchor="_Toc182404538" w:history="1">
+      <w:hyperlink w:anchor="_Toc183011603" w:history="1">
         <w:r>
           <w:rPr>
             <w:rStyle w:val="Lienhypertexte"/>
             <w:noProof/>
+            <w:lang w:val="en-US"/>
           </w:rPr>
           <w:t>4</w:t>
         </w:r>
@@ -908,6 +1809,7 @@
           <w:rPr>
             <w:rStyle w:val="Lienhypertexte"/>
             <w:noProof/>
+            <w:lang w:val="en-US"/>
           </w:rPr>
           <w:t>Sources &amp; Aides</w:t>
         </w:r>
@@ -930,7 +1832,7 @@
             <w:noProof/>
             <w:webHidden/>
           </w:rPr>
-          <w:instrText xml:space="preserve"> PAGEREF _Toc182404538 \h </w:instrText>
+          <w:instrText xml:space="preserve"> PAGEREF _Toc183011603 \h </w:instrText>
         </w:r>
         <w:r>
           <w:rPr>
@@ -950,7 +1852,7 @@
             <w:noProof/>
             <w:webHidden/>
           </w:rPr>
-          <w:t>8</w:t>
+          <w:t>10</w:t>
         </w:r>
         <w:r>
           <w:rPr>
@@ -978,7 +1880,7 @@
           <w14:ligatures w14:val="standardContextual"/>
         </w:rPr>
       </w:pPr>
-      <w:hyperlink w:anchor="_Toc182404539" w:history="1">
+      <w:hyperlink w:anchor="_Toc183011604" w:history="1">
         <w:r>
           <w:rPr>
             <w:rStyle w:val="Lienhypertexte"/>
@@ -1024,7 +1926,7 @@
             <w:noProof/>
             <w:webHidden/>
           </w:rPr>
-          <w:instrText xml:space="preserve"> PAGEREF _Toc182404539 \h </w:instrText>
+          <w:instrText xml:space="preserve"> PAGEREF _Toc183011604 \h </w:instrText>
         </w:r>
         <w:r>
           <w:rPr>
@@ -1044,7 +1946,7 @@
             <w:noProof/>
             <w:webHidden/>
           </w:rPr>
-          <w:t>8</w:t>
+          <w:t>11</w:t>
         </w:r>
         <w:r>
           <w:rPr>
@@ -1075,9 +1977,8 @@
     <w:p>
       <w:pPr>
         <w:pStyle w:val="Titre1"/>
-        <w:jc w:val="left"/>
-      </w:pPr>
-      <w:bookmarkStart w:id="1" w:name="_Toc182404531"/>
+      </w:pPr>
+      <w:bookmarkStart w:id="1" w:name="_Toc183011586"/>
       <w:r>
         <w:lastRenderedPageBreak/>
         <w:t>Description du projet dans son ensemble</w:t>
@@ -1089,11 +1990,62 @@
         <w:pStyle w:val="Titre2"/>
         <w:spacing w:line="276" w:lineRule="auto"/>
       </w:pPr>
-      <w:bookmarkStart w:id="2" w:name="_Toc182404532"/>
+      <w:bookmarkStart w:id="2" w:name="_Toc183011587"/>
       <w:r>
         <w:t>Titre</w:t>
       </w:r>
       <w:bookmarkEnd w:id="2"/>
+    </w:p>
+    <w:p>
+      <w:pPr>
+        <w:pStyle w:val="Retraitcorpsdetexte"/>
+        <w:spacing w:line="276" w:lineRule="auto"/>
+      </w:pPr>
+      <w:r>
+        <w:t xml:space="preserve">Création d’une application </w:t>
+      </w:r>
+      <w:proofErr w:type="spellStart"/>
+      <w:r>
+        <w:t>dockerisée</w:t>
+      </w:r>
+      <w:proofErr w:type="spellEnd"/>
+    </w:p>
+    <w:p>
+      <w:pPr>
+        <w:pStyle w:val="Titre2"/>
+        <w:spacing w:line="276" w:lineRule="auto"/>
+      </w:pPr>
+      <w:bookmarkStart w:id="3" w:name="_Toc183011588"/>
+      <w:r>
+        <w:t>Sujet</w:t>
+      </w:r>
+      <w:bookmarkEnd w:id="3"/>
+    </w:p>
+    <w:p>
+      <w:pPr>
+        <w:pStyle w:val="Retraitcorpsdetexte"/>
+        <w:spacing w:line="276" w:lineRule="auto"/>
+      </w:pPr>
+      <w:r>
+        <w:t xml:space="preserve">Faire </w:t>
+      </w:r>
+      <w:r>
+        <w:t>une application "</w:t>
+      </w:r>
+      <w:proofErr w:type="spellStart"/>
+      <w:r>
+        <w:t>dockerisée</w:t>
+      </w:r>
+      <w:proofErr w:type="spellEnd"/>
+      <w:r>
+        <w:t>" de deux containers</w:t>
+      </w:r>
+      <w:r>
+        <w:t xml:space="preserve"> avec .Net et interface graphique contenant une base de données</w:t>
+      </w:r>
+      <w:r>
+        <w:t xml:space="preserve"> sur Linux Ubuntu.</w:t>
+      </w:r>
     </w:p>
     <w:p>
       <w:pPr>
@@ -1101,56 +2053,46 @@
         <w:spacing w:line="276" w:lineRule="auto"/>
         <w:jc w:val="left"/>
       </w:pPr>
-      <w:r>
-        <w:t>Création d’une application dockerisée</w:t>
-      </w:r>
+    </w:p>
+    <w:p>
+      <w:pPr>
+        <w:pStyle w:val="Titre1"/>
+      </w:pPr>
+      <w:bookmarkStart w:id="4" w:name="_Toc183011589"/>
+      <w:r>
+        <w:t>RAISONNEMENT</w:t>
+      </w:r>
+      <w:bookmarkEnd w:id="4"/>
     </w:p>
     <w:p>
       <w:pPr>
         <w:pStyle w:val="Titre2"/>
-        <w:spacing w:line="276" w:lineRule="auto"/>
-      </w:pPr>
-      <w:bookmarkStart w:id="3" w:name="_Toc182404533"/>
-      <w:r>
-        <w:t>Sujet</w:t>
-      </w:r>
-      <w:bookmarkEnd w:id="3"/>
-    </w:p>
-    <w:p>
-      <w:pPr>
-        <w:pStyle w:val="Retraitcorpsdetexte"/>
-        <w:spacing w:line="276" w:lineRule="auto"/>
-        <w:jc w:val="left"/>
-      </w:pPr>
-      <w:r>
-        <w:t xml:space="preserve">Faire </w:t>
-      </w:r>
-      <w:r>
-        <w:t>une application "dockerisée" de deux containers</w:t>
-      </w:r>
-      <w:r>
-        <w:t xml:space="preserve"> avec .Net et interface graphique contenant une base de données</w:t>
-      </w:r>
-    </w:p>
-    <w:p>
-      <w:pPr>
-        <w:pStyle w:val="Retraitcorpsdetexte"/>
-        <w:spacing w:line="276" w:lineRule="auto"/>
-        <w:jc w:val="left"/>
-      </w:pPr>
-    </w:p>
-    <w:p>
-      <w:pPr>
-        <w:pStyle w:val="Titre1"/>
-        <w:jc w:val="left"/>
-      </w:pPr>
-      <w:bookmarkStart w:id="4" w:name="_Toc182404534"/>
-      <w:r>
-        <w:t>RAISONNEMENT</w:t>
-      </w:r>
-      <w:bookmarkEnd w:id="4"/>
-      <w:r>
-        <w:t xml:space="preserve"> (en cours)</w:t>
+      </w:pPr>
+      <w:bookmarkStart w:id="5" w:name="_Toc183011590"/>
+      <w:r>
+        <w:t>Choix OS, installation, configuration</w:t>
+      </w:r>
+      <w:bookmarkEnd w:id="5"/>
+    </w:p>
+    <w:p>
+      <w:pPr>
+        <w:pStyle w:val="Retraitcorpsdetexte"/>
+      </w:pPr>
+      <w:r>
+        <w:t>En premier lieu, on va procéder au choix de l’OS avec la classe, puis je vais effectuer son installation et sa configuration. En même temps, je vais me documenter sur certaines fonctions de VirtualBox. Comme la virtualisation, les performances, la sécurité, les bonnes pratiques à avoir lors de la création d’une VM, etc.</w:t>
+      </w:r>
+    </w:p>
+    <w:p>
+      <w:pPr>
+        <w:pStyle w:val="Retraitcorpsdetexte"/>
+      </w:pPr>
+    </w:p>
+    <w:p>
+      <w:pPr>
+        <w:pStyle w:val="Retraitcorpsdetexte"/>
+      </w:pPr>
+      <w:r>
+        <w:t>Je réaliserai des instantanés sur Oracle VM VirtualBox à chaque étape de mon projet afin de ne rien perdre en cas de problème. En plus, j’exporterai ma machine virtuelle à la fin de chaque cours, à la fois pour sécuriser mes données et pour pouvoir continuer à travailler à la maison.</w:t>
       </w:r>
     </w:p>
     <w:p>
@@ -1158,65 +2100,26 @@
         <w:pStyle w:val="Corpsdetexte"/>
         <w:jc w:val="left"/>
       </w:pPr>
-      <w:r>
-        <w:t xml:space="preserve">En premier lieu, </w:t>
-      </w:r>
-      <w:r>
-        <w:t>on va</w:t>
-      </w:r>
-      <w:r>
-        <w:t xml:space="preserve"> </w:t>
-      </w:r>
-      <w:r>
-        <w:t>procéder</w:t>
-      </w:r>
-      <w:r>
-        <w:t xml:space="preserve"> au choix de</w:t>
-      </w:r>
-      <w:r>
-        <w:t xml:space="preserve"> l’OS</w:t>
-      </w:r>
-      <w:r>
-        <w:t xml:space="preserve"> </w:t>
-      </w:r>
-      <w:r>
-        <w:t xml:space="preserve">avec la classe, </w:t>
-      </w:r>
-      <w:r>
-        <w:t xml:space="preserve">puis </w:t>
-      </w:r>
-      <w:r>
-        <w:t>je vais effectuer</w:t>
-      </w:r>
-      <w:r>
-        <w:t xml:space="preserve"> son installation</w:t>
-      </w:r>
-      <w:r>
-        <w:t xml:space="preserve"> et sa configuration</w:t>
-      </w:r>
-      <w:r>
-        <w:t xml:space="preserve">. En même temps, je </w:t>
-      </w:r>
-      <w:r>
-        <w:t>vais me documenter</w:t>
-      </w:r>
-      <w:r>
-        <w:t xml:space="preserve"> sur certaines fonctions de VirtualBox. Comme la virtualisation, l</w:t>
-      </w:r>
-      <w:r>
-        <w:t>es performances, la sécurité,</w:t>
-      </w:r>
-      <w:r>
-        <w:t xml:space="preserve"> les bonnes pratiques à avoir lors </w:t>
-      </w:r>
-      <w:r>
-        <w:t>de la</w:t>
-      </w:r>
-      <w:r>
-        <w:t xml:space="preserve"> création d’une VM</w:t>
-      </w:r>
-      <w:r>
-        <w:t>, etc.</w:t>
+    </w:p>
+    <w:p>
+      <w:pPr>
+        <w:pStyle w:val="Titre2"/>
+      </w:pPr>
+      <w:bookmarkStart w:id="6" w:name="_Toc183011591"/>
+      <w:r>
+        <w:t xml:space="preserve">Choix, croquis </w:t>
+      </w:r>
+      <w:r>
+        <w:t>application</w:t>
+      </w:r>
+      <w:bookmarkEnd w:id="6"/>
+    </w:p>
+    <w:p>
+      <w:pPr>
+        <w:pStyle w:val="Retraitcorpsdetexte"/>
+      </w:pPr>
+      <w:r>
+        <w:t>Je vais imaginer l’application que je souhaite développer. Pour cela, je vais réaliser un croquis et rédiger une explication que je soumettrai à la validation de mon professeur.</w:t>
       </w:r>
     </w:p>
     <w:p>
@@ -1224,29 +2127,29 @@
         <w:pStyle w:val="Corpsdetexte"/>
         <w:jc w:val="left"/>
       </w:pPr>
-      <w:r>
-        <w:t xml:space="preserve">Je vais </w:t>
-      </w:r>
-      <w:r>
-        <w:t xml:space="preserve">imaginer mon </w:t>
-      </w:r>
-      <w:r>
-        <w:t>application que je vais développer</w:t>
-      </w:r>
-      <w:r>
-        <w:t xml:space="preserve">. </w:t>
-      </w:r>
-      <w:r>
-        <w:t xml:space="preserve">Pour ce faire, je vais faire un croquis </w:t>
-      </w:r>
-      <w:r>
-        <w:t xml:space="preserve">et une explication </w:t>
-      </w:r>
-      <w:r>
-        <w:t>que je vais faire valider par le professeur</w:t>
-      </w:r>
-      <w:r>
-        <w:t>.</w:t>
+    </w:p>
+    <w:p>
+      <w:pPr>
+        <w:pStyle w:val="Titre2"/>
+      </w:pPr>
+      <w:bookmarkStart w:id="7" w:name="_Toc183011592"/>
+      <w:r>
+        <w:t>Conceptualisation base de données</w:t>
+      </w:r>
+      <w:bookmarkEnd w:id="7"/>
+    </w:p>
+    <w:p>
+      <w:pPr>
+        <w:pStyle w:val="Retraitcorpsdetexte"/>
+      </w:pPr>
+      <w:r>
+        <w:t>Ensuite, je vais conceptualiser la base de données sur Looping. Cette étape est importante pour bien comprendre le fonctionnement de l’application. Une fois la conceptualisation terminée, je pourrai récupérer le script SQL qui me permettra</w:t>
+      </w:r>
+      <w:r>
+        <w:t>, plus tard,</w:t>
+      </w:r>
+      <w:r>
+        <w:t xml:space="preserve"> de créer la base de données dans MySQL.</w:t>
       </w:r>
     </w:p>
     <w:p>
@@ -1254,8 +2157,23 @@
         <w:pStyle w:val="Corpsdetexte"/>
         <w:jc w:val="left"/>
       </w:pPr>
-      <w:r>
-        <w:t>Je vais par la suite, conceptualiser la base de données sur Looping.</w:t>
+    </w:p>
+    <w:p>
+      <w:pPr>
+        <w:pStyle w:val="Titre2"/>
+      </w:pPr>
+      <w:bookmarkStart w:id="8" w:name="_Toc183011593"/>
+      <w:r>
+        <w:t>Installation Docker</w:t>
+      </w:r>
+      <w:bookmarkEnd w:id="8"/>
+    </w:p>
+    <w:p>
+      <w:pPr>
+        <w:pStyle w:val="Retraitcorpsdetexte"/>
+      </w:pPr>
+      <w:r>
+        <w:t>L’installation de Docker est une étape essentielle de mon projet. À ce moment-là, je vais installer Docker Engine en ligne de commande, contrairement à Docker Desktop que j’ai déjà utilisé auparavant.</w:t>
       </w:r>
     </w:p>
     <w:p>
@@ -1263,96 +2181,302 @@
         <w:pStyle w:val="Corpsdetexte"/>
         <w:jc w:val="left"/>
       </w:pPr>
-      <w:r>
-        <w:t xml:space="preserve">Installation de Docker </w:t>
-      </w:r>
-    </w:p>
-    <w:p>
-      <w:pPr>
-        <w:pStyle w:val="Corpsdetexte"/>
+    </w:p>
+    <w:p>
+      <w:pPr>
+        <w:pStyle w:val="Titre2"/>
+      </w:pPr>
+      <w:bookmarkStart w:id="9" w:name="_Toc183011594"/>
+      <w:r>
+        <w:t xml:space="preserve">Création </w:t>
+      </w:r>
+      <w:bookmarkStart w:id="10" w:name="_Hlk183008765"/>
+      <w:r>
+        <w:t>containers</w:t>
+      </w:r>
+      <w:r>
+        <w:t xml:space="preserve"> </w:t>
+      </w:r>
+      <w:bookmarkEnd w:id="10"/>
+      <w:r>
+        <w:t>Docker</w:t>
+      </w:r>
+      <w:bookmarkEnd w:id="9"/>
+    </w:p>
+    <w:p>
+      <w:pPr>
+        <w:pStyle w:val="Retraitcorpsdetexte"/>
+      </w:pPr>
+      <w:r>
+        <w:t xml:space="preserve">Comme indiqué dans le cahier des charges, je vais créer deux </w:t>
+      </w:r>
+      <w:r>
+        <w:t xml:space="preserve">containers </w:t>
+      </w:r>
+      <w:r>
+        <w:t>Docker : un premier pour l’application et un second pour la base de données.</w:t>
+      </w:r>
+    </w:p>
+    <w:p>
+      <w:pPr>
+        <w:pStyle w:val="Titre2"/>
+      </w:pPr>
+      <w:bookmarkStart w:id="11" w:name="_Toc183011595"/>
+      <w:r>
+        <w:lastRenderedPageBreak/>
+        <w:t>Création application</w:t>
+      </w:r>
+      <w:bookmarkEnd w:id="11"/>
+    </w:p>
+    <w:p>
+      <w:pPr>
+        <w:pStyle w:val="Retraitcorpsdetexte"/>
+      </w:pPr>
+      <w:r>
+        <w:t>À cette étape, je vais préparer la base de mon application. Je vais créer la structure principale avec les pages importantes comme la connexion, l’inscription, et l’accueil. Je vais aussi organiser les fichiers et dossiers pour que tout soit bien rangé et clair.</w:t>
+      </w:r>
+    </w:p>
+    <w:p>
+      <w:pPr>
+        <w:pStyle w:val="Retraitcorpsdetexte"/>
+      </w:pPr>
+    </w:p>
+    <w:p>
+      <w:pPr>
+        <w:pStyle w:val="Retraitcorpsdetexte"/>
+      </w:pPr>
+      <w:r>
+        <w:t xml:space="preserve">Je vais configurer l’environnement pour être prêt à programmer, en installant ce qu’il faut (librairies, </w:t>
+      </w:r>
+      <w:proofErr w:type="spellStart"/>
+      <w:r>
+        <w:t>frameworks</w:t>
+      </w:r>
+      <w:proofErr w:type="spellEnd"/>
+      <w:r>
+        <w:t>, etc.)</w:t>
+      </w:r>
+      <w:r>
+        <w:t xml:space="preserve">. </w:t>
+      </w:r>
+      <w:r>
+        <w:t>L’application ne sera pas encore fonctionnelle, mais tout sera prêt pour ajouter les fonctionnalités dans l’étape suivante.</w:t>
+      </w:r>
+    </w:p>
+    <w:p>
+      <w:pPr>
+        <w:pStyle w:val="Retraitcorpsdetexte"/>
+      </w:pPr>
+    </w:p>
+    <w:p>
+      <w:pPr>
+        <w:pStyle w:val="Titre2"/>
+      </w:pPr>
+      <w:bookmarkStart w:id="12" w:name="_Toc183011596"/>
+      <w:r>
+        <w:t>Création base de données</w:t>
+      </w:r>
+      <w:bookmarkEnd w:id="12"/>
+    </w:p>
+    <w:p>
+      <w:pPr>
+        <w:pStyle w:val="Retraitcorpsdetexte"/>
+      </w:pPr>
+      <w:r>
+        <w:t>Dans cette étape, je vais utiliser le script SQL créé lors de la conceptualisation sur Looping pour générer ma base de données dans MySQL</w:t>
+      </w:r>
+      <w:r>
+        <w:t>.</w:t>
+      </w:r>
+      <w:r>
+        <w:br/>
+      </w:r>
+    </w:p>
+    <w:p>
+      <w:pPr>
+        <w:pStyle w:val="Retraitcorpsdetexte"/>
+      </w:pPr>
+      <w:r>
+        <w:t xml:space="preserve">Je vais m’assurer que toutes les tables et </w:t>
+      </w:r>
+      <w:r>
+        <w:t>la</w:t>
+      </w:r>
+      <w:r>
+        <w:t xml:space="preserve"> relation (clés primaires et étrangères) sont bien mises en place.  </w:t>
+      </w:r>
+    </w:p>
+    <w:p>
+      <w:pPr>
+        <w:pStyle w:val="Retraitcorpsdetexte"/>
+      </w:pPr>
+    </w:p>
+    <w:p>
+      <w:pPr>
+        <w:pStyle w:val="Retraitcorpsdetexte"/>
+      </w:pPr>
+      <w:r>
+        <w:t>Je vais ensuite ajouter des données fictives pour tester les fonctionnalités principales, comme ajouter, modifier, supprimer ou afficher des informations</w:t>
+      </w:r>
+      <w:r>
+        <w:t xml:space="preserve"> (CRUD)</w:t>
+      </w:r>
+      <w:r>
+        <w:t xml:space="preserve">.  </w:t>
+      </w:r>
+    </w:p>
+    <w:p>
+      <w:pPr>
+        <w:pStyle w:val="Retraitcorpsdetexte"/>
+      </w:pPr>
+    </w:p>
+    <w:p>
+      <w:pPr>
+        <w:pStyle w:val="Retraitcorpsdetexte"/>
+      </w:pPr>
+      <w:r>
+        <w:t xml:space="preserve">Je configurerai aussi la connexion entre la base de données et mon application via un conteneur Docker. Pour ça, je vais régler les paramètres nécessaires, comme les utilisateurs, les permissions, et les variables d’environnement. </w:t>
+      </w:r>
+    </w:p>
+    <w:p>
+      <w:pPr>
+        <w:pStyle w:val="Retraitcorpsdetexte"/>
+      </w:pPr>
+    </w:p>
+    <w:p>
+      <w:pPr>
+        <w:pStyle w:val="Retraitcorpsdetexte"/>
+      </w:pPr>
+      <w:r>
+        <w:t>Une fois terminé, je testerai la base pour m’assurer qu’elle marche bien avec l’application et je corrigerai les éventuels problèmes.</w:t>
+      </w:r>
+    </w:p>
+    <w:p>
+      <w:pPr>
+        <w:pStyle w:val="Retraitcorpsdetexte"/>
         <w:jc w:val="left"/>
       </w:pPr>
-      <w:r>
-        <w:t>Création des deux containers (app, database)</w:t>
-      </w:r>
-    </w:p>
-    <w:p>
-      <w:pPr>
-        <w:pStyle w:val="Corpsdetexte"/>
+    </w:p>
+    <w:p>
+      <w:pPr>
+        <w:pStyle w:val="Titre2"/>
+      </w:pPr>
+      <w:bookmarkStart w:id="13" w:name="_Toc183011597"/>
+      <w:r>
+        <w:t>Programmation application</w:t>
+      </w:r>
+      <w:bookmarkEnd w:id="13"/>
+    </w:p>
+    <w:p>
+      <w:pPr>
+        <w:pStyle w:val="Retraitcorpsdetexte"/>
+      </w:pPr>
+      <w:r>
+        <w:t>Une fois</w:t>
+      </w:r>
+      <w:r>
+        <w:t xml:space="preserve"> que tout </w:t>
+      </w:r>
+      <w:r>
+        <w:t>sera</w:t>
+      </w:r>
+      <w:r>
+        <w:t xml:space="preserve"> prêt, je vais vraiment commencer à programmer l’application. Je vais coder les fonctionnalités principales comme la gestion des utilisateurs (inscription, connexion, modification), la création et la gestion des tâches, et l’affichage des données depuis la base de données.</w:t>
+      </w:r>
+    </w:p>
+    <w:p>
+      <w:pPr>
+        <w:pStyle w:val="Retraitcorpsdetexte"/>
+      </w:pPr>
+    </w:p>
+    <w:p>
+      <w:pPr>
+        <w:pStyle w:val="Retraitcorpsdetexte"/>
+      </w:pPr>
+      <w:r>
+        <w:t>Je vais tester chaque partie pour m’assurer que ça fonctionne bien et corriger les problèmes si besoin.</w:t>
+      </w:r>
+    </w:p>
+    <w:p>
+      <w:pPr>
+        <w:pStyle w:val="Retraitcorpsdetexte"/>
+      </w:pPr>
+    </w:p>
+    <w:p>
+      <w:pPr>
+        <w:pStyle w:val="Retraitcorpsdetexte"/>
+      </w:pPr>
+    </w:p>
+    <w:p>
+      <w:pPr>
+        <w:pStyle w:val="Retraitcorpsdetexte"/>
+      </w:pPr>
+    </w:p>
+    <w:p>
+      <w:pPr>
+        <w:pStyle w:val="Retraitcorpsdetexte"/>
+      </w:pPr>
+    </w:p>
+    <w:p>
+      <w:pPr>
+        <w:pStyle w:val="Retraitcorpsdetexte"/>
+      </w:pPr>
+    </w:p>
+    <w:p>
+      <w:pPr>
+        <w:pStyle w:val="Retraitcorpsdetexte"/>
+      </w:pPr>
+    </w:p>
+    <w:p>
+      <w:pPr>
+        <w:pStyle w:val="Titre1"/>
+      </w:pPr>
+      <w:bookmarkStart w:id="14" w:name="_Toc183011598"/>
+      <w:r>
+        <w:lastRenderedPageBreak/>
+        <w:t>Support de cours</w:t>
+      </w:r>
+      <w:bookmarkEnd w:id="14"/>
+    </w:p>
+    <w:p>
+      <w:pPr>
+        <w:pStyle w:val="Titre2"/>
+      </w:pPr>
+      <w:bookmarkStart w:id="15" w:name="_Toc183011599"/>
+      <w:r>
+        <w:t>Installation de la VM Linux</w:t>
+      </w:r>
+      <w:r>
+        <w:t xml:space="preserve"> Ubuntu</w:t>
+      </w:r>
+      <w:bookmarkEnd w:id="15"/>
+    </w:p>
+    <w:p>
+      <w:pPr>
+        <w:pStyle w:val="Retraitcorpsdetexte"/>
+      </w:pPr>
+    </w:p>
+    <w:p>
+      <w:pPr>
+        <w:pStyle w:val="Retraitcorpsdetexte"/>
+      </w:pPr>
+      <w:r>
+        <w:t>Choisir Linux Ubuntu de 64 bits</w:t>
+      </w:r>
+    </w:p>
+    <w:p>
+      <w:pPr>
+        <w:pStyle w:val="Retraitcorpsdetexte"/>
         <w:jc w:val="left"/>
       </w:pPr>
       <w:r>
-        <w:t>Création de l’application</w:t>
-      </w:r>
-    </w:p>
-    <w:p>
-      <w:pPr>
-        <w:pStyle w:val="Corpsdetexte"/>
-        <w:jc w:val="left"/>
-      </w:pPr>
-      <w:r>
-        <w:t>Création de la base de données</w:t>
-      </w:r>
-    </w:p>
-    <w:p>
-      <w:pPr>
-        <w:pStyle w:val="Corpsdetexte"/>
-        <w:jc w:val="left"/>
-      </w:pPr>
-      <w:r>
-        <w:t>Programmation de l’application</w:t>
-      </w:r>
-    </w:p>
-    <w:p>
-      <w:pPr>
-        <w:pStyle w:val="Titre1"/>
-        <w:jc w:val="left"/>
-      </w:pPr>
-      <w:bookmarkStart w:id="5" w:name="_Toc182404535"/>
-      <w:r>
-        <w:t>Support de cours</w:t>
-      </w:r>
-      <w:bookmarkEnd w:id="5"/>
-    </w:p>
-    <w:p>
-      <w:pPr>
-        <w:pStyle w:val="Titre2"/>
-      </w:pPr>
-      <w:bookmarkStart w:id="6" w:name="_Toc182404536"/>
-      <w:r>
-        <w:t>Installation de la VM Linux</w:t>
-      </w:r>
-      <w:bookmarkEnd w:id="6"/>
-    </w:p>
-    <w:p>
-      <w:pPr>
-        <w:pStyle w:val="Retraitcorpsdetexte"/>
-        <w:jc w:val="left"/>
-      </w:pPr>
-    </w:p>
-    <w:p>
-      <w:pPr>
-        <w:pStyle w:val="Retraitcorpsdetexte"/>
-        <w:jc w:val="left"/>
-      </w:pPr>
-      <w:r>
-        <w:t>Choisir Linux Ubuntu de 64 bits</w:t>
-      </w:r>
-    </w:p>
-    <w:p>
-      <w:pPr>
-        <w:pStyle w:val="Retraitcorpsdetexte"/>
-        <w:jc w:val="left"/>
-      </w:pPr>
-      <w:r>
         <w:rPr>
           <w:noProof/>
         </w:rPr>
-        <w:lastRenderedPageBreak/>
         <w:drawing>
-          <wp:inline distT="0" distB="0" distL="0" distR="0" wp14:anchorId="7707F135" wp14:editId="09263D6A">
-            <wp:extent cx="4085012" cy="3086100"/>
-            <wp:effectExtent l="0" t="0" r="0" b="0"/>
+          <wp:inline distT="0" distB="0" distL="0" distR="0" wp14:anchorId="7707F135" wp14:editId="0FB351D9">
+            <wp:extent cx="3139408" cy="2371725"/>
+            <wp:effectExtent l="0" t="0" r="4445" b="0"/>
             <wp:docPr id="1" name="Image 1"/>
             <wp:cNvGraphicFramePr>
               <a:graphicFrameLocks xmlns:a="http://schemas.openxmlformats.org/drawingml/2006/main" noChangeAspect="1"/>
@@ -1372,7 +2496,7 @@
                   <pic:spPr bwMode="auto">
                     <a:xfrm>
                       <a:off x="0" y="0"/>
-                      <a:ext cx="4137928" cy="3126076"/>
+                      <a:ext cx="3151003" cy="2380485"/>
                     </a:xfrm>
                     <a:prstGeom prst="rect">
                       <a:avLst/>
@@ -1402,33 +2526,32 @@
     <w:p>
       <w:pPr>
         <w:pStyle w:val="Retraitcorpsdetexte"/>
+      </w:pPr>
+      <w:r>
+        <w:t>Pour que la VM puisse correctement fonctionner, il est important de choisir une quantité minimale de mémoire</w:t>
+      </w:r>
+      <w:r>
+        <w:t xml:space="preserve"> (4Go)</w:t>
+      </w:r>
+      <w:r>
+        <w:t>. Selon moi, comme nous possédons des machines à 32Go de RAM, nous pouvons nous permettre d’en choisir 8</w:t>
+      </w:r>
+      <w:r>
+        <w:t xml:space="preserve"> pour la VM.</w:t>
+      </w:r>
+    </w:p>
+    <w:p>
+      <w:pPr>
+        <w:pStyle w:val="Retraitcorpsdetexte"/>
         <w:jc w:val="left"/>
       </w:pPr>
       <w:r>
-        <w:t>Pour que la VM puisse correctement fonctionner, il est important de choisir une quantité minimale de mémoire</w:t>
-      </w:r>
-      <w:r>
-        <w:t xml:space="preserve"> (4Go)</w:t>
-      </w:r>
-      <w:r>
-        <w:t>. Selon moi, comme nous possédons des machines à 32Go de RAM, nous pouvons nous permettre d’en choisir 8</w:t>
-      </w:r>
-      <w:r>
-        <w:t xml:space="preserve"> pour la VM.</w:t>
-      </w:r>
-    </w:p>
-    <w:p>
-      <w:pPr>
-        <w:pStyle w:val="Retraitcorpsdetexte"/>
-        <w:jc w:val="left"/>
-      </w:pPr>
-      <w:r>
         <w:rPr>
           <w:noProof/>
         </w:rPr>
         <w:drawing>
-          <wp:inline distT="0" distB="0" distL="0" distR="0" wp14:anchorId="765EB506" wp14:editId="03F26617">
-            <wp:extent cx="4785339" cy="2047875"/>
+          <wp:inline distT="0" distB="0" distL="0" distR="0" wp14:anchorId="765EB506" wp14:editId="2FE4287F">
+            <wp:extent cx="3182806" cy="1362075"/>
             <wp:effectExtent l="0" t="0" r="0" b="0"/>
             <wp:docPr id="4" name="Image 4"/>
             <wp:cNvGraphicFramePr>
@@ -1450,7 +2573,7 @@
                   <pic:spPr>
                     <a:xfrm>
                       <a:off x="0" y="0"/>
-                      <a:ext cx="4790483" cy="2050076"/>
+                      <a:ext cx="3211992" cy="1374565"/>
                     </a:xfrm>
                     <a:prstGeom prst="rect">
                       <a:avLst/>
@@ -1466,32 +2589,30 @@
     <w:p>
       <w:pPr>
         <w:pStyle w:val="Retraitcorpsdetexte"/>
+      </w:pPr>
+      <w:r>
+        <w:t xml:space="preserve">Allouer dynamiquement 80Go. Le minimum requis est de 25Go pour le bon fonctionnement. Comme je vais installer plusieurs logiciels et coder, j’ai mis une taille bien </w:t>
+      </w:r>
+      <w:r>
+        <w:t>au-dessus</w:t>
+      </w:r>
+      <w:r>
+        <w:t>.</w:t>
+      </w:r>
+    </w:p>
+    <w:p>
+      <w:pPr>
+        <w:pStyle w:val="Retraitcorpsdetexte"/>
         <w:jc w:val="left"/>
       </w:pPr>
       <w:r>
-        <w:t xml:space="preserve">Allouer dynamiquement 80Go. Le minimum requis est de 25Go pour le bon fonctionnement. Comme je vais installer plusieurs logiciels et coder, j’ai mis une taille bien </w:t>
-      </w:r>
-      <w:r>
-        <w:t>au-dessus</w:t>
-      </w:r>
-      <w:r>
-        <w:t>.</w:t>
-      </w:r>
-    </w:p>
-    <w:p>
-      <w:pPr>
-        <w:pStyle w:val="Retraitcorpsdetexte"/>
-        <w:jc w:val="left"/>
-      </w:pPr>
-      <w:r>
         <w:rPr>
           <w:noProof/>
         </w:rPr>
-        <w:lastRenderedPageBreak/>
         <w:drawing>
-          <wp:inline distT="0" distB="0" distL="0" distR="0" wp14:anchorId="289E1ADD" wp14:editId="1EDD80FE">
-            <wp:extent cx="3668524" cy="2952750"/>
-            <wp:effectExtent l="0" t="0" r="8255" b="0"/>
+          <wp:inline distT="0" distB="0" distL="0" distR="0" wp14:anchorId="289E1ADD" wp14:editId="268EAF4A">
+            <wp:extent cx="3543300" cy="2851959"/>
+            <wp:effectExtent l="0" t="0" r="0" b="5715"/>
             <wp:docPr id="3" name="Image 3"/>
             <wp:cNvGraphicFramePr>
               <a:graphicFrameLocks xmlns:a="http://schemas.openxmlformats.org/drawingml/2006/main" noChangeAspect="1"/>
@@ -1511,7 +2632,7 @@
                   <pic:spPr bwMode="auto">
                     <a:xfrm>
                       <a:off x="0" y="0"/>
-                      <a:ext cx="3677925" cy="2960317"/>
+                      <a:ext cx="3546691" cy="2854688"/>
                     </a:xfrm>
                     <a:prstGeom prst="rect">
                       <a:avLst/>
@@ -1535,15 +2656,9 @@
     <w:p>
       <w:pPr>
         <w:pStyle w:val="Retraitcorpsdetexte"/>
-        <w:jc w:val="left"/>
-      </w:pPr>
-    </w:p>
-    <w:p>
-      <w:pPr>
-        <w:pStyle w:val="Retraitcorpsdetexte"/>
-        <w:jc w:val="left"/>
-      </w:pPr>
-      <w:r>
+      </w:pPr>
+      <w:r>
+        <w:lastRenderedPageBreak/>
         <w:t>Le minimum de cœurs est de 2. J’ai mis le double comme le PC en possède 16.</w:t>
       </w:r>
     </w:p>
@@ -1609,7 +2724,6 @@
     <w:p>
       <w:pPr>
         <w:pStyle w:val="Retraitcorpsdetexte"/>
-        <w:jc w:val="left"/>
       </w:pPr>
       <w:r>
         <w:t>Pour la mémoire vidéo j’ai décidé de mettre le maximum (128Mo)</w:t>
@@ -1673,40 +2787,20 @@
     <w:p>
       <w:pPr>
         <w:pStyle w:val="Retraitcorpsdetexte"/>
+      </w:pPr>
+      <w:r>
+        <w:t>Pour pouvoir échanger des fichiers entre le PC et la VM, j’ai créé un dossier partagé. J’ai également activé le presse-papier partagé et le Glisser-Déposer entre machine.</w:t>
+      </w:r>
+    </w:p>
+    <w:p>
+      <w:pPr>
+        <w:pStyle w:val="Retraitcorpsdetexte"/>
         <w:jc w:val="left"/>
       </w:pPr>
-    </w:p>
-    <w:p>
-      <w:pPr>
-        <w:pStyle w:val="Retraitcorpsdetexte"/>
-        <w:jc w:val="left"/>
-      </w:pPr>
-    </w:p>
-    <w:p>
-      <w:pPr>
-        <w:pStyle w:val="Retraitcorpsdetexte"/>
-        <w:jc w:val="left"/>
-      </w:pPr>
-    </w:p>
-    <w:p>
-      <w:pPr>
-        <w:pStyle w:val="Retraitcorpsdetexte"/>
-        <w:jc w:val="left"/>
-      </w:pPr>
-      <w:r>
-        <w:t>Pour pouvoir échanger des fichiers entre le PC et la VM, j’ai créé un dossier partagé. J’ai également activé le presse-papier partagé et le Glisser-Déposer entre machine.</w:t>
-      </w:r>
-    </w:p>
-    <w:p>
-      <w:pPr>
-        <w:pStyle w:val="Retraitcorpsdetexte"/>
-        <w:jc w:val="left"/>
-      </w:pPr>
       <w:r>
         <w:rPr>
           <w:noProof/>
         </w:rPr>
-        <w:lastRenderedPageBreak/>
         <w:drawing>
           <wp:inline distT="0" distB="0" distL="0" distR="0" wp14:anchorId="77B95EB0" wp14:editId="441B1F12">
             <wp:extent cx="2705100" cy="2011918"/>
@@ -1753,23 +2847,22 @@
     <w:p>
       <w:pPr>
         <w:pStyle w:val="Retraitcorpsdetexte"/>
+      </w:pPr>
+      <w:r>
+        <w:t>Dans les fonctions avancées du processeur, on trouve PAE/NX et VT-x/AMD-V imbriqué.</w:t>
+      </w:r>
+    </w:p>
+    <w:p>
+      <w:pPr>
+        <w:pStyle w:val="Retraitcorpsdetexte"/>
         <w:jc w:val="left"/>
       </w:pPr>
       <w:r>
-        <w:t>Dans les fonctions avancées du processeur, on trouve PAE/NX et VT-x/AMD-V imbriqué.</w:t>
-      </w:r>
-    </w:p>
-    <w:p>
-      <w:pPr>
-        <w:pStyle w:val="Retraitcorpsdetexte"/>
-        <w:jc w:val="left"/>
-      </w:pPr>
-      <w:r>
         <w:rPr>
           <w:noProof/>
         </w:rPr>
         <w:drawing>
-          <wp:inline distT="0" distB="0" distL="0" distR="0" wp14:anchorId="7E12872F" wp14:editId="6685ADF4">
+          <wp:inline distT="0" distB="0" distL="0" distR="0" wp14:anchorId="7E12872F" wp14:editId="18BBF30E">
             <wp:extent cx="2724530" cy="476316"/>
             <wp:effectExtent l="76200" t="76200" r="133350" b="133350"/>
             <wp:docPr id="9" name="Image 9"/>
@@ -1824,15 +2917,35 @@
         <w:pStyle w:val="Retraitcorpsdetexte"/>
         <w:jc w:val="left"/>
       </w:pPr>
+    </w:p>
+    <w:p>
+      <w:pPr>
+        <w:pStyle w:val="Retraitcorpsdetexte"/>
+        <w:jc w:val="left"/>
+      </w:pPr>
+    </w:p>
+    <w:p>
+      <w:pPr>
+        <w:pStyle w:val="Retraitcorpsdetexte"/>
+      </w:pPr>
       <w:r>
         <w:rPr>
           <w:b/>
           <w:bCs/>
         </w:rPr>
+        <w:lastRenderedPageBreak/>
         <w:t>PAE</w:t>
       </w:r>
       <w:r>
-        <w:t xml:space="preserve"> (Physical Address Extension)</w:t>
+        <w:t xml:space="preserve"> (Physical </w:t>
+      </w:r>
+      <w:proofErr w:type="spellStart"/>
+      <w:r>
+        <w:t>Address</w:t>
+      </w:r>
+      <w:proofErr w:type="spellEnd"/>
+      <w:r>
+        <w:t xml:space="preserve"> Extension)</w:t>
       </w:r>
       <w:r>
         <w:t xml:space="preserve"> </w:t>
@@ -1844,13 +2957,11 @@
     <w:p>
       <w:pPr>
         <w:pStyle w:val="Retraitcorpsdetexte"/>
-        <w:jc w:val="left"/>
-      </w:pPr>
-    </w:p>
-    <w:p>
-      <w:pPr>
-        <w:pStyle w:val="Retraitcorpsdetexte"/>
-        <w:jc w:val="left"/>
+      </w:pPr>
+    </w:p>
+    <w:p>
+      <w:pPr>
+        <w:pStyle w:val="Retraitcorpsdetexte"/>
       </w:pPr>
       <w:r>
         <w:rPr>
@@ -1860,19 +2971,25 @@
         <w:t>NX</w:t>
       </w:r>
       <w:r>
-        <w:t xml:space="preserve"> (No-eXecute) améliore la sécurité en empêchant l’exécution de code dans les zones de mémoire non exécutables.</w:t>
-      </w:r>
-    </w:p>
-    <w:p>
-      <w:pPr>
-        <w:pStyle w:val="Retraitcorpsdetexte"/>
-        <w:jc w:val="left"/>
-      </w:pPr>
-    </w:p>
-    <w:p>
-      <w:pPr>
-        <w:pStyle w:val="Retraitcorpsdetexte"/>
-        <w:jc w:val="left"/>
+        <w:t xml:space="preserve"> (No-</w:t>
+      </w:r>
+      <w:proofErr w:type="spellStart"/>
+      <w:r>
+        <w:t>eXecute</w:t>
+      </w:r>
+      <w:proofErr w:type="spellEnd"/>
+      <w:r>
+        <w:t>) améliore la sécurité en empêchant l’exécution de code dans les zones de mémoire non exécutables.</w:t>
+      </w:r>
+    </w:p>
+    <w:p>
+      <w:pPr>
+        <w:pStyle w:val="Retraitcorpsdetexte"/>
+      </w:pPr>
+    </w:p>
+    <w:p>
+      <w:pPr>
+        <w:pStyle w:val="Retraitcorpsdetexte"/>
       </w:pPr>
       <w:r>
         <w:rPr>
@@ -1892,22 +3009,36 @@
         <w:t>AMD-V</w:t>
       </w:r>
       <w:r>
-        <w:t xml:space="preserve"> imbriqué (Virtual Technology-variants / AMD-Virtualisation) Permettent </w:t>
-      </w:r>
-      <w:r>
-        <w:t>la virtualisation dans la machine virtuelle, il est possible en activant cette fonction de créer des VMs dans une VM. VT-x sert pour les processeurs Intel tandis que AMD-V pour les processeurs AMD.</w:t>
-      </w:r>
-    </w:p>
-    <w:p>
-      <w:pPr>
-        <w:pStyle w:val="Retraitcorpsdetexte"/>
-        <w:jc w:val="left"/>
-      </w:pPr>
-    </w:p>
-    <w:p>
-      <w:pPr>
-        <w:pStyle w:val="Retraitcorpsdetexte"/>
-        <w:jc w:val="left"/>
+        <w:t xml:space="preserve"> imbriqué (Virtual </w:t>
+      </w:r>
+      <w:proofErr w:type="spellStart"/>
+      <w:r>
+        <w:t>Technology</w:t>
+      </w:r>
+      <w:proofErr w:type="spellEnd"/>
+      <w:r>
+        <w:t xml:space="preserve">-variants / AMD-Virtualisation) Permettent </w:t>
+      </w:r>
+      <w:r>
+        <w:t xml:space="preserve">la virtualisation dans la machine virtuelle, il est possible en activant cette fonction de créer des </w:t>
+      </w:r>
+      <w:proofErr w:type="spellStart"/>
+      <w:r>
+        <w:t>VMs</w:t>
+      </w:r>
+      <w:proofErr w:type="spellEnd"/>
+      <w:r>
+        <w:t xml:space="preserve"> dans une VM. VT-x sert pour les processeurs Intel tandis que AMD-V pour les processeurs AMD.</w:t>
+      </w:r>
+    </w:p>
+    <w:p>
+      <w:pPr>
+        <w:pStyle w:val="Retraitcorpsdetexte"/>
+      </w:pPr>
+    </w:p>
+    <w:p>
+      <w:pPr>
+        <w:pStyle w:val="Retraitcorpsdetexte"/>
       </w:pPr>
       <w:r>
         <w:t>Comme cette fonction est grisée, je dois passer par PowerShell et l’activer en lignes de commande. Je dois, en premier temps, me déplacer dans les fichiers de VirtualBox avec cette commande :</w:t>
@@ -1919,7 +3050,6 @@
     <w:p>
       <w:pPr>
         <w:pStyle w:val="Retraitcorpsdetexte"/>
-        <w:jc w:val="left"/>
         <w:rPr>
           <w:color w:val="1F497D" w:themeColor="text2"/>
           <w:lang w:val="en-US"/>
@@ -1936,7 +3066,6 @@
     <w:p>
       <w:pPr>
         <w:pStyle w:val="Retraitcorpsdetexte"/>
-        <w:jc w:val="left"/>
         <w:rPr>
           <w:color w:val="1F497D" w:themeColor="text2"/>
           <w:lang w:val="en-US"/>
@@ -1946,7 +3075,6 @@
     <w:p>
       <w:pPr>
         <w:pStyle w:val="Retraitcorpsdetexte"/>
-        <w:jc w:val="left"/>
       </w:pPr>
       <w:r>
         <w:t xml:space="preserve">Et </w:t>
@@ -1958,7 +3086,6 @@
     <w:p>
       <w:pPr>
         <w:pStyle w:val="Retraitcorpsdetexte"/>
-        <w:jc w:val="left"/>
         <w:rPr>
           <w:color w:val="1F497D" w:themeColor="text2"/>
         </w:rPr>
@@ -1967,23 +3094,63 @@
         <w:rPr>
           <w:color w:val="1F497D" w:themeColor="text2"/>
         </w:rPr>
-        <w:t>.\VBoxManage.exe modifyvm "P_Bulles_infra - Ubuntu" --nested-hw-virt on</w:t>
-      </w:r>
-    </w:p>
-    <w:p>
-      <w:pPr>
-        <w:pStyle w:val="Retraitcorpsdetexte"/>
-        <w:jc w:val="left"/>
+        <w:t xml:space="preserve">.\VBoxManage.exe </w:t>
+      </w:r>
+      <w:proofErr w:type="spellStart"/>
+      <w:r>
         <w:rPr>
           <w:color w:val="1F497D" w:themeColor="text2"/>
         </w:rPr>
+        <w:t>modifyvm</w:t>
+      </w:r>
+      <w:proofErr w:type="spellEnd"/>
+      <w:r>
+        <w:rPr>
+          <w:color w:val="1F497D" w:themeColor="text2"/>
+        </w:rPr>
+        <w:t xml:space="preserve"> "</w:t>
+      </w:r>
+      <w:proofErr w:type="spellStart"/>
+      <w:r>
+        <w:rPr>
+          <w:color w:val="1F497D" w:themeColor="text2"/>
+        </w:rPr>
+        <w:t>P_Bulles_infra</w:t>
+      </w:r>
+      <w:proofErr w:type="spellEnd"/>
+      <w:r>
+        <w:rPr>
+          <w:color w:val="1F497D" w:themeColor="text2"/>
+        </w:rPr>
+        <w:t xml:space="preserve"> - Ubuntu" --</w:t>
+      </w:r>
+      <w:proofErr w:type="spellStart"/>
+      <w:r>
+        <w:rPr>
+          <w:color w:val="1F497D" w:themeColor="text2"/>
+        </w:rPr>
+        <w:t>nested-hw-virt</w:t>
+      </w:r>
+      <w:proofErr w:type="spellEnd"/>
+      <w:r>
+        <w:rPr>
+          <w:color w:val="1F497D" w:themeColor="text2"/>
+        </w:rPr>
+        <w:t xml:space="preserve"> on</w:t>
+      </w:r>
+    </w:p>
+    <w:p>
+      <w:pPr>
+        <w:pStyle w:val="Retraitcorpsdetexte"/>
+        <w:rPr>
+          <w:color w:val="1F497D" w:themeColor="text2"/>
+        </w:rPr>
       </w:pPr>
     </w:p>
     <w:p>
       <w:pPr>
         <w:pStyle w:val="Retraitcorpsdetexte"/>
         <w:spacing w:line="276" w:lineRule="auto"/>
-        <w:jc w:val="left"/>
       </w:pPr>
       <w:r>
         <w:rPr>
@@ -2000,8 +3167,9 @@
       <w:pPr>
         <w:pStyle w:val="Retraitcorpsdetexte"/>
         <w:spacing w:line="276" w:lineRule="auto"/>
-        <w:jc w:val="left"/>
-      </w:pPr>
+      </w:pPr>
+      <w:proofErr w:type="spellStart"/>
+      <w:proofErr w:type="gramStart"/>
       <w:r>
         <w:rPr>
           <w:b/>
@@ -2009,6 +3177,8 @@
         </w:rPr>
         <w:t>modifyvm</w:t>
       </w:r>
+      <w:proofErr w:type="spellEnd"/>
+      <w:proofErr w:type="gramEnd"/>
       <w:r>
         <w:t xml:space="preserve"> : Indique qu'on veut modifier une VM existante.</w:t>
       </w:r>
@@ -2017,37 +3187,75 @@
       <w:pPr>
         <w:pStyle w:val="Retraitcorpsdetexte"/>
         <w:spacing w:line="276" w:lineRule="auto"/>
-        <w:jc w:val="left"/>
       </w:pPr>
       <w:r>
         <w:rPr>
           <w:b/>
           <w:bCs/>
         </w:rPr>
-        <w:t>"P_Bulles_infra - Ubuntu"</w:t>
-      </w:r>
-      <w:r>
-        <w:t xml:space="preserve"> : C'est le nom de la VM à modifier.</w:t>
-      </w:r>
-    </w:p>
-    <w:p>
-      <w:pPr>
-        <w:pStyle w:val="Retraitcorpsdetexte"/>
-        <w:spacing w:line="276" w:lineRule="auto"/>
-        <w:jc w:val="left"/>
-      </w:pPr>
+        <w:t>"</w:t>
+      </w:r>
+      <w:proofErr w:type="spellStart"/>
       <w:r>
         <w:rPr>
           <w:b/>
           <w:bCs/>
         </w:rPr>
-        <w:t>--nested-hw-virt on</w:t>
+        <w:t>P_Bulles_infra</w:t>
+      </w:r>
+      <w:proofErr w:type="spellEnd"/>
+      <w:r>
+        <w:rPr>
+          <w:b/>
+          <w:bCs/>
+        </w:rPr>
+        <w:t xml:space="preserve"> - Ubuntu"</w:t>
+      </w:r>
+      <w:r>
+        <w:t xml:space="preserve"> : C'est le nom de la VM à modifier.</w:t>
+      </w:r>
+    </w:p>
+    <w:p>
+      <w:pPr>
+        <w:pStyle w:val="Retraitcorpsdetexte"/>
+        <w:spacing w:line="276" w:lineRule="auto"/>
+      </w:pPr>
+      <w:r>
+        <w:rPr>
+          <w:b/>
+          <w:bCs/>
+        </w:rPr>
+        <w:t>--</w:t>
+      </w:r>
+      <w:proofErr w:type="spellStart"/>
+      <w:r>
+        <w:rPr>
+          <w:b/>
+          <w:bCs/>
+        </w:rPr>
+        <w:t>nested-hw-virt</w:t>
+      </w:r>
+      <w:proofErr w:type="spellEnd"/>
+      <w:r>
+        <w:rPr>
+          <w:b/>
+          <w:bCs/>
+        </w:rPr>
+        <w:t xml:space="preserve"> on</w:t>
       </w:r>
       <w:r>
         <w:t xml:space="preserve"> : Active la virtualisation imbriquée</w:t>
       </w:r>
       <w:r>
-        <w:t xml:space="preserve"> expliquée si-dessus.</w:t>
+        <w:t xml:space="preserve"> expliquée </w:t>
+      </w:r>
+      <w:proofErr w:type="spellStart"/>
+      <w:r>
+        <w:t>si-dessus</w:t>
+      </w:r>
+      <w:proofErr w:type="spellEnd"/>
+      <w:r>
+        <w:t>.</w:t>
       </w:r>
     </w:p>
     <w:p>
@@ -2121,45 +3329,47 @@
     <w:p>
       <w:pPr>
         <w:pStyle w:val="Retraitcorpsdetexte"/>
+      </w:pPr>
+      <w:r>
+        <w:t>Voici la configuration de Linux</w:t>
+      </w:r>
+      <w:r>
+        <w:t xml:space="preserve"> Ubuntu</w:t>
+      </w:r>
+      <w:r>
+        <w:t> :</w:t>
+      </w:r>
+    </w:p>
+    <w:p>
+      <w:pPr>
+        <w:pStyle w:val="Retraitcorpsdetexte"/>
+      </w:pPr>
+      <w:r>
+        <w:t xml:space="preserve">Nom : </w:t>
+      </w:r>
+      <w:proofErr w:type="spellStart"/>
+      <w:r>
+        <w:t>amir</w:t>
+      </w:r>
+      <w:proofErr w:type="spellEnd"/>
+    </w:p>
+    <w:p>
+      <w:pPr>
+        <w:pStyle w:val="Retraitcorpsdetexte"/>
+      </w:pPr>
+      <w:r>
+        <w:t>Mot de passe : 123</w:t>
+      </w:r>
+    </w:p>
+    <w:p>
+      <w:pPr>
+        <w:pStyle w:val="Retraitcorpsdetexte"/>
         <w:jc w:val="left"/>
       </w:pPr>
       <w:r>
-        <w:t xml:space="preserve">Voici la </w:t>
-      </w:r>
-      <w:r>
-        <w:t>configuration de Linux</w:t>
-      </w:r>
-      <w:r>
-        <w:t xml:space="preserve"> Ubuntu</w:t>
-      </w:r>
-      <w:r>
-        <w:t> :</w:t>
-      </w:r>
-    </w:p>
-    <w:p>
-      <w:pPr>
-        <w:pStyle w:val="Retraitcorpsdetexte"/>
-        <w:jc w:val="left"/>
-      </w:pPr>
-      <w:r>
-        <w:t>Nom : amir</w:t>
-      </w:r>
-    </w:p>
-    <w:p>
-      <w:pPr>
-        <w:pStyle w:val="Retraitcorpsdetexte"/>
-        <w:jc w:val="left"/>
-      </w:pPr>
-      <w:r>
-        <w:t>Mot de passe : 123</w:t>
-      </w:r>
-    </w:p>
-    <w:p>
-      <w:pPr>
-        <w:pStyle w:val="Retraitcorpsdetexte"/>
-        <w:jc w:val="left"/>
-      </w:pPr>
-      <w:r>
+        <w:rPr>
+          <w:noProof/>
+        </w:rPr>
         <w:drawing>
           <wp:inline distT="0" distB="0" distL="0" distR="0" wp14:anchorId="117C9E01" wp14:editId="3C9A2E08">
             <wp:extent cx="1914525" cy="2211516"/>
@@ -2206,9 +3416,9 @@
     <w:p>
       <w:pPr>
         <w:pStyle w:val="Retraitcorpsdetexte"/>
-        <w:jc w:val="left"/>
-      </w:pPr>
-      <w:r>
+      </w:pPr>
+      <w:r>
+        <w:lastRenderedPageBreak/>
         <w:t>Après l’installation et la configuration de la VM, des bugs d’affichage étaient présents. Pour ce faire, il suffit de désactiver l’accélération 3D dans les paramètres d’affichage de VirtualBox.</w:t>
       </w:r>
     </w:p>
@@ -2293,6 +3503,9 @@
         </mc:AlternateContent>
       </w:r>
       <w:r>
+        <w:rPr>
+          <w:noProof/>
+        </w:rPr>
         <w:drawing>
           <wp:inline distT="0" distB="0" distL="0" distR="0" wp14:anchorId="2C826F31" wp14:editId="606D349B">
             <wp:extent cx="2890748" cy="1514475"/>
@@ -2339,7 +3552,6 @@
     <w:p>
       <w:pPr>
         <w:pStyle w:val="Retraitcorpsdetexte"/>
-        <w:jc w:val="left"/>
       </w:pPr>
       <w:r>
         <w:t>Pour vérifier si la virtualisation du PC est activée, je me suis rendu dans le gestionnaire des tâches &gt; Performance &gt; Processeur et il est écrit si oui ou non la virtualisation est activée.</w:t>
@@ -2476,205 +3688,1548 @@
       <w:pPr>
         <w:pStyle w:val="Titre2"/>
       </w:pPr>
-      <w:bookmarkStart w:id="7" w:name="_Toc182404537"/>
-      <w:r>
+      <w:bookmarkStart w:id="16" w:name="_Toc183011600"/>
+      <w:r>
+        <w:t>Choix de l’application</w:t>
+      </w:r>
+      <w:bookmarkEnd w:id="16"/>
+    </w:p>
+    <w:p>
+      <w:pPr>
+        <w:pStyle w:val="Retraitcorpsdetexte"/>
+      </w:pPr>
+      <w:r>
+        <w:t xml:space="preserve">J’ai choisi de faire une application de </w:t>
+      </w:r>
+      <w:proofErr w:type="spellStart"/>
+      <w:r>
+        <w:t>ToDo</w:t>
+      </w:r>
+      <w:proofErr w:type="spellEnd"/>
+      <w:r>
+        <w:t xml:space="preserve"> </w:t>
+      </w:r>
+      <w:proofErr w:type="spellStart"/>
+      <w:r>
+        <w:t>list</w:t>
+      </w:r>
+      <w:proofErr w:type="spellEnd"/>
+      <w:r>
+        <w:t xml:space="preserve"> qui s’appelle "</w:t>
+      </w:r>
+      <w:proofErr w:type="spellStart"/>
+      <w:r>
+        <w:t>AmNet</w:t>
+      </w:r>
+      <w:proofErr w:type="spellEnd"/>
+      <w:r>
+        <w:t xml:space="preserve"> </w:t>
+      </w:r>
+      <w:proofErr w:type="spellStart"/>
+      <w:r>
+        <w:t>ToDo</w:t>
+      </w:r>
+      <w:proofErr w:type="spellEnd"/>
+      <w:r>
+        <w:t>". Elle aura plusieurs pages : inscription, connexion, modification du compte, création de tâches et une page pour afficher les tâches de l’utilisateur.</w:t>
+      </w:r>
+      <w:r>
+        <w:t xml:space="preserve"> </w:t>
+      </w:r>
+      <w:r>
+        <w:t xml:space="preserve">L’appli sera développée en C# avec .NET en interface graphique (Windows </w:t>
+      </w:r>
+      <w:proofErr w:type="spellStart"/>
+      <w:r>
+        <w:t>Form</w:t>
+      </w:r>
+      <w:proofErr w:type="spellEnd"/>
+      <w:r>
+        <w:t>).</w:t>
+      </w:r>
+      <w:r>
+        <w:t xml:space="preserve"> </w:t>
+      </w:r>
+    </w:p>
+    <w:p>
+      <w:pPr>
+        <w:pStyle w:val="Retraitcorpsdetexte"/>
+      </w:pPr>
+      <w:r>
+        <w:t>Voici les croquis faits sur papier :</w:t>
+      </w:r>
+    </w:p>
+    <w:p>
+      <w:pPr>
+        <w:pStyle w:val="Retraitcorpsdetexte"/>
+        <w:jc w:val="left"/>
+      </w:pPr>
+      <w:r>
+        <w:rPr>
+          <w:noProof/>
+        </w:rPr>
         <w:lastRenderedPageBreak/>
-        <w:t>Choix de l’application</w:t>
-      </w:r>
-      <w:bookmarkEnd w:id="7"/>
-    </w:p>
-    <w:p>
-      <w:pPr>
-        <w:pStyle w:val="Retraitcorpsdetexte"/>
-      </w:pPr>
-      <w:r>
-        <w:t>J’ai choisi de faire une application de ToDo list qui s’appelle "AmNet ToDo". Elle aura plusieurs pages : inscription, connexion, modification du compte, création de tâches et une page pour afficher les tâches de l’utilisateur.</w:t>
-      </w:r>
-      <w:r>
+        <w:drawing>
+          <wp:inline distT="0" distB="0" distL="0" distR="0" wp14:anchorId="2BEA6905" wp14:editId="1A7CA53F">
+            <wp:extent cx="2314575" cy="3094149"/>
+            <wp:effectExtent l="0" t="0" r="0" b="0"/>
+            <wp:docPr id="15" name="Image 15"/>
+            <wp:cNvGraphicFramePr>
+              <a:graphicFrameLocks xmlns:a="http://schemas.openxmlformats.org/drawingml/2006/main" noChangeAspect="1"/>
+            </wp:cNvGraphicFramePr>
+            <a:graphic xmlns:a="http://schemas.openxmlformats.org/drawingml/2006/main">
+              <a:graphicData uri="http://schemas.openxmlformats.org/drawingml/2006/picture">
+                <pic:pic xmlns:pic="http://schemas.openxmlformats.org/drawingml/2006/picture">
+                  <pic:nvPicPr>
+                    <pic:cNvPr id="0" name="Picture 4"/>
+                    <pic:cNvPicPr>
+                      <a:picLocks noChangeAspect="1" noChangeArrowheads="1"/>
+                    </pic:cNvPicPr>
+                  </pic:nvPicPr>
+                  <pic:blipFill rotWithShape="1">
+                    <a:blip r:embed="rId24" cstate="print">
+                      <a:extLst>
+                        <a:ext uri="{28A0092B-C50C-407E-A947-70E740481C1C}">
+                          <a14:useLocalDpi xmlns:a14="http://schemas.microsoft.com/office/drawing/2010/main" val="0"/>
+                        </a:ext>
+                      </a:extLst>
+                    </a:blip>
+                    <a:srcRect r="23469" b="27642"/>
+                    <a:stretch/>
+                  </pic:blipFill>
+                  <pic:spPr bwMode="auto">
+                    <a:xfrm>
+                      <a:off x="0" y="0"/>
+                      <a:ext cx="2352316" cy="3144602"/>
+                    </a:xfrm>
+                    <a:prstGeom prst="rect">
+                      <a:avLst/>
+                    </a:prstGeom>
+                    <a:noFill/>
+                    <a:ln>
+                      <a:noFill/>
+                    </a:ln>
+                    <a:extLst>
+                      <a:ext uri="{53640926-AAD7-44D8-BBD7-CCE9431645EC}">
+                        <a14:shadowObscured xmlns:a14="http://schemas.microsoft.com/office/drawing/2010/main"/>
+                      </a:ext>
+                    </a:extLst>
+                  </pic:spPr>
+                </pic:pic>
+              </a:graphicData>
+            </a:graphic>
+          </wp:inline>
+        </w:drawing>
+      </w:r>
+      <w:r>
+        <w:rPr>
+          <w:noProof/>
+        </w:rPr>
+        <w:drawing>
+          <wp:inline distT="0" distB="0" distL="0" distR="0" wp14:anchorId="4F22608B" wp14:editId="014DA341">
+            <wp:extent cx="1628775" cy="3096318"/>
+            <wp:effectExtent l="0" t="0" r="0" b="8890"/>
+            <wp:docPr id="16" name="Image 16"/>
+            <wp:cNvGraphicFramePr>
+              <a:graphicFrameLocks xmlns:a="http://schemas.openxmlformats.org/drawingml/2006/main" noChangeAspect="1"/>
+            </wp:cNvGraphicFramePr>
+            <a:graphic xmlns:a="http://schemas.openxmlformats.org/drawingml/2006/main">
+              <a:graphicData uri="http://schemas.openxmlformats.org/drawingml/2006/picture">
+                <pic:pic xmlns:pic="http://schemas.openxmlformats.org/drawingml/2006/picture">
+                  <pic:nvPicPr>
+                    <pic:cNvPr id="0" name="Picture 5"/>
+                    <pic:cNvPicPr>
+                      <a:picLocks noChangeAspect="1" noChangeArrowheads="1"/>
+                    </pic:cNvPicPr>
+                  </pic:nvPicPr>
+                  <pic:blipFill rotWithShape="1">
+                    <a:blip r:embed="rId25" cstate="print">
+                      <a:extLst>
+                        <a:ext uri="{28A0092B-C50C-407E-A947-70E740481C1C}">
+                          <a14:useLocalDpi xmlns:a14="http://schemas.microsoft.com/office/drawing/2010/main" val="0"/>
+                        </a:ext>
+                      </a:extLst>
+                    </a:blip>
+                    <a:srcRect r="31526" b="7936"/>
+                    <a:stretch/>
+                  </pic:blipFill>
+                  <pic:spPr bwMode="auto">
+                    <a:xfrm>
+                      <a:off x="0" y="0"/>
+                      <a:ext cx="1678455" cy="3190760"/>
+                    </a:xfrm>
+                    <a:prstGeom prst="rect">
+                      <a:avLst/>
+                    </a:prstGeom>
+                    <a:noFill/>
+                    <a:ln>
+                      <a:noFill/>
+                    </a:ln>
+                    <a:extLst>
+                      <a:ext uri="{53640926-AAD7-44D8-BBD7-CCE9431645EC}">
+                        <a14:shadowObscured xmlns:a14="http://schemas.microsoft.com/office/drawing/2010/main"/>
+                      </a:ext>
+                    </a:extLst>
+                  </pic:spPr>
+                </pic:pic>
+              </a:graphicData>
+            </a:graphic>
+          </wp:inline>
+        </w:drawing>
+      </w:r>
+    </w:p>
+    <w:p>
+      <w:pPr>
+        <w:pStyle w:val="Retraitcorpsdetexte"/>
+        <w:jc w:val="left"/>
+      </w:pPr>
+    </w:p>
+    <w:p>
+      <w:pPr>
+        <w:pStyle w:val="Titre2"/>
+      </w:pPr>
+      <w:bookmarkStart w:id="17" w:name="_Toc183011601"/>
+      <w:r>
+        <w:t>Base de données</w:t>
+      </w:r>
+      <w:bookmarkEnd w:id="17"/>
+    </w:p>
+    <w:p>
+      <w:pPr>
+        <w:pStyle w:val="Retraitcorpsdetexte"/>
+      </w:pPr>
+      <w:r>
+        <w:t>Modèle conceptuel de données (MCD) :</w:t>
+      </w:r>
+    </w:p>
+    <w:p>
+      <w:pPr>
+        <w:pStyle w:val="Retraitcorpsdetexte"/>
+      </w:pPr>
+      <w:r>
+        <w:drawing>
+          <wp:inline distT="0" distB="0" distL="0" distR="0" wp14:anchorId="55AB23CE" wp14:editId="1D2F6D6A">
+            <wp:extent cx="5044991" cy="1277053"/>
+            <wp:effectExtent l="0" t="0" r="3810" b="0"/>
+            <wp:docPr id="17" name="Image 17"/>
+            <wp:cNvGraphicFramePr>
+              <a:graphicFrameLocks xmlns:a="http://schemas.openxmlformats.org/drawingml/2006/main" noChangeAspect="1"/>
+            </wp:cNvGraphicFramePr>
+            <a:graphic xmlns:a="http://schemas.openxmlformats.org/drawingml/2006/main">
+              <a:graphicData uri="http://schemas.openxmlformats.org/drawingml/2006/picture">
+                <pic:pic xmlns:pic="http://schemas.openxmlformats.org/drawingml/2006/picture">
+                  <pic:nvPicPr>
+                    <pic:cNvPr id="17" name="Image 17"/>
+                    <pic:cNvPicPr/>
+                  </pic:nvPicPr>
+                  <pic:blipFill>
+                    <a:blip r:embed="rId26">
+                      <a:extLst>
+                        <a:ext uri="{28A0092B-C50C-407E-A947-70E740481C1C}">
+                          <a14:useLocalDpi xmlns:a14="http://schemas.microsoft.com/office/drawing/2010/main" val="0"/>
+                        </a:ext>
+                      </a:extLst>
+                    </a:blip>
+                    <a:stretch>
+                      <a:fillRect/>
+                    </a:stretch>
+                  </pic:blipFill>
+                  <pic:spPr>
+                    <a:xfrm>
+                      <a:off x="0" y="0"/>
+                      <a:ext cx="5044991" cy="1277053"/>
+                    </a:xfrm>
+                    <a:prstGeom prst="rect">
+                      <a:avLst/>
+                    </a:prstGeom>
+                  </pic:spPr>
+                </pic:pic>
+              </a:graphicData>
+            </a:graphic>
+          </wp:inline>
+        </w:drawing>
+      </w:r>
+    </w:p>
+    <w:p>
+      <w:pPr>
+        <w:pStyle w:val="Retraitcorpsdetexte"/>
+      </w:pPr>
+    </w:p>
+    <w:p>
+      <w:pPr>
+        <w:pStyle w:val="Retraitcorpsdetexte"/>
+      </w:pPr>
+      <w:r>
+        <w:t>Modèle logique de données (MLD) :</w:t>
+      </w:r>
+    </w:p>
+    <w:p>
+      <w:pPr>
+        <w:pStyle w:val="Retraitcorpsdetexte"/>
+      </w:pPr>
+      <w:r>
+        <w:drawing>
+          <wp:inline distT="0" distB="0" distL="0" distR="0" wp14:anchorId="55F0ED44" wp14:editId="1E5AF604">
+            <wp:extent cx="5057775" cy="1410266"/>
+            <wp:effectExtent l="0" t="0" r="0" b="0"/>
+            <wp:docPr id="19" name="Image 19"/>
+            <wp:cNvGraphicFramePr>
+              <a:graphicFrameLocks xmlns:a="http://schemas.openxmlformats.org/drawingml/2006/main" noChangeAspect="1"/>
+            </wp:cNvGraphicFramePr>
+            <a:graphic xmlns:a="http://schemas.openxmlformats.org/drawingml/2006/main">
+              <a:graphicData uri="http://schemas.openxmlformats.org/drawingml/2006/picture">
+                <pic:pic xmlns:pic="http://schemas.openxmlformats.org/drawingml/2006/picture">
+                  <pic:nvPicPr>
+                    <pic:cNvPr id="1" name=""/>
+                    <pic:cNvPicPr/>
+                  </pic:nvPicPr>
+                  <pic:blipFill>
+                    <a:blip r:embed="rId27"/>
+                    <a:stretch>
+                      <a:fillRect/>
+                    </a:stretch>
+                  </pic:blipFill>
+                  <pic:spPr>
+                    <a:xfrm>
+                      <a:off x="0" y="0"/>
+                      <a:ext cx="5066816" cy="1412787"/>
+                    </a:xfrm>
+                    <a:prstGeom prst="rect">
+                      <a:avLst/>
+                    </a:prstGeom>
+                  </pic:spPr>
+                </pic:pic>
+              </a:graphicData>
+            </a:graphic>
+          </wp:inline>
+        </w:drawing>
+      </w:r>
+    </w:p>
+    <w:p>
+      <w:pPr>
+        <w:pStyle w:val="Retraitcorpsdetexte"/>
+      </w:pPr>
+    </w:p>
+    <w:p>
+      <w:pPr>
+        <w:pStyle w:val="Retraitcorpsdetexte"/>
+      </w:pPr>
+      <w:r>
+        <w:t>Dans la base de données de l’application,</w:t>
+      </w:r>
+      <w:r>
+        <w:t xml:space="preserve"> se trouve deux tables</w:t>
+      </w:r>
+      <w:r>
+        <w:t xml:space="preserve"> et une relation</w:t>
+      </w:r>
+      <w:r>
+        <w:t xml:space="preserve">. La première </w:t>
+      </w:r>
+      <w:r>
+        <w:t xml:space="preserve">table est </w:t>
+      </w:r>
+      <w:r>
+        <w:t>nommée ‘</w:t>
+      </w:r>
+      <w:proofErr w:type="spellStart"/>
+      <w:r>
+        <w:t>t_user</w:t>
+      </w:r>
+      <w:proofErr w:type="spellEnd"/>
+      <w:r>
+        <w:t xml:space="preserve">’ </w:t>
+      </w:r>
+      <w:r>
+        <w:t>et</w:t>
+      </w:r>
+      <w:r>
+        <w:t xml:space="preserve"> contiendra les informations de l’utilisateur, la deuxième</w:t>
+      </w:r>
+      <w:r>
+        <w:t xml:space="preserve"> est</w:t>
+      </w:r>
+      <w:r>
+        <w:t xml:space="preserve"> nommée ‘</w:t>
+      </w:r>
+      <w:proofErr w:type="spellStart"/>
+      <w:r>
+        <w:t>t_todo</w:t>
+      </w:r>
+      <w:proofErr w:type="spellEnd"/>
+      <w:r>
+        <w:t xml:space="preserve">’ </w:t>
+      </w:r>
+      <w:r>
+        <w:t xml:space="preserve">et </w:t>
+      </w:r>
+      <w:r>
+        <w:t xml:space="preserve">contiendra les informations de la tâche </w:t>
+      </w:r>
+      <w:proofErr w:type="spellStart"/>
+      <w:r>
+        <w:t>todo</w:t>
+      </w:r>
+      <w:proofErr w:type="spellEnd"/>
+      <w:r>
+        <w:t>.</w:t>
+      </w:r>
+      <w:r>
+        <w:t xml:space="preserve"> La relation entre les deux tables est nommée ‘</w:t>
+      </w:r>
+      <w:proofErr w:type="spellStart"/>
+      <w:r>
+        <w:t>t_posseder</w:t>
+      </w:r>
+      <w:proofErr w:type="spellEnd"/>
+      <w:r>
+        <w:t>’.</w:t>
+      </w:r>
+    </w:p>
+    <w:p>
+      <w:pPr>
+        <w:pStyle w:val="Retraitcorpsdetexte"/>
+      </w:pPr>
+    </w:p>
+    <w:p>
+      <w:pPr>
+        <w:pStyle w:val="Retraitcorpsdetexte"/>
+      </w:pPr>
+      <w:r>
+        <w:t xml:space="preserve">Un utilisateur peut posséder aucune ou plusieurs tâches </w:t>
+      </w:r>
+      <w:proofErr w:type="spellStart"/>
+      <w:r>
+        <w:t>todo</w:t>
+      </w:r>
+      <w:proofErr w:type="spellEnd"/>
+      <w:r>
+        <w:t>, tandis qu’elle</w:t>
+      </w:r>
+      <w:r>
+        <w:t>, est possédée par un seul utilisateur obligatoirement. Certaines données sont obligatoires et uniques, comme le l’email, le pseudo, etc. Certaines sont uniquement obligatoire mais pas forcément unique, comme le nom de la tâche, le mot de passe de l’utilisateur, etc.</w:t>
+      </w:r>
+      <w:r>
+        <w:br/>
+      </w:r>
+      <w:r>
+        <w:lastRenderedPageBreak/>
+        <w:t>La base de données a été conceptualisée en respectant les normes de conventions de codage de l’ETML et</w:t>
+      </w:r>
+      <w:r>
+        <w:t xml:space="preserve"> sera </w:t>
+      </w:r>
+      <w:r>
+        <w:t>stockée</w:t>
+      </w:r>
+      <w:r>
+        <w:t xml:space="preserve"> dans un des deux containers Docker.</w:t>
+      </w:r>
+    </w:p>
+    <w:p>
+      <w:pPr>
+        <w:pStyle w:val="Retraitcorpsdetexte"/>
+        <w:jc w:val="left"/>
+      </w:pPr>
+    </w:p>
+    <w:p>
+      <w:pPr>
+        <w:pStyle w:val="Titre2"/>
+      </w:pPr>
+      <w:bookmarkStart w:id="18" w:name="_Toc183011602"/>
+      <w:r>
+        <w:t>Installation de Docker</w:t>
+      </w:r>
+      <w:bookmarkEnd w:id="18"/>
+    </w:p>
+    <w:p>
+      <w:pPr>
+        <w:pStyle w:val="Retraitcorpsdetexte"/>
+      </w:pPr>
+      <w:r>
+        <w:t>L’une des étapes la plus importante c’est d’installer Docker. Nous devons le faire en ligne de commande sur Linux Ubuntu et non avec le Docker Desktop</w:t>
+      </w:r>
+      <w:r>
+        <w:t>.</w:t>
+      </w:r>
+    </w:p>
+    <w:p>
+      <w:pPr>
+        <w:pStyle w:val="Retraitcorpsdetexte"/>
+      </w:pPr>
+      <w:r>
+        <w:t>Dans le terminal de Ubuntu, j’ai lancé plusieurs commandes qui installent Docker. Ces commandes je les ai trouvés dans le site sourcé à la fin du rapport.</w:t>
+      </w:r>
+    </w:p>
+    <w:p>
+      <w:pPr>
+        <w:pStyle w:val="Retraitcorpsdetexte"/>
+      </w:pPr>
+      <w:r>
+        <w:br/>
+        <w:t>Voici les commandes :</w:t>
+      </w:r>
+    </w:p>
+    <w:p>
+      <w:pPr>
+        <w:pStyle w:val="Retraitcorpsdetexte"/>
+      </w:pPr>
+      <w:r>
+        <w:t>Ces lignes-là, installe</w:t>
+      </w:r>
+      <w:r>
+        <w:t xml:space="preserve"> Docker</w:t>
+      </w:r>
+    </w:p>
+    <w:p>
+      <w:pPr>
+        <w:pStyle w:val="Retraitcorpsdetexte"/>
+        <w:spacing w:line="276" w:lineRule="auto"/>
+        <w:jc w:val="left"/>
+        <w:rPr>
+          <w:color w:val="1F497D" w:themeColor="text2"/>
+          <w:lang w:val="en-US"/>
+        </w:rPr>
+      </w:pPr>
+      <w:r>
+        <w:rPr>
+          <w:color w:val="1F497D" w:themeColor="text2"/>
+          <w:lang w:val="en-US"/>
+        </w:rPr>
+        <w:t># Add Docker's official GPG key:</w:t>
+      </w:r>
+    </w:p>
+    <w:p>
+      <w:pPr>
+        <w:pStyle w:val="Retraitcorpsdetexte"/>
+        <w:spacing w:line="276" w:lineRule="auto"/>
+        <w:jc w:val="left"/>
+        <w:rPr>
+          <w:color w:val="1F497D" w:themeColor="text2"/>
+          <w:lang w:val="en-US"/>
+        </w:rPr>
+      </w:pPr>
+      <w:proofErr w:type="spellStart"/>
+      <w:r>
+        <w:rPr>
+          <w:color w:val="1F497D" w:themeColor="text2"/>
+          <w:lang w:val="en-US"/>
+        </w:rPr>
+        <w:t>sudo</w:t>
+      </w:r>
+      <w:proofErr w:type="spellEnd"/>
+      <w:r>
+        <w:rPr>
+          <w:color w:val="1F497D" w:themeColor="text2"/>
+          <w:lang w:val="en-US"/>
+        </w:rPr>
+        <w:t xml:space="preserve"> apt-get </w:t>
+      </w:r>
+      <w:proofErr w:type="gramStart"/>
+      <w:r>
+        <w:rPr>
+          <w:color w:val="1F497D" w:themeColor="text2"/>
+          <w:lang w:val="en-US"/>
+        </w:rPr>
+        <w:t>update</w:t>
+      </w:r>
+      <w:proofErr w:type="gramEnd"/>
+    </w:p>
+    <w:p>
+      <w:pPr>
+        <w:pStyle w:val="Retraitcorpsdetexte"/>
+        <w:spacing w:line="276" w:lineRule="auto"/>
+        <w:jc w:val="left"/>
+        <w:rPr>
+          <w:color w:val="1F497D" w:themeColor="text2"/>
+          <w:lang w:val="en-US"/>
+        </w:rPr>
+      </w:pPr>
+      <w:proofErr w:type="spellStart"/>
+      <w:r>
+        <w:rPr>
+          <w:color w:val="1F497D" w:themeColor="text2"/>
+          <w:lang w:val="en-US"/>
+        </w:rPr>
+        <w:t>sudo</w:t>
+      </w:r>
+      <w:proofErr w:type="spellEnd"/>
+      <w:r>
+        <w:rPr>
+          <w:color w:val="1F497D" w:themeColor="text2"/>
+          <w:lang w:val="en-US"/>
+        </w:rPr>
+        <w:t xml:space="preserve"> apt-get install ca-certificates </w:t>
+      </w:r>
+      <w:proofErr w:type="gramStart"/>
+      <w:r>
+        <w:rPr>
+          <w:color w:val="1F497D" w:themeColor="text2"/>
+          <w:lang w:val="en-US"/>
+        </w:rPr>
+        <w:t>curl</w:t>
+      </w:r>
+      <w:proofErr w:type="gramEnd"/>
+    </w:p>
+    <w:p>
+      <w:pPr>
+        <w:pStyle w:val="Retraitcorpsdetexte"/>
+        <w:spacing w:line="276" w:lineRule="auto"/>
+        <w:jc w:val="left"/>
+        <w:rPr>
+          <w:color w:val="1F497D" w:themeColor="text2"/>
+          <w:lang w:val="en-US"/>
+        </w:rPr>
+      </w:pPr>
+      <w:proofErr w:type="spellStart"/>
+      <w:r>
+        <w:rPr>
+          <w:color w:val="1F497D" w:themeColor="text2"/>
+          <w:lang w:val="en-US"/>
+        </w:rPr>
+        <w:t>sudo</w:t>
+      </w:r>
+      <w:proofErr w:type="spellEnd"/>
+      <w:r>
+        <w:rPr>
+          <w:color w:val="1F497D" w:themeColor="text2"/>
+          <w:lang w:val="en-US"/>
+        </w:rPr>
+        <w:t xml:space="preserve"> install -m 0755 -d /</w:t>
+      </w:r>
+      <w:proofErr w:type="spellStart"/>
+      <w:r>
+        <w:rPr>
+          <w:color w:val="1F497D" w:themeColor="text2"/>
+          <w:lang w:val="en-US"/>
+        </w:rPr>
+        <w:t>etc</w:t>
+      </w:r>
+      <w:proofErr w:type="spellEnd"/>
+      <w:r>
+        <w:rPr>
+          <w:color w:val="1F497D" w:themeColor="text2"/>
+          <w:lang w:val="en-US"/>
+        </w:rPr>
+        <w:t>/apt/</w:t>
+      </w:r>
+      <w:proofErr w:type="gramStart"/>
+      <w:r>
+        <w:rPr>
+          <w:color w:val="1F497D" w:themeColor="text2"/>
+          <w:lang w:val="en-US"/>
+        </w:rPr>
+        <w:t>keyrings</w:t>
+      </w:r>
+      <w:proofErr w:type="gramEnd"/>
+    </w:p>
+    <w:p>
+      <w:pPr>
+        <w:pStyle w:val="Retraitcorpsdetexte"/>
+        <w:spacing w:line="276" w:lineRule="auto"/>
+        <w:jc w:val="left"/>
+        <w:rPr>
+          <w:color w:val="1F497D" w:themeColor="text2"/>
+          <w:lang w:val="en-US"/>
+        </w:rPr>
+      </w:pPr>
+      <w:proofErr w:type="spellStart"/>
+      <w:r>
+        <w:rPr>
+          <w:color w:val="1F497D" w:themeColor="text2"/>
+          <w:lang w:val="en-US"/>
+        </w:rPr>
+        <w:t>sudo</w:t>
+      </w:r>
+      <w:proofErr w:type="spellEnd"/>
+      <w:r>
+        <w:rPr>
+          <w:color w:val="1F497D" w:themeColor="text2"/>
+          <w:lang w:val="en-US"/>
+        </w:rPr>
+        <w:t xml:space="preserve"> curl -</w:t>
+      </w:r>
+      <w:proofErr w:type="spellStart"/>
+      <w:r>
+        <w:rPr>
+          <w:color w:val="1F497D" w:themeColor="text2"/>
+          <w:lang w:val="en-US"/>
+        </w:rPr>
+        <w:t>fsSL</w:t>
+      </w:r>
+      <w:proofErr w:type="spellEnd"/>
+      <w:r>
+        <w:rPr>
+          <w:color w:val="1F497D" w:themeColor="text2"/>
+          <w:lang w:val="en-US"/>
+        </w:rPr>
+        <w:t xml:space="preserve"> https://download.docker.com/linux/ubuntu/gpg -o /</w:t>
+      </w:r>
+      <w:proofErr w:type="spellStart"/>
+      <w:r>
+        <w:rPr>
+          <w:color w:val="1F497D" w:themeColor="text2"/>
+          <w:lang w:val="en-US"/>
+        </w:rPr>
+        <w:t>etc</w:t>
+      </w:r>
+      <w:proofErr w:type="spellEnd"/>
+      <w:r>
+        <w:rPr>
+          <w:color w:val="1F497D" w:themeColor="text2"/>
+          <w:lang w:val="en-US"/>
+        </w:rPr>
+        <w:t>/apt/keyrings/</w:t>
+      </w:r>
+      <w:proofErr w:type="spellStart"/>
+      <w:r>
+        <w:rPr>
+          <w:color w:val="1F497D" w:themeColor="text2"/>
+          <w:lang w:val="en-US"/>
+        </w:rPr>
+        <w:t>docker.asc</w:t>
+      </w:r>
+      <w:proofErr w:type="spellEnd"/>
+    </w:p>
+    <w:p>
+      <w:pPr>
+        <w:pStyle w:val="Retraitcorpsdetexte"/>
+        <w:spacing w:line="276" w:lineRule="auto"/>
+        <w:jc w:val="left"/>
+        <w:rPr>
+          <w:color w:val="1F497D" w:themeColor="text2"/>
+          <w:lang w:val="en-US"/>
+        </w:rPr>
+      </w:pPr>
+      <w:proofErr w:type="spellStart"/>
+      <w:r>
+        <w:rPr>
+          <w:color w:val="1F497D" w:themeColor="text2"/>
+          <w:lang w:val="en-US"/>
+        </w:rPr>
+        <w:t>sudo</w:t>
+      </w:r>
+      <w:proofErr w:type="spellEnd"/>
+      <w:r>
+        <w:rPr>
+          <w:color w:val="1F497D" w:themeColor="text2"/>
+          <w:lang w:val="en-US"/>
+        </w:rPr>
         <w:t xml:space="preserve"> </w:t>
       </w:r>
-      <w:r>
-        <w:t>L’appli sera développée en C# avec .NET en interface graphique (Windows Form).</w:t>
-      </w:r>
-    </w:p>
-    <w:p>
-      <w:pPr>
-        <w:pStyle w:val="Retraitcorpsdetexte"/>
+      <w:proofErr w:type="spellStart"/>
+      <w:r>
+        <w:rPr>
+          <w:color w:val="1F497D" w:themeColor="text2"/>
+          <w:lang w:val="en-US"/>
+        </w:rPr>
+        <w:t>chmod</w:t>
+      </w:r>
+      <w:proofErr w:type="spellEnd"/>
+      <w:r>
+        <w:rPr>
+          <w:color w:val="1F497D" w:themeColor="text2"/>
+          <w:lang w:val="en-US"/>
+        </w:rPr>
+        <w:t xml:space="preserve"> </w:t>
+      </w:r>
+      <w:proofErr w:type="spellStart"/>
+      <w:r>
+        <w:rPr>
+          <w:color w:val="1F497D" w:themeColor="text2"/>
+          <w:lang w:val="en-US"/>
+        </w:rPr>
+        <w:t>a+r</w:t>
+      </w:r>
+      <w:proofErr w:type="spellEnd"/>
+      <w:r>
+        <w:rPr>
+          <w:color w:val="1F497D" w:themeColor="text2"/>
+          <w:lang w:val="en-US"/>
+        </w:rPr>
+        <w:t xml:space="preserve"> /</w:t>
+      </w:r>
+      <w:proofErr w:type="spellStart"/>
+      <w:r>
+        <w:rPr>
+          <w:color w:val="1F497D" w:themeColor="text2"/>
+          <w:lang w:val="en-US"/>
+        </w:rPr>
+        <w:t>etc</w:t>
+      </w:r>
+      <w:proofErr w:type="spellEnd"/>
+      <w:r>
+        <w:rPr>
+          <w:color w:val="1F497D" w:themeColor="text2"/>
+          <w:lang w:val="en-US"/>
+        </w:rPr>
+        <w:t>/apt/keyrings/</w:t>
+      </w:r>
+      <w:proofErr w:type="spellStart"/>
+      <w:r>
+        <w:rPr>
+          <w:color w:val="1F497D" w:themeColor="text2"/>
+          <w:lang w:val="en-US"/>
+        </w:rPr>
+        <w:t>docker.asc</w:t>
+      </w:r>
+      <w:proofErr w:type="spellEnd"/>
+    </w:p>
+    <w:p>
+      <w:pPr>
+        <w:pStyle w:val="Retraitcorpsdetexte"/>
+        <w:spacing w:line="276" w:lineRule="auto"/>
         <w:jc w:val="left"/>
-      </w:pPr>
-      <w:r>
-        <w:t>Voici les croquis faits sur papier :</w:t>
-      </w:r>
-    </w:p>
-    <w:p>
-      <w:pPr>
-        <w:pStyle w:val="Retraitcorpsdetexte"/>
+        <w:rPr>
+          <w:color w:val="1F497D" w:themeColor="text2"/>
+          <w:lang w:val="en-US"/>
+        </w:rPr>
+      </w:pPr>
+    </w:p>
+    <w:p>
+      <w:pPr>
+        <w:pStyle w:val="Retraitcorpsdetexte"/>
+        <w:spacing w:line="276" w:lineRule="auto"/>
         <w:jc w:val="left"/>
+        <w:rPr>
+          <w:color w:val="1F497D" w:themeColor="text2"/>
+          <w:lang w:val="en-US"/>
+        </w:rPr>
+      </w:pPr>
+      <w:r>
+        <w:rPr>
+          <w:color w:val="1F497D" w:themeColor="text2"/>
+          <w:lang w:val="en-US"/>
+        </w:rPr>
+        <w:t># Add the repository to Apt sources:</w:t>
+      </w:r>
+    </w:p>
+    <w:p>
+      <w:pPr>
+        <w:pStyle w:val="Retraitcorpsdetexte"/>
+        <w:spacing w:line="276" w:lineRule="auto"/>
+        <w:jc w:val="left"/>
+        <w:rPr>
+          <w:color w:val="1F497D" w:themeColor="text2"/>
+          <w:lang w:val="en-US"/>
+        </w:rPr>
+      </w:pPr>
+      <w:r>
+        <w:rPr>
+          <w:color w:val="1F497D" w:themeColor="text2"/>
+          <w:lang w:val="en-US"/>
+        </w:rPr>
+        <w:t>echo \</w:t>
+      </w:r>
+    </w:p>
+    <w:p>
+      <w:pPr>
+        <w:pStyle w:val="Retraitcorpsdetexte"/>
+        <w:spacing w:line="276" w:lineRule="auto"/>
+        <w:jc w:val="left"/>
+        <w:rPr>
+          <w:color w:val="1F497D" w:themeColor="text2"/>
+          <w:lang w:val="en-US"/>
+        </w:rPr>
+      </w:pPr>
+      <w:r>
+        <w:rPr>
+          <w:color w:val="1F497D" w:themeColor="text2"/>
+          <w:lang w:val="en-US"/>
+        </w:rPr>
+        <w:t xml:space="preserve">  "</w:t>
+      </w:r>
+      <w:proofErr w:type="gramStart"/>
+      <w:r>
+        <w:rPr>
+          <w:color w:val="1F497D" w:themeColor="text2"/>
+          <w:lang w:val="en-US"/>
+        </w:rPr>
+        <w:t>deb</w:t>
+      </w:r>
+      <w:proofErr w:type="gramEnd"/>
+      <w:r>
+        <w:rPr>
+          <w:color w:val="1F497D" w:themeColor="text2"/>
+          <w:lang w:val="en-US"/>
+        </w:rPr>
+        <w:t xml:space="preserve"> [arch=$(</w:t>
+      </w:r>
+      <w:proofErr w:type="spellStart"/>
+      <w:r>
+        <w:rPr>
+          <w:color w:val="1F497D" w:themeColor="text2"/>
+          <w:lang w:val="en-US"/>
+        </w:rPr>
+        <w:t>dpkg</w:t>
+      </w:r>
+      <w:proofErr w:type="spellEnd"/>
+      <w:r>
+        <w:rPr>
+          <w:color w:val="1F497D" w:themeColor="text2"/>
+          <w:lang w:val="en-US"/>
+        </w:rPr>
+        <w:t xml:space="preserve"> --print-architecture) signed-by=/</w:t>
+      </w:r>
+      <w:proofErr w:type="spellStart"/>
+      <w:r>
+        <w:rPr>
+          <w:color w:val="1F497D" w:themeColor="text2"/>
+          <w:lang w:val="en-US"/>
+        </w:rPr>
+        <w:t>etc</w:t>
+      </w:r>
+      <w:proofErr w:type="spellEnd"/>
+      <w:r>
+        <w:rPr>
+          <w:color w:val="1F497D" w:themeColor="text2"/>
+          <w:lang w:val="en-US"/>
+        </w:rPr>
+        <w:t>/apt/keyrings/</w:t>
+      </w:r>
+      <w:proofErr w:type="spellStart"/>
+      <w:r>
+        <w:rPr>
+          <w:color w:val="1F497D" w:themeColor="text2"/>
+          <w:lang w:val="en-US"/>
+        </w:rPr>
+        <w:t>docker.asc</w:t>
+      </w:r>
+      <w:proofErr w:type="spellEnd"/>
+      <w:r>
+        <w:rPr>
+          <w:color w:val="1F497D" w:themeColor="text2"/>
+          <w:lang w:val="en-US"/>
+        </w:rPr>
+        <w:t>] https://download.docker.com/linux/ubuntu \</w:t>
+      </w:r>
+    </w:p>
+    <w:p>
+      <w:pPr>
+        <w:pStyle w:val="Retraitcorpsdetexte"/>
+        <w:spacing w:line="276" w:lineRule="auto"/>
+        <w:jc w:val="left"/>
+        <w:rPr>
+          <w:color w:val="1F497D" w:themeColor="text2"/>
+          <w:lang w:val="en-US"/>
+        </w:rPr>
+      </w:pPr>
+      <w:r>
+        <w:rPr>
+          <w:color w:val="1F497D" w:themeColor="text2"/>
+          <w:lang w:val="en-US"/>
+        </w:rPr>
+        <w:t xml:space="preserve">  $(. /</w:t>
+      </w:r>
+      <w:proofErr w:type="spellStart"/>
+      <w:r>
+        <w:rPr>
+          <w:color w:val="1F497D" w:themeColor="text2"/>
+          <w:lang w:val="en-US"/>
+        </w:rPr>
+        <w:t>etc</w:t>
+      </w:r>
+      <w:proofErr w:type="spellEnd"/>
+      <w:r>
+        <w:rPr>
+          <w:color w:val="1F497D" w:themeColor="text2"/>
+          <w:lang w:val="en-US"/>
+        </w:rPr>
+        <w:t>/</w:t>
+      </w:r>
+      <w:proofErr w:type="spellStart"/>
+      <w:r>
+        <w:rPr>
+          <w:color w:val="1F497D" w:themeColor="text2"/>
+          <w:lang w:val="en-US"/>
+        </w:rPr>
+        <w:t>os</w:t>
+      </w:r>
+      <w:proofErr w:type="spellEnd"/>
+      <w:r>
+        <w:rPr>
+          <w:color w:val="1F497D" w:themeColor="text2"/>
+          <w:lang w:val="en-US"/>
+        </w:rPr>
+        <w:t>-release &amp;&amp; echo "$VERSION_CODENAME") stable" | \</w:t>
+      </w:r>
+    </w:p>
+    <w:p>
+      <w:pPr>
+        <w:pStyle w:val="Retraitcorpsdetexte"/>
+        <w:spacing w:line="276" w:lineRule="auto"/>
+        <w:jc w:val="left"/>
+        <w:rPr>
+          <w:color w:val="1F497D" w:themeColor="text2"/>
+          <w:lang w:val="en-US"/>
+        </w:rPr>
+      </w:pPr>
+      <w:r>
+        <w:rPr>
+          <w:color w:val="1F497D" w:themeColor="text2"/>
+          <w:lang w:val="en-US"/>
+        </w:rPr>
+        <w:t xml:space="preserve">  </w:t>
+      </w:r>
+      <w:proofErr w:type="spellStart"/>
+      <w:r>
+        <w:rPr>
+          <w:color w:val="1F497D" w:themeColor="text2"/>
+          <w:lang w:val="en-US"/>
+        </w:rPr>
+        <w:t>sudo</w:t>
+      </w:r>
+      <w:proofErr w:type="spellEnd"/>
+      <w:r>
+        <w:rPr>
+          <w:color w:val="1F497D" w:themeColor="text2"/>
+          <w:lang w:val="en-US"/>
+        </w:rPr>
+        <w:t xml:space="preserve"> tee /</w:t>
+      </w:r>
+      <w:proofErr w:type="spellStart"/>
+      <w:r>
+        <w:rPr>
+          <w:color w:val="1F497D" w:themeColor="text2"/>
+          <w:lang w:val="en-US"/>
+        </w:rPr>
+        <w:t>etc</w:t>
+      </w:r>
+      <w:proofErr w:type="spellEnd"/>
+      <w:r>
+        <w:rPr>
+          <w:color w:val="1F497D" w:themeColor="text2"/>
+          <w:lang w:val="en-US"/>
+        </w:rPr>
+        <w:t>/apt/</w:t>
+      </w:r>
+      <w:proofErr w:type="spellStart"/>
+      <w:r>
+        <w:rPr>
+          <w:color w:val="1F497D" w:themeColor="text2"/>
+          <w:lang w:val="en-US"/>
+        </w:rPr>
+        <w:t>sources.list.d</w:t>
+      </w:r>
+      <w:proofErr w:type="spellEnd"/>
+      <w:r>
+        <w:rPr>
+          <w:color w:val="1F497D" w:themeColor="text2"/>
+          <w:lang w:val="en-US"/>
+        </w:rPr>
+        <w:t>/</w:t>
+      </w:r>
+      <w:proofErr w:type="spellStart"/>
+      <w:r>
+        <w:rPr>
+          <w:color w:val="1F497D" w:themeColor="text2"/>
+          <w:lang w:val="en-US"/>
+        </w:rPr>
+        <w:t>docker.list</w:t>
+      </w:r>
+      <w:proofErr w:type="spellEnd"/>
+      <w:r>
+        <w:rPr>
+          <w:color w:val="1F497D" w:themeColor="text2"/>
+          <w:lang w:val="en-US"/>
+        </w:rPr>
+        <w:t xml:space="preserve"> &gt; /dev/null</w:t>
+      </w:r>
+    </w:p>
+    <w:p>
+      <w:pPr>
+        <w:pStyle w:val="Retraitcorpsdetexte"/>
+        <w:spacing w:line="276" w:lineRule="auto"/>
+        <w:jc w:val="left"/>
+        <w:rPr>
+          <w:color w:val="1F497D" w:themeColor="text2"/>
+          <w:lang w:val="en-US"/>
+        </w:rPr>
+      </w:pPr>
+      <w:proofErr w:type="spellStart"/>
+      <w:r>
+        <w:rPr>
+          <w:color w:val="1F497D" w:themeColor="text2"/>
+          <w:lang w:val="en-US"/>
+        </w:rPr>
+        <w:t>sudo</w:t>
+      </w:r>
+      <w:proofErr w:type="spellEnd"/>
+      <w:r>
+        <w:rPr>
+          <w:color w:val="1F497D" w:themeColor="text2"/>
+          <w:lang w:val="en-US"/>
+        </w:rPr>
+        <w:t xml:space="preserve"> apt-get </w:t>
+      </w:r>
+      <w:proofErr w:type="gramStart"/>
+      <w:r>
+        <w:rPr>
+          <w:color w:val="1F497D" w:themeColor="text2"/>
+          <w:lang w:val="en-US"/>
+        </w:rPr>
+        <w:t>update</w:t>
+      </w:r>
+      <w:proofErr w:type="gramEnd"/>
+    </w:p>
+    <w:p>
+      <w:pPr>
+        <w:pStyle w:val="Retraitcorpsdetexte"/>
+        <w:jc w:val="left"/>
+        <w:rPr>
+          <w:color w:val="1F497D" w:themeColor="text2"/>
+          <w:lang w:val="en-US"/>
+        </w:rPr>
+      </w:pPr>
+    </w:p>
+    <w:p>
+      <w:pPr>
+        <w:pStyle w:val="Retraitcorpsdetexte"/>
+      </w:pPr>
+      <w:r>
+        <w:t xml:space="preserve">Cette ligne-sous, </w:t>
+      </w:r>
+      <w:proofErr w:type="gramStart"/>
+      <w:r>
+        <w:t>installe</w:t>
+      </w:r>
+      <w:r>
+        <w:t xml:space="preserve"> </w:t>
+      </w:r>
+      <w:r>
+        <w:t>les</w:t>
+      </w:r>
+      <w:proofErr w:type="gramEnd"/>
+      <w:r>
+        <w:t xml:space="preserve"> packages Docker</w:t>
+      </w:r>
+    </w:p>
+    <w:p>
+      <w:pPr>
+        <w:pStyle w:val="Retraitcorpsdetexte"/>
+        <w:spacing w:line="276" w:lineRule="auto"/>
+        <w:jc w:val="left"/>
+        <w:rPr>
+          <w:color w:val="1F497D" w:themeColor="text2"/>
+          <w:lang w:val="en-US"/>
+        </w:rPr>
+      </w:pPr>
+      <w:proofErr w:type="spellStart"/>
+      <w:r>
+        <w:rPr>
+          <w:color w:val="1F497D" w:themeColor="text2"/>
+          <w:lang w:val="en-US"/>
+        </w:rPr>
+        <w:t>sudo</w:t>
+      </w:r>
+      <w:proofErr w:type="spellEnd"/>
+      <w:r>
+        <w:rPr>
+          <w:color w:val="1F497D" w:themeColor="text2"/>
+          <w:lang w:val="en-US"/>
+        </w:rPr>
+        <w:t xml:space="preserve"> apt-get install docker-</w:t>
+      </w:r>
+      <w:proofErr w:type="spellStart"/>
+      <w:r>
+        <w:rPr>
+          <w:color w:val="1F497D" w:themeColor="text2"/>
+          <w:lang w:val="en-US"/>
+        </w:rPr>
+        <w:t>ce</w:t>
+      </w:r>
+      <w:proofErr w:type="spellEnd"/>
+      <w:r>
+        <w:rPr>
+          <w:color w:val="1F497D" w:themeColor="text2"/>
+          <w:lang w:val="en-US"/>
+        </w:rPr>
+        <w:t xml:space="preserve"> docker-</w:t>
+      </w:r>
+      <w:proofErr w:type="spellStart"/>
+      <w:r>
+        <w:rPr>
+          <w:color w:val="1F497D" w:themeColor="text2"/>
+          <w:lang w:val="en-US"/>
+        </w:rPr>
+        <w:t>ce</w:t>
+      </w:r>
+      <w:proofErr w:type="spellEnd"/>
+      <w:r>
+        <w:rPr>
+          <w:color w:val="1F497D" w:themeColor="text2"/>
+          <w:lang w:val="en-US"/>
+        </w:rPr>
+        <w:t>-cli containerd.io docker-</w:t>
+      </w:r>
+      <w:proofErr w:type="spellStart"/>
+      <w:r>
+        <w:rPr>
+          <w:color w:val="1F497D" w:themeColor="text2"/>
+          <w:lang w:val="en-US"/>
+        </w:rPr>
+        <w:t>buildx</w:t>
+      </w:r>
+      <w:proofErr w:type="spellEnd"/>
+      <w:r>
+        <w:rPr>
+          <w:color w:val="1F497D" w:themeColor="text2"/>
+          <w:lang w:val="en-US"/>
+        </w:rPr>
+        <w:t>-plugin docker-compose-</w:t>
+      </w:r>
+      <w:proofErr w:type="gramStart"/>
+      <w:r>
+        <w:rPr>
+          <w:color w:val="1F497D" w:themeColor="text2"/>
+          <w:lang w:val="en-US"/>
+        </w:rPr>
+        <w:t>plugin</w:t>
+      </w:r>
+      <w:proofErr w:type="gramEnd"/>
+    </w:p>
+    <w:p>
+      <w:pPr>
+        <w:pStyle w:val="Retraitcorpsdetexte"/>
+        <w:jc w:val="left"/>
+        <w:rPr>
+          <w:color w:val="1F497D" w:themeColor="text2"/>
+          <w:lang w:val="en-US"/>
+        </w:rPr>
+      </w:pPr>
+    </w:p>
+    <w:p>
+      <w:pPr>
+        <w:pStyle w:val="Retraitcorpsdetexte"/>
+      </w:pPr>
+      <w:r>
+        <w:t>Cette ligne-ci</w:t>
+      </w:r>
+      <w:r>
+        <w:t xml:space="preserve"> dessous</w:t>
+      </w:r>
+      <w:r>
+        <w:t>, vérifie l</w:t>
+      </w:r>
+      <w:r>
+        <w:t>’</w:t>
+      </w:r>
+      <w:r>
+        <w:t>installation</w:t>
+      </w:r>
+      <w:r>
+        <w:t xml:space="preserve"> en </w:t>
+      </w:r>
+      <w:r>
+        <w:t>exécutant</w:t>
+      </w:r>
+      <w:r>
+        <w:t xml:space="preserve"> l’image ‘Hello World’</w:t>
+      </w:r>
+    </w:p>
+    <w:p>
+      <w:pPr>
+        <w:pStyle w:val="Retraitcorpsdetexte"/>
+        <w:spacing w:line="276" w:lineRule="auto"/>
+        <w:jc w:val="left"/>
+        <w:rPr>
+          <w:color w:val="1F497D" w:themeColor="text2"/>
+          <w:lang w:val="en-US"/>
+        </w:rPr>
+      </w:pPr>
+      <w:proofErr w:type="spellStart"/>
+      <w:r>
+        <w:rPr>
+          <w:color w:val="1F497D" w:themeColor="text2"/>
+          <w:lang w:val="en-US"/>
+        </w:rPr>
+        <w:t>sudo</w:t>
+      </w:r>
+      <w:proofErr w:type="spellEnd"/>
+      <w:r>
+        <w:rPr>
+          <w:color w:val="1F497D" w:themeColor="text2"/>
+          <w:lang w:val="en-US"/>
+        </w:rPr>
+        <w:t xml:space="preserve"> docker run hello-</w:t>
+      </w:r>
+      <w:proofErr w:type="gramStart"/>
+      <w:r>
+        <w:rPr>
+          <w:color w:val="1F497D" w:themeColor="text2"/>
+          <w:lang w:val="en-US"/>
+        </w:rPr>
+        <w:t>world</w:t>
+      </w:r>
+      <w:proofErr w:type="gramEnd"/>
+    </w:p>
+    <w:p>
+      <w:pPr>
+        <w:pStyle w:val="Retraitcorpsdetexte"/>
+        <w:jc w:val="left"/>
+        <w:rPr>
+          <w:lang w:val="en-US"/>
+        </w:rPr>
+      </w:pPr>
+    </w:p>
+    <w:p>
+      <w:pPr>
+        <w:pStyle w:val="Retraitcorpsdetexte"/>
+        <w:jc w:val="left"/>
+        <w:rPr>
+          <w:lang w:val="en-US"/>
+        </w:rPr>
       </w:pPr>
     </w:p>
     <w:p>
       <w:pPr>
         <w:pStyle w:val="Titre1"/>
-        <w:jc w:val="left"/>
-      </w:pPr>
-      <w:bookmarkStart w:id="8" w:name="_Toc182404538"/>
-      <w:r>
+        <w:rPr>
+          <w:lang w:val="en-US"/>
+        </w:rPr>
+      </w:pPr>
+      <w:bookmarkStart w:id="19" w:name="_Toc183011603"/>
+      <w:r>
+        <w:rPr>
+          <w:lang w:val="en-US"/>
+        </w:rPr>
         <w:t>Sources</w:t>
       </w:r>
       <w:r>
+        <w:rPr>
+          <w:lang w:val="en-US"/>
+        </w:rPr>
         <w:t xml:space="preserve"> &amp; Aides</w:t>
       </w:r>
-      <w:bookmarkEnd w:id="8"/>
+      <w:bookmarkEnd w:id="19"/>
+    </w:p>
+    <w:p>
+      <w:pPr>
+        <w:pStyle w:val="Corpsdetexte"/>
+      </w:pPr>
+      <w:hyperlink r:id="rId28" w:anchor="system-requirements-NobleNumbat" w:history="1">
+        <w:r>
+          <w:rPr>
+            <w:rStyle w:val="Lienhypertexte"/>
+          </w:rPr>
+          <w:t>Ubuntu</w:t>
+        </w:r>
+      </w:hyperlink>
+      <w:r>
+        <w:t xml:space="preserve"> : Aperçu de la configuration requise pour l’installation de Linux Ubuntu. Téléchargement du fichier ISO.</w:t>
+      </w:r>
+    </w:p>
+    <w:p>
+      <w:pPr>
+        <w:pStyle w:val="Corpsdetexte"/>
+      </w:pPr>
+      <w:hyperlink r:id="rId29" w:history="1">
+        <w:proofErr w:type="spellStart"/>
+        <w:r>
+          <w:rPr>
+            <w:rStyle w:val="Lienhypertexte"/>
+          </w:rPr>
+          <w:t>Quora</w:t>
+        </w:r>
+        <w:proofErr w:type="spellEnd"/>
+        <w:r>
+          <w:rPr>
+            <w:rStyle w:val="Lienhypertexte"/>
+          </w:rPr>
+          <w:t xml:space="preserve"> PAE/NX</w:t>
+        </w:r>
+      </w:hyperlink>
+      <w:r>
+        <w:t xml:space="preserve"> : Ce blog m’a permis de comprendre les fonctionnalités PAE/NX.</w:t>
+      </w:r>
+    </w:p>
+    <w:p>
+      <w:pPr>
+        <w:pStyle w:val="Corpsdetexte"/>
+      </w:pPr>
+      <w:hyperlink r:id="rId30" w:history="1">
+        <w:r>
+          <w:rPr>
+            <w:rStyle w:val="Lienhypertexte"/>
+          </w:rPr>
+          <w:t>It-</w:t>
+        </w:r>
+        <w:proofErr w:type="spellStart"/>
+        <w:r>
+          <w:rPr>
+            <w:rStyle w:val="Lienhypertexte"/>
+          </w:rPr>
+          <w:t>connect</w:t>
+        </w:r>
+        <w:proofErr w:type="spellEnd"/>
+      </w:hyperlink>
+      <w:r>
+        <w:t xml:space="preserve">, </w:t>
+      </w:r>
+      <w:hyperlink r:id="rId31" w:history="1">
+        <w:r>
+          <w:rPr>
+            <w:rStyle w:val="Lienhypertexte"/>
+          </w:rPr>
+          <w:t>Wikipédia</w:t>
+        </w:r>
+        <w:r>
+          <w:rPr>
+            <w:rStyle w:val="Lienhypertexte"/>
+          </w:rPr>
+          <w:t> </w:t>
+        </w:r>
+      </w:hyperlink>
+      <w:r>
+        <w:t>: Ce</w:t>
+      </w:r>
+      <w:r>
+        <w:t>s</w:t>
+      </w:r>
+      <w:r>
+        <w:t xml:space="preserve"> </w:t>
+      </w:r>
+      <w:r>
+        <w:t>deux sites</w:t>
+      </w:r>
+      <w:r>
+        <w:t xml:space="preserve"> </w:t>
+      </w:r>
+      <w:r>
+        <w:t>m’ont</w:t>
+      </w:r>
+      <w:r>
+        <w:t xml:space="preserve"> permis de</w:t>
+      </w:r>
+      <w:r>
+        <w:t xml:space="preserve"> comprendre la virtualisation imbriquée</w:t>
+      </w:r>
+      <w:r>
+        <w:t>.</w:t>
+      </w:r>
+    </w:p>
+    <w:p>
+      <w:pPr>
+        <w:pStyle w:val="Corpsdetexte"/>
+      </w:pPr>
+      <w:hyperlink r:id="rId32" w:history="1">
+        <w:proofErr w:type="spellStart"/>
+        <w:r>
+          <w:rPr>
+            <w:rStyle w:val="Lienhypertexte"/>
+          </w:rPr>
+          <w:t>Superuser</w:t>
+        </w:r>
+        <w:proofErr w:type="spellEnd"/>
+      </w:hyperlink>
+      <w:r>
+        <w:t> : Ce blog m’a permis de comprendre les différentes interfaces de paravirtualisation.</w:t>
+      </w:r>
+    </w:p>
+    <w:p>
+      <w:pPr>
+        <w:pStyle w:val="Corpsdetexte"/>
+      </w:pPr>
+      <w:hyperlink r:id="rId33" w:history="1">
+        <w:proofErr w:type="spellStart"/>
+        <w:r>
+          <w:rPr>
+            <w:rStyle w:val="Lienhypertexte"/>
+          </w:rPr>
+          <w:t>ChatGPT</w:t>
+        </w:r>
+        <w:proofErr w:type="spellEnd"/>
+      </w:hyperlink>
+      <w:r>
+        <w:t> : Cette IA m’a servi pour la conceptualisation de la base de données</w:t>
+      </w:r>
+      <w:r>
+        <w:t xml:space="preserve"> avec Looping.</w:t>
+      </w:r>
+    </w:p>
+    <w:p>
+      <w:pPr>
+        <w:pStyle w:val="Corpsdetexte"/>
+      </w:pPr>
+      <w:hyperlink r:id="rId34" w:history="1">
+        <w:r>
+          <w:rPr>
+            <w:rStyle w:val="Lienhypertexte"/>
+          </w:rPr>
+          <w:t>Conventions de codage ETML</w:t>
+        </w:r>
+      </w:hyperlink>
+      <w:r>
+        <w:t xml:space="preserve"> : Lors de la conceptualisation de la base de données, j’ai </w:t>
+      </w:r>
+      <w:r>
+        <w:t>fait</w:t>
+      </w:r>
+      <w:r>
+        <w:t xml:space="preserve"> appel à ce fichier pour nommer correctement mes tables.</w:t>
+      </w:r>
+    </w:p>
+    <w:p>
+      <w:pPr>
+        <w:pStyle w:val="Corpsdetexte"/>
+      </w:pPr>
+      <w:hyperlink r:id="rId35" w:anchor="install-using-the-repository" w:history="1">
+        <w:r>
+          <w:rPr>
+            <w:rStyle w:val="Lienhypertexte"/>
+          </w:rPr>
+          <w:t xml:space="preserve">Docs </w:t>
+        </w:r>
+        <w:r>
+          <w:rPr>
+            <w:rStyle w:val="Lienhypertexte"/>
+          </w:rPr>
+          <w:t>D</w:t>
+        </w:r>
+        <w:r>
+          <w:rPr>
+            <w:rStyle w:val="Lienhypertexte"/>
+          </w:rPr>
+          <w:t>ocker</w:t>
+        </w:r>
+      </w:hyperlink>
+      <w:r>
+        <w:t xml:space="preserve"> : La documentation de Docker </w:t>
+      </w:r>
+      <w:r>
+        <w:t>m’a</w:t>
+      </w:r>
+      <w:r>
+        <w:t xml:space="preserve"> permis d’installer Docker Engine</w:t>
+      </w:r>
+      <w:r>
+        <w:t>.</w:t>
+      </w:r>
     </w:p>
     <w:p>
       <w:pPr>
         <w:pStyle w:val="Corpsdetexte"/>
         <w:jc w:val="left"/>
       </w:pPr>
-      <w:hyperlink r:id="rId24" w:anchor="system-requirements-NobleNumbat" w:history="1">
-        <w:r>
-          <w:rPr>
-            <w:rStyle w:val="Lienhypertexte"/>
-          </w:rPr>
-          <w:t>Ubuntu</w:t>
-        </w:r>
-      </w:hyperlink>
-      <w:r>
-        <w:t xml:space="preserve"> : Aperçu de la configuration requise pour l’installation de Linux Ubuntu. Téléchargement du fichier ISO.</w:t>
-      </w:r>
+    </w:p>
+    <w:p>
+      <w:pPr>
+        <w:pStyle w:val="Titre1"/>
+      </w:pPr>
+      <w:bookmarkStart w:id="20" w:name="_Toc183011604"/>
+      <w:r>
+        <w:t>Conclusion</w:t>
+      </w:r>
+      <w:bookmarkEnd w:id="20"/>
     </w:p>
     <w:p>
       <w:pPr>
         <w:pStyle w:val="Corpsdetexte"/>
-        <w:jc w:val="left"/>
-      </w:pPr>
-      <w:hyperlink r:id="rId25" w:history="1">
-        <w:r>
-          <w:rPr>
-            <w:rStyle w:val="Lienhypertexte"/>
-          </w:rPr>
-          <w:t>Quora PAE/NX</w:t>
-        </w:r>
-      </w:hyperlink>
-      <w:r>
-        <w:t xml:space="preserve"> : Ce blog m’a permis de comprendre les fonctionnalités PAE/NX.</w:t>
-      </w:r>
-    </w:p>
-    <w:p>
-      <w:pPr>
-        <w:pStyle w:val="Corpsdetexte"/>
-        <w:jc w:val="left"/>
-      </w:pPr>
-      <w:hyperlink r:id="rId26" w:history="1">
-        <w:r>
-          <w:rPr>
-            <w:rStyle w:val="Lienhypertexte"/>
-          </w:rPr>
-          <w:t>It-connect</w:t>
-        </w:r>
-      </w:hyperlink>
-      <w:r>
-        <w:t xml:space="preserve">, </w:t>
-      </w:r>
-      <w:hyperlink r:id="rId27" w:history="1">
-        <w:r>
-          <w:rPr>
-            <w:rStyle w:val="Lienhypertexte"/>
-          </w:rPr>
-          <w:t>Wikipédia</w:t>
-        </w:r>
-        <w:r>
-          <w:rPr>
-            <w:rStyle w:val="Lienhypertexte"/>
-          </w:rPr>
-          <w:t> </w:t>
-        </w:r>
-      </w:hyperlink>
-      <w:r>
-        <w:t>: Ce</w:t>
-      </w:r>
-      <w:r>
-        <w:t>s</w:t>
-      </w:r>
-      <w:r>
-        <w:t xml:space="preserve"> </w:t>
-      </w:r>
-      <w:r>
-        <w:t>deux sites</w:t>
-      </w:r>
-      <w:r>
-        <w:t xml:space="preserve"> </w:t>
-      </w:r>
-      <w:r>
-        <w:t>m’ont</w:t>
-      </w:r>
-      <w:r>
-        <w:t xml:space="preserve"> permis de</w:t>
-      </w:r>
-      <w:r>
-        <w:t xml:space="preserve"> comprendre la virtualisation imbriquée</w:t>
-      </w:r>
-      <w:r>
-        <w:t>.</w:t>
-      </w:r>
-    </w:p>
-    <w:p>
-      <w:pPr>
-        <w:pStyle w:val="Corpsdetexte"/>
-        <w:jc w:val="left"/>
-      </w:pPr>
-      <w:hyperlink r:id="rId28" w:history="1">
-        <w:r>
-          <w:rPr>
-            <w:rStyle w:val="Lienhypertexte"/>
-          </w:rPr>
-          <w:t>Superuser</w:t>
-        </w:r>
-      </w:hyperlink>
-      <w:r>
-        <w:t> : Ce blog m’a permis de comprendre les différentes interfaces de paravirtualisation.</w:t>
-      </w:r>
-    </w:p>
-    <w:p>
-      <w:pPr>
-        <w:pStyle w:val="Corpsdetexte"/>
-        <w:jc w:val="left"/>
-      </w:pPr>
-      <w:hyperlink r:id="rId29" w:history="1">
-        <w:r>
-          <w:rPr>
-            <w:rStyle w:val="Lienhypertexte"/>
-          </w:rPr>
-          <w:t>ChatGPT</w:t>
-        </w:r>
-      </w:hyperlink>
-      <w:r>
-        <w:t> : Cette IA m’a servi pour la conceptualisation de la base de données</w:t>
-      </w:r>
-      <w:r>
-        <w:t xml:space="preserve"> avec Looping.</w:t>
-      </w:r>
-    </w:p>
-    <w:p>
-      <w:pPr>
-        <w:pStyle w:val="Corpsdetexte"/>
-        <w:jc w:val="left"/>
-      </w:pPr>
-    </w:p>
-    <w:p>
-      <w:pPr>
-        <w:pStyle w:val="Titre1"/>
-        <w:jc w:val="left"/>
-      </w:pPr>
-      <w:bookmarkStart w:id="9" w:name="_Toc182404539"/>
-      <w:r>
-        <w:t>Conclusion</w:t>
-      </w:r>
-      <w:bookmarkEnd w:id="9"/>
+      </w:pPr>
     </w:p>
     <w:sectPr>
-      <w:headerReference w:type="default" r:id="rId30"/>
-      <w:footerReference w:type="default" r:id="rId31"/>
+      <w:headerReference w:type="default" r:id="rId36"/>
+      <w:footerReference w:type="default" r:id="rId37"/>
       <w:pgSz w:w="11906" w:h="16838" w:code="9"/>
       <w:pgMar w:top="1418" w:right="1418" w:bottom="1418" w:left="1418" w:header="709" w:footer="709" w:gutter="0"/>
       <w:cols w:space="708"/>
@@ -2826,6 +5381,7 @@
             <w:pStyle w:val="En-tte"/>
             <w:jc w:val="center"/>
           </w:pPr>
+          <w:proofErr w:type="spellStart"/>
           <w:r>
             <w:t>P_</w:t>
           </w:r>
@@ -2835,6 +5391,7 @@
           <w:r>
             <w:t>infra</w:t>
           </w:r>
+          <w:proofErr w:type="spellEnd"/>
         </w:p>
       </w:tc>
       <w:tc>
@@ -2884,7 +5441,7 @@
         <v:path o:extrusionok="f" gradientshapeok="t" o:connecttype="rect"/>
         <o:lock v:ext="edit" aspectratio="t"/>
       </v:shapetype>
-      <v:shape id="_x0000_i1083" type="#_x0000_t75" style="width:11.25pt;height:11.25pt" o:bullet="t">
+      <v:shape id="_x0000_i1290" type="#_x0000_t75" style="width:11.25pt;height:11.25pt" o:bullet="t">
         <v:imagedata r:id="rId1" o:title="BD10263_"/>
       </v:shape>
     </w:pict>
@@ -3807,7 +6364,7 @@
   <w:abstractNum w:abstractNumId="9" w15:restartNumberingAfterBreak="0">
     <w:nsid w:val="2A8F67FD"/>
     <w:multiLevelType w:val="multilevel"/>
-    <w:tmpl w:val="FA6A53D2"/>
+    <w:tmpl w:val="8A16EF26"/>
     <w:lvl w:ilvl="0">
       <w:start w:val="1"/>
       <w:numFmt w:val="decimal"/>
@@ -6233,7 +8790,7 @@
     <w:next w:val="Corpsdetexte"/>
     <w:autoRedefine/>
     <w:qFormat/>
-    <w:rsid w:val="00D858BD"/>
+    <w:rsid w:val="005E35C4"/>
     <w:pPr>
       <w:keepNext/>
       <w:keepLines/>
@@ -6241,7 +8798,6 @@
         <w:numId w:val="4"/>
       </w:numPr>
       <w:spacing w:before="180" w:after="60"/>
-      <w:jc w:val="both"/>
       <w:outlineLvl w:val="0"/>
     </w:pPr>
     <w:rPr>
@@ -6424,6 +8980,7 @@
   <w:style w:type="character" w:default="1" w:styleId="Policepardfaut">
     <w:name w:val="Default Paragraph Font"/>
     <w:uiPriority w:val="1"/>
+    <w:semiHidden/>
     <w:unhideWhenUsed/>
   </w:style>
   <w:style w:type="table" w:default="1" w:styleId="TableauNormal">
@@ -7375,18 +9932,6 @@
 </file>
 
 <file path=customXml/item1.xml><?xml version="1.0" encoding="utf-8"?>
-<p:properties xmlns:p="http://schemas.microsoft.com/office/2006/metadata/properties" xmlns:xsi="http://www.w3.org/2001/XMLSchema-instance" xmlns:pc="http://schemas.microsoft.com/office/infopath/2007/PartnerControls">
-  <documentManagement>
-    <Total xmlns="98d92101-24da-4498-9971-a24673344bd8" xsi:nil="true"/>
-    <TaxCatchAll xmlns="dfa80de1-e9bb-4cf2-893d-d06220b3971a" xsi:nil="true"/>
-    <lcf76f155ced4ddcb4097134ff3c332f xmlns="98d92101-24da-4498-9971-a24673344bd8">
-      <Terms xmlns="http://schemas.microsoft.com/office/infopath/2007/PartnerControls"/>
-    </lcf76f155ced4ddcb4097134ff3c332f>
-  </documentManagement>
-</p:properties>
-</file>
-
-<file path=customXml/item2.xml><?xml version="1.0" encoding="utf-8"?>
 <ct:contentTypeSchema xmlns:ct="http://schemas.microsoft.com/office/2006/metadata/contentType" xmlns:ma="http://schemas.microsoft.com/office/2006/metadata/properties/metaAttributes" ct:_="" ma:_="" ma:contentTypeName="Document" ma:contentTypeID="0x010100E529CC47EA4E614CBF50FAFAB9B8F32B" ma:contentTypeVersion="13" ma:contentTypeDescription="Crée un document." ma:contentTypeScope="" ma:versionID="6a4cac78e8e76547514939bcab636e7b">
   <xsd:schema xmlns:xsd="http://www.w3.org/2001/XMLSchema" xmlns:xs="http://www.w3.org/2001/XMLSchema" xmlns:p="http://schemas.microsoft.com/office/2006/metadata/properties" xmlns:ns2="98d92101-24da-4498-9971-a24673344bd8" xmlns:ns3="dfa80de1-e9bb-4cf2-893d-d06220b3971a" targetNamespace="http://schemas.microsoft.com/office/2006/metadata/properties" ma:root="true" ma:fieldsID="a8fdc2b16e66b7bdb77d3717a31ab696" ns2:_="" ns3:_="">
     <xsd:import namespace="98d92101-24da-4498-9971-a24673344bd8"/>
@@ -7609,11 +10154,19 @@
 </ct:contentTypeSchema>
 </file>
 
-<file path=customXml/item3.xml><?xml version="1.0" encoding="utf-8"?>
-<b:Sources xmlns:b="http://schemas.openxmlformats.org/officeDocument/2006/bibliography" xmlns="http://schemas.openxmlformats.org/officeDocument/2006/bibliography" SelectedStyle="\APA.XSL" StyleName="APA"/>
+<file path=customXml/item2.xml><?xml version="1.0" encoding="utf-8"?>
+<p:properties xmlns:p="http://schemas.microsoft.com/office/2006/metadata/properties" xmlns:xsi="http://www.w3.org/2001/XMLSchema-instance" xmlns:pc="http://schemas.microsoft.com/office/infopath/2007/PartnerControls">
+  <documentManagement>
+    <Total xmlns="98d92101-24da-4498-9971-a24673344bd8" xsi:nil="true"/>
+    <TaxCatchAll xmlns="dfa80de1-e9bb-4cf2-893d-d06220b3971a" xsi:nil="true"/>
+    <lcf76f155ced4ddcb4097134ff3c332f xmlns="98d92101-24da-4498-9971-a24673344bd8">
+      <Terms xmlns="http://schemas.microsoft.com/office/infopath/2007/PartnerControls"/>
+    </lcf76f155ced4ddcb4097134ff3c332f>
+  </documentManagement>
+</p:properties>
 </file>
 
-<file path=customXml/item4.xml><?xml version="1.0" encoding="utf-8"?>
+<file path=customXml/item3.xml><?xml version="1.0" encoding="utf-8"?>
 <?mso-contentType ?>
 <FormTemplates xmlns="http://schemas.microsoft.com/sharepoint/v3/contenttype/forms">
   <Display>DocumentLibraryForm</Display>
@@ -7622,18 +10175,11 @@
 </FormTemplates>
 </file>
 
-<file path=customXml/itemProps1.xml><?xml version="1.0" encoding="utf-8"?>
-<ds:datastoreItem xmlns:ds="http://schemas.openxmlformats.org/officeDocument/2006/customXml" ds:itemID="{E4C379ED-99CE-474E-BE51-D6618EB059A5}">
-  <ds:schemaRefs>
-    <ds:schemaRef ds:uri="http://schemas.microsoft.com/office/2006/metadata/properties"/>
-    <ds:schemaRef ds:uri="http://schemas.microsoft.com/office/infopath/2007/PartnerControls"/>
-    <ds:schemaRef ds:uri="98d92101-24da-4498-9971-a24673344bd8"/>
-    <ds:schemaRef ds:uri="dfa80de1-e9bb-4cf2-893d-d06220b3971a"/>
-  </ds:schemaRefs>
-</ds:datastoreItem>
+<file path=customXml/item4.xml><?xml version="1.0" encoding="utf-8"?>
+<b:Sources xmlns:b="http://schemas.openxmlformats.org/officeDocument/2006/bibliography" xmlns="http://schemas.openxmlformats.org/officeDocument/2006/bibliography" SelectedStyle="\APA.XSL" StyleName="APA"/>
 </file>
 
-<file path=customXml/itemProps2.xml><?xml version="1.0" encoding="utf-8"?>
+<file path=customXml/itemProps1.xml><?xml version="1.0" encoding="utf-8"?>
 <ds:datastoreItem xmlns:ds="http://schemas.openxmlformats.org/officeDocument/2006/customXml" ds:itemID="{DB88091B-7A0B-40E0-A22E-B64A876609B4}">
   <ds:schemaRefs>
     <ds:schemaRef ds:uri="http://schemas.microsoft.com/office/2006/metadata/contentType"/>
@@ -7652,18 +10198,29 @@
 </ds:datastoreItem>
 </file>
 
+<file path=customXml/itemProps2.xml><?xml version="1.0" encoding="utf-8"?>
+<ds:datastoreItem xmlns:ds="http://schemas.openxmlformats.org/officeDocument/2006/customXml" ds:itemID="{E4C379ED-99CE-474E-BE51-D6618EB059A5}">
+  <ds:schemaRefs>
+    <ds:schemaRef ds:uri="http://schemas.microsoft.com/office/2006/metadata/properties"/>
+    <ds:schemaRef ds:uri="http://schemas.microsoft.com/office/infopath/2007/PartnerControls"/>
+    <ds:schemaRef ds:uri="98d92101-24da-4498-9971-a24673344bd8"/>
+    <ds:schemaRef ds:uri="dfa80de1-e9bb-4cf2-893d-d06220b3971a"/>
+  </ds:schemaRefs>
+</ds:datastoreItem>
+</file>
+
 <file path=customXml/itemProps3.xml><?xml version="1.0" encoding="utf-8"?>
+<ds:datastoreItem xmlns:ds="http://schemas.openxmlformats.org/officeDocument/2006/customXml" ds:itemID="{17BB236F-1E40-438F-95F2-06C15F3EF314}">
+  <ds:schemaRefs>
+    <ds:schemaRef ds:uri="http://schemas.microsoft.com/sharepoint/v3/contenttype/forms"/>
+  </ds:schemaRefs>
+</ds:datastoreItem>
+</file>
+
+<file path=customXml/itemProps4.xml><?xml version="1.0" encoding="utf-8"?>
 <ds:datastoreItem xmlns:ds="http://schemas.openxmlformats.org/officeDocument/2006/customXml" ds:itemID="{742E9764-2B52-4BB1-A7DC-ADF880092330}">
   <ds:schemaRefs>
     <ds:schemaRef ds:uri="http://schemas.openxmlformats.org/officeDocument/2006/bibliography"/>
   </ds:schemaRefs>
 </ds:datastoreItem>
-</file>
-
-<file path=customXml/itemProps4.xml><?xml version="1.0" encoding="utf-8"?>
-<ds:datastoreItem xmlns:ds="http://schemas.openxmlformats.org/officeDocument/2006/customXml" ds:itemID="{17BB236F-1E40-438F-95F2-06C15F3EF314}">
-  <ds:schemaRefs>
-    <ds:schemaRef ds:uri="http://schemas.microsoft.com/sharepoint/v3/contenttype/forms"/>
-  </ds:schemaRefs>
-</ds:datastoreItem>
 </file>
</xml_diff>

<commit_message>
Installation .NET8 et AvaloniaUI, rapport
</commit_message>
<xml_diff>
--- a/R-P_Bulles_infra-amizeqiri-Rapport.docx
+++ b/R-P_Bulles_infra-amizeqiri-Rapport.docx
@@ -45,7 +45,7 @@
           <w:noProof/>
         </w:rPr>
         <w:drawing>
-          <wp:inline distT="0" distB="0" distL="0" distR="0" wp14:anchorId="46B22055" wp14:editId="3889DA62">
+          <wp:inline distT="0" distB="0" distL="0" distR="0" wp14:anchorId="46B22055" wp14:editId="10EE36C6">
             <wp:extent cx="5161860" cy="1952625"/>
             <wp:effectExtent l="0" t="0" r="1270" b="0"/>
             <wp:docPr id="6" name="Image 6"/>
@@ -127,13 +127,7 @@
         <w:jc w:val="center"/>
       </w:pPr>
       <w:r>
-        <w:t>Zeqiri Amir</w:t>
-      </w:r>
-      <w:r>
-        <w:t xml:space="preserve"> – </w:t>
-      </w:r>
-      <w:r>
-        <w:t>CI</w:t>
+        <w:t>Zeqiri Amir – CI</w:t>
       </w:r>
       <w:r>
         <w:t>N</w:t>
@@ -242,7 +236,7 @@
         </w:rPr>
         <w:fldChar w:fldCharType="separate"/>
       </w:r>
-      <w:hyperlink w:anchor="_Toc183011586" w:history="1">
+      <w:hyperlink w:anchor="_Toc183610197" w:history="1">
         <w:r>
           <w:rPr>
             <w:rStyle w:val="Lienhypertexte"/>
@@ -288,7 +282,7 @@
             <w:noProof/>
             <w:webHidden/>
           </w:rPr>
-          <w:instrText xml:space="preserve"> PAGEREF _Toc183011586 \h </w:instrText>
+          <w:instrText xml:space="preserve"> PAGEREF _Toc183610197 \h </w:instrText>
         </w:r>
         <w:r>
           <w:rPr>
@@ -334,7 +328,7 @@
           <w14:ligatures w14:val="standardContextual"/>
         </w:rPr>
       </w:pPr>
-      <w:hyperlink w:anchor="_Toc183011587" w:history="1">
+      <w:hyperlink w:anchor="_Toc183610198" w:history="1">
         <w:r>
           <w:rPr>
             <w:rStyle w:val="Lienhypertexte"/>
@@ -378,7 +372,7 @@
             <w:noProof/>
             <w:webHidden/>
           </w:rPr>
-          <w:instrText xml:space="preserve"> PAGEREF _Toc183011587 \h </w:instrText>
+          <w:instrText xml:space="preserve"> PAGEREF _Toc183610198 \h </w:instrText>
         </w:r>
         <w:r>
           <w:rPr>
@@ -424,7 +418,7 @@
           <w14:ligatures w14:val="standardContextual"/>
         </w:rPr>
       </w:pPr>
-      <w:hyperlink w:anchor="_Toc183011588" w:history="1">
+      <w:hyperlink w:anchor="_Toc183610199" w:history="1">
         <w:r>
           <w:rPr>
             <w:rStyle w:val="Lienhypertexte"/>
@@ -468,7 +462,7 @@
             <w:noProof/>
             <w:webHidden/>
           </w:rPr>
-          <w:instrText xml:space="preserve"> PAGEREF _Toc183011588 \h </w:instrText>
+          <w:instrText xml:space="preserve"> PAGEREF _Toc183610199 \h </w:instrText>
         </w:r>
         <w:r>
           <w:rPr>
@@ -516,7 +510,7 @@
           <w14:ligatures w14:val="standardContextual"/>
         </w:rPr>
       </w:pPr>
-      <w:hyperlink w:anchor="_Toc183011589" w:history="1">
+      <w:hyperlink w:anchor="_Toc183610200" w:history="1">
         <w:r>
           <w:rPr>
             <w:rStyle w:val="Lienhypertexte"/>
@@ -562,7 +556,7 @@
             <w:noProof/>
             <w:webHidden/>
           </w:rPr>
-          <w:instrText xml:space="preserve"> PAGEREF _Toc183011589 \h </w:instrText>
+          <w:instrText xml:space="preserve"> PAGEREF _Toc183610200 \h </w:instrText>
         </w:r>
         <w:r>
           <w:rPr>
@@ -608,7 +602,7 @@
           <w14:ligatures w14:val="standardContextual"/>
         </w:rPr>
       </w:pPr>
-      <w:hyperlink w:anchor="_Toc183011590" w:history="1">
+      <w:hyperlink w:anchor="_Toc183610201" w:history="1">
         <w:r>
           <w:rPr>
             <w:rStyle w:val="Lienhypertexte"/>
@@ -652,7 +646,7 @@
             <w:noProof/>
             <w:webHidden/>
           </w:rPr>
-          <w:instrText xml:space="preserve"> PAGEREF _Toc183011590 \h </w:instrText>
+          <w:instrText xml:space="preserve"> PAGEREF _Toc183610201 \h </w:instrText>
         </w:r>
         <w:r>
           <w:rPr>
@@ -698,7 +692,7 @@
           <w14:ligatures w14:val="standardContextual"/>
         </w:rPr>
       </w:pPr>
-      <w:hyperlink w:anchor="_Toc183011591" w:history="1">
+      <w:hyperlink w:anchor="_Toc183610202" w:history="1">
         <w:r>
           <w:rPr>
             <w:rStyle w:val="Lienhypertexte"/>
@@ -742,7 +736,7 @@
             <w:noProof/>
             <w:webHidden/>
           </w:rPr>
-          <w:instrText xml:space="preserve"> PAGEREF _Toc183011591 \h </w:instrText>
+          <w:instrText xml:space="preserve"> PAGEREF _Toc183610202 \h </w:instrText>
         </w:r>
         <w:r>
           <w:rPr>
@@ -788,7 +782,7 @@
           <w14:ligatures w14:val="standardContextual"/>
         </w:rPr>
       </w:pPr>
-      <w:hyperlink w:anchor="_Toc183011592" w:history="1">
+      <w:hyperlink w:anchor="_Toc183610203" w:history="1">
         <w:r>
           <w:rPr>
             <w:rStyle w:val="Lienhypertexte"/>
@@ -832,7 +826,7 @@
             <w:noProof/>
             <w:webHidden/>
           </w:rPr>
-          <w:instrText xml:space="preserve"> PAGEREF _Toc183011592 \h </w:instrText>
+          <w:instrText xml:space="preserve"> PAGEREF _Toc183610203 \h </w:instrText>
         </w:r>
         <w:r>
           <w:rPr>
@@ -878,7 +872,7 @@
           <w14:ligatures w14:val="standardContextual"/>
         </w:rPr>
       </w:pPr>
-      <w:hyperlink w:anchor="_Toc183011593" w:history="1">
+      <w:hyperlink w:anchor="_Toc183610204" w:history="1">
         <w:r>
           <w:rPr>
             <w:rStyle w:val="Lienhypertexte"/>
@@ -901,7 +895,7 @@
             <w:rStyle w:val="Lienhypertexte"/>
             <w:noProof/>
           </w:rPr>
-          <w:t>Installation Docker</w:t>
+          <w:t>Installation outils (Docker, VS Code, .NET 8, AvaloniaUI)</w:t>
         </w:r>
         <w:r>
           <w:rPr>
@@ -922,7 +916,7 @@
             <w:noProof/>
             <w:webHidden/>
           </w:rPr>
-          <w:instrText xml:space="preserve"> PAGEREF _Toc183011593 \h </w:instrText>
+          <w:instrText xml:space="preserve"> PAGEREF _Toc183610204 \h </w:instrText>
         </w:r>
         <w:r>
           <w:rPr>
@@ -968,7 +962,7 @@
           <w14:ligatures w14:val="standardContextual"/>
         </w:rPr>
       </w:pPr>
-      <w:hyperlink w:anchor="_Toc183011594" w:history="1">
+      <w:hyperlink w:anchor="_Toc183610205" w:history="1">
         <w:r>
           <w:rPr>
             <w:rStyle w:val="Lienhypertexte"/>
@@ -991,7 +985,7 @@
             <w:rStyle w:val="Lienhypertexte"/>
             <w:noProof/>
           </w:rPr>
-          <w:t>Création containers Docker</w:t>
+          <w:t>Création application et containers Docker</w:t>
         </w:r>
         <w:r>
           <w:rPr>
@@ -1012,7 +1006,7 @@
             <w:noProof/>
             <w:webHidden/>
           </w:rPr>
-          <w:instrText xml:space="preserve"> PAGEREF _Toc183011594 \h </w:instrText>
+          <w:instrText xml:space="preserve"> PAGEREF _Toc183610205 \h </w:instrText>
         </w:r>
         <w:r>
           <w:rPr>
@@ -1032,7 +1026,7 @@
             <w:noProof/>
             <w:webHidden/>
           </w:rPr>
-          <w:t>3</w:t>
+          <w:t>4</w:t>
         </w:r>
         <w:r>
           <w:rPr>
@@ -1058,7 +1052,7 @@
           <w14:ligatures w14:val="standardContextual"/>
         </w:rPr>
       </w:pPr>
-      <w:hyperlink w:anchor="_Toc183011595" w:history="1">
+      <w:hyperlink w:anchor="_Toc183610206" w:history="1">
         <w:r>
           <w:rPr>
             <w:rStyle w:val="Lienhypertexte"/>
@@ -1081,7 +1075,7 @@
             <w:rStyle w:val="Lienhypertexte"/>
             <w:noProof/>
           </w:rPr>
-          <w:t>Création application</w:t>
+          <w:t>Création base de données</w:t>
         </w:r>
         <w:r>
           <w:rPr>
@@ -1102,7 +1096,7 @@
             <w:noProof/>
             <w:webHidden/>
           </w:rPr>
-          <w:instrText xml:space="preserve"> PAGEREF _Toc183011595 \h </w:instrText>
+          <w:instrText xml:space="preserve"> PAGEREF _Toc183610206 \h </w:instrText>
         </w:r>
         <w:r>
           <w:rPr>
@@ -1148,7 +1142,7 @@
           <w14:ligatures w14:val="standardContextual"/>
         </w:rPr>
       </w:pPr>
-      <w:hyperlink w:anchor="_Toc183011596" w:history="1">
+      <w:hyperlink w:anchor="_Toc183610207" w:history="1">
         <w:r>
           <w:rPr>
             <w:rStyle w:val="Lienhypertexte"/>
@@ -1171,7 +1165,7 @@
             <w:rStyle w:val="Lienhypertexte"/>
             <w:noProof/>
           </w:rPr>
-          <w:t>Création base de données</w:t>
+          <w:t>Programmation application</w:t>
         </w:r>
         <w:r>
           <w:rPr>
@@ -1192,97 +1186,7 @@
             <w:noProof/>
             <w:webHidden/>
           </w:rPr>
-          <w:instrText xml:space="preserve"> PAGEREF _Toc183011596 \h </w:instrText>
-        </w:r>
-        <w:r>
-          <w:rPr>
-            <w:noProof/>
-            <w:webHidden/>
-          </w:rPr>
-        </w:r>
-        <w:r>
-          <w:rPr>
-            <w:noProof/>
-            <w:webHidden/>
-          </w:rPr>
-          <w:fldChar w:fldCharType="separate"/>
-        </w:r>
-        <w:r>
-          <w:rPr>
-            <w:noProof/>
-            <w:webHidden/>
-          </w:rPr>
-          <w:t>4</w:t>
-        </w:r>
-        <w:r>
-          <w:rPr>
-            <w:noProof/>
-            <w:webHidden/>
-          </w:rPr>
-          <w:fldChar w:fldCharType="end"/>
-        </w:r>
-      </w:hyperlink>
-    </w:p>
-    <w:p>
-      <w:pPr>
-        <w:pStyle w:val="TM2"/>
-        <w:tabs>
-          <w:tab w:val="left" w:pos="800"/>
-          <w:tab w:val="right" w:leader="dot" w:pos="9060"/>
-        </w:tabs>
-        <w:rPr>
-          <w:rFonts w:eastAsiaTheme="minorEastAsia" w:cstheme="minorBidi"/>
-          <w:smallCaps w:val="0"/>
-          <w:noProof/>
-          <w:kern w:val="2"/>
-          <w14:ligatures w14:val="standardContextual"/>
-        </w:rPr>
-      </w:pPr>
-      <w:hyperlink w:anchor="_Toc183011597" w:history="1">
-        <w:r>
-          <w:rPr>
-            <w:rStyle w:val="Lienhypertexte"/>
-            <w:noProof/>
-          </w:rPr>
-          <w:t>2.8</w:t>
-        </w:r>
-        <w:r>
-          <w:rPr>
-            <w:rFonts w:eastAsiaTheme="minorEastAsia" w:cstheme="minorBidi"/>
-            <w:smallCaps w:val="0"/>
-            <w:noProof/>
-            <w:kern w:val="2"/>
-            <w14:ligatures w14:val="standardContextual"/>
-          </w:rPr>
-          <w:tab/>
-        </w:r>
-        <w:r>
-          <w:rPr>
-            <w:rStyle w:val="Lienhypertexte"/>
-            <w:noProof/>
-          </w:rPr>
-          <w:t>Programmation application</w:t>
-        </w:r>
-        <w:r>
-          <w:rPr>
-            <w:noProof/>
-            <w:webHidden/>
-          </w:rPr>
-          <w:tab/>
-        </w:r>
-        <w:r>
-          <w:rPr>
-            <w:noProof/>
-            <w:webHidden/>
-          </w:rPr>
-          <w:fldChar w:fldCharType="begin"/>
-        </w:r>
-        <w:r>
-          <w:rPr>
-            <w:noProof/>
-            <w:webHidden/>
-          </w:rPr>
-          <w:instrText xml:space="preserve"> PAGEREF _Toc183011597 \h </w:instrText>
+          <w:instrText xml:space="preserve"> PAGEREF _Toc183610207 \h </w:instrText>
         </w:r>
         <w:r>
           <w:rPr>
@@ -1330,7 +1234,7 @@
           <w14:ligatures w14:val="standardContextual"/>
         </w:rPr>
       </w:pPr>
-      <w:hyperlink w:anchor="_Toc183011598" w:history="1">
+      <w:hyperlink w:anchor="_Toc183610208" w:history="1">
         <w:r>
           <w:rPr>
             <w:rStyle w:val="Lienhypertexte"/>
@@ -1376,7 +1280,7 @@
             <w:noProof/>
             <w:webHidden/>
           </w:rPr>
-          <w:instrText xml:space="preserve"> PAGEREF _Toc183011598 \h </w:instrText>
+          <w:instrText xml:space="preserve"> PAGEREF _Toc183610208 \h </w:instrText>
         </w:r>
         <w:r>
           <w:rPr>
@@ -1422,7 +1326,7 @@
           <w14:ligatures w14:val="standardContextual"/>
         </w:rPr>
       </w:pPr>
-      <w:hyperlink w:anchor="_Toc183011599" w:history="1">
+      <w:hyperlink w:anchor="_Toc183610209" w:history="1">
         <w:r>
           <w:rPr>
             <w:rStyle w:val="Lienhypertexte"/>
@@ -1466,7 +1370,7 @@
             <w:noProof/>
             <w:webHidden/>
           </w:rPr>
-          <w:instrText xml:space="preserve"> PAGEREF _Toc183011599 \h </w:instrText>
+          <w:instrText xml:space="preserve"> PAGEREF _Toc183610209 \h </w:instrText>
         </w:r>
         <w:r>
           <w:rPr>
@@ -1512,7 +1416,7 @@
           <w14:ligatures w14:val="standardContextual"/>
         </w:rPr>
       </w:pPr>
-      <w:hyperlink w:anchor="_Toc183011600" w:history="1">
+      <w:hyperlink w:anchor="_Toc183610210" w:history="1">
         <w:r>
           <w:rPr>
             <w:rStyle w:val="Lienhypertexte"/>
@@ -1556,7 +1460,7 @@
             <w:noProof/>
             <w:webHidden/>
           </w:rPr>
-          <w:instrText xml:space="preserve"> PAGEREF _Toc183011600 \h </w:instrText>
+          <w:instrText xml:space="preserve"> PAGEREF _Toc183610210 \h </w:instrText>
         </w:r>
         <w:r>
           <w:rPr>
@@ -1602,7 +1506,7 @@
           <w14:ligatures w14:val="standardContextual"/>
         </w:rPr>
       </w:pPr>
-      <w:hyperlink w:anchor="_Toc183011601" w:history="1">
+      <w:hyperlink w:anchor="_Toc183610211" w:history="1">
         <w:r>
           <w:rPr>
             <w:rStyle w:val="Lienhypertexte"/>
@@ -1646,7 +1550,7 @@
             <w:noProof/>
             <w:webHidden/>
           </w:rPr>
-          <w:instrText xml:space="preserve"> PAGEREF _Toc183011601 \h </w:instrText>
+          <w:instrText xml:space="preserve"> PAGEREF _Toc183610211 \h </w:instrText>
         </w:r>
         <w:r>
           <w:rPr>
@@ -1692,7 +1596,7 @@
           <w14:ligatures w14:val="standardContextual"/>
         </w:rPr>
       </w:pPr>
-      <w:hyperlink w:anchor="_Toc183011602" w:history="1">
+      <w:hyperlink w:anchor="_Toc183610212" w:history="1">
         <w:r>
           <w:rPr>
             <w:rStyle w:val="Lienhypertexte"/>
@@ -1715,7 +1619,7 @@
             <w:rStyle w:val="Lienhypertexte"/>
             <w:noProof/>
           </w:rPr>
-          <w:t>Installation de Docker</w:t>
+          <w:t>Installation des outils</w:t>
         </w:r>
         <w:r>
           <w:rPr>
@@ -1736,7 +1640,7 @@
             <w:noProof/>
             <w:webHidden/>
           </w:rPr>
-          <w:instrText xml:space="preserve"> PAGEREF _Toc183011602 \h </w:instrText>
+          <w:instrText xml:space="preserve"> PAGEREF _Toc183610212 \h </w:instrText>
         </w:r>
         <w:r>
           <w:rPr>
@@ -1757,6 +1661,282 @@
             <w:webHidden/>
           </w:rPr>
           <w:t>10</w:t>
+        </w:r>
+        <w:r>
+          <w:rPr>
+            <w:noProof/>
+            <w:webHidden/>
+          </w:rPr>
+          <w:fldChar w:fldCharType="end"/>
+        </w:r>
+      </w:hyperlink>
+    </w:p>
+    <w:p>
+      <w:pPr>
+        <w:pStyle w:val="TM3"/>
+        <w:tabs>
+          <w:tab w:val="left" w:pos="1200"/>
+          <w:tab w:val="right" w:leader="dot" w:pos="9060"/>
+        </w:tabs>
+        <w:rPr>
+          <w:rFonts w:eastAsiaTheme="minorEastAsia" w:cstheme="minorBidi"/>
+          <w:i w:val="0"/>
+          <w:iCs w:val="0"/>
+          <w:noProof/>
+          <w:kern w:val="2"/>
+          <w14:ligatures w14:val="standardContextual"/>
+        </w:rPr>
+      </w:pPr>
+      <w:hyperlink w:anchor="_Toc183610213" w:history="1">
+        <w:r>
+          <w:rPr>
+            <w:rStyle w:val="Lienhypertexte"/>
+            <w:noProof/>
+          </w:rPr>
+          <w:t>3.4.1</w:t>
+        </w:r>
+        <w:r>
+          <w:rPr>
+            <w:rFonts w:eastAsiaTheme="minorEastAsia" w:cstheme="minorBidi"/>
+            <w:i w:val="0"/>
+            <w:iCs w:val="0"/>
+            <w:noProof/>
+            <w:kern w:val="2"/>
+            <w14:ligatures w14:val="standardContextual"/>
+          </w:rPr>
+          <w:tab/>
+        </w:r>
+        <w:r>
+          <w:rPr>
+            <w:rStyle w:val="Lienhypertexte"/>
+            <w:noProof/>
+          </w:rPr>
+          <w:t>Docker</w:t>
+        </w:r>
+        <w:r>
+          <w:rPr>
+            <w:noProof/>
+            <w:webHidden/>
+          </w:rPr>
+          <w:tab/>
+        </w:r>
+        <w:r>
+          <w:rPr>
+            <w:noProof/>
+            <w:webHidden/>
+          </w:rPr>
+          <w:fldChar w:fldCharType="begin"/>
+        </w:r>
+        <w:r>
+          <w:rPr>
+            <w:noProof/>
+            <w:webHidden/>
+          </w:rPr>
+          <w:instrText xml:space="preserve"> PAGEREF _Toc183610213 \h </w:instrText>
+        </w:r>
+        <w:r>
+          <w:rPr>
+            <w:noProof/>
+            <w:webHidden/>
+          </w:rPr>
+        </w:r>
+        <w:r>
+          <w:rPr>
+            <w:noProof/>
+            <w:webHidden/>
+          </w:rPr>
+          <w:fldChar w:fldCharType="separate"/>
+        </w:r>
+        <w:r>
+          <w:rPr>
+            <w:noProof/>
+            <w:webHidden/>
+          </w:rPr>
+          <w:t>10</w:t>
+        </w:r>
+        <w:r>
+          <w:rPr>
+            <w:noProof/>
+            <w:webHidden/>
+          </w:rPr>
+          <w:fldChar w:fldCharType="end"/>
+        </w:r>
+      </w:hyperlink>
+    </w:p>
+    <w:p>
+      <w:pPr>
+        <w:pStyle w:val="TM3"/>
+        <w:tabs>
+          <w:tab w:val="left" w:pos="1200"/>
+          <w:tab w:val="right" w:leader="dot" w:pos="9060"/>
+        </w:tabs>
+        <w:rPr>
+          <w:rFonts w:eastAsiaTheme="minorEastAsia" w:cstheme="minorBidi"/>
+          <w:i w:val="0"/>
+          <w:iCs w:val="0"/>
+          <w:noProof/>
+          <w:kern w:val="2"/>
+          <w14:ligatures w14:val="standardContextual"/>
+        </w:rPr>
+      </w:pPr>
+      <w:hyperlink w:anchor="_Toc183610214" w:history="1">
+        <w:r>
+          <w:rPr>
+            <w:rStyle w:val="Lienhypertexte"/>
+            <w:noProof/>
+          </w:rPr>
+          <w:t>3.4.2</w:t>
+        </w:r>
+        <w:r>
+          <w:rPr>
+            <w:rFonts w:eastAsiaTheme="minorEastAsia" w:cstheme="minorBidi"/>
+            <w:i w:val="0"/>
+            <w:iCs w:val="0"/>
+            <w:noProof/>
+            <w:kern w:val="2"/>
+            <w14:ligatures w14:val="standardContextual"/>
+          </w:rPr>
+          <w:tab/>
+        </w:r>
+        <w:r>
+          <w:rPr>
+            <w:rStyle w:val="Lienhypertexte"/>
+            <w:noProof/>
+          </w:rPr>
+          <w:t>Visual Studio Code</w:t>
+        </w:r>
+        <w:r>
+          <w:rPr>
+            <w:noProof/>
+            <w:webHidden/>
+          </w:rPr>
+          <w:tab/>
+        </w:r>
+        <w:r>
+          <w:rPr>
+            <w:noProof/>
+            <w:webHidden/>
+          </w:rPr>
+          <w:fldChar w:fldCharType="begin"/>
+        </w:r>
+        <w:r>
+          <w:rPr>
+            <w:noProof/>
+            <w:webHidden/>
+          </w:rPr>
+          <w:instrText xml:space="preserve"> PAGEREF _Toc183610214 \h </w:instrText>
+        </w:r>
+        <w:r>
+          <w:rPr>
+            <w:noProof/>
+            <w:webHidden/>
+          </w:rPr>
+        </w:r>
+        <w:r>
+          <w:rPr>
+            <w:noProof/>
+            <w:webHidden/>
+          </w:rPr>
+          <w:fldChar w:fldCharType="separate"/>
+        </w:r>
+        <w:r>
+          <w:rPr>
+            <w:noProof/>
+            <w:webHidden/>
+          </w:rPr>
+          <w:t>10</w:t>
+        </w:r>
+        <w:r>
+          <w:rPr>
+            <w:noProof/>
+            <w:webHidden/>
+          </w:rPr>
+          <w:fldChar w:fldCharType="end"/>
+        </w:r>
+      </w:hyperlink>
+    </w:p>
+    <w:p>
+      <w:pPr>
+        <w:pStyle w:val="TM3"/>
+        <w:tabs>
+          <w:tab w:val="left" w:pos="1200"/>
+          <w:tab w:val="right" w:leader="dot" w:pos="9060"/>
+        </w:tabs>
+        <w:rPr>
+          <w:rFonts w:eastAsiaTheme="minorEastAsia" w:cstheme="minorBidi"/>
+          <w:i w:val="0"/>
+          <w:iCs w:val="0"/>
+          <w:noProof/>
+          <w:kern w:val="2"/>
+          <w14:ligatures w14:val="standardContextual"/>
+        </w:rPr>
+      </w:pPr>
+      <w:hyperlink w:anchor="_Toc183610215" w:history="1">
+        <w:r>
+          <w:rPr>
+            <w:rStyle w:val="Lienhypertexte"/>
+            <w:noProof/>
+          </w:rPr>
+          <w:t>3.4.3</w:t>
+        </w:r>
+        <w:r>
+          <w:rPr>
+            <w:rFonts w:eastAsiaTheme="minorEastAsia" w:cstheme="minorBidi"/>
+            <w:i w:val="0"/>
+            <w:iCs w:val="0"/>
+            <w:noProof/>
+            <w:kern w:val="2"/>
+            <w14:ligatures w14:val="standardContextual"/>
+          </w:rPr>
+          <w:tab/>
+        </w:r>
+        <w:r>
+          <w:rPr>
+            <w:rStyle w:val="Lienhypertexte"/>
+            <w:noProof/>
+          </w:rPr>
+          <w:t>.NET 8</w:t>
+        </w:r>
+        <w:r>
+          <w:rPr>
+            <w:noProof/>
+            <w:webHidden/>
+          </w:rPr>
+          <w:tab/>
+        </w:r>
+        <w:r>
+          <w:rPr>
+            <w:noProof/>
+            <w:webHidden/>
+          </w:rPr>
+          <w:fldChar w:fldCharType="begin"/>
+        </w:r>
+        <w:r>
+          <w:rPr>
+            <w:noProof/>
+            <w:webHidden/>
+          </w:rPr>
+          <w:instrText xml:space="preserve"> PAGEREF _Toc183610215 \h </w:instrText>
+        </w:r>
+        <w:r>
+          <w:rPr>
+            <w:noProof/>
+            <w:webHidden/>
+          </w:rPr>
+        </w:r>
+        <w:r>
+          <w:rPr>
+            <w:noProof/>
+            <w:webHidden/>
+          </w:rPr>
+          <w:fldChar w:fldCharType="separate"/>
+        </w:r>
+        <w:r>
+          <w:rPr>
+            <w:noProof/>
+            <w:webHidden/>
+          </w:rPr>
+          <w:t>11</w:t>
         </w:r>
         <w:r>
           <w:rPr>
@@ -1784,12 +1964,11 @@
           <w14:ligatures w14:val="standardContextual"/>
         </w:rPr>
       </w:pPr>
-      <w:hyperlink w:anchor="_Toc183011603" w:history="1">
+      <w:hyperlink w:anchor="_Toc183610216" w:history="1">
         <w:r>
           <w:rPr>
             <w:rStyle w:val="Lienhypertexte"/>
             <w:noProof/>
-            <w:lang w:val="en-US"/>
           </w:rPr>
           <w:t>4</w:t>
         </w:r>
@@ -1809,7 +1988,6 @@
           <w:rPr>
             <w:rStyle w:val="Lienhypertexte"/>
             <w:noProof/>
-            <w:lang w:val="en-US"/>
           </w:rPr>
           <w:t>Sources &amp; Aides</w:t>
         </w:r>
@@ -1832,7 +2010,7 @@
             <w:noProof/>
             <w:webHidden/>
           </w:rPr>
-          <w:instrText xml:space="preserve"> PAGEREF _Toc183011603 \h </w:instrText>
+          <w:instrText xml:space="preserve"> PAGEREF _Toc183610216 \h </w:instrText>
         </w:r>
         <w:r>
           <w:rPr>
@@ -1852,7 +2030,7 @@
             <w:noProof/>
             <w:webHidden/>
           </w:rPr>
-          <w:t>10</w:t>
+          <w:t>11</w:t>
         </w:r>
         <w:r>
           <w:rPr>
@@ -1880,7 +2058,7 @@
           <w14:ligatures w14:val="standardContextual"/>
         </w:rPr>
       </w:pPr>
-      <w:hyperlink w:anchor="_Toc183011604" w:history="1">
+      <w:hyperlink w:anchor="_Toc183610217" w:history="1">
         <w:r>
           <w:rPr>
             <w:rStyle w:val="Lienhypertexte"/>
@@ -1926,7 +2104,7 @@
             <w:noProof/>
             <w:webHidden/>
           </w:rPr>
-          <w:instrText xml:space="preserve"> PAGEREF _Toc183011604 \h </w:instrText>
+          <w:instrText xml:space="preserve"> PAGEREF _Toc183610217 \h </w:instrText>
         </w:r>
         <w:r>
           <w:rPr>
@@ -1978,7 +2156,7 @@
       <w:pPr>
         <w:pStyle w:val="Titre1"/>
       </w:pPr>
-      <w:bookmarkStart w:id="1" w:name="_Toc183011586"/>
+      <w:bookmarkStart w:id="1" w:name="_Toc183610197"/>
       <w:r>
         <w:lastRenderedPageBreak/>
         <w:t>Description du projet dans son ensemble</w:t>
@@ -1990,7 +2168,7 @@
         <w:pStyle w:val="Titre2"/>
         <w:spacing w:line="276" w:lineRule="auto"/>
       </w:pPr>
-      <w:bookmarkStart w:id="2" w:name="_Toc183011587"/>
+      <w:bookmarkStart w:id="2" w:name="_Toc183610198"/>
       <w:r>
         <w:t>Titre</w:t>
       </w:r>
@@ -2015,7 +2193,7 @@
         <w:pStyle w:val="Titre2"/>
         <w:spacing w:line="276" w:lineRule="auto"/>
       </w:pPr>
-      <w:bookmarkStart w:id="3" w:name="_Toc183011588"/>
+      <w:bookmarkStart w:id="3" w:name="_Toc183610199"/>
       <w:r>
         <w:t>Sujet</w:t>
       </w:r>
@@ -2058,7 +2236,7 @@
       <w:pPr>
         <w:pStyle w:val="Titre1"/>
       </w:pPr>
-      <w:bookmarkStart w:id="4" w:name="_Toc183011589"/>
+      <w:bookmarkStart w:id="4" w:name="_Toc183610200"/>
       <w:r>
         <w:t>RAISONNEMENT</w:t>
       </w:r>
@@ -2068,7 +2246,7 @@
       <w:pPr>
         <w:pStyle w:val="Titre2"/>
       </w:pPr>
-      <w:bookmarkStart w:id="5" w:name="_Toc183011590"/>
+      <w:bookmarkStart w:id="5" w:name="_Toc183610201"/>
       <w:r>
         <w:t>Choix OS, installation, configuration</w:t>
       </w:r>
@@ -2105,7 +2283,7 @@
       <w:pPr>
         <w:pStyle w:val="Titre2"/>
       </w:pPr>
-      <w:bookmarkStart w:id="6" w:name="_Toc183011591"/>
+      <w:bookmarkStart w:id="6" w:name="_Toc183610202"/>
       <w:r>
         <w:t xml:space="preserve">Choix, croquis </w:t>
       </w:r>
@@ -2132,7 +2310,7 @@
       <w:pPr>
         <w:pStyle w:val="Titre2"/>
       </w:pPr>
-      <w:bookmarkStart w:id="7" w:name="_Toc183011592"/>
+      <w:bookmarkStart w:id="7" w:name="_Toc183610203"/>
       <w:r>
         <w:t>Conceptualisation base de données</w:t>
       </w:r>
@@ -2143,13 +2321,7 @@
         <w:pStyle w:val="Retraitcorpsdetexte"/>
       </w:pPr>
       <w:r>
-        <w:t>Ensuite, je vais conceptualiser la base de données sur Looping. Cette étape est importante pour bien comprendre le fonctionnement de l’application. Une fois la conceptualisation terminée, je pourrai récupérer le script SQL qui me permettra</w:t>
-      </w:r>
-      <w:r>
-        <w:t>, plus tard,</w:t>
-      </w:r>
-      <w:r>
-        <w:t xml:space="preserve"> de créer la base de données dans MySQL.</w:t>
+        <w:t>Ensuite, je vais conceptualiser la base de données sur Looping. Cette étape est importante pour bien comprendre le fonctionnement de l’application. Une fois la conceptualisation terminée, je pourrai récupérer le script SQL qui me permettra, plus tard, de créer la base de données dans MySQL.</w:t>
       </w:r>
     </w:p>
     <w:p>
@@ -2162,9 +2334,26 @@
       <w:pPr>
         <w:pStyle w:val="Titre2"/>
       </w:pPr>
-      <w:bookmarkStart w:id="8" w:name="_Toc183011593"/>
-      <w:r>
-        <w:t>Installation Docker</w:t>
+      <w:bookmarkStart w:id="8" w:name="_Toc183610204"/>
+      <w:r>
+        <w:t xml:space="preserve">Installation </w:t>
+      </w:r>
+      <w:r>
+        <w:t>outils (Docker,</w:t>
+      </w:r>
+      <w:r>
+        <w:t xml:space="preserve"> VS Code,</w:t>
+      </w:r>
+      <w:r>
+        <w:t xml:space="preserve"> .NET 8, </w:t>
+      </w:r>
+      <w:proofErr w:type="spellStart"/>
+      <w:r>
+        <w:t>AvaloniaUI</w:t>
+      </w:r>
+      <w:proofErr w:type="spellEnd"/>
+      <w:r>
+        <w:t>)</w:t>
       </w:r>
       <w:bookmarkEnd w:id="8"/>
     </w:p>
@@ -2173,12 +2362,236 @@
         <w:pStyle w:val="Retraitcorpsdetexte"/>
       </w:pPr>
       <w:r>
-        <w:t>L’installation de Docker est une étape essentielle de mon projet. À ce moment-là, je vais installer Docker Engine en ligne de commande, contrairement à Docker Desktop que j’ai déjà utilisé auparavant.</w:t>
-      </w:r>
-    </w:p>
-    <w:p>
-      <w:pPr>
-        <w:pStyle w:val="Corpsdetexte"/>
+        <w:t xml:space="preserve">L’installation des outils nécessaires est une étape clé de mon projet. </w:t>
+      </w:r>
+      <w:r>
+        <w:t>Je</w:t>
+      </w:r>
+      <w:r>
+        <w:t xml:space="preserve"> vais installer Docker Engine en ligne de commande, contrairement à Docker Desktop que j’ai déjà utilisé auparavant.</w:t>
+      </w:r>
+    </w:p>
+    <w:p>
+      <w:pPr>
+        <w:pStyle w:val="Retraitcorpsdetexte"/>
+      </w:pPr>
+    </w:p>
+    <w:p>
+      <w:pPr>
+        <w:pStyle w:val="Retraitcorpsdetexte"/>
+      </w:pPr>
+      <w:r>
+        <w:t>Ensuite, j’installerai Visual Studio Code pour pouvoir coder mon application.</w:t>
+      </w:r>
+    </w:p>
+    <w:p>
+      <w:pPr>
+        <w:pStyle w:val="Retraitcorpsdetexte"/>
+      </w:pPr>
+    </w:p>
+    <w:p>
+      <w:pPr>
+        <w:pStyle w:val="Retraitcorpsdetexte"/>
+      </w:pPr>
+      <w:r>
+        <w:t>En même temps</w:t>
+      </w:r>
+      <w:r>
+        <w:t>, j’installerai .NET 8, qui sera utilisé comme environnement de développement pour programmer mon application.</w:t>
+      </w:r>
+    </w:p>
+    <w:p>
+      <w:pPr>
+        <w:pStyle w:val="Retraitcorpsdetexte"/>
+      </w:pPr>
+      <w:r>
+        <w:lastRenderedPageBreak/>
+        <w:t xml:space="preserve">Je vais également installer </w:t>
+      </w:r>
+      <w:proofErr w:type="spellStart"/>
+      <w:r>
+        <w:t>AvaloniaUI</w:t>
+      </w:r>
+      <w:proofErr w:type="spellEnd"/>
+      <w:r>
+        <w:t xml:space="preserve">, un </w:t>
+      </w:r>
+      <w:proofErr w:type="spellStart"/>
+      <w:r>
+        <w:t>framework</w:t>
+      </w:r>
+      <w:proofErr w:type="spellEnd"/>
+      <w:r>
+        <w:t xml:space="preserve"> permettant de créer des interfaces graphiques multiplateformes. Cet outil sera indispensable pour concevoir l'interface utilisateur de mon application.</w:t>
+      </w:r>
+    </w:p>
+    <w:p>
+      <w:pPr>
+        <w:pStyle w:val="Retraitcorpsdetexte"/>
+      </w:pPr>
+    </w:p>
+    <w:p>
+      <w:pPr>
+        <w:pStyle w:val="Retraitcorpsdetexte"/>
+      </w:pPr>
+      <w:r>
+        <w:t>Enfin, je vérifierai que tous ces outils sont correctement configurés et fonctionnent ensemble avant de passer à l’étape suivante.</w:t>
+      </w:r>
+      <w:r>
+        <w:cr/>
+      </w:r>
+    </w:p>
+    <w:p>
+      <w:pPr>
+        <w:pStyle w:val="Titre2"/>
+      </w:pPr>
+      <w:bookmarkStart w:id="9" w:name="_Toc183610205"/>
+      <w:r>
+        <w:t>Création application</w:t>
+      </w:r>
+      <w:r>
+        <w:t xml:space="preserve"> et containers Docker</w:t>
+      </w:r>
+      <w:bookmarkEnd w:id="9"/>
+    </w:p>
+    <w:p>
+      <w:pPr>
+        <w:pStyle w:val="Retraitcorpsdetexte"/>
+      </w:pPr>
+      <w:r>
+        <w:t>À cette étape, je vais préparer la base de mon application. Je vais créer la structure principale avec les pages importantes comme la connexion, l’inscription, et l’accueil. Je vais aussi organiser les fichiers et dossiers pour que tout soit bien rangé et clair.</w:t>
+      </w:r>
+    </w:p>
+    <w:p>
+      <w:pPr>
+        <w:pStyle w:val="Retraitcorpsdetexte"/>
+      </w:pPr>
+    </w:p>
+    <w:p>
+      <w:pPr>
+        <w:pStyle w:val="Retraitcorpsdetexte"/>
+      </w:pPr>
+      <w:r>
+        <w:t xml:space="preserve">Comme indiqué </w:t>
+      </w:r>
+      <w:r>
+        <w:t>par l’enseignant</w:t>
+      </w:r>
+      <w:r>
+        <w:t xml:space="preserve">, je vais créer </w:t>
+      </w:r>
+      <w:r>
+        <w:t>plusieurs containers</w:t>
+      </w:r>
+      <w:r>
+        <w:t xml:space="preserve"> Docker</w:t>
+      </w:r>
+      <w:r>
+        <w:t>. U</w:t>
+      </w:r>
+      <w:r>
+        <w:t xml:space="preserve">n premier pour </w:t>
+      </w:r>
+      <w:r>
+        <w:t xml:space="preserve">le </w:t>
+      </w:r>
+      <w:proofErr w:type="spellStart"/>
+      <w:r>
+        <w:t>build</w:t>
+      </w:r>
+      <w:proofErr w:type="spellEnd"/>
+      <w:r>
+        <w:t xml:space="preserve"> de l’application,</w:t>
+      </w:r>
+      <w:r>
+        <w:t xml:space="preserve"> un second pour </w:t>
+      </w:r>
+      <w:r>
+        <w:t>les tests, un troisième pour la base de données et un dernier pour déployer l’application.</w:t>
+      </w:r>
+    </w:p>
+    <w:p>
+      <w:pPr>
+        <w:pStyle w:val="Retraitcorpsdetexte"/>
+      </w:pPr>
+    </w:p>
+    <w:p>
+      <w:pPr>
+        <w:pStyle w:val="Titre2"/>
+      </w:pPr>
+      <w:bookmarkStart w:id="10" w:name="_Toc183610206"/>
+      <w:r>
+        <w:t>Création base de données</w:t>
+      </w:r>
+      <w:bookmarkEnd w:id="10"/>
+    </w:p>
+    <w:p>
+      <w:pPr>
+        <w:pStyle w:val="Retraitcorpsdetexte"/>
+      </w:pPr>
+      <w:r>
+        <w:t>Dans cette étape, je vais utiliser le script SQL créé lors de la conceptualisation sur Looping pour générer ma base de données dans MySQL.</w:t>
+      </w:r>
+      <w:r>
+        <w:br/>
+      </w:r>
+    </w:p>
+    <w:p>
+      <w:pPr>
+        <w:pStyle w:val="Retraitcorpsdetexte"/>
+      </w:pPr>
+      <w:r>
+        <w:t xml:space="preserve">Je vais m’assurer que toutes les tables et </w:t>
+      </w:r>
+      <w:r>
+        <w:t>la</w:t>
+      </w:r>
+      <w:r>
+        <w:t xml:space="preserve"> relation (clés primaires et étrangères) sont bien mises en place.  </w:t>
+      </w:r>
+    </w:p>
+    <w:p>
+      <w:pPr>
+        <w:pStyle w:val="Retraitcorpsdetexte"/>
+      </w:pPr>
+    </w:p>
+    <w:p>
+      <w:pPr>
+        <w:pStyle w:val="Retraitcorpsdetexte"/>
+      </w:pPr>
+      <w:r>
+        <w:t xml:space="preserve">Je vais ensuite ajouter des données fictives pour tester les fonctionnalités principales, comme ajouter, modifier, supprimer ou afficher des informations (CRUD).  </w:t>
+      </w:r>
+    </w:p>
+    <w:p>
+      <w:pPr>
+        <w:pStyle w:val="Retraitcorpsdetexte"/>
+      </w:pPr>
+    </w:p>
+    <w:p>
+      <w:pPr>
+        <w:pStyle w:val="Retraitcorpsdetexte"/>
+      </w:pPr>
+      <w:r>
+        <w:t xml:space="preserve">Je configurerai aussi la connexion entre la base de données et mon application via un conteneur Docker. Pour ça, je vais régler les paramètres nécessaires, comme les utilisateurs, les permissions, et les variables d’environnement. </w:t>
+      </w:r>
+    </w:p>
+    <w:p>
+      <w:pPr>
+        <w:pStyle w:val="Retraitcorpsdetexte"/>
+      </w:pPr>
+    </w:p>
+    <w:p>
+      <w:pPr>
+        <w:pStyle w:val="Retraitcorpsdetexte"/>
+      </w:pPr>
+      <w:r>
+        <w:t>Une fois terminé, je testerai la base pour m’assurer qu’elle marche bien avec l’application et je corrigerai les éventuels problèmes.</w:t>
+      </w:r>
+    </w:p>
+    <w:p>
+      <w:pPr>
+        <w:pStyle w:val="Retraitcorpsdetexte"/>
         <w:jc w:val="left"/>
       </w:pPr>
     </w:p>
@@ -2186,45 +2599,9 @@
       <w:pPr>
         <w:pStyle w:val="Titre2"/>
       </w:pPr>
-      <w:bookmarkStart w:id="9" w:name="_Toc183011594"/>
-      <w:r>
-        <w:t xml:space="preserve">Création </w:t>
-      </w:r>
-      <w:bookmarkStart w:id="10" w:name="_Hlk183008765"/>
-      <w:r>
-        <w:t>containers</w:t>
-      </w:r>
-      <w:r>
-        <w:t xml:space="preserve"> </w:t>
-      </w:r>
-      <w:bookmarkEnd w:id="10"/>
-      <w:r>
-        <w:t>Docker</w:t>
-      </w:r>
-      <w:bookmarkEnd w:id="9"/>
-    </w:p>
-    <w:p>
-      <w:pPr>
-        <w:pStyle w:val="Retraitcorpsdetexte"/>
-      </w:pPr>
-      <w:r>
-        <w:t xml:space="preserve">Comme indiqué dans le cahier des charges, je vais créer deux </w:t>
-      </w:r>
-      <w:r>
-        <w:t xml:space="preserve">containers </w:t>
-      </w:r>
-      <w:r>
-        <w:t>Docker : un premier pour l’application et un second pour la base de données.</w:t>
-      </w:r>
-    </w:p>
-    <w:p>
-      <w:pPr>
-        <w:pStyle w:val="Titre2"/>
-      </w:pPr>
-      <w:bookmarkStart w:id="11" w:name="_Toc183011595"/>
-      <w:r>
-        <w:lastRenderedPageBreak/>
-        <w:t>Création application</w:t>
+      <w:bookmarkStart w:id="11" w:name="_Toc183610207"/>
+      <w:r>
+        <w:t>Programmation application</w:t>
       </w:r>
       <w:bookmarkEnd w:id="11"/>
     </w:p>
@@ -2233,155 +2610,7 @@
         <w:pStyle w:val="Retraitcorpsdetexte"/>
       </w:pPr>
       <w:r>
-        <w:t>À cette étape, je vais préparer la base de mon application. Je vais créer la structure principale avec les pages importantes comme la connexion, l’inscription, et l’accueil. Je vais aussi organiser les fichiers et dossiers pour que tout soit bien rangé et clair.</w:t>
-      </w:r>
-    </w:p>
-    <w:p>
-      <w:pPr>
-        <w:pStyle w:val="Retraitcorpsdetexte"/>
-      </w:pPr>
-    </w:p>
-    <w:p>
-      <w:pPr>
-        <w:pStyle w:val="Retraitcorpsdetexte"/>
-      </w:pPr>
-      <w:r>
-        <w:t xml:space="preserve">Je vais configurer l’environnement pour être prêt à programmer, en installant ce qu’il faut (librairies, </w:t>
-      </w:r>
-      <w:proofErr w:type="spellStart"/>
-      <w:r>
-        <w:t>frameworks</w:t>
-      </w:r>
-      <w:proofErr w:type="spellEnd"/>
-      <w:r>
-        <w:t>, etc.)</w:t>
-      </w:r>
-      <w:r>
-        <w:t xml:space="preserve">. </w:t>
-      </w:r>
-      <w:r>
-        <w:t>L’application ne sera pas encore fonctionnelle, mais tout sera prêt pour ajouter les fonctionnalités dans l’étape suivante.</w:t>
-      </w:r>
-    </w:p>
-    <w:p>
-      <w:pPr>
-        <w:pStyle w:val="Retraitcorpsdetexte"/>
-      </w:pPr>
-    </w:p>
-    <w:p>
-      <w:pPr>
-        <w:pStyle w:val="Titre2"/>
-      </w:pPr>
-      <w:bookmarkStart w:id="12" w:name="_Toc183011596"/>
-      <w:r>
-        <w:t>Création base de données</w:t>
-      </w:r>
-      <w:bookmarkEnd w:id="12"/>
-    </w:p>
-    <w:p>
-      <w:pPr>
-        <w:pStyle w:val="Retraitcorpsdetexte"/>
-      </w:pPr>
-      <w:r>
-        <w:t>Dans cette étape, je vais utiliser le script SQL créé lors de la conceptualisation sur Looping pour générer ma base de données dans MySQL</w:t>
-      </w:r>
-      <w:r>
-        <w:t>.</w:t>
-      </w:r>
-      <w:r>
-        <w:br/>
-      </w:r>
-    </w:p>
-    <w:p>
-      <w:pPr>
-        <w:pStyle w:val="Retraitcorpsdetexte"/>
-      </w:pPr>
-      <w:r>
-        <w:t xml:space="preserve">Je vais m’assurer que toutes les tables et </w:t>
-      </w:r>
-      <w:r>
-        <w:t>la</w:t>
-      </w:r>
-      <w:r>
-        <w:t xml:space="preserve"> relation (clés primaires et étrangères) sont bien mises en place.  </w:t>
-      </w:r>
-    </w:p>
-    <w:p>
-      <w:pPr>
-        <w:pStyle w:val="Retraitcorpsdetexte"/>
-      </w:pPr>
-    </w:p>
-    <w:p>
-      <w:pPr>
-        <w:pStyle w:val="Retraitcorpsdetexte"/>
-      </w:pPr>
-      <w:r>
-        <w:t>Je vais ensuite ajouter des données fictives pour tester les fonctionnalités principales, comme ajouter, modifier, supprimer ou afficher des informations</w:t>
-      </w:r>
-      <w:r>
-        <w:t xml:space="preserve"> (CRUD)</w:t>
-      </w:r>
-      <w:r>
-        <w:t xml:space="preserve">.  </w:t>
-      </w:r>
-    </w:p>
-    <w:p>
-      <w:pPr>
-        <w:pStyle w:val="Retraitcorpsdetexte"/>
-      </w:pPr>
-    </w:p>
-    <w:p>
-      <w:pPr>
-        <w:pStyle w:val="Retraitcorpsdetexte"/>
-      </w:pPr>
-      <w:r>
-        <w:t xml:space="preserve">Je configurerai aussi la connexion entre la base de données et mon application via un conteneur Docker. Pour ça, je vais régler les paramètres nécessaires, comme les utilisateurs, les permissions, et les variables d’environnement. </w:t>
-      </w:r>
-    </w:p>
-    <w:p>
-      <w:pPr>
-        <w:pStyle w:val="Retraitcorpsdetexte"/>
-      </w:pPr>
-    </w:p>
-    <w:p>
-      <w:pPr>
-        <w:pStyle w:val="Retraitcorpsdetexte"/>
-      </w:pPr>
-      <w:r>
-        <w:t>Une fois terminé, je testerai la base pour m’assurer qu’elle marche bien avec l’application et je corrigerai les éventuels problèmes.</w:t>
-      </w:r>
-    </w:p>
-    <w:p>
-      <w:pPr>
-        <w:pStyle w:val="Retraitcorpsdetexte"/>
-        <w:jc w:val="left"/>
-      </w:pPr>
-    </w:p>
-    <w:p>
-      <w:pPr>
-        <w:pStyle w:val="Titre2"/>
-      </w:pPr>
-      <w:bookmarkStart w:id="13" w:name="_Toc183011597"/>
-      <w:r>
-        <w:t>Programmation application</w:t>
-      </w:r>
-      <w:bookmarkEnd w:id="13"/>
-    </w:p>
-    <w:p>
-      <w:pPr>
-        <w:pStyle w:val="Retraitcorpsdetexte"/>
-      </w:pPr>
-      <w:r>
-        <w:t>Une fois</w:t>
-      </w:r>
-      <w:r>
-        <w:t xml:space="preserve"> que tout </w:t>
-      </w:r>
-      <w:r>
-        <w:t>sera</w:t>
-      </w:r>
-      <w:r>
-        <w:t xml:space="preserve"> prêt, je vais vraiment commencer à programmer l’application. Je vais coder les fonctionnalités principales comme la gestion des utilisateurs (inscription, connexion, modification), la création et la gestion des tâches, et l’affichage des données depuis la base de données.</w:t>
+        <w:t>Une fois que tout sera prêt, je vais vraiment commencer à programmer l’application. Je vais coder les fonctionnalités principales comme la gestion des utilisateurs (inscription, connexion, modification), la création et la gestion des tâches, et l’affichage des données depuis la base de données.</w:t>
       </w:r>
     </w:p>
     <w:p>
@@ -2410,46 +2639,32 @@
     <w:p>
       <w:pPr>
         <w:pStyle w:val="Retraitcorpsdetexte"/>
-      </w:pPr>
-    </w:p>
-    <w:p>
-      <w:pPr>
-        <w:pStyle w:val="Retraitcorpsdetexte"/>
-      </w:pPr>
-    </w:p>
-    <w:p>
-      <w:pPr>
-        <w:pStyle w:val="Retraitcorpsdetexte"/>
-      </w:pPr>
-    </w:p>
-    <w:p>
-      <w:pPr>
-        <w:pStyle w:val="Retraitcorpsdetexte"/>
+        <w:ind w:left="0"/>
       </w:pPr>
     </w:p>
     <w:p>
       <w:pPr>
         <w:pStyle w:val="Titre1"/>
       </w:pPr>
-      <w:bookmarkStart w:id="14" w:name="_Toc183011598"/>
+      <w:bookmarkStart w:id="12" w:name="_Toc183610208"/>
       <w:r>
         <w:lastRenderedPageBreak/>
         <w:t>Support de cours</w:t>
       </w:r>
-      <w:bookmarkEnd w:id="14"/>
+      <w:bookmarkEnd w:id="12"/>
     </w:p>
     <w:p>
       <w:pPr>
         <w:pStyle w:val="Titre2"/>
       </w:pPr>
-      <w:bookmarkStart w:id="15" w:name="_Toc183011599"/>
+      <w:bookmarkStart w:id="13" w:name="_Toc183610209"/>
       <w:r>
         <w:t>Installation de la VM Linux</w:t>
       </w:r>
       <w:r>
         <w:t xml:space="preserve"> Ubuntu</w:t>
       </w:r>
-      <w:bookmarkEnd w:id="15"/>
+      <w:bookmarkEnd w:id="13"/>
     </w:p>
     <w:p>
       <w:pPr>
@@ -2945,13 +3160,7 @@
       </w:r>
       <w:proofErr w:type="spellEnd"/>
       <w:r>
-        <w:t xml:space="preserve"> Extension)</w:t>
-      </w:r>
-      <w:r>
-        <w:t xml:space="preserve"> </w:t>
-      </w:r>
-      <w:r>
-        <w:t>permet d'accéder à plus de 4 Go de RAM dans les systèmes 32 bits.</w:t>
+        <w:t xml:space="preserve"> Extension) permet d'accéder à plus de 4 Go de RAM dans les systèmes 32 bits.</w:t>
       </w:r>
     </w:p>
     <w:p>
@@ -3017,18 +3226,7 @@
       </w:r>
       <w:proofErr w:type="spellEnd"/>
       <w:r>
-        <w:t xml:space="preserve">-variants / AMD-Virtualisation) Permettent </w:t>
-      </w:r>
-      <w:r>
-        <w:t xml:space="preserve">la virtualisation dans la machine virtuelle, il est possible en activant cette fonction de créer des </w:t>
-      </w:r>
-      <w:proofErr w:type="spellStart"/>
-      <w:r>
-        <w:t>VMs</w:t>
-      </w:r>
-      <w:proofErr w:type="spellEnd"/>
-      <w:r>
-        <w:t xml:space="preserve"> dans une VM. VT-x sert pour les processeurs Intel tandis que AMD-V pour les processeurs AMD.</w:t>
+        <w:t>-variants / AMD-Virtualisation) Permettent la virtualisation dans la machine virtuelle, il est possible en activant cette fonction de créer des VMs dans une VM. VT-x sert pour les processeurs Intel tandis que AMD-V pour les processeurs AMD.</w:t>
       </w:r>
     </w:p>
     <w:p>
@@ -3052,35 +3250,37 @@
         <w:pStyle w:val="Retraitcorpsdetexte"/>
         <w:rPr>
           <w:color w:val="1F497D" w:themeColor="text2"/>
-          <w:lang w:val="en-US"/>
-        </w:rPr>
-      </w:pPr>
-      <w:r>
-        <w:rPr>
-          <w:color w:val="1F497D" w:themeColor="text2"/>
-          <w:lang w:val="en-US"/>
-        </w:rPr>
-        <w:t>cd 'C:\Program Files\Oracle\VirtualBox\'</w:t>
-      </w:r>
-    </w:p>
-    <w:p>
-      <w:pPr>
-        <w:pStyle w:val="Retraitcorpsdetexte"/>
-        <w:rPr>
-          <w:color w:val="1F497D" w:themeColor="text2"/>
-          <w:lang w:val="en-US"/>
-        </w:rPr>
-      </w:pPr>
-    </w:p>
-    <w:p>
-      <w:pPr>
-        <w:pStyle w:val="Retraitcorpsdetexte"/>
-      </w:pPr>
-      <w:r>
-        <w:t xml:space="preserve">Et </w:t>
-      </w:r>
-      <w:r>
-        <w:t>cette commande activera la fonction :</w:t>
+        </w:rPr>
+      </w:pPr>
+      <w:proofErr w:type="gramStart"/>
+      <w:r>
+        <w:rPr>
+          <w:color w:val="1F497D" w:themeColor="text2"/>
+        </w:rPr>
+        <w:t>cd</w:t>
+      </w:r>
+      <w:proofErr w:type="gramEnd"/>
+      <w:r>
+        <w:rPr>
+          <w:color w:val="1F497D" w:themeColor="text2"/>
+        </w:rPr>
+        <w:t xml:space="preserve"> 'C:\Program Files\Oracle\VirtualBox\'</w:t>
+      </w:r>
+    </w:p>
+    <w:p>
+      <w:pPr>
+        <w:pStyle w:val="Retraitcorpsdetexte"/>
+        <w:rPr>
+          <w:color w:val="1F497D" w:themeColor="text2"/>
+        </w:rPr>
+      </w:pPr>
+    </w:p>
+    <w:p>
+      <w:pPr>
+        <w:pStyle w:val="Retraitcorpsdetexte"/>
+      </w:pPr>
+      <w:r>
+        <w:t>Et cette commande activera la fonction :</w:t>
       </w:r>
     </w:p>
     <w:p>
@@ -3244,10 +3444,7 @@
         <w:t xml:space="preserve"> on</w:t>
       </w:r>
       <w:r>
-        <w:t xml:space="preserve"> : Active la virtualisation imbriquée</w:t>
-      </w:r>
-      <w:r>
-        <w:t xml:space="preserve"> expliquée </w:t>
+        <w:t xml:space="preserve"> : Active la virtualisation imbriquée expliquée </w:t>
       </w:r>
       <w:proofErr w:type="spellStart"/>
       <w:r>
@@ -3688,11 +3885,11 @@
       <w:pPr>
         <w:pStyle w:val="Titre2"/>
       </w:pPr>
-      <w:bookmarkStart w:id="16" w:name="_Toc183011600"/>
+      <w:bookmarkStart w:id="14" w:name="_Toc183610210"/>
       <w:r>
         <w:t>Choix de l’application</w:t>
       </w:r>
-      <w:bookmarkEnd w:id="16"/>
+      <w:bookmarkEnd w:id="14"/>
     </w:p>
     <w:p>
       <w:pPr>
@@ -3731,13 +3928,7 @@
       </w:r>
       <w:proofErr w:type="spellEnd"/>
       <w:r>
-        <w:t>". Elle aura plusieurs pages : inscription, connexion, modification du compte, création de tâches et une page pour afficher les tâches de l’utilisateur.</w:t>
-      </w:r>
-      <w:r>
-        <w:t xml:space="preserve"> </w:t>
-      </w:r>
-      <w:r>
-        <w:t xml:space="preserve">L’appli sera développée en C# avec .NET en interface graphique (Windows </w:t>
+        <w:t xml:space="preserve">". Elle aura plusieurs pages : inscription, connexion, modification du compte, création de tâches et une page pour afficher les tâches de l’utilisateur. L’appli sera développée en C# avec .NET en interface graphique (Windows </w:t>
       </w:r>
       <w:proofErr w:type="spellStart"/>
       <w:r>
@@ -3888,11 +4079,11 @@
       <w:pPr>
         <w:pStyle w:val="Titre2"/>
       </w:pPr>
-      <w:bookmarkStart w:id="17" w:name="_Toc183011601"/>
+      <w:bookmarkStart w:id="15" w:name="_Toc183610211"/>
       <w:r>
         <w:t>Base de données</w:t>
       </w:r>
-      <w:bookmarkEnd w:id="17"/>
+      <w:bookmarkEnd w:id="15"/>
     </w:p>
     <w:p>
       <w:pPr>
@@ -3907,6 +4098,9 @@
         <w:pStyle w:val="Retraitcorpsdetexte"/>
       </w:pPr>
       <w:r>
+        <w:rPr>
+          <w:noProof/>
+        </w:rPr>
         <w:drawing>
           <wp:inline distT="0" distB="0" distL="0" distR="0" wp14:anchorId="55AB23CE" wp14:editId="1D2F6D6A">
             <wp:extent cx="5044991" cy="1277053"/>
@@ -3968,6 +4162,9 @@
         <w:pStyle w:val="Retraitcorpsdetexte"/>
       </w:pPr>
       <w:r>
+        <w:rPr>
+          <w:noProof/>
+        </w:rPr>
         <w:drawing>
           <wp:inline distT="0" distB="0" distL="0" distR="0" wp14:anchorId="55F0ED44" wp14:editId="1E5AF604">
             <wp:extent cx="5057775" cy="1410266"/>
@@ -4107,7 +4304,15 @@
         <w:t>, tandis qu’elle</w:t>
       </w:r>
       <w:r>
-        <w:t>, est possédée par un seul utilisateur obligatoirement. Certaines données sont obligatoires et uniques, comme le l’email, le pseudo, etc. Certaines sont uniquement obligatoire mais pas forcément unique, comme le nom de la tâche, le mot de passe de l’utilisateur, etc.</w:t>
+        <w:t xml:space="preserve">, est possédée par un seul utilisateur obligatoirement. Certaines données sont obligatoires et uniques, comme le </w:t>
+      </w:r>
+      <w:proofErr w:type="gramStart"/>
+      <w:r>
+        <w:t>l’email</w:t>
+      </w:r>
+      <w:proofErr w:type="gramEnd"/>
+      <w:r>
+        <w:t>, le pseudo, etc. Certaines sont uniquement obligatoire mais pas forcément unique, comme le nom de la tâche, le mot de passe de l’utilisateur, etc.</w:t>
       </w:r>
       <w:r>
         <w:br/>
@@ -4129,26 +4334,55 @@
     <w:p>
       <w:pPr>
         <w:pStyle w:val="Retraitcorpsdetexte"/>
+        <w:spacing w:line="276" w:lineRule="auto"/>
+        <w:ind w:left="0"/>
         <w:jc w:val="left"/>
+        <w:rPr>
+          <w:color w:val="1F497D" w:themeColor="text2"/>
+        </w:rPr>
       </w:pPr>
     </w:p>
     <w:p>
       <w:pPr>
         <w:pStyle w:val="Titre2"/>
       </w:pPr>
-      <w:bookmarkStart w:id="18" w:name="_Toc183011602"/>
-      <w:r>
-        <w:t>Installation de Docker</w:t>
-      </w:r>
-      <w:bookmarkEnd w:id="18"/>
-    </w:p>
-    <w:p>
-      <w:pPr>
-        <w:pStyle w:val="Retraitcorpsdetexte"/>
-      </w:pPr>
-      <w:r>
-        <w:t>L’une des étapes la plus importante c’est d’installer Docker. Nous devons le faire en ligne de commande sur Linux Ubuntu et non avec le Docker Desktop</w:t>
-      </w:r>
+      <w:bookmarkStart w:id="16" w:name="_Toc183610212"/>
+      <w:r>
+        <w:t>Installation des outils</w:t>
+      </w:r>
+      <w:bookmarkEnd w:id="16"/>
+    </w:p>
+    <w:p>
+      <w:pPr>
+        <w:pStyle w:val="Titre3"/>
+      </w:pPr>
+      <w:bookmarkStart w:id="17" w:name="_Toc183610213"/>
+      <w:r>
+        <w:t>Docker</w:t>
+      </w:r>
+      <w:bookmarkEnd w:id="17"/>
+    </w:p>
+    <w:p>
+      <w:pPr>
+        <w:pStyle w:val="Retraitcorpsdetexte"/>
+      </w:pPr>
+      <w:r>
+        <w:t>Dans le terminal de Ubuntu, j’ai lancé plusieurs commandes qui installent Docker. Ces commandes je les ai trouvés dans le site</w:t>
+      </w:r>
+      <w:r>
+        <w:t xml:space="preserve"> de Docker</w:t>
+      </w:r>
+      <w:r>
+        <w:t xml:space="preserve"> </w:t>
+      </w:r>
+      <w:hyperlink w:anchor="_Sources_&amp;_Aides" w:history="1">
+        <w:r>
+          <w:rPr>
+            <w:rStyle w:val="Lienhypertexte"/>
+          </w:rPr>
+          <w:t>sourcé à la fin du rapport</w:t>
+        </w:r>
+      </w:hyperlink>
       <w:r>
         <w:t>.</w:t>
       </w:r>
@@ -4158,15 +4392,6 @@
         <w:pStyle w:val="Retraitcorpsdetexte"/>
       </w:pPr>
       <w:r>
-        <w:t>Dans le terminal de Ubuntu, j’ai lancé plusieurs commandes qui installent Docker. Ces commandes je les ai trouvés dans le site sourcé à la fin du rapport.</w:t>
-      </w:r>
-    </w:p>
-    <w:p>
-      <w:pPr>
-        <w:pStyle w:val="Retraitcorpsdetexte"/>
-      </w:pPr>
-      <w:r>
-        <w:br/>
         <w:t>Voici les commandes :</w:t>
       </w:r>
     </w:p>
@@ -4174,11 +4399,13 @@
       <w:pPr>
         <w:pStyle w:val="Retraitcorpsdetexte"/>
       </w:pPr>
-      <w:r>
-        <w:t>Ces lignes-là, installe</w:t>
-      </w:r>
-      <w:r>
-        <w:t xml:space="preserve"> Docker</w:t>
+    </w:p>
+    <w:p>
+      <w:pPr>
+        <w:pStyle w:val="Retraitcorpsdetexte"/>
+      </w:pPr>
+      <w:r>
+        <w:t>Ces lignes-là, installe Docker</w:t>
       </w:r>
     </w:p>
     <w:p>
@@ -4188,16 +4415,50 @@
         <w:jc w:val="left"/>
         <w:rPr>
           <w:color w:val="1F497D" w:themeColor="text2"/>
-          <w:lang w:val="en-US"/>
-        </w:rPr>
-      </w:pPr>
-      <w:r>
-        <w:rPr>
-          <w:color w:val="1F497D" w:themeColor="text2"/>
-          <w:lang w:val="en-US"/>
-        </w:rPr>
-        <w:t># Add Docker's official GPG key:</w:t>
-      </w:r>
+        </w:rPr>
+      </w:pPr>
+      <w:r>
+        <w:rPr>
+          <w:color w:val="1F497D" w:themeColor="text2"/>
+        </w:rPr>
+        <w:t xml:space="preserve"># </w:t>
+      </w:r>
+      <w:proofErr w:type="spellStart"/>
+      <w:r>
+        <w:rPr>
+          <w:color w:val="1F497D" w:themeColor="text2"/>
+        </w:rPr>
+        <w:t>Add</w:t>
+      </w:r>
+      <w:proofErr w:type="spellEnd"/>
+      <w:r>
+        <w:rPr>
+          <w:color w:val="1F497D" w:themeColor="text2"/>
+        </w:rPr>
+        <w:t xml:space="preserve"> </w:t>
+      </w:r>
+      <w:proofErr w:type="spellStart"/>
+      <w:r>
+        <w:rPr>
+          <w:color w:val="1F497D" w:themeColor="text2"/>
+        </w:rPr>
+        <w:t>Docker's</w:t>
+      </w:r>
+      <w:proofErr w:type="spellEnd"/>
+      <w:r>
+        <w:rPr>
+          <w:color w:val="1F497D" w:themeColor="text2"/>
+        </w:rPr>
+        <w:t xml:space="preserve"> official GPG </w:t>
+      </w:r>
+      <w:proofErr w:type="gramStart"/>
+      <w:r>
+        <w:rPr>
+          <w:color w:val="1F497D" w:themeColor="text2"/>
+        </w:rPr>
+        <w:t>key:</w:t>
+      </w:r>
+      <w:proofErr w:type="gramEnd"/>
     </w:p>
     <w:p>
       <w:pPr>
@@ -4206,34 +4467,24 @@
         <w:jc w:val="left"/>
         <w:rPr>
           <w:color w:val="1F497D" w:themeColor="text2"/>
-          <w:lang w:val="en-US"/>
         </w:rPr>
       </w:pPr>
       <w:proofErr w:type="spellStart"/>
-      <w:r>
-        <w:rPr>
-          <w:color w:val="1F497D" w:themeColor="text2"/>
-          <w:lang w:val="en-US"/>
+      <w:proofErr w:type="gramStart"/>
+      <w:r>
+        <w:rPr>
+          <w:color w:val="1F497D" w:themeColor="text2"/>
         </w:rPr>
         <w:t>sudo</w:t>
       </w:r>
       <w:proofErr w:type="spellEnd"/>
-      <w:r>
-        <w:rPr>
-          <w:color w:val="1F497D" w:themeColor="text2"/>
-          <w:lang w:val="en-US"/>
-        </w:rPr>
-        <w:t xml:space="preserve"> apt-get </w:t>
-      </w:r>
-      <w:proofErr w:type="gramStart"/>
-      <w:r>
-        <w:rPr>
-          <w:color w:val="1F497D" w:themeColor="text2"/>
-          <w:lang w:val="en-US"/>
-        </w:rPr>
-        <w:t>update</w:t>
-      </w:r>
       <w:proofErr w:type="gramEnd"/>
+      <w:r>
+        <w:rPr>
+          <w:color w:val="1F497D" w:themeColor="text2"/>
+        </w:rPr>
+        <w:t xml:space="preserve"> apt-get update</w:t>
+      </w:r>
     </w:p>
     <w:p>
       <w:pPr>
@@ -4242,34 +4493,60 @@
         <w:jc w:val="left"/>
         <w:rPr>
           <w:color w:val="1F497D" w:themeColor="text2"/>
-          <w:lang w:val="en-US"/>
         </w:rPr>
       </w:pPr>
       <w:proofErr w:type="spellStart"/>
-      <w:r>
-        <w:rPr>
-          <w:color w:val="1F497D" w:themeColor="text2"/>
-          <w:lang w:val="en-US"/>
+      <w:proofErr w:type="gramStart"/>
+      <w:r>
+        <w:rPr>
+          <w:color w:val="1F497D" w:themeColor="text2"/>
         </w:rPr>
         <w:t>sudo</w:t>
       </w:r>
       <w:proofErr w:type="spellEnd"/>
-      <w:r>
-        <w:rPr>
-          <w:color w:val="1F497D" w:themeColor="text2"/>
-          <w:lang w:val="en-US"/>
-        </w:rPr>
-        <w:t xml:space="preserve"> apt-get install ca-certificates </w:t>
-      </w:r>
-      <w:proofErr w:type="gramStart"/>
-      <w:r>
-        <w:rPr>
-          <w:color w:val="1F497D" w:themeColor="text2"/>
-          <w:lang w:val="en-US"/>
+      <w:proofErr w:type="gramEnd"/>
+      <w:r>
+        <w:rPr>
+          <w:color w:val="1F497D" w:themeColor="text2"/>
+        </w:rPr>
+        <w:t xml:space="preserve"> apt-get </w:t>
+      </w:r>
+      <w:proofErr w:type="spellStart"/>
+      <w:r>
+        <w:rPr>
+          <w:color w:val="1F497D" w:themeColor="text2"/>
+        </w:rPr>
+        <w:t>install</w:t>
+      </w:r>
+      <w:proofErr w:type="spellEnd"/>
+      <w:r>
+        <w:rPr>
+          <w:color w:val="1F497D" w:themeColor="text2"/>
+        </w:rPr>
+        <w:t xml:space="preserve"> ca-</w:t>
+      </w:r>
+      <w:proofErr w:type="spellStart"/>
+      <w:r>
+        <w:rPr>
+          <w:color w:val="1F497D" w:themeColor="text2"/>
+        </w:rPr>
+        <w:t>certificates</w:t>
+      </w:r>
+      <w:proofErr w:type="spellEnd"/>
+      <w:r>
+        <w:rPr>
+          <w:color w:val="1F497D" w:themeColor="text2"/>
+        </w:rPr>
+        <w:t xml:space="preserve"> </w:t>
+      </w:r>
+      <w:proofErr w:type="spellStart"/>
+      <w:r>
+        <w:rPr>
+          <w:color w:val="1F497D" w:themeColor="text2"/>
         </w:rPr>
         <w:t>curl</w:t>
       </w:r>
-      <w:proofErr w:type="gramEnd"/>
+      <w:proofErr w:type="spellEnd"/>
     </w:p>
     <w:p>
       <w:pPr>
@@ -4278,30 +4555,42 @@
         <w:jc w:val="left"/>
         <w:rPr>
           <w:color w:val="1F497D" w:themeColor="text2"/>
-          <w:lang w:val="en-US"/>
         </w:rPr>
       </w:pPr>
       <w:proofErr w:type="spellStart"/>
-      <w:r>
-        <w:rPr>
-          <w:color w:val="1F497D" w:themeColor="text2"/>
-          <w:lang w:val="en-US"/>
+      <w:proofErr w:type="gramStart"/>
+      <w:r>
+        <w:rPr>
+          <w:color w:val="1F497D" w:themeColor="text2"/>
         </w:rPr>
         <w:t>sudo</w:t>
       </w:r>
       <w:proofErr w:type="spellEnd"/>
-      <w:r>
-        <w:rPr>
-          <w:color w:val="1F497D" w:themeColor="text2"/>
-          <w:lang w:val="en-US"/>
-        </w:rPr>
-        <w:t xml:space="preserve"> install -m 0755 -d /</w:t>
+      <w:proofErr w:type="gramEnd"/>
+      <w:r>
+        <w:rPr>
+          <w:color w:val="1F497D" w:themeColor="text2"/>
+        </w:rPr>
+        <w:t xml:space="preserve"> </w:t>
       </w:r>
       <w:proofErr w:type="spellStart"/>
       <w:r>
         <w:rPr>
           <w:color w:val="1F497D" w:themeColor="text2"/>
-          <w:lang w:val="en-US"/>
+        </w:rPr>
+        <w:t>install</w:t>
+      </w:r>
+      <w:proofErr w:type="spellEnd"/>
+      <w:r>
+        <w:rPr>
+          <w:color w:val="1F497D" w:themeColor="text2"/>
+        </w:rPr>
+        <w:t xml:space="preserve"> -m 0755 -d /</w:t>
+      </w:r>
+      <w:proofErr w:type="spellStart"/>
+      <w:r>
+        <w:rPr>
+          <w:color w:val="1F497D" w:themeColor="text2"/>
         </w:rPr>
         <w:t>etc</w:t>
       </w:r>
@@ -4309,19 +4598,31 @@
       <w:r>
         <w:rPr>
           <w:color w:val="1F497D" w:themeColor="text2"/>
-          <w:lang w:val="en-US"/>
-        </w:rPr>
-        <w:t>/apt/</w:t>
-      </w:r>
-      <w:proofErr w:type="gramStart"/>
-      <w:r>
-        <w:rPr>
-          <w:color w:val="1F497D" w:themeColor="text2"/>
-          <w:lang w:val="en-US"/>
+        </w:rPr>
+        <w:t>/</w:t>
+      </w:r>
+      <w:proofErr w:type="spellStart"/>
+      <w:r>
+        <w:rPr>
+          <w:color w:val="1F497D" w:themeColor="text2"/>
+        </w:rPr>
+        <w:t>apt</w:t>
+      </w:r>
+      <w:proofErr w:type="spellEnd"/>
+      <w:r>
+        <w:rPr>
+          <w:color w:val="1F497D" w:themeColor="text2"/>
+        </w:rPr>
+        <w:t>/</w:t>
+      </w:r>
+      <w:proofErr w:type="spellStart"/>
+      <w:r>
+        <w:rPr>
+          <w:color w:val="1F497D" w:themeColor="text2"/>
         </w:rPr>
         <w:t>keyrings</w:t>
       </w:r>
-      <w:proofErr w:type="gramEnd"/>
+      <w:proofErr w:type="spellEnd"/>
     </w:p>
     <w:p>
       <w:pPr>
@@ -4330,30 +4631,42 @@
         <w:jc w:val="left"/>
         <w:rPr>
           <w:color w:val="1F497D" w:themeColor="text2"/>
-          <w:lang w:val="en-US"/>
         </w:rPr>
       </w:pPr>
       <w:proofErr w:type="spellStart"/>
-      <w:r>
-        <w:rPr>
-          <w:color w:val="1F497D" w:themeColor="text2"/>
-          <w:lang w:val="en-US"/>
+      <w:proofErr w:type="gramStart"/>
+      <w:r>
+        <w:rPr>
+          <w:color w:val="1F497D" w:themeColor="text2"/>
         </w:rPr>
         <w:t>sudo</w:t>
       </w:r>
       <w:proofErr w:type="spellEnd"/>
-      <w:r>
-        <w:rPr>
-          <w:color w:val="1F497D" w:themeColor="text2"/>
-          <w:lang w:val="en-US"/>
-        </w:rPr>
-        <w:t xml:space="preserve"> curl -</w:t>
+      <w:proofErr w:type="gramEnd"/>
+      <w:r>
+        <w:rPr>
+          <w:color w:val="1F497D" w:themeColor="text2"/>
+        </w:rPr>
+        <w:t xml:space="preserve"> </w:t>
       </w:r>
       <w:proofErr w:type="spellStart"/>
       <w:r>
         <w:rPr>
           <w:color w:val="1F497D" w:themeColor="text2"/>
-          <w:lang w:val="en-US"/>
+        </w:rPr>
+        <w:t>curl</w:t>
+      </w:r>
+      <w:proofErr w:type="spellEnd"/>
+      <w:r>
+        <w:rPr>
+          <w:color w:val="1F497D" w:themeColor="text2"/>
+        </w:rPr>
+        <w:t xml:space="preserve"> -</w:t>
+      </w:r>
+      <w:proofErr w:type="spellStart"/>
+      <w:r>
+        <w:rPr>
+          <w:color w:val="1F497D" w:themeColor="text2"/>
         </w:rPr>
         <w:t>fsSL</w:t>
       </w:r>
@@ -4361,7 +4674,6 @@
       <w:r>
         <w:rPr>
           <w:color w:val="1F497D" w:themeColor="text2"/>
-          <w:lang w:val="en-US"/>
         </w:rPr>
         <w:t xml:space="preserve"> https://download.docker.com/linux/ubuntu/gpg -o /</w:t>
       </w:r>
@@ -4369,7 +4681,6 @@
       <w:r>
         <w:rPr>
           <w:color w:val="1F497D" w:themeColor="text2"/>
-          <w:lang w:val="en-US"/>
         </w:rPr>
         <w:t>etc</w:t>
       </w:r>
@@ -4377,15 +4688,41 @@
       <w:r>
         <w:rPr>
           <w:color w:val="1F497D" w:themeColor="text2"/>
-          <w:lang w:val="en-US"/>
-        </w:rPr>
-        <w:t>/apt/keyrings/</w:t>
+        </w:rPr>
+        <w:t>/</w:t>
       </w:r>
       <w:proofErr w:type="spellStart"/>
       <w:r>
         <w:rPr>
           <w:color w:val="1F497D" w:themeColor="text2"/>
-          <w:lang w:val="en-US"/>
+        </w:rPr>
+        <w:t>apt</w:t>
+      </w:r>
+      <w:proofErr w:type="spellEnd"/>
+      <w:r>
+        <w:rPr>
+          <w:color w:val="1F497D" w:themeColor="text2"/>
+        </w:rPr>
+        <w:t>/</w:t>
+      </w:r>
+      <w:proofErr w:type="spellStart"/>
+      <w:r>
+        <w:rPr>
+          <w:color w:val="1F497D" w:themeColor="text2"/>
+        </w:rPr>
+        <w:t>keyrings</w:t>
+      </w:r>
+      <w:proofErr w:type="spellEnd"/>
+      <w:r>
+        <w:rPr>
+          <w:color w:val="1F497D" w:themeColor="text2"/>
+        </w:rPr>
+        <w:t>/</w:t>
+      </w:r>
+      <w:proofErr w:type="spellStart"/>
+      <w:r>
+        <w:rPr>
+          <w:color w:val="1F497D" w:themeColor="text2"/>
         </w:rPr>
         <w:t>docker.asc</w:t>
       </w:r>
@@ -4398,78 +4735,84 @@
         <w:jc w:val="left"/>
         <w:rPr>
           <w:color w:val="1F497D" w:themeColor="text2"/>
-          <w:lang w:val="en-US"/>
         </w:rPr>
       </w:pPr>
       <w:proofErr w:type="spellStart"/>
-      <w:r>
-        <w:rPr>
-          <w:color w:val="1F497D" w:themeColor="text2"/>
-          <w:lang w:val="en-US"/>
+      <w:proofErr w:type="gramStart"/>
+      <w:r>
+        <w:rPr>
+          <w:color w:val="1F497D" w:themeColor="text2"/>
         </w:rPr>
         <w:t>sudo</w:t>
       </w:r>
       <w:proofErr w:type="spellEnd"/>
-      <w:r>
-        <w:rPr>
-          <w:color w:val="1F497D" w:themeColor="text2"/>
-          <w:lang w:val="en-US"/>
-        </w:rPr>
-        <w:t xml:space="preserve"> </w:t>
+      <w:proofErr w:type="gramEnd"/>
+      <w:r>
+        <w:rPr>
+          <w:color w:val="1F497D" w:themeColor="text2"/>
+        </w:rPr>
+        <w:t xml:space="preserve"> chmod </w:t>
       </w:r>
       <w:proofErr w:type="spellStart"/>
       <w:r>
         <w:rPr>
           <w:color w:val="1F497D" w:themeColor="text2"/>
-          <w:lang w:val="en-US"/>
-        </w:rPr>
-        <w:t>chmod</w:t>
+        </w:rPr>
+        <w:t>a+r</w:t>
       </w:r>
       <w:proofErr w:type="spellEnd"/>
       <w:r>
         <w:rPr>
           <w:color w:val="1F497D" w:themeColor="text2"/>
-          <w:lang w:val="en-US"/>
-        </w:rPr>
-        <w:t xml:space="preserve"> </w:t>
+        </w:rPr>
+        <w:t xml:space="preserve"> /</w:t>
       </w:r>
       <w:proofErr w:type="spellStart"/>
       <w:r>
         <w:rPr>
           <w:color w:val="1F497D" w:themeColor="text2"/>
-          <w:lang w:val="en-US"/>
-        </w:rPr>
-        <w:t>a+r</w:t>
+        </w:rPr>
+        <w:t>etc</w:t>
       </w:r>
       <w:proofErr w:type="spellEnd"/>
       <w:r>
         <w:rPr>
           <w:color w:val="1F497D" w:themeColor="text2"/>
-          <w:lang w:val="en-US"/>
-        </w:rPr>
-        <w:t xml:space="preserve"> /</w:t>
+        </w:rPr>
+        <w:t>/</w:t>
       </w:r>
       <w:proofErr w:type="spellStart"/>
       <w:r>
         <w:rPr>
           <w:color w:val="1F497D" w:themeColor="text2"/>
-          <w:lang w:val="en-US"/>
-        </w:rPr>
-        <w:t>etc</w:t>
+        </w:rPr>
+        <w:t>apt</w:t>
       </w:r>
       <w:proofErr w:type="spellEnd"/>
       <w:r>
         <w:rPr>
           <w:color w:val="1F497D" w:themeColor="text2"/>
-          <w:lang w:val="en-US"/>
-        </w:rPr>
-        <w:t>/apt/keyrings/</w:t>
+        </w:rPr>
+        <w:t>/</w:t>
       </w:r>
       <w:proofErr w:type="spellStart"/>
       <w:r>
         <w:rPr>
           <w:color w:val="1F497D" w:themeColor="text2"/>
-          <w:lang w:val="en-US"/>
+        </w:rPr>
+        <w:t>keyrings</w:t>
+      </w:r>
+      <w:proofErr w:type="spellEnd"/>
+      <w:r>
+        <w:rPr>
+          <w:color w:val="1F497D" w:themeColor="text2"/>
+        </w:rPr>
+        <w:t>/</w:t>
+      </w:r>
+      <w:proofErr w:type="spellStart"/>
+      <w:r>
+        <w:rPr>
+          <w:color w:val="1F497D" w:themeColor="text2"/>
         </w:rPr>
         <w:t>docker.asc</w:t>
       </w:r>
@@ -4482,7 +4825,6 @@
         <w:jc w:val="left"/>
         <w:rPr>
           <w:color w:val="1F497D" w:themeColor="text2"/>
-          <w:lang w:val="en-US"/>
         </w:rPr>
       </w:pPr>
     </w:p>
@@ -4493,16 +4835,36 @@
         <w:jc w:val="left"/>
         <w:rPr>
           <w:color w:val="1F497D" w:themeColor="text2"/>
-          <w:lang w:val="en-US"/>
-        </w:rPr>
-      </w:pPr>
-      <w:r>
-        <w:rPr>
-          <w:color w:val="1F497D" w:themeColor="text2"/>
-          <w:lang w:val="en-US"/>
-        </w:rPr>
-        <w:t># Add the repository to Apt sources:</w:t>
-      </w:r>
+        </w:rPr>
+      </w:pPr>
+      <w:r>
+        <w:rPr>
+          <w:color w:val="1F497D" w:themeColor="text2"/>
+        </w:rPr>
+        <w:t xml:space="preserve"># </w:t>
+      </w:r>
+      <w:proofErr w:type="spellStart"/>
+      <w:r>
+        <w:rPr>
+          <w:color w:val="1F497D" w:themeColor="text2"/>
+        </w:rPr>
+        <w:t>Add</w:t>
+      </w:r>
+      <w:proofErr w:type="spellEnd"/>
+      <w:r>
+        <w:rPr>
+          <w:color w:val="1F497D" w:themeColor="text2"/>
+        </w:rPr>
+        <w:t xml:space="preserve"> the repository to Apt </w:t>
+      </w:r>
+      <w:proofErr w:type="gramStart"/>
+      <w:r>
+        <w:rPr>
+          <w:color w:val="1F497D" w:themeColor="text2"/>
+        </w:rPr>
+        <w:t>sources:</w:t>
+      </w:r>
+      <w:proofErr w:type="gramEnd"/>
     </w:p>
     <w:p>
       <w:pPr>
@@ -4511,15 +4873,23 @@
         <w:jc w:val="left"/>
         <w:rPr>
           <w:color w:val="1F497D" w:themeColor="text2"/>
-          <w:lang w:val="en-US"/>
-        </w:rPr>
-      </w:pPr>
-      <w:r>
-        <w:rPr>
-          <w:color w:val="1F497D" w:themeColor="text2"/>
-          <w:lang w:val="en-US"/>
-        </w:rPr>
-        <w:t>echo \</w:t>
+        </w:rPr>
+      </w:pPr>
+      <w:proofErr w:type="spellStart"/>
+      <w:proofErr w:type="gramStart"/>
+      <w:r>
+        <w:rPr>
+          <w:color w:val="1F497D" w:themeColor="text2"/>
+        </w:rPr>
+        <w:t>echo</w:t>
+      </w:r>
+      <w:proofErr w:type="spellEnd"/>
+      <w:proofErr w:type="gramEnd"/>
+      <w:r>
+        <w:rPr>
+          <w:color w:val="1F497D" w:themeColor="text2"/>
+        </w:rPr>
+        <w:t xml:space="preserve"> \</w:t>
       </w:r>
     </w:p>
     <w:p>
@@ -4529,37 +4899,32 @@
         <w:jc w:val="left"/>
         <w:rPr>
           <w:color w:val="1F497D" w:themeColor="text2"/>
-          <w:lang w:val="en-US"/>
-        </w:rPr>
-      </w:pPr>
-      <w:r>
-        <w:rPr>
-          <w:color w:val="1F497D" w:themeColor="text2"/>
-          <w:lang w:val="en-US"/>
-        </w:rPr>
-        <w:t xml:space="preserve">  "</w:t>
-      </w:r>
-      <w:proofErr w:type="gramStart"/>
-      <w:r>
-        <w:rPr>
-          <w:color w:val="1F497D" w:themeColor="text2"/>
-          <w:lang w:val="en-US"/>
-        </w:rPr>
-        <w:t>deb</w:t>
-      </w:r>
-      <w:proofErr w:type="gramEnd"/>
-      <w:r>
-        <w:rPr>
-          <w:color w:val="1F497D" w:themeColor="text2"/>
-          <w:lang w:val="en-US"/>
-        </w:rPr>
-        <w:t xml:space="preserve"> [arch=$(</w:t>
+        </w:rPr>
+      </w:pPr>
+      <w:r>
+        <w:rPr>
+          <w:color w:val="1F497D" w:themeColor="text2"/>
+        </w:rPr>
+        <w:t xml:space="preserve">  "deb [</w:t>
       </w:r>
       <w:proofErr w:type="spellStart"/>
       <w:r>
         <w:rPr>
           <w:color w:val="1F497D" w:themeColor="text2"/>
-          <w:lang w:val="en-US"/>
+        </w:rPr>
+        <w:t>arch</w:t>
+      </w:r>
+      <w:proofErr w:type="spellEnd"/>
+      <w:r>
+        <w:rPr>
+          <w:color w:val="1F497D" w:themeColor="text2"/>
+        </w:rPr>
+        <w:t>=$(</w:t>
+      </w:r>
+      <w:proofErr w:type="spellStart"/>
+      <w:r>
+        <w:rPr>
+          <w:color w:val="1F497D" w:themeColor="text2"/>
         </w:rPr>
         <w:t>dpkg</w:t>
       </w:r>
@@ -4567,15 +4932,41 @@
       <w:r>
         <w:rPr>
           <w:color w:val="1F497D" w:themeColor="text2"/>
-          <w:lang w:val="en-US"/>
-        </w:rPr>
-        <w:t xml:space="preserve"> --print-architecture) signed-by=/</w:t>
+        </w:rPr>
+        <w:t xml:space="preserve"> --</w:t>
       </w:r>
       <w:proofErr w:type="spellStart"/>
       <w:r>
         <w:rPr>
           <w:color w:val="1F497D" w:themeColor="text2"/>
-          <w:lang w:val="en-US"/>
+        </w:rPr>
+        <w:t>print</w:t>
+      </w:r>
+      <w:proofErr w:type="spellEnd"/>
+      <w:r>
+        <w:rPr>
+          <w:color w:val="1F497D" w:themeColor="text2"/>
+        </w:rPr>
+        <w:t xml:space="preserve">-architecture) </w:t>
+      </w:r>
+      <w:proofErr w:type="spellStart"/>
+      <w:r>
+        <w:rPr>
+          <w:color w:val="1F497D" w:themeColor="text2"/>
+        </w:rPr>
+        <w:t>signed</w:t>
+      </w:r>
+      <w:proofErr w:type="spellEnd"/>
+      <w:r>
+        <w:rPr>
+          <w:color w:val="1F497D" w:themeColor="text2"/>
+        </w:rPr>
+        <w:t>-by=/</w:t>
+      </w:r>
+      <w:proofErr w:type="spellStart"/>
+      <w:r>
+        <w:rPr>
+          <w:color w:val="1F497D" w:themeColor="text2"/>
         </w:rPr>
         <w:t>etc</w:t>
       </w:r>
@@ -4583,15 +4974,41 @@
       <w:r>
         <w:rPr>
           <w:color w:val="1F497D" w:themeColor="text2"/>
-          <w:lang w:val="en-US"/>
-        </w:rPr>
-        <w:t>/apt/keyrings/</w:t>
+        </w:rPr>
+        <w:t>/</w:t>
       </w:r>
       <w:proofErr w:type="spellStart"/>
       <w:r>
         <w:rPr>
           <w:color w:val="1F497D" w:themeColor="text2"/>
-          <w:lang w:val="en-US"/>
+        </w:rPr>
+        <w:t>apt</w:t>
+      </w:r>
+      <w:proofErr w:type="spellEnd"/>
+      <w:r>
+        <w:rPr>
+          <w:color w:val="1F497D" w:themeColor="text2"/>
+        </w:rPr>
+        <w:t>/</w:t>
+      </w:r>
+      <w:proofErr w:type="spellStart"/>
+      <w:r>
+        <w:rPr>
+          <w:color w:val="1F497D" w:themeColor="text2"/>
+        </w:rPr>
+        <w:t>keyrings</w:t>
+      </w:r>
+      <w:proofErr w:type="spellEnd"/>
+      <w:r>
+        <w:rPr>
+          <w:color w:val="1F497D" w:themeColor="text2"/>
+        </w:rPr>
+        <w:t>/</w:t>
+      </w:r>
+      <w:proofErr w:type="spellStart"/>
+      <w:r>
+        <w:rPr>
+          <w:color w:val="1F497D" w:themeColor="text2"/>
         </w:rPr>
         <w:t>docker.asc</w:t>
       </w:r>
@@ -4599,7 +5016,6 @@
       <w:r>
         <w:rPr>
           <w:color w:val="1F497D" w:themeColor="text2"/>
-          <w:lang w:val="en-US"/>
         </w:rPr>
         <w:t>] https://download.docker.com/linux/ubuntu \</w:t>
       </w:r>
@@ -4611,13 +5027,11 @@
         <w:jc w:val="left"/>
         <w:rPr>
           <w:color w:val="1F497D" w:themeColor="text2"/>
-          <w:lang w:val="en-US"/>
-        </w:rPr>
-      </w:pPr>
-      <w:r>
-        <w:rPr>
-          <w:color w:val="1F497D" w:themeColor="text2"/>
-          <w:lang w:val="en-US"/>
+        </w:rPr>
+      </w:pPr>
+      <w:r>
+        <w:rPr>
+          <w:color w:val="1F497D" w:themeColor="text2"/>
         </w:rPr>
         <w:t xml:space="preserve">  $(. /</w:t>
       </w:r>
@@ -4625,7 +5039,6 @@
       <w:r>
         <w:rPr>
           <w:color w:val="1F497D" w:themeColor="text2"/>
-          <w:lang w:val="en-US"/>
         </w:rPr>
         <w:t>etc</w:t>
       </w:r>
@@ -4633,25 +5046,22 @@
       <w:r>
         <w:rPr>
           <w:color w:val="1F497D" w:themeColor="text2"/>
-          <w:lang w:val="en-US"/>
-        </w:rPr>
-        <w:t>/</w:t>
+        </w:rPr>
+        <w:t xml:space="preserve">/os-release &amp;&amp; </w:t>
       </w:r>
       <w:proofErr w:type="spellStart"/>
       <w:r>
         <w:rPr>
           <w:color w:val="1F497D" w:themeColor="text2"/>
-          <w:lang w:val="en-US"/>
-        </w:rPr>
-        <w:t>os</w:t>
+        </w:rPr>
+        <w:t>echo</w:t>
       </w:r>
       <w:proofErr w:type="spellEnd"/>
       <w:r>
         <w:rPr>
           <w:color w:val="1F497D" w:themeColor="text2"/>
-          <w:lang w:val="en-US"/>
-        </w:rPr>
-        <w:t>-release &amp;&amp; echo "$VERSION_CODENAME") stable" | \</w:t>
+        </w:rPr>
+        <w:t xml:space="preserve"> "$VERSION_CODENAME") stable" | \</w:t>
       </w:r>
     </w:p>
     <w:p>
@@ -4661,29 +5071,27 @@
         <w:jc w:val="left"/>
         <w:rPr>
           <w:color w:val="1F497D" w:themeColor="text2"/>
-          <w:lang w:val="en-US"/>
-        </w:rPr>
-      </w:pPr>
-      <w:r>
-        <w:rPr>
-          <w:color w:val="1F497D" w:themeColor="text2"/>
-          <w:lang w:val="en-US"/>
+        </w:rPr>
+      </w:pPr>
+      <w:r>
+        <w:rPr>
+          <w:color w:val="1F497D" w:themeColor="text2"/>
         </w:rPr>
         <w:t xml:space="preserve">  </w:t>
       </w:r>
       <w:proofErr w:type="spellStart"/>
-      <w:r>
-        <w:rPr>
-          <w:color w:val="1F497D" w:themeColor="text2"/>
-          <w:lang w:val="en-US"/>
+      <w:proofErr w:type="gramStart"/>
+      <w:r>
+        <w:rPr>
+          <w:color w:val="1F497D" w:themeColor="text2"/>
         </w:rPr>
         <w:t>sudo</w:t>
       </w:r>
       <w:proofErr w:type="spellEnd"/>
-      <w:r>
-        <w:rPr>
-          <w:color w:val="1F497D" w:themeColor="text2"/>
-          <w:lang w:val="en-US"/>
+      <w:proofErr w:type="gramEnd"/>
+      <w:r>
+        <w:rPr>
+          <w:color w:val="1F497D" w:themeColor="text2"/>
         </w:rPr>
         <w:t xml:space="preserve"> tee /</w:t>
       </w:r>
@@ -4691,7 +5099,6 @@
       <w:r>
         <w:rPr>
           <w:color w:val="1F497D" w:themeColor="text2"/>
-          <w:lang w:val="en-US"/>
         </w:rPr>
         <w:t>etc</w:t>
       </w:r>
@@ -4699,15 +5106,27 @@
       <w:r>
         <w:rPr>
           <w:color w:val="1F497D" w:themeColor="text2"/>
-          <w:lang w:val="en-US"/>
-        </w:rPr>
-        <w:t>/apt/</w:t>
+        </w:rPr>
+        <w:t>/</w:t>
       </w:r>
       <w:proofErr w:type="spellStart"/>
       <w:r>
         <w:rPr>
           <w:color w:val="1F497D" w:themeColor="text2"/>
-          <w:lang w:val="en-US"/>
+        </w:rPr>
+        <w:t>apt</w:t>
+      </w:r>
+      <w:proofErr w:type="spellEnd"/>
+      <w:r>
+        <w:rPr>
+          <w:color w:val="1F497D" w:themeColor="text2"/>
+        </w:rPr>
+        <w:t>/</w:t>
+      </w:r>
+      <w:proofErr w:type="spellStart"/>
+      <w:r>
+        <w:rPr>
+          <w:color w:val="1F497D" w:themeColor="text2"/>
         </w:rPr>
         <w:t>sources.list.d</w:t>
       </w:r>
@@ -4715,7 +5134,6 @@
       <w:r>
         <w:rPr>
           <w:color w:val="1F497D" w:themeColor="text2"/>
-          <w:lang w:val="en-US"/>
         </w:rPr>
         <w:t>/</w:t>
       </w:r>
@@ -4723,7 +5141,6 @@
       <w:r>
         <w:rPr>
           <w:color w:val="1F497D" w:themeColor="text2"/>
-          <w:lang w:val="en-US"/>
         </w:rPr>
         <w:t>docker.list</w:t>
       </w:r>
@@ -4731,10 +5148,17 @@
       <w:r>
         <w:rPr>
           <w:color w:val="1F497D" w:themeColor="text2"/>
-          <w:lang w:val="en-US"/>
-        </w:rPr>
-        <w:t xml:space="preserve"> &gt; /dev/null</w:t>
-      </w:r>
+        </w:rPr>
+        <w:t xml:space="preserve"> &gt; /dev/</w:t>
+      </w:r>
+      <w:proofErr w:type="spellStart"/>
+      <w:r>
+        <w:rPr>
+          <w:color w:val="1F497D" w:themeColor="text2"/>
+        </w:rPr>
+        <w:t>null</w:t>
+      </w:r>
+      <w:proofErr w:type="spellEnd"/>
     </w:p>
     <w:p>
       <w:pPr>
@@ -4743,34 +5167,24 @@
         <w:jc w:val="left"/>
         <w:rPr>
           <w:color w:val="1F497D" w:themeColor="text2"/>
-          <w:lang w:val="en-US"/>
         </w:rPr>
       </w:pPr>
       <w:proofErr w:type="spellStart"/>
-      <w:r>
-        <w:rPr>
-          <w:color w:val="1F497D" w:themeColor="text2"/>
-          <w:lang w:val="en-US"/>
+      <w:proofErr w:type="gramStart"/>
+      <w:r>
+        <w:rPr>
+          <w:color w:val="1F497D" w:themeColor="text2"/>
         </w:rPr>
         <w:t>sudo</w:t>
       </w:r>
       <w:proofErr w:type="spellEnd"/>
-      <w:r>
-        <w:rPr>
-          <w:color w:val="1F497D" w:themeColor="text2"/>
-          <w:lang w:val="en-US"/>
-        </w:rPr>
-        <w:t xml:space="preserve"> apt-get </w:t>
-      </w:r>
-      <w:proofErr w:type="gramStart"/>
-      <w:r>
-        <w:rPr>
-          <w:color w:val="1F497D" w:themeColor="text2"/>
-          <w:lang w:val="en-US"/>
-        </w:rPr>
-        <w:t>update</w:t>
-      </w:r>
       <w:proofErr w:type="gramEnd"/>
+      <w:r>
+        <w:rPr>
+          <w:color w:val="1F497D" w:themeColor="text2"/>
+        </w:rPr>
+        <w:t xml:space="preserve"> apt-get update</w:t>
+      </w:r>
     </w:p>
     <w:p>
       <w:pPr>
@@ -4778,7 +5192,6 @@
         <w:jc w:val="left"/>
         <w:rPr>
           <w:color w:val="1F497D" w:themeColor="text2"/>
-          <w:lang w:val="en-US"/>
         </w:rPr>
       </w:pPr>
     </w:p>
@@ -4789,17 +5202,15 @@
       <w:r>
         <w:t xml:space="preserve">Cette ligne-sous, </w:t>
       </w:r>
-      <w:proofErr w:type="gramStart"/>
       <w:r>
         <w:t>installe</w:t>
       </w:r>
       <w:r>
-        <w:t xml:space="preserve"> </w:t>
-      </w:r>
-      <w:r>
-        <w:t>les</w:t>
-      </w:r>
-      <w:proofErr w:type="gramEnd"/>
+        <w:t>,</w:t>
+      </w:r>
+      <w:r>
+        <w:t xml:space="preserve"> les</w:t>
+      </w:r>
       <w:r>
         <w:t xml:space="preserve"> packages Docker</w:t>
       </w:r>
@@ -4811,82 +5222,52 @@
         <w:jc w:val="left"/>
         <w:rPr>
           <w:color w:val="1F497D" w:themeColor="text2"/>
-          <w:lang w:val="en-US"/>
         </w:rPr>
       </w:pPr>
       <w:proofErr w:type="spellStart"/>
-      <w:r>
-        <w:rPr>
-          <w:color w:val="1F497D" w:themeColor="text2"/>
-          <w:lang w:val="en-US"/>
+      <w:proofErr w:type="gramStart"/>
+      <w:r>
+        <w:rPr>
+          <w:color w:val="1F497D" w:themeColor="text2"/>
         </w:rPr>
         <w:t>sudo</w:t>
       </w:r>
       <w:proofErr w:type="spellEnd"/>
-      <w:r>
-        <w:rPr>
-          <w:color w:val="1F497D" w:themeColor="text2"/>
-          <w:lang w:val="en-US"/>
-        </w:rPr>
-        <w:t xml:space="preserve"> apt-get install docker-</w:t>
+      <w:proofErr w:type="gramEnd"/>
+      <w:r>
+        <w:rPr>
+          <w:color w:val="1F497D" w:themeColor="text2"/>
+        </w:rPr>
+        <w:t xml:space="preserve"> apt-get </w:t>
       </w:r>
       <w:proofErr w:type="spellStart"/>
       <w:r>
         <w:rPr>
           <w:color w:val="1F497D" w:themeColor="text2"/>
-          <w:lang w:val="en-US"/>
-        </w:rPr>
-        <w:t>ce</w:t>
+        </w:rPr>
+        <w:t>install</w:t>
       </w:r>
       <w:proofErr w:type="spellEnd"/>
       <w:r>
         <w:rPr>
           <w:color w:val="1F497D" w:themeColor="text2"/>
-          <w:lang w:val="en-US"/>
-        </w:rPr>
-        <w:t xml:space="preserve"> docker-</w:t>
+        </w:rPr>
+        <w:t xml:space="preserve"> docker-ce docker-ce-cli containerd.io docker-</w:t>
       </w:r>
       <w:proofErr w:type="spellStart"/>
       <w:r>
         <w:rPr>
           <w:color w:val="1F497D" w:themeColor="text2"/>
-          <w:lang w:val="en-US"/>
-        </w:rPr>
-        <w:t>ce</w:t>
+        </w:rPr>
+        <w:t>buildx</w:t>
       </w:r>
       <w:proofErr w:type="spellEnd"/>
       <w:r>
         <w:rPr>
           <w:color w:val="1F497D" w:themeColor="text2"/>
-          <w:lang w:val="en-US"/>
-        </w:rPr>
-        <w:t>-cli containerd.io docker-</w:t>
-      </w:r>
-      <w:proofErr w:type="spellStart"/>
-      <w:r>
-        <w:rPr>
-          <w:color w:val="1F497D" w:themeColor="text2"/>
-          <w:lang w:val="en-US"/>
-        </w:rPr>
-        <w:t>buildx</w:t>
-      </w:r>
-      <w:proofErr w:type="spellEnd"/>
-      <w:r>
-        <w:rPr>
-          <w:color w:val="1F497D" w:themeColor="text2"/>
-          <w:lang w:val="en-US"/>
-        </w:rPr>
-        <w:t>-plugin docker-compose-</w:t>
-      </w:r>
-      <w:proofErr w:type="gramStart"/>
-      <w:r>
-        <w:rPr>
-          <w:color w:val="1F497D" w:themeColor="text2"/>
-          <w:lang w:val="en-US"/>
-        </w:rPr>
-        <w:t>plugin</w:t>
-      </w:r>
-      <w:proofErr w:type="gramEnd"/>
+        </w:rPr>
+        <w:t>-plugin docker-compose-plugin</w:t>
+      </w:r>
     </w:p>
     <w:p>
       <w:pPr>
@@ -4894,37 +5275,15 @@
         <w:jc w:val="left"/>
         <w:rPr>
           <w:color w:val="1F497D" w:themeColor="text2"/>
-          <w:lang w:val="en-US"/>
-        </w:rPr>
-      </w:pPr>
-    </w:p>
-    <w:p>
-      <w:pPr>
-        <w:pStyle w:val="Retraitcorpsdetexte"/>
-      </w:pPr>
-      <w:r>
-        <w:t>Cette ligne-ci</w:t>
-      </w:r>
-      <w:r>
-        <w:t xml:space="preserve"> dessous</w:t>
-      </w:r>
-      <w:r>
-        <w:t>, vérifie l</w:t>
-      </w:r>
-      <w:r>
-        <w:t>’</w:t>
-      </w:r>
-      <w:r>
-        <w:t>installation</w:t>
-      </w:r>
-      <w:r>
-        <w:t xml:space="preserve"> en </w:t>
-      </w:r>
-      <w:r>
-        <w:t>exécutant</w:t>
-      </w:r>
-      <w:r>
-        <w:t xml:space="preserve"> l’image ‘Hello World’</w:t>
+        </w:rPr>
+      </w:pPr>
+    </w:p>
+    <w:p>
+      <w:pPr>
+        <w:pStyle w:val="Retraitcorpsdetexte"/>
+      </w:pPr>
+      <w:r>
+        <w:t>Cette ligne-ci dessous, vérifie l’installation en exécutant l’image ‘Hello World’</w:t>
       </w:r>
     </w:p>
     <w:p>
@@ -4934,80 +5293,1097 @@
         <w:jc w:val="left"/>
         <w:rPr>
           <w:color w:val="1F497D" w:themeColor="text2"/>
-          <w:lang w:val="en-US"/>
         </w:rPr>
       </w:pPr>
       <w:proofErr w:type="spellStart"/>
-      <w:r>
-        <w:rPr>
-          <w:color w:val="1F497D" w:themeColor="text2"/>
-          <w:lang w:val="en-US"/>
+      <w:proofErr w:type="gramStart"/>
+      <w:r>
+        <w:rPr>
+          <w:color w:val="1F497D" w:themeColor="text2"/>
         </w:rPr>
         <w:t>sudo</w:t>
       </w:r>
       <w:proofErr w:type="spellEnd"/>
-      <w:r>
-        <w:rPr>
-          <w:color w:val="1F497D" w:themeColor="text2"/>
-          <w:lang w:val="en-US"/>
-        </w:rPr>
-        <w:t xml:space="preserve"> docker run hello-</w:t>
-      </w:r>
+      <w:proofErr w:type="gramEnd"/>
+      <w:r>
+        <w:rPr>
+          <w:color w:val="1F497D" w:themeColor="text2"/>
+        </w:rPr>
+        <w:t xml:space="preserve"> docker run hello-world</w:t>
+      </w:r>
+    </w:p>
+    <w:p>
+      <w:pPr>
+        <w:pStyle w:val="Retraitcorpsdetexte"/>
+        <w:spacing w:line="276" w:lineRule="auto"/>
+        <w:jc w:val="left"/>
+        <w:rPr>
+          <w:color w:val="1F497D" w:themeColor="text2"/>
+        </w:rPr>
+      </w:pPr>
+    </w:p>
+    <w:p>
+      <w:pPr>
+        <w:pStyle w:val="Retraitcorpsdetexte"/>
+        <w:spacing w:line="276" w:lineRule="auto"/>
+        <w:jc w:val="left"/>
+        <w:rPr>
+          <w:color w:val="1F497D" w:themeColor="text2"/>
+        </w:rPr>
+      </w:pPr>
+      <w:r>
+        <w:rPr>
+          <w:color w:val="1F497D" w:themeColor="text2"/>
+        </w:rPr>
+        <w:lastRenderedPageBreak/>
+        <w:drawing>
+          <wp:inline distT="0" distB="0" distL="0" distR="0" wp14:anchorId="1799EEAF" wp14:editId="65955F68">
+            <wp:extent cx="4324350" cy="3069262"/>
+            <wp:effectExtent l="0" t="0" r="0" b="0"/>
+            <wp:docPr id="21" name="Image 21"/>
+            <wp:cNvGraphicFramePr>
+              <a:graphicFrameLocks xmlns:a="http://schemas.openxmlformats.org/drawingml/2006/main" noChangeAspect="1"/>
+            </wp:cNvGraphicFramePr>
+            <a:graphic xmlns:a="http://schemas.openxmlformats.org/drawingml/2006/main">
+              <a:graphicData uri="http://schemas.openxmlformats.org/drawingml/2006/picture">
+                <pic:pic xmlns:pic="http://schemas.openxmlformats.org/drawingml/2006/picture">
+                  <pic:nvPicPr>
+                    <pic:cNvPr id="1" name=""/>
+                    <pic:cNvPicPr/>
+                  </pic:nvPicPr>
+                  <pic:blipFill rotWithShape="1">
+                    <a:blip r:embed="rId28"/>
+                    <a:srcRect l="853" t="1197" b="-1"/>
+                    <a:stretch/>
+                  </pic:blipFill>
+                  <pic:spPr bwMode="auto">
+                    <a:xfrm>
+                      <a:off x="0" y="0"/>
+                      <a:ext cx="4379705" cy="3108551"/>
+                    </a:xfrm>
+                    <a:prstGeom prst="rect">
+                      <a:avLst/>
+                    </a:prstGeom>
+                    <a:ln>
+                      <a:noFill/>
+                    </a:ln>
+                    <a:extLst>
+                      <a:ext uri="{53640926-AAD7-44D8-BBD7-CCE9431645EC}">
+                        <a14:shadowObscured xmlns:a14="http://schemas.microsoft.com/office/drawing/2010/main"/>
+                      </a:ext>
+                    </a:extLst>
+                  </pic:spPr>
+                </pic:pic>
+              </a:graphicData>
+            </a:graphic>
+          </wp:inline>
+        </w:drawing>
+      </w:r>
+    </w:p>
+    <w:p>
+      <w:pPr>
+        <w:pStyle w:val="Retraitcorpsdetexte"/>
+        <w:spacing w:line="276" w:lineRule="auto"/>
+        <w:jc w:val="left"/>
+        <w:rPr>
+          <w:color w:val="1F497D" w:themeColor="text2"/>
+        </w:rPr>
+      </w:pPr>
+    </w:p>
+    <w:p>
+      <w:pPr>
+        <w:pStyle w:val="Titre3"/>
+      </w:pPr>
+      <w:bookmarkStart w:id="18" w:name="_Toc183610214"/>
+      <w:r>
+        <w:t>Visual Studio Code</w:t>
+      </w:r>
+      <w:bookmarkEnd w:id="18"/>
+    </w:p>
+    <w:p>
+      <w:pPr>
+        <w:pStyle w:val="Retraitcorpsdetexte3"/>
+        <w:ind w:left="1134"/>
+      </w:pPr>
+      <w:r>
+        <w:t>Je me suis rendu dans le centre d’application, sur code et j’ai lancé l’installation.</w:t>
+      </w:r>
+    </w:p>
+    <w:p>
+      <w:pPr>
+        <w:pStyle w:val="Retraitcorpsdetexte3"/>
+        <w:ind w:left="1134"/>
+        <w:rPr>
+          <w:noProof/>
+        </w:rPr>
+      </w:pPr>
+      <w:r>
+        <w:rPr>
+          <w:noProof/>
+        </w:rPr>
+        <w:t xml:space="preserve"> </w:t>
+      </w:r>
+      <w:r>
+        <w:drawing>
+          <wp:inline distT="0" distB="0" distL="0" distR="0" wp14:anchorId="2DB1F2A2" wp14:editId="6E999EF1">
+            <wp:extent cx="2257425" cy="958218"/>
+            <wp:effectExtent l="0" t="0" r="0" b="0"/>
+            <wp:docPr id="18" name="Image 18"/>
+            <wp:cNvGraphicFramePr>
+              <a:graphicFrameLocks xmlns:a="http://schemas.openxmlformats.org/drawingml/2006/main" noChangeAspect="1"/>
+            </wp:cNvGraphicFramePr>
+            <a:graphic xmlns:a="http://schemas.openxmlformats.org/drawingml/2006/main">
+              <a:graphicData uri="http://schemas.openxmlformats.org/drawingml/2006/picture">
+                <pic:pic xmlns:pic="http://schemas.openxmlformats.org/drawingml/2006/picture">
+                  <pic:nvPicPr>
+                    <pic:cNvPr id="1" name=""/>
+                    <pic:cNvPicPr/>
+                  </pic:nvPicPr>
+                  <pic:blipFill>
+                    <a:blip r:embed="rId29"/>
+                    <a:stretch>
+                      <a:fillRect/>
+                    </a:stretch>
+                  </pic:blipFill>
+                  <pic:spPr>
+                    <a:xfrm>
+                      <a:off x="0" y="0"/>
+                      <a:ext cx="2302994" cy="977561"/>
+                    </a:xfrm>
+                    <a:prstGeom prst="rect">
+                      <a:avLst/>
+                    </a:prstGeom>
+                  </pic:spPr>
+                </pic:pic>
+              </a:graphicData>
+            </a:graphic>
+          </wp:inline>
+        </w:drawing>
+      </w:r>
+    </w:p>
+    <w:p>
+      <w:pPr>
+        <w:pStyle w:val="Retraitcorpsdetexte3"/>
+        <w:ind w:left="1134"/>
+        <w:rPr>
+          <w:noProof/>
+        </w:rPr>
+      </w:pPr>
+    </w:p>
+    <w:p>
+      <w:pPr>
+        <w:pStyle w:val="Titre3"/>
+      </w:pPr>
+      <w:bookmarkStart w:id="19" w:name="_Toc183610215"/>
       <w:proofErr w:type="gramStart"/>
       <w:r>
-        <w:rPr>
-          <w:color w:val="1F497D" w:themeColor="text2"/>
-          <w:lang w:val="en-US"/>
-        </w:rPr>
-        <w:t>world</w:t>
+        <w:t>.NET</w:t>
       </w:r>
       <w:proofErr w:type="gramEnd"/>
+      <w:r>
+        <w:t xml:space="preserve"> 8</w:t>
+      </w:r>
+      <w:bookmarkEnd w:id="19"/>
+    </w:p>
+    <w:p>
+      <w:pPr>
+        <w:pStyle w:val="Retraitcorpsdetexte"/>
+      </w:pPr>
+      <w:r>
+        <w:t xml:space="preserve">Dans le terminal de Ubuntu, j’ai lancé </w:t>
+      </w:r>
+      <w:r>
+        <w:t>une</w:t>
+      </w:r>
+      <w:r>
+        <w:t xml:space="preserve"> </w:t>
+      </w:r>
+      <w:r>
+        <w:t>commande</w:t>
+      </w:r>
+      <w:r>
+        <w:t xml:space="preserve"> qui installent </w:t>
+      </w:r>
+      <w:r>
+        <w:t>.NET 8</w:t>
+      </w:r>
+      <w:r>
+        <w:t>. Ce</w:t>
+      </w:r>
+      <w:r>
+        <w:t>tte</w:t>
+      </w:r>
+      <w:r>
+        <w:t xml:space="preserve"> </w:t>
+      </w:r>
+      <w:r>
+        <w:t>commande</w:t>
+      </w:r>
+      <w:r>
+        <w:t xml:space="preserve"> je </w:t>
+      </w:r>
+      <w:r>
+        <w:t>l’</w:t>
+      </w:r>
+      <w:r>
+        <w:t xml:space="preserve">ai </w:t>
+      </w:r>
+      <w:r>
+        <w:t>trouvé</w:t>
+      </w:r>
+      <w:r>
+        <w:t xml:space="preserve"> dans le site</w:t>
+      </w:r>
+      <w:r>
+        <w:t xml:space="preserve"> de Microsoft </w:t>
+      </w:r>
+      <w:proofErr w:type="spellStart"/>
+      <w:r>
+        <w:t>Learn</w:t>
+      </w:r>
+      <w:proofErr w:type="spellEnd"/>
+      <w:r>
+        <w:t xml:space="preserve"> </w:t>
+      </w:r>
+      <w:hyperlink w:anchor="_Sources_&amp;_Aides" w:history="1">
+        <w:r>
+          <w:rPr>
+            <w:rStyle w:val="Lienhypertexte"/>
+          </w:rPr>
+          <w:t>sourcé à la fin du rapport</w:t>
+        </w:r>
+      </w:hyperlink>
+      <w:r>
+        <w:t>.</w:t>
+      </w:r>
+    </w:p>
+    <w:p>
+      <w:pPr>
+        <w:pStyle w:val="Retraitcorpsdetexte"/>
+      </w:pPr>
+      <w:r>
+        <w:t xml:space="preserve">Voici </w:t>
+      </w:r>
+      <w:r>
+        <w:t>les</w:t>
+      </w:r>
+      <w:r>
+        <w:t xml:space="preserve"> commande</w:t>
+      </w:r>
+      <w:r>
+        <w:t>s qui installe .NET 8</w:t>
+      </w:r>
+      <w:r>
+        <w:t> :</w:t>
+      </w:r>
+    </w:p>
+    <w:p>
+      <w:pPr>
+        <w:pStyle w:val="Retraitcorpsdetexte"/>
+        <w:rPr>
+          <w:color w:val="1F497D" w:themeColor="text2"/>
+        </w:rPr>
+      </w:pPr>
     </w:p>
     <w:p>
       <w:pPr>
         <w:pStyle w:val="Retraitcorpsdetexte"/>
         <w:jc w:val="left"/>
         <w:rPr>
-          <w:lang w:val="en-US"/>
-        </w:rPr>
-      </w:pPr>
+          <w:color w:val="1F497D" w:themeColor="text2"/>
+        </w:rPr>
+      </w:pPr>
+      <w:proofErr w:type="spellStart"/>
+      <w:proofErr w:type="gramStart"/>
+      <w:r>
+        <w:rPr>
+          <w:color w:val="1F497D" w:themeColor="text2"/>
+        </w:rPr>
+        <w:t>sudo</w:t>
+      </w:r>
+      <w:proofErr w:type="spellEnd"/>
+      <w:proofErr w:type="gramEnd"/>
+      <w:r>
+        <w:rPr>
+          <w:color w:val="1F497D" w:themeColor="text2"/>
+        </w:rPr>
+        <w:t xml:space="preserve"> apt-get update &amp;&amp; \</w:t>
+      </w:r>
     </w:p>
     <w:p>
       <w:pPr>
         <w:pStyle w:val="Retraitcorpsdetexte"/>
         <w:jc w:val="left"/>
         <w:rPr>
-          <w:lang w:val="en-US"/>
-        </w:rPr>
-      </w:pPr>
+          <w:color w:val="1F497D" w:themeColor="text2"/>
+        </w:rPr>
+      </w:pPr>
+      <w:proofErr w:type="spellStart"/>
+      <w:proofErr w:type="gramStart"/>
+      <w:r>
+        <w:rPr>
+          <w:color w:val="1F497D" w:themeColor="text2"/>
+        </w:rPr>
+        <w:t>sudo</w:t>
+      </w:r>
+      <w:proofErr w:type="spellEnd"/>
+      <w:proofErr w:type="gramEnd"/>
+      <w:r>
+        <w:rPr>
+          <w:color w:val="1F497D" w:themeColor="text2"/>
+        </w:rPr>
+        <w:t xml:space="preserve"> apt-get </w:t>
+      </w:r>
+      <w:proofErr w:type="spellStart"/>
+      <w:r>
+        <w:rPr>
+          <w:color w:val="1F497D" w:themeColor="text2"/>
+        </w:rPr>
+        <w:t>install</w:t>
+      </w:r>
+      <w:proofErr w:type="spellEnd"/>
+      <w:r>
+        <w:rPr>
+          <w:color w:val="1F497D" w:themeColor="text2"/>
+        </w:rPr>
+        <w:t xml:space="preserve"> -y dotnet-sdk-8.0</w:t>
+      </w:r>
+    </w:p>
+    <w:p>
+      <w:pPr>
+        <w:pStyle w:val="Retraitcorpsdetexte"/>
+        <w:rPr>
+          <w:color w:val="1F497D" w:themeColor="text2"/>
+        </w:rPr>
+      </w:pPr>
+    </w:p>
+    <w:p>
+      <w:pPr>
+        <w:pStyle w:val="Retraitcorpsdetexte"/>
+        <w:rPr>
+          <w:color w:val="1F497D" w:themeColor="text2"/>
+        </w:rPr>
+      </w:pPr>
+      <w:r>
+        <w:rPr>
+          <w:color w:val="1F497D" w:themeColor="text2"/>
+        </w:rPr>
+        <w:lastRenderedPageBreak/>
+        <w:drawing>
+          <wp:inline distT="0" distB="0" distL="0" distR="0" wp14:anchorId="463722B6" wp14:editId="1F2CC326">
+            <wp:extent cx="4336317" cy="3086100"/>
+            <wp:effectExtent l="0" t="0" r="7620" b="0"/>
+            <wp:docPr id="20" name="Image 20"/>
+            <wp:cNvGraphicFramePr>
+              <a:graphicFrameLocks xmlns:a="http://schemas.openxmlformats.org/drawingml/2006/main" noChangeAspect="1"/>
+            </wp:cNvGraphicFramePr>
+            <a:graphic xmlns:a="http://schemas.openxmlformats.org/drawingml/2006/main">
+              <a:graphicData uri="http://schemas.openxmlformats.org/drawingml/2006/picture">
+                <pic:pic xmlns:pic="http://schemas.openxmlformats.org/drawingml/2006/picture">
+                  <pic:nvPicPr>
+                    <pic:cNvPr id="1" name=""/>
+                    <pic:cNvPicPr/>
+                  </pic:nvPicPr>
+                  <pic:blipFill>
+                    <a:blip r:embed="rId30"/>
+                    <a:stretch>
+                      <a:fillRect/>
+                    </a:stretch>
+                  </pic:blipFill>
+                  <pic:spPr>
+                    <a:xfrm>
+                      <a:off x="0" y="0"/>
+                      <a:ext cx="4350803" cy="3096409"/>
+                    </a:xfrm>
+                    <a:prstGeom prst="rect">
+                      <a:avLst/>
+                    </a:prstGeom>
+                  </pic:spPr>
+                </pic:pic>
+              </a:graphicData>
+            </a:graphic>
+          </wp:inline>
+        </w:drawing>
+      </w:r>
+    </w:p>
+    <w:p>
+      <w:pPr>
+        <w:pStyle w:val="Retraitcorpsdetexte"/>
+        <w:rPr>
+          <w:color w:val="1F497D" w:themeColor="text2"/>
+        </w:rPr>
+      </w:pPr>
+    </w:p>
+    <w:p>
+      <w:pPr>
+        <w:pStyle w:val="Titre3"/>
+      </w:pPr>
+      <w:proofErr w:type="spellStart"/>
+      <w:r>
+        <w:t>AvaloniaUI</w:t>
+      </w:r>
+      <w:proofErr w:type="spellEnd"/>
+    </w:p>
+    <w:p>
+      <w:pPr>
+        <w:pStyle w:val="Retraitcorpsdetexte3"/>
+        <w:ind w:left="1134"/>
+      </w:pPr>
+      <w:r>
+        <w:t xml:space="preserve">Je me suis rendu sur le site de </w:t>
+      </w:r>
+      <w:proofErr w:type="spellStart"/>
+      <w:r>
+        <w:t>Avalonia</w:t>
+      </w:r>
+      <w:r>
+        <w:t>UI</w:t>
+      </w:r>
+      <w:proofErr w:type="spellEnd"/>
+      <w:r>
+        <w:t xml:space="preserve"> </w:t>
+      </w:r>
+      <w:hyperlink w:anchor="_Sources_&amp;_Aides" w:history="1">
+        <w:r>
+          <w:rPr>
+            <w:rStyle w:val="Lienhypertexte"/>
+          </w:rPr>
+          <w:t>sourcé à la fin du rapport</w:t>
+        </w:r>
+      </w:hyperlink>
+      <w:r>
+        <w:t xml:space="preserve"> pour suivre les étapes d’installation. J’ai commencé par installer le </w:t>
+      </w:r>
+      <w:proofErr w:type="spellStart"/>
+      <w:r>
+        <w:t>framework</w:t>
+      </w:r>
+      <w:proofErr w:type="spellEnd"/>
+      <w:r>
+        <w:t xml:space="preserve"> en lançant certaines commandes</w:t>
+      </w:r>
+    </w:p>
+    <w:p>
+      <w:pPr>
+        <w:pStyle w:val="Retraitcorpsdetexte3"/>
+        <w:ind w:left="1134"/>
+        <w:jc w:val="left"/>
+      </w:pPr>
+      <w:r>
+        <w:t>Voici les commandes</w:t>
+      </w:r>
+      <w:r>
+        <w:t> </w:t>
+      </w:r>
+      <w:r>
+        <w:t>:</w:t>
+      </w:r>
+      <w:r>
+        <w:br/>
+      </w:r>
+      <w:r>
+        <w:br/>
+        <w:t xml:space="preserve">Ces lignes-là, installe les </w:t>
+      </w:r>
+      <w:proofErr w:type="spellStart"/>
+      <w:r>
+        <w:t>templates</w:t>
+      </w:r>
+      <w:proofErr w:type="spellEnd"/>
+      <w:r>
+        <w:t xml:space="preserve"> de </w:t>
+      </w:r>
+      <w:proofErr w:type="spellStart"/>
+      <w:r>
+        <w:t>Avalonia</w:t>
+      </w:r>
+      <w:proofErr w:type="spellEnd"/>
+      <w:r>
+        <w:t xml:space="preserve"> et crée une liste </w:t>
+      </w:r>
+      <w:r>
+        <w:br/>
+      </w:r>
+      <w:proofErr w:type="spellStart"/>
+      <w:r>
+        <w:rPr>
+          <w:color w:val="1F497D" w:themeColor="text2"/>
+        </w:rPr>
+        <w:t>dotnet</w:t>
+      </w:r>
+      <w:proofErr w:type="spellEnd"/>
+      <w:r>
+        <w:rPr>
+          <w:color w:val="1F497D" w:themeColor="text2"/>
+        </w:rPr>
+        <w:t xml:space="preserve"> new </w:t>
+      </w:r>
+      <w:proofErr w:type="spellStart"/>
+      <w:r>
+        <w:rPr>
+          <w:color w:val="1F497D" w:themeColor="text2"/>
+        </w:rPr>
+        <w:t>install</w:t>
+      </w:r>
+      <w:proofErr w:type="spellEnd"/>
+      <w:r>
+        <w:rPr>
+          <w:color w:val="1F497D" w:themeColor="text2"/>
+        </w:rPr>
+        <w:t xml:space="preserve"> </w:t>
+      </w:r>
+      <w:proofErr w:type="spellStart"/>
+      <w:r>
+        <w:rPr>
+          <w:color w:val="1F497D" w:themeColor="text2"/>
+        </w:rPr>
+        <w:t>Avalonia.Templates</w:t>
+      </w:r>
+      <w:proofErr w:type="spellEnd"/>
+      <w:r>
+        <w:rPr>
+          <w:color w:val="1F497D" w:themeColor="text2"/>
+        </w:rPr>
+        <w:br/>
+      </w:r>
+      <w:proofErr w:type="spellStart"/>
+      <w:r>
+        <w:rPr>
+          <w:color w:val="1F497D" w:themeColor="text2"/>
+        </w:rPr>
+        <w:t>dotnet</w:t>
+      </w:r>
+      <w:proofErr w:type="spellEnd"/>
+      <w:r>
+        <w:rPr>
+          <w:color w:val="1F497D" w:themeColor="text2"/>
+        </w:rPr>
+        <w:t xml:space="preserve"> new </w:t>
+      </w:r>
+      <w:proofErr w:type="spellStart"/>
+      <w:r>
+        <w:rPr>
+          <w:color w:val="1F497D" w:themeColor="text2"/>
+        </w:rPr>
+        <w:t>list</w:t>
+      </w:r>
+      <w:proofErr w:type="spellEnd"/>
+    </w:p>
+    <w:p>
+      <w:pPr>
+        <w:pStyle w:val="Retraitcorpsdetexte3"/>
+        <w:ind w:left="1134"/>
+        <w:jc w:val="left"/>
+      </w:pPr>
+      <w:r>
+        <w:t>Cette commande crée une nouvelle app</w:t>
+      </w:r>
+      <w:r>
+        <w:rPr>
+          <w:color w:val="1F497D" w:themeColor="text2"/>
+        </w:rPr>
+        <w:br/>
+      </w:r>
+      <w:proofErr w:type="spellStart"/>
+      <w:r>
+        <w:rPr>
+          <w:color w:val="1F497D" w:themeColor="text2"/>
+        </w:rPr>
+        <w:t>dotnet</w:t>
+      </w:r>
+      <w:proofErr w:type="spellEnd"/>
+      <w:r>
+        <w:rPr>
+          <w:color w:val="1F497D" w:themeColor="text2"/>
+        </w:rPr>
+        <w:t xml:space="preserve"> new </w:t>
+      </w:r>
+      <w:proofErr w:type="spellStart"/>
+      <w:r>
+        <w:rPr>
+          <w:color w:val="1F497D" w:themeColor="text2"/>
+        </w:rPr>
+        <w:t>avalonia.app</w:t>
+      </w:r>
+      <w:proofErr w:type="spellEnd"/>
+      <w:r>
+        <w:rPr>
+          <w:color w:val="1F497D" w:themeColor="text2"/>
+        </w:rPr>
+        <w:t xml:space="preserve"> -o </w:t>
+      </w:r>
+      <w:proofErr w:type="spellStart"/>
+      <w:r>
+        <w:rPr>
+          <w:color w:val="1F497D" w:themeColor="text2"/>
+        </w:rPr>
+        <w:t>MyApp</w:t>
+      </w:r>
+      <w:proofErr w:type="spellEnd"/>
+    </w:p>
+    <w:p>
+      <w:pPr>
+        <w:pStyle w:val="Retraitcorpsdetexte3"/>
+        <w:ind w:left="1134"/>
+      </w:pPr>
+      <w:r>
+        <w:t xml:space="preserve">Après avoir exécuté ces commandes, un message d’erreur m’est apparu : </w:t>
+      </w:r>
+    </w:p>
+    <w:p>
+      <w:pPr>
+        <w:pStyle w:val="Retraitcorpsdetexte3"/>
+        <w:ind w:left="1134"/>
+        <w:jc w:val="left"/>
+        <w:rPr>
+          <w:color w:val="1F497D" w:themeColor="text2"/>
+        </w:rPr>
+      </w:pPr>
+      <w:r>
+        <w:rPr>
+          <w:color w:val="1F497D" w:themeColor="text2"/>
+        </w:rPr>
+        <w:drawing>
+          <wp:inline distT="0" distB="0" distL="0" distR="0" wp14:anchorId="5646C2F2" wp14:editId="307D056F">
+            <wp:extent cx="4371975" cy="3098461"/>
+            <wp:effectExtent l="0" t="0" r="0" b="6985"/>
+            <wp:docPr id="22" name="Image 22"/>
+            <wp:cNvGraphicFramePr>
+              <a:graphicFrameLocks xmlns:a="http://schemas.openxmlformats.org/drawingml/2006/main" noChangeAspect="1"/>
+            </wp:cNvGraphicFramePr>
+            <a:graphic xmlns:a="http://schemas.openxmlformats.org/drawingml/2006/main">
+              <a:graphicData uri="http://schemas.openxmlformats.org/drawingml/2006/picture">
+                <pic:pic xmlns:pic="http://schemas.openxmlformats.org/drawingml/2006/picture">
+                  <pic:nvPicPr>
+                    <pic:cNvPr id="1" name=""/>
+                    <pic:cNvPicPr/>
+                  </pic:nvPicPr>
+                  <pic:blipFill>
+                    <a:blip r:embed="rId31"/>
+                    <a:stretch>
+                      <a:fillRect/>
+                    </a:stretch>
+                  </pic:blipFill>
+                  <pic:spPr>
+                    <a:xfrm>
+                      <a:off x="0" y="0"/>
+                      <a:ext cx="4414195" cy="3128383"/>
+                    </a:xfrm>
+                    <a:prstGeom prst="rect">
+                      <a:avLst/>
+                    </a:prstGeom>
+                  </pic:spPr>
+                </pic:pic>
+              </a:graphicData>
+            </a:graphic>
+          </wp:inline>
+        </w:drawing>
+      </w:r>
+    </w:p>
+    <w:p>
+      <w:pPr>
+        <w:pStyle w:val="Retraitcorpsdetexte3"/>
+        <w:ind w:left="1134"/>
+        <w:jc w:val="left"/>
+        <w:rPr>
+          <w:color w:val="1F497D" w:themeColor="text2"/>
+        </w:rPr>
+      </w:pPr>
+      <w:r>
+        <w:lastRenderedPageBreak/>
+        <w:t xml:space="preserve">On voit que l’erreur est due à la version du .NET. </w:t>
+      </w:r>
+      <w:proofErr w:type="spellStart"/>
+      <w:r>
+        <w:t>Avalonia</w:t>
+      </w:r>
+      <w:proofErr w:type="spellEnd"/>
+      <w:r>
+        <w:t xml:space="preserve"> </w:t>
+      </w:r>
+      <w:r>
+        <w:t xml:space="preserve">ne supporte pas .NET 9, pourtant j’ai installé la version 8. Pour cela je me suis rendu dans </w:t>
+      </w:r>
+      <w:proofErr w:type="spellStart"/>
+      <w:r>
+        <w:t>MyApp.csproj</w:t>
+      </w:r>
+      <w:proofErr w:type="spellEnd"/>
+      <w:r>
+        <w:t xml:space="preserve"> et j’ai modifié la version de manière brute.</w:t>
+      </w:r>
+    </w:p>
+    <w:p>
+      <w:pPr>
+        <w:pStyle w:val="Retraitcorpsdetexte3"/>
+        <w:ind w:left="1134"/>
+      </w:pPr>
+      <w:r>
+        <w:rPr>
+          <w:noProof/>
+        </w:rPr>
+        <mc:AlternateContent>
+          <mc:Choice Requires="wps">
+            <w:drawing>
+              <wp:anchor distT="0" distB="0" distL="114300" distR="114300" simplePos="0" relativeHeight="251662336" behindDoc="0" locked="0" layoutInCell="1" allowOverlap="1" wp14:anchorId="6DCAC4A9" wp14:editId="41F33D84">
+                <wp:simplePos x="0" y="0"/>
+                <wp:positionH relativeFrom="column">
+                  <wp:posOffset>2023745</wp:posOffset>
+                </wp:positionH>
+                <wp:positionV relativeFrom="paragraph">
+                  <wp:posOffset>728980</wp:posOffset>
+                </wp:positionV>
+                <wp:extent cx="333375" cy="152400"/>
+                <wp:effectExtent l="0" t="0" r="28575" b="19050"/>
+                <wp:wrapNone/>
+                <wp:docPr id="25" name="Ellipse 25"/>
+                <wp:cNvGraphicFramePr/>
+                <a:graphic xmlns:a="http://schemas.openxmlformats.org/drawingml/2006/main">
+                  <a:graphicData uri="http://schemas.microsoft.com/office/word/2010/wordprocessingShape">
+                    <wps:wsp>
+                      <wps:cNvSpPr/>
+                      <wps:spPr>
+                        <a:xfrm>
+                          <a:off x="0" y="0"/>
+                          <a:ext cx="333375" cy="152400"/>
+                        </a:xfrm>
+                        <a:prstGeom prst="ellipse">
+                          <a:avLst/>
+                        </a:prstGeom>
+                        <a:noFill/>
+                      </wps:spPr>
+                      <wps:style>
+                        <a:lnRef idx="2">
+                          <a:schemeClr val="accent1">
+                            <a:shade val="15000"/>
+                          </a:schemeClr>
+                        </a:lnRef>
+                        <a:fillRef idx="1">
+                          <a:schemeClr val="accent1"/>
+                        </a:fillRef>
+                        <a:effectRef idx="0">
+                          <a:schemeClr val="accent1"/>
+                        </a:effectRef>
+                        <a:fontRef idx="minor">
+                          <a:schemeClr val="lt1"/>
+                        </a:fontRef>
+                      </wps:style>
+                      <wps:bodyPr rot="0" spcFirstLastPara="0" vertOverflow="overflow" horzOverflow="overflow" vert="horz" wrap="square" lIns="91440" tIns="45720" rIns="91440" bIns="45720" numCol="1" spcCol="0" rtlCol="0" fromWordArt="0" anchor="ctr" anchorCtr="0" forceAA="0" compatLnSpc="1">
+                        <a:prstTxWarp prst="textNoShape">
+                          <a:avLst/>
+                        </a:prstTxWarp>
+                        <a:noAutofit/>
+                      </wps:bodyPr>
+                    </wps:wsp>
+                  </a:graphicData>
+                </a:graphic>
+                <wp14:sizeRelH relativeFrom="margin">
+                  <wp14:pctWidth>0</wp14:pctWidth>
+                </wp14:sizeRelH>
+                <wp14:sizeRelV relativeFrom="margin">
+                  <wp14:pctHeight>0</wp14:pctHeight>
+                </wp14:sizeRelV>
+              </wp:anchor>
+            </w:drawing>
+          </mc:Choice>
+          <mc:Fallback>
+            <w:pict>
+              <v:oval w14:anchorId="3ED4479C" id="Ellipse 25" o:spid="_x0000_s1026" style="position:absolute;margin-left:159.35pt;margin-top:57.4pt;width:26.25pt;height:12pt;z-index:251662336;visibility:visible;mso-wrap-style:square;mso-width-percent:0;mso-height-percent:0;mso-wrap-distance-left:9pt;mso-wrap-distance-top:0;mso-wrap-distance-right:9pt;mso-wrap-distance-bottom:0;mso-position-horizontal:absolute;mso-position-horizontal-relative:text;mso-position-vertical:absolute;mso-position-vertical-relative:text;mso-width-percent:0;mso-height-percent:0;mso-width-relative:margin;mso-height-relative:margin;v-text-anchor:middle" o:gfxdata="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" filled="f" strokecolor="#0a121c [484]" strokeweight="1.25pt"/>
+            </w:pict>
+          </mc:Fallback>
+        </mc:AlternateContent>
+      </w:r>
+      <w:r>
+        <w:drawing>
+          <wp:inline distT="0" distB="0" distL="0" distR="0" wp14:anchorId="050D8FAD" wp14:editId="03F82997">
+            <wp:extent cx="3810000" cy="2822425"/>
+            <wp:effectExtent l="0" t="0" r="0" b="0"/>
+            <wp:docPr id="23" name="Image 23"/>
+            <wp:cNvGraphicFramePr>
+              <a:graphicFrameLocks xmlns:a="http://schemas.openxmlformats.org/drawingml/2006/main" noChangeAspect="1"/>
+            </wp:cNvGraphicFramePr>
+            <a:graphic xmlns:a="http://schemas.openxmlformats.org/drawingml/2006/main">
+              <a:graphicData uri="http://schemas.openxmlformats.org/drawingml/2006/picture">
+                <pic:pic xmlns:pic="http://schemas.openxmlformats.org/drawingml/2006/picture">
+                  <pic:nvPicPr>
+                    <pic:cNvPr id="1" name=""/>
+                    <pic:cNvPicPr/>
+                  </pic:nvPicPr>
+                  <pic:blipFill>
+                    <a:blip r:embed="rId32"/>
+                    <a:stretch>
+                      <a:fillRect/>
+                    </a:stretch>
+                  </pic:blipFill>
+                  <pic:spPr>
+                    <a:xfrm>
+                      <a:off x="0" y="0"/>
+                      <a:ext cx="3830286" cy="2837453"/>
+                    </a:xfrm>
+                    <a:prstGeom prst="rect">
+                      <a:avLst/>
+                    </a:prstGeom>
+                  </pic:spPr>
+                </pic:pic>
+              </a:graphicData>
+            </a:graphic>
+          </wp:inline>
+        </w:drawing>
+      </w:r>
+    </w:p>
+    <w:p>
+      <w:pPr>
+        <w:pStyle w:val="Retraitcorpsdetexte3"/>
+        <w:ind w:left="1134"/>
+      </w:pPr>
+      <w:r>
+        <w:t>À la place de 9.0 (entouré ci-dessus), je mets 8.0. Ensuite je continue à exécuter les prochaines commandes :</w:t>
+      </w:r>
+    </w:p>
+    <w:p>
+      <w:pPr>
+        <w:pStyle w:val="Retraitcorpsdetexte3"/>
+        <w:ind w:left="1134"/>
+        <w:jc w:val="left"/>
+        <w:rPr>
+          <w:color w:val="1F497D" w:themeColor="text2"/>
+        </w:rPr>
+      </w:pPr>
+      <w:proofErr w:type="gramStart"/>
+      <w:r>
+        <w:rPr>
+          <w:color w:val="1F497D" w:themeColor="text2"/>
+        </w:rPr>
+        <w:t>cd</w:t>
+      </w:r>
+      <w:proofErr w:type="gramEnd"/>
+      <w:r>
+        <w:rPr>
+          <w:color w:val="1F497D" w:themeColor="text2"/>
+        </w:rPr>
+        <w:t xml:space="preserve"> </w:t>
+      </w:r>
+      <w:proofErr w:type="spellStart"/>
+      <w:r>
+        <w:rPr>
+          <w:color w:val="1F497D" w:themeColor="text2"/>
+        </w:rPr>
+        <w:t>MyApp</w:t>
+      </w:r>
+      <w:proofErr w:type="spellEnd"/>
+      <w:r>
+        <w:rPr>
+          <w:color w:val="1F497D" w:themeColor="text2"/>
+        </w:rPr>
+        <w:br/>
+      </w:r>
+      <w:proofErr w:type="spellStart"/>
+      <w:r>
+        <w:rPr>
+          <w:color w:val="1F497D" w:themeColor="text2"/>
+        </w:rPr>
+        <w:t>dotnet</w:t>
+      </w:r>
+      <w:proofErr w:type="spellEnd"/>
+      <w:r>
+        <w:rPr>
+          <w:color w:val="1F497D" w:themeColor="text2"/>
+        </w:rPr>
+        <w:t xml:space="preserve"> restore</w:t>
+      </w:r>
+      <w:r>
+        <w:rPr>
+          <w:color w:val="1F497D" w:themeColor="text2"/>
+        </w:rPr>
+        <w:br/>
+      </w:r>
+      <w:proofErr w:type="spellStart"/>
+      <w:r>
+        <w:rPr>
+          <w:color w:val="1F497D" w:themeColor="text2"/>
+        </w:rPr>
+        <w:t>dotnet</w:t>
+      </w:r>
+      <w:proofErr w:type="spellEnd"/>
+      <w:r>
+        <w:rPr>
+          <w:color w:val="1F497D" w:themeColor="text2"/>
+        </w:rPr>
+        <w:t xml:space="preserve"> run</w:t>
+      </w:r>
+    </w:p>
+    <w:p>
+      <w:pPr>
+        <w:pStyle w:val="Retraitcorpsdetexte3"/>
+        <w:ind w:left="1134"/>
+      </w:pPr>
+      <w:r>
+        <w:t xml:space="preserve">Et voici </w:t>
+      </w:r>
+      <w:r>
+        <w:t>l’application lancé</w:t>
+      </w:r>
+      <w:r>
+        <w:t>e</w:t>
+      </w:r>
+      <w:r>
+        <w:t xml:space="preserve"> avec </w:t>
+      </w:r>
+      <w:proofErr w:type="spellStart"/>
+      <w:r>
+        <w:t>Avalonia</w:t>
+      </w:r>
+      <w:proofErr w:type="spellEnd"/>
+      <w:r>
+        <w:t xml:space="preserve"> et .NET8</w:t>
+      </w:r>
+      <w:r>
+        <w:t> :</w:t>
+      </w:r>
+    </w:p>
+    <w:p>
+      <w:pPr>
+        <w:pStyle w:val="Retraitcorpsdetexte3"/>
+        <w:ind w:left="1134"/>
+      </w:pPr>
+      <w:r>
+        <w:drawing>
+          <wp:inline distT="0" distB="0" distL="0" distR="0" wp14:anchorId="5EF1AB93" wp14:editId="065C2F28">
+            <wp:extent cx="4585775" cy="2486025"/>
+            <wp:effectExtent l="0" t="0" r="5715" b="0"/>
+            <wp:docPr id="24" name="Image 24"/>
+            <wp:cNvGraphicFramePr>
+              <a:graphicFrameLocks xmlns:a="http://schemas.openxmlformats.org/drawingml/2006/main" noChangeAspect="1"/>
+            </wp:cNvGraphicFramePr>
+            <a:graphic xmlns:a="http://schemas.openxmlformats.org/drawingml/2006/main">
+              <a:graphicData uri="http://schemas.openxmlformats.org/drawingml/2006/picture">
+                <pic:pic xmlns:pic="http://schemas.openxmlformats.org/drawingml/2006/picture">
+                  <pic:nvPicPr>
+                    <pic:cNvPr id="1" name=""/>
+                    <pic:cNvPicPr/>
+                  </pic:nvPicPr>
+                  <pic:blipFill>
+                    <a:blip r:embed="rId33"/>
+                    <a:stretch>
+                      <a:fillRect/>
+                    </a:stretch>
+                  </pic:blipFill>
+                  <pic:spPr>
+                    <a:xfrm>
+                      <a:off x="0" y="0"/>
+                      <a:ext cx="4671671" cy="2532591"/>
+                    </a:xfrm>
+                    <a:prstGeom prst="rect">
+                      <a:avLst/>
+                    </a:prstGeom>
+                  </pic:spPr>
+                </pic:pic>
+              </a:graphicData>
+            </a:graphic>
+          </wp:inline>
+        </w:drawing>
+      </w:r>
+    </w:p>
+    <w:p>
+      <w:pPr>
+        <w:pStyle w:val="Retraitcorpsdetexte3"/>
+        <w:ind w:left="1134"/>
+      </w:pPr>
+    </w:p>
+    <w:p>
+      <w:pPr>
+        <w:pStyle w:val="Retraitcorpsdetexte3"/>
+        <w:ind w:left="1134"/>
+      </w:pPr>
+      <w:r>
+        <w:t xml:space="preserve">Sur Visual Studio Code, j’ai installé l’extension de </w:t>
+      </w:r>
+      <w:proofErr w:type="spellStart"/>
+      <w:r>
+        <w:t>Avalonia</w:t>
+      </w:r>
+      <w:proofErr w:type="spellEnd"/>
+      <w:r>
+        <w:t>.</w:t>
+      </w:r>
+    </w:p>
+    <w:p>
+      <w:pPr>
+        <w:pStyle w:val="Retraitcorpsdetexte3"/>
+        <w:ind w:left="1134"/>
+      </w:pPr>
+      <w:r>
+        <w:drawing>
+          <wp:inline distT="0" distB="0" distL="0" distR="0" wp14:anchorId="3C4DDE55" wp14:editId="2D001EC5">
+            <wp:extent cx="3189302" cy="885825"/>
+            <wp:effectExtent l="0" t="0" r="0" b="0"/>
+            <wp:docPr id="26" name="Image 26"/>
+            <wp:cNvGraphicFramePr>
+              <a:graphicFrameLocks xmlns:a="http://schemas.openxmlformats.org/drawingml/2006/main" noChangeAspect="1"/>
+            </wp:cNvGraphicFramePr>
+            <a:graphic xmlns:a="http://schemas.openxmlformats.org/drawingml/2006/main">
+              <a:graphicData uri="http://schemas.openxmlformats.org/drawingml/2006/picture">
+                <pic:pic xmlns:pic="http://schemas.openxmlformats.org/drawingml/2006/picture">
+                  <pic:nvPicPr>
+                    <pic:cNvPr id="26" name="Image 26"/>
+                    <pic:cNvPicPr/>
+                  </pic:nvPicPr>
+                  <pic:blipFill rotWithShape="1">
+                    <a:blip r:embed="rId34">
+                      <a:extLst>
+                        <a:ext uri="{28A0092B-C50C-407E-A947-70E740481C1C}">
+                          <a14:useLocalDpi xmlns:a14="http://schemas.microsoft.com/office/drawing/2010/main" val="0"/>
+                        </a:ext>
+                      </a:extLst>
+                    </a:blip>
+                    <a:srcRect l="2877"/>
+                    <a:stretch/>
+                  </pic:blipFill>
+                  <pic:spPr bwMode="auto">
+                    <a:xfrm>
+                      <a:off x="0" y="0"/>
+                      <a:ext cx="3204808" cy="890132"/>
+                    </a:xfrm>
+                    <a:prstGeom prst="rect">
+                      <a:avLst/>
+                    </a:prstGeom>
+                    <a:ln>
+                      <a:noFill/>
+                    </a:ln>
+                    <a:extLst>
+                      <a:ext uri="{53640926-AAD7-44D8-BBD7-CCE9431645EC}">
+                        <a14:shadowObscured xmlns:a14="http://schemas.microsoft.com/office/drawing/2010/main"/>
+                      </a:ext>
+                    </a:extLst>
+                  </pic:spPr>
+                </pic:pic>
+              </a:graphicData>
+            </a:graphic>
+          </wp:inline>
+        </w:drawing>
+      </w:r>
     </w:p>
     <w:p>
       <w:pPr>
         <w:pStyle w:val="Titre1"/>
-        <w:rPr>
-          <w:lang w:val="en-US"/>
-        </w:rPr>
-      </w:pPr>
-      <w:bookmarkStart w:id="19" w:name="_Toc183011603"/>
-      <w:r>
-        <w:rPr>
-          <w:lang w:val="en-US"/>
-        </w:rPr>
+      </w:pPr>
+      <w:bookmarkStart w:id="20" w:name="_Sources_&amp;_Aides"/>
+      <w:bookmarkStart w:id="21" w:name="_Toc183610216"/>
+      <w:bookmarkEnd w:id="20"/>
+      <w:r>
+        <w:lastRenderedPageBreak/>
         <w:t>Sources</w:t>
       </w:r>
       <w:r>
-        <w:rPr>
-          <w:lang w:val="en-US"/>
-        </w:rPr>
         <w:t xml:space="preserve"> &amp; Aides</w:t>
       </w:r>
-      <w:bookmarkEnd w:id="19"/>
+      <w:bookmarkEnd w:id="21"/>
     </w:p>
     <w:p>
       <w:pPr>
         <w:pStyle w:val="Corpsdetexte"/>
       </w:pPr>
-      <w:hyperlink r:id="rId28" w:anchor="system-requirements-NobleNumbat" w:history="1">
+      <w:hyperlink r:id="rId35" w:anchor="system-requirements-NobleNumbat" w:history="1">
         <w:r>
           <w:rPr>
             <w:rStyle w:val="Lienhypertexte"/>
@@ -5023,7 +6399,7 @@
       <w:pPr>
         <w:pStyle w:val="Corpsdetexte"/>
       </w:pPr>
-      <w:hyperlink r:id="rId29" w:history="1">
+      <w:hyperlink r:id="rId36" w:history="1">
         <w:proofErr w:type="spellStart"/>
         <w:r>
           <w:rPr>
@@ -5047,7 +6423,7 @@
       <w:pPr>
         <w:pStyle w:val="Corpsdetexte"/>
       </w:pPr>
-      <w:hyperlink r:id="rId30" w:history="1">
+      <w:hyperlink r:id="rId37" w:history="1">
         <w:r>
           <w:rPr>
             <w:rStyle w:val="Lienhypertexte"/>
@@ -5066,7 +6442,7 @@
       <w:r>
         <w:t xml:space="preserve">, </w:t>
       </w:r>
-      <w:hyperlink r:id="rId31" w:history="1">
+      <w:hyperlink r:id="rId38" w:history="1">
         <w:r>
           <w:rPr>
             <w:rStyle w:val="Lienhypertexte"/>
@@ -5099,10 +6475,7 @@
         <w:t>m’ont</w:t>
       </w:r>
       <w:r>
-        <w:t xml:space="preserve"> permis de</w:t>
-      </w:r>
-      <w:r>
-        <w:t xml:space="preserve"> comprendre la virtualisation imbriquée</w:t>
+        <w:t xml:space="preserve"> permis de comprendre la virtualisation imbriquée</w:t>
       </w:r>
       <w:r>
         <w:t>.</w:t>
@@ -5112,7 +6485,7 @@
       <w:pPr>
         <w:pStyle w:val="Corpsdetexte"/>
       </w:pPr>
-      <w:hyperlink r:id="rId32" w:history="1">
+      <w:hyperlink r:id="rId39" w:history="1">
         <w:proofErr w:type="spellStart"/>
         <w:r>
           <w:rPr>
@@ -5130,7 +6503,7 @@
       <w:pPr>
         <w:pStyle w:val="Corpsdetexte"/>
       </w:pPr>
-      <w:hyperlink r:id="rId33" w:history="1">
+      <w:hyperlink r:id="rId40" w:history="1">
         <w:proofErr w:type="spellStart"/>
         <w:r>
           <w:rPr>
@@ -5151,7 +6524,7 @@
       <w:pPr>
         <w:pStyle w:val="Corpsdetexte"/>
       </w:pPr>
-      <w:hyperlink r:id="rId34" w:history="1">
+      <w:hyperlink r:id="rId41" w:history="1">
         <w:r>
           <w:rPr>
             <w:rStyle w:val="Lienhypertexte"/>
@@ -5173,24 +6546,12 @@
       <w:pPr>
         <w:pStyle w:val="Corpsdetexte"/>
       </w:pPr>
-      <w:hyperlink r:id="rId35" w:anchor="install-using-the-repository" w:history="1">
+      <w:hyperlink r:id="rId42" w:anchor="install-using-the-repository" w:history="1">
         <w:r>
           <w:rPr>
             <w:rStyle w:val="Lienhypertexte"/>
           </w:rPr>
-          <w:t xml:space="preserve">Docs </w:t>
-        </w:r>
-        <w:r>
-          <w:rPr>
-            <w:rStyle w:val="Lienhypertexte"/>
-          </w:rPr>
-          <w:t>D</w:t>
-        </w:r>
-        <w:r>
-          <w:rPr>
-            <w:rStyle w:val="Lienhypertexte"/>
-          </w:rPr>
-          <w:t>ocker</w:t>
+          <w:t>Docs Docker</w:t>
         </w:r>
       </w:hyperlink>
       <w:r>
@@ -5211,16 +6572,91 @@
         <w:pStyle w:val="Corpsdetexte"/>
         <w:jc w:val="left"/>
       </w:pPr>
+      <w:hyperlink r:id="rId43" w:anchor="install-the-sdk" w:history="1">
+        <w:r>
+          <w:rPr>
+            <w:rStyle w:val="Lienhypertexte"/>
+          </w:rPr>
+          <w:t xml:space="preserve">Microsoft </w:t>
+        </w:r>
+        <w:proofErr w:type="spellStart"/>
+        <w:r>
+          <w:rPr>
+            <w:rStyle w:val="Lienhypertexte"/>
+          </w:rPr>
+          <w:t>Learn</w:t>
+        </w:r>
+        <w:proofErr w:type="spellEnd"/>
+      </w:hyperlink>
+      <w:r>
+        <w:t xml:space="preserve"> : </w:t>
+      </w:r>
+      <w:r>
+        <w:t>Ce site m’a permis d’installer .NET 8</w:t>
+      </w:r>
+    </w:p>
+    <w:p>
+      <w:pPr>
+        <w:pStyle w:val="Corpsdetexte"/>
+        <w:jc w:val="left"/>
+      </w:pPr>
+      <w:hyperlink r:id="rId44" w:history="1">
+        <w:r>
+          <w:rPr>
+            <w:rStyle w:val="Lienhypertexte"/>
+          </w:rPr>
+          <w:t xml:space="preserve">Docs </w:t>
+        </w:r>
+        <w:proofErr w:type="spellStart"/>
+        <w:r>
+          <w:rPr>
+            <w:rStyle w:val="Lienhypertexte"/>
+          </w:rPr>
+          <w:t>Ava</w:t>
+        </w:r>
+        <w:r>
+          <w:rPr>
+            <w:rStyle w:val="Lienhypertexte"/>
+          </w:rPr>
+          <w:t>loniaUI</w:t>
+        </w:r>
+        <w:proofErr w:type="spellEnd"/>
+      </w:hyperlink>
+      <w:r>
+        <w:t xml:space="preserve"> : La documentation de </w:t>
+      </w:r>
+      <w:proofErr w:type="spellStart"/>
+      <w:r>
+        <w:t>AvaloniaUI</w:t>
+      </w:r>
+      <w:proofErr w:type="spellEnd"/>
+      <w:r>
+        <w:t xml:space="preserve"> m’a permis d’installer le </w:t>
+      </w:r>
+      <w:proofErr w:type="spellStart"/>
+      <w:r>
+        <w:t>framework</w:t>
+      </w:r>
+      <w:proofErr w:type="spellEnd"/>
+      <w:r>
+        <w:t>.</w:t>
+      </w:r>
+    </w:p>
+    <w:p>
+      <w:pPr>
+        <w:pStyle w:val="Corpsdetexte"/>
+        <w:jc w:val="left"/>
+      </w:pPr>
     </w:p>
     <w:p>
       <w:pPr>
         <w:pStyle w:val="Titre1"/>
       </w:pPr>
-      <w:bookmarkStart w:id="20" w:name="_Toc183011604"/>
+      <w:bookmarkStart w:id="22" w:name="_Toc183610217"/>
       <w:r>
         <w:t>Conclusion</w:t>
       </w:r>
-      <w:bookmarkEnd w:id="20"/>
+      <w:bookmarkEnd w:id="22"/>
     </w:p>
     <w:p>
       <w:pPr>
@@ -5228,8 +6664,8 @@
       </w:pPr>
     </w:p>
     <w:sectPr>
-      <w:headerReference w:type="default" r:id="rId36"/>
-      <w:footerReference w:type="default" r:id="rId37"/>
+      <w:headerReference w:type="default" r:id="rId45"/>
+      <w:footerReference w:type="default" r:id="rId46"/>
       <w:pgSz w:w="11906" w:h="16838" w:code="9"/>
       <w:pgMar w:top="1418" w:right="1418" w:bottom="1418" w:left="1418" w:header="709" w:footer="709" w:gutter="0"/>
       <w:cols w:space="708"/>
@@ -5441,7 +6877,7 @@
         <v:path o:extrusionok="f" gradientshapeok="t" o:connecttype="rect"/>
         <o:lock v:ext="edit" aspectratio="t"/>
       </v:shapetype>
-      <v:shape id="_x0000_i1290" type="#_x0000_t75" style="width:11.25pt;height:11.25pt" o:bullet="t">
+      <v:shape id="_x0000_i1128" type="#_x0000_t75" style="width:11.25pt;height:11.25pt" o:bullet="t">
         <v:imagedata r:id="rId1" o:title="BD10263_"/>
       </v:shape>
     </w:pict>
@@ -9932,6 +11368,18 @@
 </file>
 
 <file path=customXml/item1.xml><?xml version="1.0" encoding="utf-8"?>
+<p:properties xmlns:p="http://schemas.microsoft.com/office/2006/metadata/properties" xmlns:xsi="http://www.w3.org/2001/XMLSchema-instance" xmlns:pc="http://schemas.microsoft.com/office/infopath/2007/PartnerControls">
+  <documentManagement>
+    <Total xmlns="98d92101-24da-4498-9971-a24673344bd8" xsi:nil="true"/>
+    <TaxCatchAll xmlns="dfa80de1-e9bb-4cf2-893d-d06220b3971a" xsi:nil="true"/>
+    <lcf76f155ced4ddcb4097134ff3c332f xmlns="98d92101-24da-4498-9971-a24673344bd8">
+      <Terms xmlns="http://schemas.microsoft.com/office/infopath/2007/PartnerControls"/>
+    </lcf76f155ced4ddcb4097134ff3c332f>
+  </documentManagement>
+</p:properties>
+</file>
+
+<file path=customXml/item2.xml><?xml version="1.0" encoding="utf-8"?>
 <ct:contentTypeSchema xmlns:ct="http://schemas.microsoft.com/office/2006/metadata/contentType" xmlns:ma="http://schemas.microsoft.com/office/2006/metadata/properties/metaAttributes" ct:_="" ma:_="" ma:contentTypeName="Document" ma:contentTypeID="0x010100E529CC47EA4E614CBF50FAFAB9B8F32B" ma:contentTypeVersion="13" ma:contentTypeDescription="Crée un document." ma:contentTypeScope="" ma:versionID="6a4cac78e8e76547514939bcab636e7b">
   <xsd:schema xmlns:xsd="http://www.w3.org/2001/XMLSchema" xmlns:xs="http://www.w3.org/2001/XMLSchema" xmlns:p="http://schemas.microsoft.com/office/2006/metadata/properties" xmlns:ns2="98d92101-24da-4498-9971-a24673344bd8" xmlns:ns3="dfa80de1-e9bb-4cf2-893d-d06220b3971a" targetNamespace="http://schemas.microsoft.com/office/2006/metadata/properties" ma:root="true" ma:fieldsID="a8fdc2b16e66b7bdb77d3717a31ab696" ns2:_="" ns3:_="">
     <xsd:import namespace="98d92101-24da-4498-9971-a24673344bd8"/>
@@ -10154,19 +11602,11 @@
 </ct:contentTypeSchema>
 </file>
 
-<file path=customXml/item2.xml><?xml version="1.0" encoding="utf-8"?>
-<p:properties xmlns:p="http://schemas.microsoft.com/office/2006/metadata/properties" xmlns:xsi="http://www.w3.org/2001/XMLSchema-instance" xmlns:pc="http://schemas.microsoft.com/office/infopath/2007/PartnerControls">
-  <documentManagement>
-    <Total xmlns="98d92101-24da-4498-9971-a24673344bd8" xsi:nil="true"/>
-    <TaxCatchAll xmlns="dfa80de1-e9bb-4cf2-893d-d06220b3971a" xsi:nil="true"/>
-    <lcf76f155ced4ddcb4097134ff3c332f xmlns="98d92101-24da-4498-9971-a24673344bd8">
-      <Terms xmlns="http://schemas.microsoft.com/office/infopath/2007/PartnerControls"/>
-    </lcf76f155ced4ddcb4097134ff3c332f>
-  </documentManagement>
-</p:properties>
+<file path=customXml/item3.xml><?xml version="1.0" encoding="utf-8"?>
+<b:Sources xmlns:b="http://schemas.openxmlformats.org/officeDocument/2006/bibliography" xmlns="http://schemas.openxmlformats.org/officeDocument/2006/bibliography" SelectedStyle="\APA.XSL" StyleName="APA"/>
 </file>
 
-<file path=customXml/item3.xml><?xml version="1.0" encoding="utf-8"?>
+<file path=customXml/item4.xml><?xml version="1.0" encoding="utf-8"?>
 <?mso-contentType ?>
 <FormTemplates xmlns="http://schemas.microsoft.com/sharepoint/v3/contenttype/forms">
   <Display>DocumentLibraryForm</Display>
@@ -10175,11 +11615,18 @@
 </FormTemplates>
 </file>
 
-<file path=customXml/item4.xml><?xml version="1.0" encoding="utf-8"?>
-<b:Sources xmlns:b="http://schemas.openxmlformats.org/officeDocument/2006/bibliography" xmlns="http://schemas.openxmlformats.org/officeDocument/2006/bibliography" SelectedStyle="\APA.XSL" StyleName="APA"/>
+<file path=customXml/itemProps1.xml><?xml version="1.0" encoding="utf-8"?>
+<ds:datastoreItem xmlns:ds="http://schemas.openxmlformats.org/officeDocument/2006/customXml" ds:itemID="{E4C379ED-99CE-474E-BE51-D6618EB059A5}">
+  <ds:schemaRefs>
+    <ds:schemaRef ds:uri="http://schemas.microsoft.com/office/2006/metadata/properties"/>
+    <ds:schemaRef ds:uri="http://schemas.microsoft.com/office/infopath/2007/PartnerControls"/>
+    <ds:schemaRef ds:uri="98d92101-24da-4498-9971-a24673344bd8"/>
+    <ds:schemaRef ds:uri="dfa80de1-e9bb-4cf2-893d-d06220b3971a"/>
+  </ds:schemaRefs>
+</ds:datastoreItem>
 </file>
 
-<file path=customXml/itemProps1.xml><?xml version="1.0" encoding="utf-8"?>
+<file path=customXml/itemProps2.xml><?xml version="1.0" encoding="utf-8"?>
 <ds:datastoreItem xmlns:ds="http://schemas.openxmlformats.org/officeDocument/2006/customXml" ds:itemID="{DB88091B-7A0B-40E0-A22E-B64A876609B4}">
   <ds:schemaRefs>
     <ds:schemaRef ds:uri="http://schemas.microsoft.com/office/2006/metadata/contentType"/>
@@ -10198,29 +11645,18 @@
 </ds:datastoreItem>
 </file>
 
-<file path=customXml/itemProps2.xml><?xml version="1.0" encoding="utf-8"?>
-<ds:datastoreItem xmlns:ds="http://schemas.openxmlformats.org/officeDocument/2006/customXml" ds:itemID="{E4C379ED-99CE-474E-BE51-D6618EB059A5}">
+<file path=customXml/itemProps3.xml><?xml version="1.0" encoding="utf-8"?>
+<ds:datastoreItem xmlns:ds="http://schemas.openxmlformats.org/officeDocument/2006/customXml" ds:itemID="{742E9764-2B52-4BB1-A7DC-ADF880092330}">
   <ds:schemaRefs>
-    <ds:schemaRef ds:uri="http://schemas.microsoft.com/office/2006/metadata/properties"/>
-    <ds:schemaRef ds:uri="http://schemas.microsoft.com/office/infopath/2007/PartnerControls"/>
-    <ds:schemaRef ds:uri="98d92101-24da-4498-9971-a24673344bd8"/>
-    <ds:schemaRef ds:uri="dfa80de1-e9bb-4cf2-893d-d06220b3971a"/>
+    <ds:schemaRef ds:uri="http://schemas.openxmlformats.org/officeDocument/2006/bibliography"/>
   </ds:schemaRefs>
 </ds:datastoreItem>
 </file>
 
-<file path=customXml/itemProps3.xml><?xml version="1.0" encoding="utf-8"?>
+<file path=customXml/itemProps4.xml><?xml version="1.0" encoding="utf-8"?>
 <ds:datastoreItem xmlns:ds="http://schemas.openxmlformats.org/officeDocument/2006/customXml" ds:itemID="{17BB236F-1E40-438F-95F2-06C15F3EF314}">
   <ds:schemaRefs>
     <ds:schemaRef ds:uri="http://schemas.microsoft.com/sharepoint/v3/contenttype/forms"/>
   </ds:schemaRefs>
 </ds:datastoreItem>
-</file>
-
-<file path=customXml/itemProps4.xml><?xml version="1.0" encoding="utf-8"?>
-<ds:datastoreItem xmlns:ds="http://schemas.openxmlformats.org/officeDocument/2006/customXml" ds:itemID="{742E9764-2B52-4BB1-A7DC-ADF880092330}">
-  <ds:schemaRefs>
-    <ds:schemaRef ds:uri="http://schemas.openxmlformats.org/officeDocument/2006/bibliography"/>
-  </ds:schemaRefs>
-</ds:datastoreItem>
 </file>
</xml_diff>

<commit_message>
Création de mon application, rapport
</commit_message>
<xml_diff>
--- a/R-P_Bulles_infra-amizeqiri-Rapport.docx
+++ b/R-P_Bulles_infra-amizeqiri-Rapport.docx
@@ -45,7 +45,7 @@
           <w:noProof/>
         </w:rPr>
         <w:drawing>
-          <wp:inline distT="0" distB="0" distL="0" distR="0" wp14:anchorId="46B22055" wp14:editId="10EE36C6">
+          <wp:inline distT="0" distB="0" distL="0" distR="0" wp14:anchorId="46B22055" wp14:editId="1DA3FDD4">
             <wp:extent cx="5161860" cy="1952625"/>
             <wp:effectExtent l="0" t="0" r="1270" b="0"/>
             <wp:docPr id="6" name="Image 6"/>
@@ -2362,13 +2362,7 @@
         <w:pStyle w:val="Retraitcorpsdetexte"/>
       </w:pPr>
       <w:r>
-        <w:t xml:space="preserve">L’installation des outils nécessaires est une étape clé de mon projet. </w:t>
-      </w:r>
-      <w:r>
-        <w:t>Je</w:t>
-      </w:r>
-      <w:r>
-        <w:t xml:space="preserve"> vais installer Docker Engine en ligne de commande, contrairement à Docker Desktop que j’ai déjà utilisé auparavant.</w:t>
+        <w:t>L’installation des outils nécessaires est une étape clé de mon projet. Je vais installer Docker Engine en ligne de commande, contrairement à Docker Desktop que j’ai déjà utilisé auparavant.</w:t>
       </w:r>
     </w:p>
     <w:p>
@@ -2472,28 +2466,7 @@
         <w:pStyle w:val="Retraitcorpsdetexte"/>
       </w:pPr>
       <w:r>
-        <w:t xml:space="preserve">Comme indiqué </w:t>
-      </w:r>
-      <w:r>
-        <w:t>par l’enseignant</w:t>
-      </w:r>
-      <w:r>
-        <w:t xml:space="preserve">, je vais créer </w:t>
-      </w:r>
-      <w:r>
-        <w:t>plusieurs containers</w:t>
-      </w:r>
-      <w:r>
-        <w:t xml:space="preserve"> Docker</w:t>
-      </w:r>
-      <w:r>
-        <w:t>. U</w:t>
-      </w:r>
-      <w:r>
-        <w:t xml:space="preserve">n premier pour </w:t>
-      </w:r>
-      <w:r>
-        <w:t xml:space="preserve">le </w:t>
+        <w:t xml:space="preserve">Comme indiqué par l’enseignant, je vais créer plusieurs containers Docker. Un premier pour le </w:t>
       </w:r>
       <w:proofErr w:type="spellStart"/>
       <w:r>
@@ -2501,13 +2474,7 @@
       </w:r>
       <w:proofErr w:type="spellEnd"/>
       <w:r>
-        <w:t xml:space="preserve"> de l’application,</w:t>
-      </w:r>
-      <w:r>
-        <w:t xml:space="preserve"> un second pour </w:t>
-      </w:r>
-      <w:r>
-        <w:t>les tests, un troisième pour la base de données et un dernier pour déployer l’application.</w:t>
+        <w:t xml:space="preserve"> de l’application, un second pour les tests, un troisième pour la base de données et un dernier pour déployer l’application.</w:t>
       </w:r>
     </w:p>
     <w:p>
@@ -5333,6 +5300,7 @@
       </w:pPr>
       <w:r>
         <w:rPr>
+          <w:noProof/>
           <w:color w:val="1F497D" w:themeColor="text2"/>
         </w:rPr>
         <w:lastRenderedPageBreak/>
@@ -5424,6 +5392,9 @@
         <w:t xml:space="preserve"> </w:t>
       </w:r>
       <w:r>
+        <w:rPr>
+          <w:noProof/>
+        </w:rPr>
         <w:drawing>
           <wp:inline distT="0" distB="0" distL="0" distR="0" wp14:anchorId="2DB1F2A2" wp14:editId="6E999EF1">
             <wp:extent cx="2257425" cy="958218"/>
@@ -5496,55 +5467,16 @@
         <w:t>une</w:t>
       </w:r>
       <w:r>
+        <w:t xml:space="preserve"> commande qui installent .NET 8. Cette commande je l’ai trouvé dans le site de Microsoft </w:t>
+      </w:r>
+      <w:proofErr w:type="spellStart"/>
+      <w:r>
+        <w:t>Learn</w:t>
+      </w:r>
+      <w:proofErr w:type="spellEnd"/>
+      <w:r>
         <w:t xml:space="preserve"> </w:t>
       </w:r>
-      <w:r>
-        <w:t>commande</w:t>
-      </w:r>
-      <w:r>
-        <w:t xml:space="preserve"> qui installent </w:t>
-      </w:r>
-      <w:r>
-        <w:t>.NET 8</w:t>
-      </w:r>
-      <w:r>
-        <w:t>. Ce</w:t>
-      </w:r>
-      <w:r>
-        <w:t>tte</w:t>
-      </w:r>
-      <w:r>
-        <w:t xml:space="preserve"> </w:t>
-      </w:r>
-      <w:r>
-        <w:t>commande</w:t>
-      </w:r>
-      <w:r>
-        <w:t xml:space="preserve"> je </w:t>
-      </w:r>
-      <w:r>
-        <w:t>l’</w:t>
-      </w:r>
-      <w:r>
-        <w:t xml:space="preserve">ai </w:t>
-      </w:r>
-      <w:r>
-        <w:t>trouvé</w:t>
-      </w:r>
-      <w:r>
-        <w:t xml:space="preserve"> dans le site</w:t>
-      </w:r>
-      <w:r>
-        <w:t xml:space="preserve"> de Microsoft </w:t>
-      </w:r>
-      <w:proofErr w:type="spellStart"/>
-      <w:r>
-        <w:t>Learn</w:t>
-      </w:r>
-      <w:proofErr w:type="spellEnd"/>
-      <w:r>
-        <w:t xml:space="preserve"> </w:t>
-      </w:r>
       <w:hyperlink w:anchor="_Sources_&amp;_Aides" w:history="1">
         <w:r>
           <w:rPr>
@@ -5562,19 +5494,7 @@
         <w:pStyle w:val="Retraitcorpsdetexte"/>
       </w:pPr>
       <w:r>
-        <w:t xml:space="preserve">Voici </w:t>
-      </w:r>
-      <w:r>
-        <w:t>les</w:t>
-      </w:r>
-      <w:r>
-        <w:t xml:space="preserve"> commande</w:t>
-      </w:r>
-      <w:r>
-        <w:t>s qui installe .NET 8</w:t>
-      </w:r>
-      <w:r>
-        <w:t> :</w:t>
+        <w:t>Voici les commandes qui installe .NET 8 :</w:t>
       </w:r>
     </w:p>
     <w:p>
@@ -5666,6 +5586,7 @@
       </w:pPr>
       <w:r>
         <w:rPr>
+          <w:noProof/>
           <w:color w:val="1F497D" w:themeColor="text2"/>
         </w:rPr>
         <w:lastRenderedPageBreak/>
@@ -5941,6 +5862,7 @@
       </w:pPr>
       <w:r>
         <w:rPr>
+          <w:noProof/>
           <w:color w:val="1F497D" w:themeColor="text2"/>
         </w:rPr>
         <w:drawing>
@@ -6094,6 +6016,9 @@
         </mc:AlternateContent>
       </w:r>
       <w:r>
+        <w:rPr>
+          <w:noProof/>
+        </w:rPr>
         <w:drawing>
           <wp:inline distT="0" distB="0" distL="0" distR="0" wp14:anchorId="050D8FAD" wp14:editId="03F82997">
             <wp:extent cx="3810000" cy="2822425"/>
@@ -6247,6 +6172,9 @@
         <w:ind w:left="1134"/>
       </w:pPr>
       <w:r>
+        <w:rPr>
+          <w:noProof/>
+        </w:rPr>
         <w:drawing>
           <wp:inline distT="0" distB="0" distL="0" distR="0" wp14:anchorId="5EF1AB93" wp14:editId="065C2F28">
             <wp:extent cx="4585775" cy="2486025"/>
@@ -6296,7 +6224,24 @@
         <w:ind w:left="1134"/>
       </w:pPr>
       <w:r>
-        <w:t xml:space="preserve">Sur Visual Studio Code, j’ai installé l’extension de </w:t>
+        <w:t xml:space="preserve">Sur Visual Studio Code, j’ai installé </w:t>
+      </w:r>
+      <w:r>
+        <w:t xml:space="preserve">les deux </w:t>
+      </w:r>
+      <w:proofErr w:type="spellStart"/>
+      <w:r>
+        <w:t>extension</w:t>
+      </w:r>
+      <w:r>
+        <w:t>s</w:t>
+      </w:r>
+      <w:r>
+        <w:t>de</w:t>
+      </w:r>
+      <w:proofErr w:type="spellEnd"/>
+      <w:r>
+        <w:t xml:space="preserve"> </w:t>
       </w:r>
       <w:proofErr w:type="spellStart"/>
       <w:r>
@@ -6313,6 +6258,9 @@
         <w:ind w:left="1134"/>
       </w:pPr>
       <w:r>
+        <w:rPr>
+          <w:noProof/>
+        </w:rPr>
         <w:drawing>
           <wp:inline distT="0" distB="0" distL="0" distR="0" wp14:anchorId="3C4DDE55" wp14:editId="2D001EC5">
             <wp:extent cx="3189302" cy="885825"/>
@@ -6365,13 +6313,384 @@
     </w:p>
     <w:p>
       <w:pPr>
+        <w:pStyle w:val="Retraitcorpsdetexte3"/>
+        <w:ind w:left="1134"/>
+      </w:pPr>
+      <w:r>
+        <w:lastRenderedPageBreak/>
+        <w:drawing>
+          <wp:inline distT="0" distB="0" distL="0" distR="0" wp14:anchorId="7BDF5CB4" wp14:editId="244ED5F9">
+            <wp:extent cx="3123156" cy="1030605"/>
+            <wp:effectExtent l="0" t="0" r="1270" b="0"/>
+            <wp:docPr id="31" name="Image 31"/>
+            <wp:cNvGraphicFramePr>
+              <a:graphicFrameLocks xmlns:a="http://schemas.openxmlformats.org/drawingml/2006/main" noChangeAspect="1"/>
+            </wp:cNvGraphicFramePr>
+            <a:graphic xmlns:a="http://schemas.openxmlformats.org/drawingml/2006/main">
+              <a:graphicData uri="http://schemas.openxmlformats.org/drawingml/2006/picture">
+                <pic:pic xmlns:pic="http://schemas.openxmlformats.org/drawingml/2006/picture">
+                  <pic:nvPicPr>
+                    <pic:cNvPr id="1" name=""/>
+                    <pic:cNvPicPr/>
+                  </pic:nvPicPr>
+                  <pic:blipFill rotWithShape="1">
+                    <a:blip r:embed="rId35"/>
+                    <a:srcRect l="3246"/>
+                    <a:stretch/>
+                  </pic:blipFill>
+                  <pic:spPr bwMode="auto">
+                    <a:xfrm>
+                      <a:off x="0" y="0"/>
+                      <a:ext cx="3148287" cy="1038898"/>
+                    </a:xfrm>
+                    <a:prstGeom prst="rect">
+                      <a:avLst/>
+                    </a:prstGeom>
+                    <a:ln>
+                      <a:noFill/>
+                    </a:ln>
+                    <a:extLst>
+                      <a:ext uri="{53640926-AAD7-44D8-BBD7-CCE9431645EC}">
+                        <a14:shadowObscured xmlns:a14="http://schemas.microsoft.com/office/drawing/2010/main"/>
+                      </a:ext>
+                    </a:extLst>
+                  </pic:spPr>
+                </pic:pic>
+              </a:graphicData>
+            </a:graphic>
+          </wp:inline>
+        </w:drawing>
+      </w:r>
+    </w:p>
+    <w:p>
+      <w:pPr>
+        <w:pStyle w:val="Titre2"/>
+      </w:pPr>
+      <w:r>
+        <w:t xml:space="preserve">Création de </w:t>
+      </w:r>
+      <w:r>
+        <w:t>mon application</w:t>
+      </w:r>
+    </w:p>
+    <w:p>
+      <w:pPr>
+        <w:pStyle w:val="Retraitcorpsdetexte"/>
+      </w:pPr>
+      <w:r>
+        <w:t xml:space="preserve">Je commence par créer mon application avec </w:t>
+      </w:r>
+      <w:r>
+        <w:t>cette</w:t>
+      </w:r>
+      <w:r>
+        <w:t xml:space="preserve"> commande</w:t>
+      </w:r>
+      <w:r>
+        <w:t xml:space="preserve"> </w:t>
+      </w:r>
+      <w:r>
+        <w:t>:</w:t>
+      </w:r>
+    </w:p>
+    <w:p>
+      <w:pPr>
+        <w:pStyle w:val="Retraitcorpsdetexte"/>
+      </w:pPr>
+      <w:r>
+        <w:drawing>
+          <wp:inline distT="0" distB="0" distL="0" distR="0" wp14:anchorId="14883C25" wp14:editId="1D314BFA">
+            <wp:extent cx="4454398" cy="2227199"/>
+            <wp:effectExtent l="0" t="0" r="3810" b="1905"/>
+            <wp:docPr id="27" name="Image 27"/>
+            <wp:cNvGraphicFramePr>
+              <a:graphicFrameLocks xmlns:a="http://schemas.openxmlformats.org/drawingml/2006/main" noChangeAspect="1"/>
+            </wp:cNvGraphicFramePr>
+            <a:graphic xmlns:a="http://schemas.openxmlformats.org/drawingml/2006/main">
+              <a:graphicData uri="http://schemas.openxmlformats.org/drawingml/2006/picture">
+                <pic:pic xmlns:pic="http://schemas.openxmlformats.org/drawingml/2006/picture">
+                  <pic:nvPicPr>
+                    <pic:cNvPr id="27" name="Image 27"/>
+                    <pic:cNvPicPr/>
+                  </pic:nvPicPr>
+                  <pic:blipFill>
+                    <a:blip r:embed="rId36">
+                      <a:extLst>
+                        <a:ext uri="{28A0092B-C50C-407E-A947-70E740481C1C}">
+                          <a14:useLocalDpi xmlns:a14="http://schemas.microsoft.com/office/drawing/2010/main" val="0"/>
+                        </a:ext>
+                      </a:extLst>
+                    </a:blip>
+                    <a:stretch>
+                      <a:fillRect/>
+                    </a:stretch>
+                  </pic:blipFill>
+                  <pic:spPr>
+                    <a:xfrm>
+                      <a:off x="0" y="0"/>
+                      <a:ext cx="4454398" cy="2227199"/>
+                    </a:xfrm>
+                    <a:prstGeom prst="rect">
+                      <a:avLst/>
+                    </a:prstGeom>
+                  </pic:spPr>
+                </pic:pic>
+              </a:graphicData>
+            </a:graphic>
+          </wp:inline>
+        </w:drawing>
+      </w:r>
+    </w:p>
+    <w:p>
+      <w:pPr>
+        <w:pStyle w:val="Retraitcorpsdetexte"/>
+      </w:pPr>
+    </w:p>
+    <w:p>
+      <w:pPr>
+        <w:pStyle w:val="Retraitcorpsdetexte"/>
+      </w:pPr>
+      <w:r>
+        <w:t>Après cette erreur, comme expliqué le chapitre précédent, je dois changer la version de .NET dans le fichier ‘</w:t>
+      </w:r>
+      <w:proofErr w:type="spellStart"/>
+      <w:r>
+        <w:t>csproj</w:t>
+      </w:r>
+      <w:proofErr w:type="spellEnd"/>
+      <w:r>
+        <w:t>’</w:t>
+      </w:r>
+      <w:r>
+        <w:t xml:space="preserve"> de mon application</w:t>
+      </w:r>
+      <w:r>
+        <w:t xml:space="preserve">. Je </w:t>
+      </w:r>
+      <w:r>
+        <w:t>mets</w:t>
+      </w:r>
+      <w:r>
+        <w:t xml:space="preserve"> donc 8.0 à la place de 9.0.</w:t>
+      </w:r>
+    </w:p>
+    <w:p>
+      <w:pPr>
+        <w:pStyle w:val="Retraitcorpsdetexte"/>
+      </w:pPr>
+      <w:r>
+        <w:drawing>
+          <wp:inline distT="0" distB="0" distL="0" distR="0" wp14:anchorId="5816771C" wp14:editId="2F55F452">
+            <wp:extent cx="3600450" cy="1840485"/>
+            <wp:effectExtent l="0" t="0" r="0" b="7620"/>
+            <wp:docPr id="28" name="Image 28"/>
+            <wp:cNvGraphicFramePr>
+              <a:graphicFrameLocks xmlns:a="http://schemas.openxmlformats.org/drawingml/2006/main" noChangeAspect="1"/>
+            </wp:cNvGraphicFramePr>
+            <a:graphic xmlns:a="http://schemas.openxmlformats.org/drawingml/2006/main">
+              <a:graphicData uri="http://schemas.openxmlformats.org/drawingml/2006/picture">
+                <pic:pic xmlns:pic="http://schemas.openxmlformats.org/drawingml/2006/picture">
+                  <pic:nvPicPr>
+                    <pic:cNvPr id="28" name="Image 28"/>
+                    <pic:cNvPicPr/>
+                  </pic:nvPicPr>
+                  <pic:blipFill>
+                    <a:blip r:embed="rId37">
+                      <a:extLst>
+                        <a:ext uri="{28A0092B-C50C-407E-A947-70E740481C1C}">
+                          <a14:useLocalDpi xmlns:a14="http://schemas.microsoft.com/office/drawing/2010/main" val="0"/>
+                        </a:ext>
+                      </a:extLst>
+                    </a:blip>
+                    <a:stretch>
+                      <a:fillRect/>
+                    </a:stretch>
+                  </pic:blipFill>
+                  <pic:spPr>
+                    <a:xfrm>
+                      <a:off x="0" y="0"/>
+                      <a:ext cx="3607707" cy="1844195"/>
+                    </a:xfrm>
+                    <a:prstGeom prst="rect">
+                      <a:avLst/>
+                    </a:prstGeom>
+                  </pic:spPr>
+                </pic:pic>
+              </a:graphicData>
+            </a:graphic>
+          </wp:inline>
+        </w:drawing>
+      </w:r>
+    </w:p>
+    <w:p>
+      <w:pPr>
+        <w:pStyle w:val="Retraitcorpsdetexte"/>
+      </w:pPr>
+    </w:p>
+    <w:p>
+      <w:pPr>
+        <w:pStyle w:val="Retraitcorpsdetexte"/>
+      </w:pPr>
+    </w:p>
+    <w:p>
+      <w:pPr>
+        <w:pStyle w:val="Retraitcorpsdetexte"/>
+      </w:pPr>
+      <w:r>
+        <w:t>Je me place dans le dossier où se trouve mon projet et "restaure"</w:t>
+      </w:r>
+      <w:r>
+        <w:t xml:space="preserve"> </w:t>
+      </w:r>
+      <w:r>
+        <w:t>l’application avec cette commande</w:t>
+      </w:r>
+      <w:r>
+        <w:t> :</w:t>
+      </w:r>
+    </w:p>
+    <w:p>
+      <w:pPr>
+        <w:pStyle w:val="Retraitcorpsdetexte"/>
+      </w:pPr>
+      <w:r>
+        <w:drawing>
+          <wp:inline distT="0" distB="0" distL="0" distR="0" wp14:anchorId="1DF0F314" wp14:editId="3E8CB23A">
+            <wp:extent cx="3352800" cy="1052683"/>
+            <wp:effectExtent l="0" t="0" r="0" b="0"/>
+            <wp:docPr id="29" name="Image 29"/>
+            <wp:cNvGraphicFramePr>
+              <a:graphicFrameLocks xmlns:a="http://schemas.openxmlformats.org/drawingml/2006/main" noChangeAspect="1"/>
+            </wp:cNvGraphicFramePr>
+            <a:graphic xmlns:a="http://schemas.openxmlformats.org/drawingml/2006/main">
+              <a:graphicData uri="http://schemas.openxmlformats.org/drawingml/2006/picture">
+                <pic:pic xmlns:pic="http://schemas.openxmlformats.org/drawingml/2006/picture">
+                  <pic:nvPicPr>
+                    <pic:cNvPr id="29" name="Image 29"/>
+                    <pic:cNvPicPr/>
+                  </pic:nvPicPr>
+                  <pic:blipFill>
+                    <a:blip r:embed="rId38">
+                      <a:extLst>
+                        <a:ext uri="{28A0092B-C50C-407E-A947-70E740481C1C}">
+                          <a14:useLocalDpi xmlns:a14="http://schemas.microsoft.com/office/drawing/2010/main" val="0"/>
+                        </a:ext>
+                      </a:extLst>
+                    </a:blip>
+                    <a:stretch>
+                      <a:fillRect/>
+                    </a:stretch>
+                  </pic:blipFill>
+                  <pic:spPr>
+                    <a:xfrm>
+                      <a:off x="0" y="0"/>
+                      <a:ext cx="3371798" cy="1058648"/>
+                    </a:xfrm>
+                    <a:prstGeom prst="rect">
+                      <a:avLst/>
+                    </a:prstGeom>
+                  </pic:spPr>
+                </pic:pic>
+              </a:graphicData>
+            </a:graphic>
+          </wp:inline>
+        </w:drawing>
+      </w:r>
+    </w:p>
+    <w:p>
+      <w:pPr>
+        <w:pStyle w:val="Retraitcorpsdetexte"/>
+        <w:ind w:left="0"/>
+      </w:pPr>
+    </w:p>
+    <w:p>
+      <w:pPr>
+        <w:pStyle w:val="Retraitcorpsdetexte"/>
+      </w:pPr>
+      <w:r>
+        <w:t>Je lance mon application avec cette commande :</w:t>
+      </w:r>
+    </w:p>
+    <w:p>
+      <w:pPr>
+        <w:pStyle w:val="Retraitcorpsdetexte"/>
+      </w:pPr>
+      <w:r>
+        <w:lastRenderedPageBreak/>
+        <w:drawing>
+          <wp:inline distT="0" distB="0" distL="0" distR="0" wp14:anchorId="0E686D19" wp14:editId="7E1D46D4">
+            <wp:extent cx="2690442" cy="1238250"/>
+            <wp:effectExtent l="0" t="0" r="0" b="0"/>
+            <wp:docPr id="30" name="Image 30"/>
+            <wp:cNvGraphicFramePr>
+              <a:graphicFrameLocks xmlns:a="http://schemas.openxmlformats.org/drawingml/2006/main" noChangeAspect="1"/>
+            </wp:cNvGraphicFramePr>
+            <a:graphic xmlns:a="http://schemas.openxmlformats.org/drawingml/2006/main">
+              <a:graphicData uri="http://schemas.openxmlformats.org/drawingml/2006/picture">
+                <pic:pic xmlns:pic="http://schemas.openxmlformats.org/drawingml/2006/picture">
+                  <pic:nvPicPr>
+                    <pic:cNvPr id="1" name=""/>
+                    <pic:cNvPicPr/>
+                  </pic:nvPicPr>
+                  <pic:blipFill>
+                    <a:blip r:embed="rId39"/>
+                    <a:stretch>
+                      <a:fillRect/>
+                    </a:stretch>
+                  </pic:blipFill>
+                  <pic:spPr>
+                    <a:xfrm>
+                      <a:off x="0" y="0"/>
+                      <a:ext cx="2720668" cy="1252161"/>
+                    </a:xfrm>
+                    <a:prstGeom prst="rect">
+                      <a:avLst/>
+                    </a:prstGeom>
+                  </pic:spPr>
+                </pic:pic>
+              </a:graphicData>
+            </a:graphic>
+          </wp:inline>
+        </w:drawing>
+      </w:r>
+    </w:p>
+    <w:p>
+      <w:pPr>
+        <w:pStyle w:val="Retraitcorpsdetexte"/>
+      </w:pPr>
+    </w:p>
+    <w:p>
+      <w:pPr>
+        <w:pStyle w:val="Retraitcorpsdetexte"/>
+      </w:pPr>
+      <w:r>
+        <w:t>Je suis maintenant prêt à coder</w:t>
+      </w:r>
+      <w:r>
+        <w:t>.</w:t>
+      </w:r>
+    </w:p>
+    <w:p>
+      <w:pPr>
+        <w:pStyle w:val="Titre2"/>
+      </w:pPr>
+      <w:r>
+        <w:t>Développement de mon application</w:t>
+      </w:r>
+    </w:p>
+    <w:p>
+      <w:pPr>
+        <w:pStyle w:val="Retraitcorpsdetexte"/>
+      </w:pPr>
+    </w:p>
+    <w:p>
+      <w:pPr>
         <w:pStyle w:val="Titre1"/>
       </w:pPr>
       <w:bookmarkStart w:id="20" w:name="_Sources_&amp;_Aides"/>
       <w:bookmarkStart w:id="21" w:name="_Toc183610216"/>
       <w:bookmarkEnd w:id="20"/>
       <w:r>
-        <w:lastRenderedPageBreak/>
         <w:t>Sources</w:t>
       </w:r>
       <w:r>
@@ -6383,7 +6702,7 @@
       <w:pPr>
         <w:pStyle w:val="Corpsdetexte"/>
       </w:pPr>
-      <w:hyperlink r:id="rId35" w:anchor="system-requirements-NobleNumbat" w:history="1">
+      <w:hyperlink r:id="rId40" w:anchor="system-requirements-NobleNumbat" w:history="1">
         <w:r>
           <w:rPr>
             <w:rStyle w:val="Lienhypertexte"/>
@@ -6399,7 +6718,7 @@
       <w:pPr>
         <w:pStyle w:val="Corpsdetexte"/>
       </w:pPr>
-      <w:hyperlink r:id="rId36" w:history="1">
+      <w:hyperlink r:id="rId41" w:history="1">
         <w:proofErr w:type="spellStart"/>
         <w:r>
           <w:rPr>
@@ -6423,7 +6742,7 @@
       <w:pPr>
         <w:pStyle w:val="Corpsdetexte"/>
       </w:pPr>
-      <w:hyperlink r:id="rId37" w:history="1">
+      <w:hyperlink r:id="rId42" w:history="1">
         <w:r>
           <w:rPr>
             <w:rStyle w:val="Lienhypertexte"/>
@@ -6442,7 +6761,7 @@
       <w:r>
         <w:t xml:space="preserve">, </w:t>
       </w:r>
-      <w:hyperlink r:id="rId38" w:history="1">
+      <w:hyperlink r:id="rId43" w:history="1">
         <w:r>
           <w:rPr>
             <w:rStyle w:val="Lienhypertexte"/>
@@ -6485,7 +6804,7 @@
       <w:pPr>
         <w:pStyle w:val="Corpsdetexte"/>
       </w:pPr>
-      <w:hyperlink r:id="rId39" w:history="1">
+      <w:hyperlink r:id="rId44" w:history="1">
         <w:proofErr w:type="spellStart"/>
         <w:r>
           <w:rPr>
@@ -6503,7 +6822,7 @@
       <w:pPr>
         <w:pStyle w:val="Corpsdetexte"/>
       </w:pPr>
-      <w:hyperlink r:id="rId40" w:history="1">
+      <w:hyperlink r:id="rId45" w:history="1">
         <w:proofErr w:type="spellStart"/>
         <w:r>
           <w:rPr>
@@ -6524,7 +6843,7 @@
       <w:pPr>
         <w:pStyle w:val="Corpsdetexte"/>
       </w:pPr>
-      <w:hyperlink r:id="rId41" w:history="1">
+      <w:hyperlink r:id="rId46" w:history="1">
         <w:r>
           <w:rPr>
             <w:rStyle w:val="Lienhypertexte"/>
@@ -6546,7 +6865,7 @@
       <w:pPr>
         <w:pStyle w:val="Corpsdetexte"/>
       </w:pPr>
-      <w:hyperlink r:id="rId42" w:anchor="install-using-the-repository" w:history="1">
+      <w:hyperlink r:id="rId47" w:anchor="install-using-the-repository" w:history="1">
         <w:r>
           <w:rPr>
             <w:rStyle w:val="Lienhypertexte"/>
@@ -6572,7 +6891,7 @@
         <w:pStyle w:val="Corpsdetexte"/>
         <w:jc w:val="left"/>
       </w:pPr>
-      <w:hyperlink r:id="rId43" w:anchor="install-the-sdk" w:history="1">
+      <w:hyperlink r:id="rId48" w:anchor="install-the-sdk" w:history="1">
         <w:r>
           <w:rPr>
             <w:rStyle w:val="Lienhypertexte"/>
@@ -6600,12 +6919,24 @@
         <w:pStyle w:val="Corpsdetexte"/>
         <w:jc w:val="left"/>
       </w:pPr>
-      <w:hyperlink r:id="rId44" w:history="1">
+      <w:hyperlink r:id="rId49" w:history="1">
         <w:r>
           <w:rPr>
             <w:rStyle w:val="Lienhypertexte"/>
           </w:rPr>
-          <w:t xml:space="preserve">Docs </w:t>
+          <w:t>Do</w:t>
+        </w:r>
+        <w:r>
+          <w:rPr>
+            <w:rStyle w:val="Lienhypertexte"/>
+          </w:rPr>
+          <w:t>c</w:t>
+        </w:r>
+        <w:r>
+          <w:rPr>
+            <w:rStyle w:val="Lienhypertexte"/>
+          </w:rPr>
+          <w:t xml:space="preserve">s </w:t>
         </w:r>
         <w:proofErr w:type="spellStart"/>
         <w:r>
@@ -6664,8 +6995,8 @@
       </w:pPr>
     </w:p>
     <w:sectPr>
-      <w:headerReference w:type="default" r:id="rId45"/>
-      <w:footerReference w:type="default" r:id="rId46"/>
+      <w:headerReference w:type="default" r:id="rId50"/>
+      <w:footerReference w:type="default" r:id="rId51"/>
       <w:pgSz w:w="11906" w:h="16838" w:code="9"/>
       <w:pgMar w:top="1418" w:right="1418" w:bottom="1418" w:left="1418" w:header="709" w:footer="709" w:gutter="0"/>
       <w:cols w:space="708"/>
@@ -6877,7 +7208,7 @@
         <v:path o:extrusionok="f" gradientshapeok="t" o:connecttype="rect"/>
         <o:lock v:ext="edit" aspectratio="t"/>
       </v:shapetype>
-      <v:shape id="_x0000_i1128" type="#_x0000_t75" style="width:11.25pt;height:11.25pt" o:bullet="t">
+      <v:shape id="_x0000_i1048" type="#_x0000_t75" style="width:11.25pt;height:11.25pt" o:bullet="t">
         <v:imagedata r:id="rId1" o:title="BD10263_"/>
       </v:shape>
     </w:pict>
@@ -11368,18 +11699,6 @@
 </file>
 
 <file path=customXml/item1.xml><?xml version="1.0" encoding="utf-8"?>
-<p:properties xmlns:p="http://schemas.microsoft.com/office/2006/metadata/properties" xmlns:xsi="http://www.w3.org/2001/XMLSchema-instance" xmlns:pc="http://schemas.microsoft.com/office/infopath/2007/PartnerControls">
-  <documentManagement>
-    <Total xmlns="98d92101-24da-4498-9971-a24673344bd8" xsi:nil="true"/>
-    <TaxCatchAll xmlns="dfa80de1-e9bb-4cf2-893d-d06220b3971a" xsi:nil="true"/>
-    <lcf76f155ced4ddcb4097134ff3c332f xmlns="98d92101-24da-4498-9971-a24673344bd8">
-      <Terms xmlns="http://schemas.microsoft.com/office/infopath/2007/PartnerControls"/>
-    </lcf76f155ced4ddcb4097134ff3c332f>
-  </documentManagement>
-</p:properties>
-</file>
-
-<file path=customXml/item2.xml><?xml version="1.0" encoding="utf-8"?>
 <ct:contentTypeSchema xmlns:ct="http://schemas.microsoft.com/office/2006/metadata/contentType" xmlns:ma="http://schemas.microsoft.com/office/2006/metadata/properties/metaAttributes" ct:_="" ma:_="" ma:contentTypeName="Document" ma:contentTypeID="0x010100E529CC47EA4E614CBF50FAFAB9B8F32B" ma:contentTypeVersion="13" ma:contentTypeDescription="Crée un document." ma:contentTypeScope="" ma:versionID="6a4cac78e8e76547514939bcab636e7b">
   <xsd:schema xmlns:xsd="http://www.w3.org/2001/XMLSchema" xmlns:xs="http://www.w3.org/2001/XMLSchema" xmlns:p="http://schemas.microsoft.com/office/2006/metadata/properties" xmlns:ns2="98d92101-24da-4498-9971-a24673344bd8" xmlns:ns3="dfa80de1-e9bb-4cf2-893d-d06220b3971a" targetNamespace="http://schemas.microsoft.com/office/2006/metadata/properties" ma:root="true" ma:fieldsID="a8fdc2b16e66b7bdb77d3717a31ab696" ns2:_="" ns3:_="">
     <xsd:import namespace="98d92101-24da-4498-9971-a24673344bd8"/>
@@ -11602,11 +11921,19 @@
 </ct:contentTypeSchema>
 </file>
 
-<file path=customXml/item3.xml><?xml version="1.0" encoding="utf-8"?>
-<b:Sources xmlns:b="http://schemas.openxmlformats.org/officeDocument/2006/bibliography" xmlns="http://schemas.openxmlformats.org/officeDocument/2006/bibliography" SelectedStyle="\APA.XSL" StyleName="APA"/>
+<file path=customXml/item2.xml><?xml version="1.0" encoding="utf-8"?>
+<p:properties xmlns:p="http://schemas.microsoft.com/office/2006/metadata/properties" xmlns:xsi="http://www.w3.org/2001/XMLSchema-instance" xmlns:pc="http://schemas.microsoft.com/office/infopath/2007/PartnerControls">
+  <documentManagement>
+    <Total xmlns="98d92101-24da-4498-9971-a24673344bd8" xsi:nil="true"/>
+    <TaxCatchAll xmlns="dfa80de1-e9bb-4cf2-893d-d06220b3971a" xsi:nil="true"/>
+    <lcf76f155ced4ddcb4097134ff3c332f xmlns="98d92101-24da-4498-9971-a24673344bd8">
+      <Terms xmlns="http://schemas.microsoft.com/office/infopath/2007/PartnerControls"/>
+    </lcf76f155ced4ddcb4097134ff3c332f>
+  </documentManagement>
+</p:properties>
 </file>
 
-<file path=customXml/item4.xml><?xml version="1.0" encoding="utf-8"?>
+<file path=customXml/item3.xml><?xml version="1.0" encoding="utf-8"?>
 <?mso-contentType ?>
 <FormTemplates xmlns="http://schemas.microsoft.com/sharepoint/v3/contenttype/forms">
   <Display>DocumentLibraryForm</Display>
@@ -11615,18 +11942,11 @@
 </FormTemplates>
 </file>
 
-<file path=customXml/itemProps1.xml><?xml version="1.0" encoding="utf-8"?>
-<ds:datastoreItem xmlns:ds="http://schemas.openxmlformats.org/officeDocument/2006/customXml" ds:itemID="{E4C379ED-99CE-474E-BE51-D6618EB059A5}">
-  <ds:schemaRefs>
-    <ds:schemaRef ds:uri="http://schemas.microsoft.com/office/2006/metadata/properties"/>
-    <ds:schemaRef ds:uri="http://schemas.microsoft.com/office/infopath/2007/PartnerControls"/>
-    <ds:schemaRef ds:uri="98d92101-24da-4498-9971-a24673344bd8"/>
-    <ds:schemaRef ds:uri="dfa80de1-e9bb-4cf2-893d-d06220b3971a"/>
-  </ds:schemaRefs>
-</ds:datastoreItem>
+<file path=customXml/item4.xml><?xml version="1.0" encoding="utf-8"?>
+<b:Sources xmlns:b="http://schemas.openxmlformats.org/officeDocument/2006/bibliography" xmlns="http://schemas.openxmlformats.org/officeDocument/2006/bibliography" SelectedStyle="\APA.XSL" StyleName="APA"/>
 </file>
 
-<file path=customXml/itemProps2.xml><?xml version="1.0" encoding="utf-8"?>
+<file path=customXml/itemProps1.xml><?xml version="1.0" encoding="utf-8"?>
 <ds:datastoreItem xmlns:ds="http://schemas.openxmlformats.org/officeDocument/2006/customXml" ds:itemID="{DB88091B-7A0B-40E0-A22E-B64A876609B4}">
   <ds:schemaRefs>
     <ds:schemaRef ds:uri="http://schemas.microsoft.com/office/2006/metadata/contentType"/>
@@ -11645,18 +11965,29 @@
 </ds:datastoreItem>
 </file>
 
+<file path=customXml/itemProps2.xml><?xml version="1.0" encoding="utf-8"?>
+<ds:datastoreItem xmlns:ds="http://schemas.openxmlformats.org/officeDocument/2006/customXml" ds:itemID="{E4C379ED-99CE-474E-BE51-D6618EB059A5}">
+  <ds:schemaRefs>
+    <ds:schemaRef ds:uri="http://schemas.microsoft.com/office/2006/metadata/properties"/>
+    <ds:schemaRef ds:uri="http://schemas.microsoft.com/office/infopath/2007/PartnerControls"/>
+    <ds:schemaRef ds:uri="98d92101-24da-4498-9971-a24673344bd8"/>
+    <ds:schemaRef ds:uri="dfa80de1-e9bb-4cf2-893d-d06220b3971a"/>
+  </ds:schemaRefs>
+</ds:datastoreItem>
+</file>
+
 <file path=customXml/itemProps3.xml><?xml version="1.0" encoding="utf-8"?>
+<ds:datastoreItem xmlns:ds="http://schemas.openxmlformats.org/officeDocument/2006/customXml" ds:itemID="{17BB236F-1E40-438F-95F2-06C15F3EF314}">
+  <ds:schemaRefs>
+    <ds:schemaRef ds:uri="http://schemas.microsoft.com/sharepoint/v3/contenttype/forms"/>
+  </ds:schemaRefs>
+</ds:datastoreItem>
+</file>
+
+<file path=customXml/itemProps4.xml><?xml version="1.0" encoding="utf-8"?>
 <ds:datastoreItem xmlns:ds="http://schemas.openxmlformats.org/officeDocument/2006/customXml" ds:itemID="{742E9764-2B52-4BB1-A7DC-ADF880092330}">
   <ds:schemaRefs>
     <ds:schemaRef ds:uri="http://schemas.openxmlformats.org/officeDocument/2006/bibliography"/>
   </ds:schemaRefs>
 </ds:datastoreItem>
-</file>
-
-<file path=customXml/itemProps4.xml><?xml version="1.0" encoding="utf-8"?>
-<ds:datastoreItem xmlns:ds="http://schemas.openxmlformats.org/officeDocument/2006/customXml" ds:itemID="{17BB236F-1E40-438F-95F2-06C15F3EF314}">
-  <ds:schemaRefs>
-    <ds:schemaRef ds:uri="http://schemas.microsoft.com/sharepoint/v3/contenttype/forms"/>
-  </ds:schemaRefs>
-</ds:datastoreItem>
 </file>
</xml_diff>